<commit_message>
remove comments from User Guide
</commit_message>
<xml_diff>
--- a/doc/Bonnie_user_guide.docx
+++ b/doc/Bonnie_user_guide.docx
@@ -1278,6 +1278,8 @@
             </w:pPr>
           </w:p>
         </w:tc>
+        <w:bookmarkStart w:id="1" w:name="_GoBack"/>
+        <w:bookmarkEnd w:id="1"/>
       </w:tr>
       <w:tr>
         <w:trPr>
@@ -2518,8 +2520,6 @@
         </w:rPr>
         <w:fldChar w:fldCharType="separate"/>
       </w:r>
-      <w:bookmarkStart w:id="1" w:name="_GoBack"/>
-      <w:bookmarkEnd w:id="1"/>
       <w:r>
         <w:t>1.</w:t>
       </w:r>
@@ -5976,12 +5976,12 @@
       <w:bookmarkStart w:id="6" w:name="_Toc510936693"/>
       <w:bookmarkStart w:id="7" w:name="_Toc510936873"/>
       <w:bookmarkStart w:id="8" w:name="_Toc510948564"/>
-      <w:bookmarkStart w:id="9" w:name="_Toc497871702"/>
-      <w:bookmarkStart w:id="10" w:name="_Toc497872046"/>
-      <w:bookmarkStart w:id="11" w:name="_Toc497872814"/>
-      <w:bookmarkStart w:id="12" w:name="_Toc497872969"/>
-      <w:bookmarkStart w:id="13" w:name="_Toc497873017"/>
-      <w:bookmarkStart w:id="14" w:name="_Toc297810979"/>
+      <w:bookmarkStart w:id="9" w:name="_Toc297810979"/>
+      <w:bookmarkStart w:id="10" w:name="_Toc497871702"/>
+      <w:bookmarkStart w:id="11" w:name="_Toc497872046"/>
+      <w:bookmarkStart w:id="12" w:name="_Toc497872814"/>
+      <w:bookmarkStart w:id="13" w:name="_Toc497872969"/>
+      <w:bookmarkStart w:id="14" w:name="_Toc497873017"/>
       <w:bookmarkEnd w:id="2"/>
       <w:bookmarkEnd w:id="3"/>
       <w:bookmarkEnd w:id="4"/>
@@ -5993,7 +5993,7 @@
       <w:bookmarkEnd w:id="6"/>
       <w:bookmarkEnd w:id="7"/>
       <w:bookmarkEnd w:id="8"/>
-      <w:bookmarkEnd w:id="14"/>
+      <w:bookmarkEnd w:id="9"/>
     </w:p>
     <w:p>
       <w:pPr>
@@ -6176,13 +6176,13 @@
       <w:pPr>
         <w:pStyle w:val="Heading3"/>
       </w:pPr>
-      <w:bookmarkStart w:id="18" w:name="_Toc498235588"/>
-      <w:bookmarkStart w:id="19" w:name="_Toc297810982"/>
+      <w:bookmarkStart w:id="18" w:name="_Toc297810982"/>
+      <w:bookmarkStart w:id="19" w:name="_Toc498235588"/>
       <w:bookmarkEnd w:id="16"/>
       <w:r>
         <w:t>Application Description</w:t>
       </w:r>
-      <w:bookmarkEnd w:id="19"/>
+      <w:bookmarkEnd w:id="18"/>
     </w:p>
     <w:p>
       <w:r>
@@ -12303,12 +12303,12 @@
       </w:r>
     </w:p>
     <w:p/>
-    <w:bookmarkEnd w:id="9"/>
     <w:bookmarkEnd w:id="10"/>
     <w:bookmarkEnd w:id="11"/>
     <w:bookmarkEnd w:id="12"/>
     <w:bookmarkEnd w:id="13"/>
-    <w:bookmarkEnd w:id="18"/>
+    <w:bookmarkEnd w:id="14"/>
+    <w:bookmarkEnd w:id="19"/>
     <w:p>
       <w:pPr>
         <w:pStyle w:val="Reference"/>
@@ -12403,14 +12403,27 @@
         <w:rStyle w:val="PageNumber"/>
       </w:rPr>
     </w:pPr>
-    <w:fldSimple w:instr=" STYLEREF  &quot;Doc Title&quot;  \* MERGEFORMAT ">
-      <w:r>
-        <w:rPr>
-          <w:noProof/>
-        </w:rPr>
-        <w:t>Document Title</w:t>
-      </w:r>
-    </w:fldSimple>
+    <w:r>
+      <w:fldChar w:fldCharType="begin"/>
+    </w:r>
+    <w:r>
+      <w:instrText xml:space="preserve"> STYLEREF  "Doc Title"  \* MERGEFORMAT </w:instrText>
+    </w:r>
+    <w:r>
+      <w:fldChar w:fldCharType="separate"/>
+    </w:r>
+    <w:r>
+      <w:rPr>
+        <w:noProof/>
+      </w:rPr>
+      <w:t>Bonnie User Guide</w:t>
+    </w:r>
+    <w:r>
+      <w:rPr>
+        <w:noProof/>
+      </w:rPr>
+      <w:fldChar w:fldCharType="end"/>
+    </w:r>
     <w:r>
       <w:tab/>
     </w:r>
@@ -12469,10 +12482,9 @@
     <w:r>
       <w:rPr>
         <w:b/>
-        <w:bCs/>
         <w:noProof/>
       </w:rPr>
-      <w:t>Error! Use the Home tab to apply Version Number to the text that you want to appear here.</w:t>
+      <w:t>Error! Style not defined.</w:t>
     </w:r>
     <w:r>
       <w:rPr>
@@ -12493,29 +12505,56 @@
       </w:rPr>
       <w:tab/>
     </w:r>
-    <w:fldSimple w:instr=" STYLEREF  PubDate  \* MERGEFORMAT ">
-      <w:r>
-        <w:rPr>
-          <w:rStyle w:val="PageNumber"/>
-          <w:noProof/>
-        </w:rPr>
-        <w:t>January 1, 2014</w:t>
-      </w:r>
-    </w:fldSimple>
+    <w:r>
+      <w:fldChar w:fldCharType="begin"/>
+    </w:r>
+    <w:r>
+      <w:instrText xml:space="preserve"> STYLEREF  PubDate  \* MERGEFORMAT </w:instrText>
+    </w:r>
+    <w:r>
+      <w:fldChar w:fldCharType="separate"/>
+    </w:r>
     <w:r>
       <w:rPr>
         <w:rStyle w:val="PageNumber"/>
+        <w:noProof/>
+      </w:rPr>
+      <w:t>April 13, 2015</w:t>
+    </w:r>
+    <w:r>
+      <w:rPr>
+        <w:rStyle w:val="PageNumber"/>
+        <w:noProof/>
+      </w:rPr>
+      <w:fldChar w:fldCharType="end"/>
+    </w:r>
+    <w:r>
+      <w:rPr>
+        <w:rStyle w:val="PageNumber"/>
       </w:rPr>
       <w:t>&lt;Pub Date&gt;</w:t>
     </w:r>
-    <w:fldSimple w:instr=" STYLEREF PubDate \* MERGEFORMAT ">
-      <w:r>
-        <w:rPr>
-          <w:noProof/>
-        </w:rPr>
-        <w:t>January 1, 2014</w:t>
-      </w:r>
-    </w:fldSimple>
+    <w:r>
+      <w:fldChar w:fldCharType="begin"/>
+    </w:r>
+    <w:r>
+      <w:instrText xml:space="preserve"> STYLEREF PubDate \* MERGEFORMAT </w:instrText>
+    </w:r>
+    <w:r>
+      <w:fldChar w:fldCharType="separate"/>
+    </w:r>
+    <w:r>
+      <w:rPr>
+        <w:noProof/>
+      </w:rPr>
+      <w:t>April 13, 2015</w:t>
+    </w:r>
+    <w:r>
+      <w:rPr>
+        <w:noProof/>
+      </w:rPr>
+      <w:fldChar w:fldCharType="end"/>
+    </w:r>
   </w:p>
   <w:p>
     <w:pPr>
@@ -12533,7 +12572,6 @@
     <w:r>
       <w:rPr>
         <w:b w:val="0"/>
-        <w:bCs/>
         <w:noProof/>
       </w:rPr>
       <w:t>Error! No text of specified style in document.</w:t>
@@ -12567,14 +12605,27 @@
         <w:rStyle w:val="PageNumber"/>
       </w:rPr>
     </w:pPr>
-    <w:fldSimple w:instr=" STYLEREF  &quot;Doc Title&quot;  \* MERGEFORMAT ">
-      <w:r>
-        <w:rPr>
-          <w:noProof/>
-        </w:rPr>
-        <w:t>Bonnie User Guide</w:t>
-      </w:r>
-    </w:fldSimple>
+    <w:r>
+      <w:fldChar w:fldCharType="begin"/>
+    </w:r>
+    <w:r>
+      <w:instrText xml:space="preserve"> STYLEREF  "Doc Title"  \* MERGEFORMAT </w:instrText>
+    </w:r>
+    <w:r>
+      <w:fldChar w:fldCharType="separate"/>
+    </w:r>
+    <w:r>
+      <w:rPr>
+        <w:noProof/>
+      </w:rPr>
+      <w:t>Bonnie User Guide</w:t>
+    </w:r>
+    <w:r>
+      <w:rPr>
+        <w:noProof/>
+      </w:rPr>
+      <w:fldChar w:fldCharType="end"/>
+    </w:r>
     <w:r>
       <w:tab/>
     </w:r>
@@ -12617,14 +12668,27 @@
     <w:pPr>
       <w:pStyle w:val="VersionDateLineFooter"/>
     </w:pPr>
-    <w:fldSimple w:instr=" STYLEREF  Version  \* MERGEFORMAT ">
-      <w:r>
-        <w:rPr>
-          <w:noProof/>
-        </w:rPr>
-        <w:t>Version 0.2</w:t>
-      </w:r>
-    </w:fldSimple>
+    <w:r>
+      <w:fldChar w:fldCharType="begin"/>
+    </w:r>
+    <w:r>
+      <w:instrText xml:space="preserve"> STYLEREF  Version  \* MERGEFORMAT </w:instrText>
+    </w:r>
+    <w:r>
+      <w:fldChar w:fldCharType="separate"/>
+    </w:r>
+    <w:r>
+      <w:rPr>
+        <w:noProof/>
+      </w:rPr>
+      <w:t>Version 0.2</w:t>
+    </w:r>
+    <w:r>
+      <w:rPr>
+        <w:noProof/>
+      </w:rPr>
+      <w:fldChar w:fldCharType="end"/>
+    </w:r>
     <w:r>
       <w:rPr>
         <w:rStyle w:val="PageNumber"/>
@@ -12637,14 +12701,27 @@
       </w:rPr>
       <w:tab/>
     </w:r>
-    <w:fldSimple w:instr=" STYLEREF  PubDate  \* MERGEFORMAT ">
-      <w:r>
-        <w:rPr>
-          <w:noProof/>
-        </w:rPr>
-        <w:t>April 13, 2015</w:t>
-      </w:r>
-    </w:fldSimple>
+    <w:r>
+      <w:fldChar w:fldCharType="begin"/>
+    </w:r>
+    <w:r>
+      <w:instrText xml:space="preserve"> STYLEREF  PubDate  \* MERGEFORMAT </w:instrText>
+    </w:r>
+    <w:r>
+      <w:fldChar w:fldCharType="separate"/>
+    </w:r>
+    <w:r>
+      <w:rPr>
+        <w:noProof/>
+      </w:rPr>
+      <w:t>April 13, 2015</w:t>
+    </w:r>
+    <w:r>
+      <w:rPr>
+        <w:noProof/>
+      </w:rPr>
+      <w:fldChar w:fldCharType="end"/>
+    </w:r>
   </w:p>
 </w:ftr>
 </file>
@@ -12658,14 +12735,27 @@
         <w:rStyle w:val="PageNumber"/>
       </w:rPr>
     </w:pPr>
-    <w:fldSimple w:instr=" STYLEREF  &quot;Doc Title&quot;  \* MERGEFORMAT ">
-      <w:r>
-        <w:rPr>
-          <w:noProof/>
-        </w:rPr>
-        <w:t>Bonnie User Guide</w:t>
-      </w:r>
-    </w:fldSimple>
+    <w:r>
+      <w:fldChar w:fldCharType="begin"/>
+    </w:r>
+    <w:r>
+      <w:instrText xml:space="preserve"> STYLEREF  "Doc Title"  \* MERGEFORMAT </w:instrText>
+    </w:r>
+    <w:r>
+      <w:fldChar w:fldCharType="separate"/>
+    </w:r>
+    <w:r>
+      <w:rPr>
+        <w:noProof/>
+      </w:rPr>
+      <w:t>Bonnie User Guide</w:t>
+    </w:r>
+    <w:r>
+      <w:rPr>
+        <w:noProof/>
+      </w:rPr>
+      <w:fldChar w:fldCharType="end"/>
+    </w:r>
     <w:r>
       <w:tab/>
     </w:r>
@@ -12708,14 +12798,27 @@
     <w:pPr>
       <w:pStyle w:val="VersionDateLineFooter"/>
     </w:pPr>
-    <w:fldSimple w:instr=" STYLEREF  Version  \* MERGEFORMAT ">
-      <w:r>
-        <w:rPr>
-          <w:noProof/>
-        </w:rPr>
-        <w:t>Version 0.2</w:t>
-      </w:r>
-    </w:fldSimple>
+    <w:r>
+      <w:fldChar w:fldCharType="begin"/>
+    </w:r>
+    <w:r>
+      <w:instrText xml:space="preserve"> STYLEREF  Version  \* MERGEFORMAT </w:instrText>
+    </w:r>
+    <w:r>
+      <w:fldChar w:fldCharType="separate"/>
+    </w:r>
+    <w:r>
+      <w:rPr>
+        <w:noProof/>
+      </w:rPr>
+      <w:t>Version 0.2</w:t>
+    </w:r>
+    <w:r>
+      <w:rPr>
+        <w:noProof/>
+      </w:rPr>
+      <w:fldChar w:fldCharType="end"/>
+    </w:r>
     <w:r>
       <w:rPr>
         <w:rStyle w:val="PageNumber"/>
@@ -12728,14 +12831,27 @@
       </w:rPr>
       <w:tab/>
     </w:r>
-    <w:fldSimple w:instr=" STYLEREF  PubDate  \* MERGEFORMAT ">
-      <w:r>
-        <w:rPr>
-          <w:noProof/>
-        </w:rPr>
-        <w:t>April 13, 2015</w:t>
-      </w:r>
-    </w:fldSimple>
+    <w:r>
+      <w:fldChar w:fldCharType="begin"/>
+    </w:r>
+    <w:r>
+      <w:instrText xml:space="preserve"> STYLEREF  PubDate  \* MERGEFORMAT </w:instrText>
+    </w:r>
+    <w:r>
+      <w:fldChar w:fldCharType="separate"/>
+    </w:r>
+    <w:r>
+      <w:rPr>
+        <w:noProof/>
+      </w:rPr>
+      <w:t>April 13, 2015</w:t>
+    </w:r>
+    <w:r>
+      <w:rPr>
+        <w:noProof/>
+      </w:rPr>
+      <w:fldChar w:fldCharType="end"/>
+    </w:r>
   </w:p>
 </w:ftr>
 </file>
@@ -12749,14 +12865,27 @@
         <w:rStyle w:val="PageNumber"/>
       </w:rPr>
     </w:pPr>
-    <w:fldSimple w:instr=" STYLEREF  &quot;Doc Title&quot;  \* MERGEFORMAT ">
-      <w:r>
-        <w:rPr>
-          <w:noProof/>
-        </w:rPr>
-        <w:t>Bonnie User Guide</w:t>
-      </w:r>
-    </w:fldSimple>
+    <w:r>
+      <w:fldChar w:fldCharType="begin"/>
+    </w:r>
+    <w:r>
+      <w:instrText xml:space="preserve"> STYLEREF  "Doc Title"  \* MERGEFORMAT </w:instrText>
+    </w:r>
+    <w:r>
+      <w:fldChar w:fldCharType="separate"/>
+    </w:r>
+    <w:r>
+      <w:rPr>
+        <w:noProof/>
+      </w:rPr>
+      <w:t>Bonnie User Guide</w:t>
+    </w:r>
+    <w:r>
+      <w:rPr>
+        <w:noProof/>
+      </w:rPr>
+      <w:fldChar w:fldCharType="end"/>
+    </w:r>
     <w:r>
       <w:tab/>
     </w:r>
@@ -12799,21 +12928,34 @@
     <w:pPr>
       <w:pStyle w:val="VersionDateLineFooter"/>
     </w:pPr>
-    <w:fldSimple w:instr=" STYLEREF  Version  \* MERGEFORMAT ">
-      <w:r>
-        <w:rPr>
-          <w:bCs/>
-          <w:noProof/>
-        </w:rPr>
-        <w:t>Version</w:t>
-      </w:r>
-      <w:r>
-        <w:rPr>
-          <w:noProof/>
-        </w:rPr>
-        <w:t xml:space="preserve"> 0.2</w:t>
-      </w:r>
-    </w:fldSimple>
+    <w:r>
+      <w:fldChar w:fldCharType="begin"/>
+    </w:r>
+    <w:r>
+      <w:instrText xml:space="preserve"> STYLEREF  Version  \* MERGEFORMAT </w:instrText>
+    </w:r>
+    <w:r>
+      <w:fldChar w:fldCharType="separate"/>
+    </w:r>
+    <w:r>
+      <w:rPr>
+        <w:bCs/>
+        <w:noProof/>
+      </w:rPr>
+      <w:t>Version</w:t>
+    </w:r>
+    <w:r>
+      <w:rPr>
+        <w:noProof/>
+      </w:rPr>
+      <w:t xml:space="preserve"> 0.2</w:t>
+    </w:r>
+    <w:r>
+      <w:rPr>
+        <w:noProof/>
+      </w:rPr>
+      <w:fldChar w:fldCharType="end"/>
+    </w:r>
     <w:r>
       <w:rPr>
         <w:rStyle w:val="PageNumber"/>
@@ -12826,21 +12968,34 @@
       </w:rPr>
       <w:tab/>
     </w:r>
-    <w:fldSimple w:instr=" STYLEREF  PubDate  \* MERGEFORMAT ">
-      <w:r>
-        <w:rPr>
-          <w:bCs/>
-          <w:noProof/>
-        </w:rPr>
-        <w:t>April 13,</w:t>
-      </w:r>
-      <w:r>
-        <w:rPr>
-          <w:noProof/>
-        </w:rPr>
-        <w:t xml:space="preserve"> 2015</w:t>
-      </w:r>
-    </w:fldSimple>
+    <w:r>
+      <w:fldChar w:fldCharType="begin"/>
+    </w:r>
+    <w:r>
+      <w:instrText xml:space="preserve"> STYLEREF  PubDate  \* MERGEFORMAT </w:instrText>
+    </w:r>
+    <w:r>
+      <w:fldChar w:fldCharType="separate"/>
+    </w:r>
+    <w:r>
+      <w:rPr>
+        <w:bCs/>
+        <w:noProof/>
+      </w:rPr>
+      <w:t>April 13,</w:t>
+    </w:r>
+    <w:r>
+      <w:rPr>
+        <w:noProof/>
+      </w:rPr>
+      <w:t xml:space="preserve"> 2015</w:t>
+    </w:r>
+    <w:r>
+      <w:rPr>
+        <w:noProof/>
+      </w:rPr>
+      <w:fldChar w:fldCharType="end"/>
+    </w:r>
   </w:p>
 </w:ftr>
 </file>
@@ -12854,14 +13009,27 @@
         <w:rStyle w:val="PageNumber"/>
       </w:rPr>
     </w:pPr>
-    <w:fldSimple w:instr=" STYLEREF  &quot;Doc Title&quot;  \* MERGEFORMAT ">
-      <w:r>
-        <w:rPr>
-          <w:noProof/>
-        </w:rPr>
-        <w:t>Bonnie User Guide</w:t>
-      </w:r>
-    </w:fldSimple>
+    <w:r>
+      <w:fldChar w:fldCharType="begin"/>
+    </w:r>
+    <w:r>
+      <w:instrText xml:space="preserve"> STYLEREF  "Doc Title"  \* MERGEFORMAT </w:instrText>
+    </w:r>
+    <w:r>
+      <w:fldChar w:fldCharType="separate"/>
+    </w:r>
+    <w:r>
+      <w:rPr>
+        <w:noProof/>
+      </w:rPr>
+      <w:t>Bonnie User Guide</w:t>
+    </w:r>
+    <w:r>
+      <w:rPr>
+        <w:noProof/>
+      </w:rPr>
+      <w:fldChar w:fldCharType="end"/>
+    </w:r>
     <w:r>
       <w:tab/>
     </w:r>
@@ -12904,21 +13072,34 @@
     <w:pPr>
       <w:pStyle w:val="VersionDateLineFooter"/>
     </w:pPr>
-    <w:fldSimple w:instr=" STYLEREF  Version  \* MERGEFORMAT ">
-      <w:r>
-        <w:rPr>
-          <w:bCs/>
-          <w:noProof/>
-        </w:rPr>
-        <w:t>Version</w:t>
-      </w:r>
-      <w:r>
-        <w:rPr>
-          <w:noProof/>
-        </w:rPr>
-        <w:t xml:space="preserve"> 0.2</w:t>
-      </w:r>
-    </w:fldSimple>
+    <w:r>
+      <w:fldChar w:fldCharType="begin"/>
+    </w:r>
+    <w:r>
+      <w:instrText xml:space="preserve"> STYLEREF  Version  \* MERGEFORMAT </w:instrText>
+    </w:r>
+    <w:r>
+      <w:fldChar w:fldCharType="separate"/>
+    </w:r>
+    <w:r>
+      <w:rPr>
+        <w:bCs/>
+        <w:noProof/>
+      </w:rPr>
+      <w:t>Version</w:t>
+    </w:r>
+    <w:r>
+      <w:rPr>
+        <w:noProof/>
+      </w:rPr>
+      <w:t xml:space="preserve"> 0.2</w:t>
+    </w:r>
+    <w:r>
+      <w:rPr>
+        <w:noProof/>
+      </w:rPr>
+      <w:fldChar w:fldCharType="end"/>
+    </w:r>
     <w:r>
       <w:rPr>
         <w:rStyle w:val="PageNumber"/>
@@ -12931,21 +13112,34 @@
       </w:rPr>
       <w:tab/>
     </w:r>
-    <w:fldSimple w:instr=" STYLEREF  PubDate  \* MERGEFORMAT ">
-      <w:r>
-        <w:rPr>
-          <w:bCs/>
-          <w:noProof/>
-        </w:rPr>
-        <w:t>April 13,</w:t>
-      </w:r>
-      <w:r>
-        <w:rPr>
-          <w:noProof/>
-        </w:rPr>
-        <w:t xml:space="preserve"> 2015</w:t>
-      </w:r>
-    </w:fldSimple>
+    <w:r>
+      <w:fldChar w:fldCharType="begin"/>
+    </w:r>
+    <w:r>
+      <w:instrText xml:space="preserve"> STYLEREF  PubDate  \* MERGEFORMAT </w:instrText>
+    </w:r>
+    <w:r>
+      <w:fldChar w:fldCharType="separate"/>
+    </w:r>
+    <w:r>
+      <w:rPr>
+        <w:bCs/>
+        <w:noProof/>
+      </w:rPr>
+      <w:t>April 13,</w:t>
+    </w:r>
+    <w:r>
+      <w:rPr>
+        <w:noProof/>
+      </w:rPr>
+      <w:t xml:space="preserve"> 2015</w:t>
+    </w:r>
+    <w:r>
+      <w:rPr>
+        <w:noProof/>
+      </w:rPr>
+      <w:fldChar w:fldCharType="end"/>
+    </w:r>
   </w:p>
 </w:ftr>
 </file>
@@ -12959,14 +13153,27 @@
         <w:rStyle w:val="PageNumber"/>
       </w:rPr>
     </w:pPr>
-    <w:fldSimple w:instr=" STYLEREF  &quot;Doc Title&quot;  \* MERGEFORMAT ">
-      <w:r>
-        <w:rPr>
-          <w:noProof/>
-        </w:rPr>
-        <w:t>Bonnie User Guide</w:t>
-      </w:r>
-    </w:fldSimple>
+    <w:r>
+      <w:fldChar w:fldCharType="begin"/>
+    </w:r>
+    <w:r>
+      <w:instrText xml:space="preserve"> STYLEREF  "Doc Title"  \* MERGEFORMAT </w:instrText>
+    </w:r>
+    <w:r>
+      <w:fldChar w:fldCharType="separate"/>
+    </w:r>
+    <w:r>
+      <w:rPr>
+        <w:noProof/>
+      </w:rPr>
+      <w:t>Bonnie User Guide</w:t>
+    </w:r>
+    <w:r>
+      <w:rPr>
+        <w:noProof/>
+      </w:rPr>
+      <w:fldChar w:fldCharType="end"/>
+    </w:r>
     <w:r>
       <w:tab/>
     </w:r>
@@ -12996,7 +13203,7 @@
         <w:rStyle w:val="PageNumber"/>
         <w:noProof/>
       </w:rPr>
-      <w:t>34</w:t>
+      <w:t>35</w:t>
     </w:r>
     <w:r>
       <w:rPr>
@@ -13009,21 +13216,34 @@
     <w:pPr>
       <w:pStyle w:val="VersionDateLineFooter"/>
     </w:pPr>
-    <w:fldSimple w:instr=" STYLEREF  Version  \* MERGEFORMAT ">
-      <w:r>
-        <w:rPr>
-          <w:bCs/>
-          <w:noProof/>
-        </w:rPr>
-        <w:t>Version</w:t>
-      </w:r>
-      <w:r>
-        <w:rPr>
-          <w:noProof/>
-        </w:rPr>
-        <w:t xml:space="preserve"> 0.2</w:t>
-      </w:r>
-    </w:fldSimple>
+    <w:r>
+      <w:fldChar w:fldCharType="begin"/>
+    </w:r>
+    <w:r>
+      <w:instrText xml:space="preserve"> STYLEREF  Version  \* MERGEFORMAT </w:instrText>
+    </w:r>
+    <w:r>
+      <w:fldChar w:fldCharType="separate"/>
+    </w:r>
+    <w:r>
+      <w:rPr>
+        <w:bCs/>
+        <w:noProof/>
+      </w:rPr>
+      <w:t>Version</w:t>
+    </w:r>
+    <w:r>
+      <w:rPr>
+        <w:noProof/>
+      </w:rPr>
+      <w:t xml:space="preserve"> 0.2</w:t>
+    </w:r>
+    <w:r>
+      <w:rPr>
+        <w:noProof/>
+      </w:rPr>
+      <w:fldChar w:fldCharType="end"/>
+    </w:r>
     <w:r>
       <w:rPr>
         <w:rStyle w:val="PageNumber"/>
@@ -13036,21 +13256,34 @@
       </w:rPr>
       <w:tab/>
     </w:r>
-    <w:fldSimple w:instr=" STYLEREF  PubDate  \* MERGEFORMAT ">
-      <w:r>
-        <w:rPr>
-          <w:bCs/>
-          <w:noProof/>
-        </w:rPr>
-        <w:t>April 13,</w:t>
-      </w:r>
-      <w:r>
-        <w:rPr>
-          <w:noProof/>
-        </w:rPr>
-        <w:t xml:space="preserve"> 2015</w:t>
-      </w:r>
-    </w:fldSimple>
+    <w:r>
+      <w:fldChar w:fldCharType="begin"/>
+    </w:r>
+    <w:r>
+      <w:instrText xml:space="preserve"> STYLEREF  PubDate  \* MERGEFORMAT </w:instrText>
+    </w:r>
+    <w:r>
+      <w:fldChar w:fldCharType="separate"/>
+    </w:r>
+    <w:r>
+      <w:rPr>
+        <w:bCs/>
+        <w:noProof/>
+      </w:rPr>
+      <w:t>April 13,</w:t>
+    </w:r>
+    <w:r>
+      <w:rPr>
+        <w:noProof/>
+      </w:rPr>
+      <w:t xml:space="preserve"> 2015</w:t>
+    </w:r>
+    <w:r>
+      <w:rPr>
+        <w:noProof/>
+      </w:rPr>
+      <w:fldChar w:fldCharType="end"/>
+    </w:r>
   </w:p>
 </w:ftr>
 </file>
@@ -13064,14 +13297,27 @@
         <w:rStyle w:val="PageNumber"/>
       </w:rPr>
     </w:pPr>
-    <w:fldSimple w:instr=" STYLEREF  &quot;Doc Title&quot;  \* MERGEFORMAT ">
-      <w:r>
-        <w:rPr>
-          <w:noProof/>
-        </w:rPr>
-        <w:t>Bonnie User Guide</w:t>
-      </w:r>
-    </w:fldSimple>
+    <w:r>
+      <w:fldChar w:fldCharType="begin"/>
+    </w:r>
+    <w:r>
+      <w:instrText xml:space="preserve"> STYLEREF  "Doc Title"  \* MERGEFORMAT </w:instrText>
+    </w:r>
+    <w:r>
+      <w:fldChar w:fldCharType="separate"/>
+    </w:r>
+    <w:r>
+      <w:rPr>
+        <w:noProof/>
+      </w:rPr>
+      <w:t>Bonnie User Guide</w:t>
+    </w:r>
+    <w:r>
+      <w:rPr>
+        <w:noProof/>
+      </w:rPr>
+      <w:fldChar w:fldCharType="end"/>
+    </w:r>
     <w:r>
       <w:tab/>
     </w:r>
@@ -13114,21 +13360,34 @@
     <w:pPr>
       <w:pStyle w:val="VersionDateLineFooter"/>
     </w:pPr>
-    <w:fldSimple w:instr=" STYLEREF  Version  \* MERGEFORMAT ">
-      <w:r>
-        <w:rPr>
-          <w:bCs/>
-          <w:noProof/>
-        </w:rPr>
-        <w:t>Version</w:t>
-      </w:r>
-      <w:r>
-        <w:rPr>
-          <w:noProof/>
-        </w:rPr>
-        <w:t xml:space="preserve"> 0.2</w:t>
-      </w:r>
-    </w:fldSimple>
+    <w:r>
+      <w:fldChar w:fldCharType="begin"/>
+    </w:r>
+    <w:r>
+      <w:instrText xml:space="preserve"> STYLEREF  Version  \* MERGEFORMAT </w:instrText>
+    </w:r>
+    <w:r>
+      <w:fldChar w:fldCharType="separate"/>
+    </w:r>
+    <w:r>
+      <w:rPr>
+        <w:bCs/>
+        <w:noProof/>
+      </w:rPr>
+      <w:t>Version</w:t>
+    </w:r>
+    <w:r>
+      <w:rPr>
+        <w:noProof/>
+      </w:rPr>
+      <w:t xml:space="preserve"> 0.2</w:t>
+    </w:r>
+    <w:r>
+      <w:rPr>
+        <w:noProof/>
+      </w:rPr>
+      <w:fldChar w:fldCharType="end"/>
+    </w:r>
     <w:r>
       <w:rPr>
         <w:rStyle w:val="PageNumber"/>
@@ -13141,21 +13400,37 @@
       </w:rPr>
       <w:tab/>
     </w:r>
-    <w:fldSimple w:instr=" STYLEREF  PubDate  \* MERGEFORMAT ">
-      <w:r>
-        <w:rPr>
-          <w:bCs/>
-          <w:noProof/>
-        </w:rPr>
-        <w:t>April 13,</w:t>
-      </w:r>
-      <w:r>
-        <w:rPr>
-          <w:noProof/>
-        </w:rPr>
-        <w:t xml:space="preserve"> 2015</w:t>
-      </w:r>
-    </w:fldSimple>
+    <w:r>
+      <w:fldChar w:fldCharType="begin"/>
+    </w:r>
+    <w:r>
+      <w:instrText xml:space="preserve"> STYLEREF  PubDate</w:instrText>
+    </w:r>
+    <w:r>
+      <w:instrText xml:space="preserve">  \* MERGEFORMAT </w:instrText>
+    </w:r>
+    <w:r>
+      <w:fldChar w:fldCharType="separate"/>
+    </w:r>
+    <w:r>
+      <w:rPr>
+        <w:bCs/>
+        <w:noProof/>
+      </w:rPr>
+      <w:t>April 13,</w:t>
+    </w:r>
+    <w:r>
+      <w:rPr>
+        <w:noProof/>
+      </w:rPr>
+      <w:t xml:space="preserve"> 2015</w:t>
+    </w:r>
+    <w:r>
+      <w:rPr>
+        <w:noProof/>
+      </w:rPr>
+      <w:fldChar w:fldCharType="end"/>
+    </w:r>
   </w:p>
 </w:ftr>
 </file>
@@ -13201,14 +13476,27 @@
     <w:pPr>
       <w:pStyle w:val="Header"/>
     </w:pPr>
-    <w:fldSimple w:instr=" STYLEREF  Draft1  \* MERGEFORMAT ">
-      <w:r>
-        <w:rPr>
-          <w:noProof/>
-        </w:rPr>
-        <w:t>Initial Draft</w:t>
-      </w:r>
-    </w:fldSimple>
+    <w:r>
+      <w:fldChar w:fldCharType="begin"/>
+    </w:r>
+    <w:r>
+      <w:instrText xml:space="preserve"> STYLEREF  Draft1  \* MERGEFORMAT </w:instrText>
+    </w:r>
+    <w:r>
+      <w:fldChar w:fldCharType="separate"/>
+    </w:r>
+    <w:r>
+      <w:rPr>
+        <w:noProof/>
+      </w:rPr>
+      <w:t>Initial Draft</w:t>
+    </w:r>
+    <w:r>
+      <w:rPr>
+        <w:noProof/>
+      </w:rPr>
+      <w:fldChar w:fldCharType="end"/>
+    </w:r>
   </w:p>
   <w:p>
     <w:pPr>
@@ -13252,7 +13540,6 @@
     <w:r>
       <w:rPr>
         <w:b w:val="0"/>
-        <w:bCs/>
         <w:noProof/>
       </w:rPr>
       <w:t>Error! No text of specified style in document.</w:t>
@@ -13280,10 +13567,9 @@
     <w:r>
       <w:rPr>
         <w:b w:val="0"/>
-        <w:bCs/>
         <w:noProof/>
       </w:rPr>
-      <w:t>Error! Use the Home tab to apply Draft to the text that you want to appear here.</w:t>
+      <w:t>Error! Style not defined.</w:t>
     </w:r>
     <w:r>
       <w:fldChar w:fldCharType="end"/>
@@ -13299,14 +13585,28 @@
     <w:r>
       <w:tab/>
     </w:r>
-    <w:fldSimple w:instr=" STYLEREF  &quot;ESHeading 1&quot;  \* MERGEFORMAT ">
-      <w:r>
-        <w:rPr>
-          <w:noProof/>
-        </w:rPr>
-        <w:t>Executive Summary</w:t>
-      </w:r>
-    </w:fldSimple>
+    <w:r>
+      <w:fldChar w:fldCharType="begin"/>
+    </w:r>
+    <w:r>
+      <w:instrText xml:space="preserve"> STYLEREF  "ESHeading 1"  \* MERGEFORMAT </w:instrText>
+    </w:r>
+    <w:r>
+      <w:fldChar w:fldCharType="separate"/>
+    </w:r>
+    <w:r>
+      <w:rPr>
+        <w:b/>
+        <w:noProof/>
+      </w:rPr>
+      <w:t>Error! No text of specified style in document.</w:t>
+    </w:r>
+    <w:r>
+      <w:rPr>
+        <w:noProof/>
+      </w:rPr>
+      <w:fldChar w:fldCharType="end"/>
+    </w:r>
   </w:p>
   <w:p>
     <w:pPr>
@@ -13339,14 +13639,27 @@
     <w:pPr>
       <w:pStyle w:val="Header"/>
     </w:pPr>
-    <w:fldSimple w:instr=" STYLEREF  Draft1  \* MERGEFORMAT ">
-      <w:r>
-        <w:rPr>
-          <w:noProof/>
-        </w:rPr>
-        <w:t>Initial Draft</w:t>
-      </w:r>
-    </w:fldSimple>
+    <w:r>
+      <w:fldChar w:fldCharType="begin"/>
+    </w:r>
+    <w:r>
+      <w:instrText xml:space="preserve"> STYLEREF  Draft1  \* MERGEFORMAT </w:instrText>
+    </w:r>
+    <w:r>
+      <w:fldChar w:fldCharType="separate"/>
+    </w:r>
+    <w:r>
+      <w:rPr>
+        <w:noProof/>
+      </w:rPr>
+      <w:t>Initial Draft</w:t>
+    </w:r>
+    <w:r>
+      <w:rPr>
+        <w:noProof/>
+      </w:rPr>
+      <w:fldChar w:fldCharType="end"/>
+    </w:r>
   </w:p>
   <w:p>
     <w:pPr>
@@ -13378,14 +13691,27 @@
     <w:pPr>
       <w:pStyle w:val="Header"/>
     </w:pPr>
-    <w:fldSimple w:instr=" STYLEREF  Draft1  \* MERGEFORMAT ">
-      <w:r>
-        <w:rPr>
-          <w:noProof/>
-        </w:rPr>
-        <w:t>Initial Draft</w:t>
-      </w:r>
-    </w:fldSimple>
+    <w:r>
+      <w:fldChar w:fldCharType="begin"/>
+    </w:r>
+    <w:r>
+      <w:instrText xml:space="preserve"> STYLEREF  Draft1  \* MERGEFORMAT </w:instrText>
+    </w:r>
+    <w:r>
+      <w:fldChar w:fldCharType="separate"/>
+    </w:r>
+    <w:r>
+      <w:rPr>
+        <w:noProof/>
+      </w:rPr>
+      <w:t>Initial Draft</w:t>
+    </w:r>
+    <w:r>
+      <w:rPr>
+        <w:noProof/>
+      </w:rPr>
+      <w:fldChar w:fldCharType="end"/>
+    </w:r>
   </w:p>
   <w:p>
     <w:pPr>
@@ -13397,14 +13723,27 @@
     <w:r>
       <w:tab/>
     </w:r>
-    <w:fldSimple w:instr=" STYLEREF &quot;Front Matter Header&quot; \* MERGEFORMAT ">
-      <w:r>
-        <w:rPr>
-          <w:noProof/>
-        </w:rPr>
-        <w:t>Table of Contents</w:t>
-      </w:r>
-    </w:fldSimple>
+    <w:r>
+      <w:fldChar w:fldCharType="begin"/>
+    </w:r>
+    <w:r>
+      <w:instrText xml:space="preserve"> STYLEREF "Front Matter Header" \* MERGEFORMAT </w:instrText>
+    </w:r>
+    <w:r>
+      <w:fldChar w:fldCharType="separate"/>
+    </w:r>
+    <w:r>
+      <w:rPr>
+        <w:noProof/>
+      </w:rPr>
+      <w:t>Table of Contents</w:t>
+    </w:r>
+    <w:r>
+      <w:rPr>
+        <w:noProof/>
+      </w:rPr>
+      <w:fldChar w:fldCharType="end"/>
+    </w:r>
   </w:p>
   <w:p>
     <w:pPr>
@@ -13425,14 +13764,27 @@
     <w:pPr>
       <w:pStyle w:val="Header"/>
     </w:pPr>
-    <w:fldSimple w:instr=" STYLEREF  Draft1  \* MERGEFORMAT ">
-      <w:r>
-        <w:rPr>
-          <w:noProof/>
-        </w:rPr>
-        <w:t>Initial Draft</w:t>
-      </w:r>
-    </w:fldSimple>
+    <w:r>
+      <w:fldChar w:fldCharType="begin"/>
+    </w:r>
+    <w:r>
+      <w:instrText xml:space="preserve"> STYLEREF  Draft1  \* MERGEFORMAT </w:instrText>
+    </w:r>
+    <w:r>
+      <w:fldChar w:fldCharType="separate"/>
+    </w:r>
+    <w:r>
+      <w:rPr>
+        <w:noProof/>
+      </w:rPr>
+      <w:t>Initial Draft</w:t>
+    </w:r>
+    <w:r>
+      <w:rPr>
+        <w:noProof/>
+      </w:rPr>
+      <w:fldChar w:fldCharType="end"/>
+    </w:r>
   </w:p>
   <w:p>
     <w:pPr>
@@ -13464,14 +13816,27 @@
     <w:pPr>
       <w:pStyle w:val="Header"/>
     </w:pPr>
-    <w:fldSimple w:instr=" STYLEREF  Draft1  \* MERGEFORMAT ">
-      <w:r>
-        <w:rPr>
-          <w:noProof/>
-        </w:rPr>
-        <w:t>Initial Draft</w:t>
-      </w:r>
-    </w:fldSimple>
+    <w:r>
+      <w:fldChar w:fldCharType="begin"/>
+    </w:r>
+    <w:r>
+      <w:instrText xml:space="preserve"> STYLEREF  Draft1  \* MERGEFORMAT </w:instrText>
+    </w:r>
+    <w:r>
+      <w:fldChar w:fldCharType="separate"/>
+    </w:r>
+    <w:r>
+      <w:rPr>
+        <w:noProof/>
+      </w:rPr>
+      <w:t>Initial Draft</w:t>
+    </w:r>
+    <w:r>
+      <w:rPr>
+        <w:noProof/>
+      </w:rPr>
+      <w:fldChar w:fldCharType="end"/>
+    </w:r>
   </w:p>
   <w:p>
     <w:pPr>
@@ -13511,14 +13876,27 @@
     <w:pPr>
       <w:pStyle w:val="Header"/>
     </w:pPr>
-    <w:fldSimple w:instr=" STYLEREF  Draft1  \* MERGEFORMAT ">
-      <w:r>
-        <w:rPr>
-          <w:noProof/>
-        </w:rPr>
-        <w:t>Initial Draft</w:t>
-      </w:r>
-    </w:fldSimple>
+    <w:r>
+      <w:fldChar w:fldCharType="begin"/>
+    </w:r>
+    <w:r>
+      <w:instrText xml:space="preserve"> STYLEREF  Draft1  \* MERGEFORMAT </w:instrText>
+    </w:r>
+    <w:r>
+      <w:fldChar w:fldCharType="separate"/>
+    </w:r>
+    <w:r>
+      <w:rPr>
+        <w:noProof/>
+      </w:rPr>
+      <w:t>Initial Draft</w:t>
+    </w:r>
+    <w:r>
+      <w:rPr>
+        <w:noProof/>
+      </w:rPr>
+      <w:fldChar w:fldCharType="end"/>
+    </w:r>
   </w:p>
   <w:p>
     <w:pPr>
@@ -21265,7 +21643,7 @@
 </file>
 
 <file path=customXml/itemProps4.xml><?xml version="1.0" encoding="utf-8"?>
-<ds:datastoreItem xmlns:ds="http://schemas.openxmlformats.org/officeDocument/2006/customXml" ds:itemID="{37D06AED-68A3-2F45-878B-CD6D7A575B33}">
+<ds:datastoreItem xmlns:ds="http://schemas.openxmlformats.org/officeDocument/2006/customXml" ds:itemID="{2EAA4673-E92A-1849-98E5-0F803B0C5E20}">
   <ds:schemaRefs>
     <ds:schemaRef ds:uri="http://schemas.openxmlformats.org/officeDocument/2006/bibliography"/>
   </ds:schemaRefs>

</xml_diff>

<commit_message>
updated screen shot for data criteria. updated title of pdf.
</commit_message>
<xml_diff>
--- a/doc/Bonnie_user_guide.docx
+++ b/doc/Bonnie_user_guide.docx
@@ -1169,7 +1169,7 @@
         </w:rPr>
         <w:fldChar w:fldCharType="separate"/>
       </w:r>
-      <w:hyperlink w:anchor="_Toc498008805" w:history="1">
+      <w:hyperlink w:anchor="_Toc498328990" w:history="1">
         <w:r>
           <w:rPr>
             <w:rStyle w:val="Hyperlink"/>
@@ -1207,7 +1207,7 @@
           <w:rPr>
             <w:webHidden/>
           </w:rPr>
-          <w:instrText xml:space="preserve"> PAGEREF _Toc498008805 \h </w:instrText>
+          <w:instrText xml:space="preserve"> PAGEREF _Toc498328990 \h </w:instrText>
         </w:r>
         <w:r>
           <w:rPr>
@@ -1242,7 +1242,7 @@
           <w:szCs w:val="24"/>
         </w:rPr>
       </w:pPr>
-      <w:hyperlink w:anchor="_Toc498008806" w:history="1">
+      <w:hyperlink w:anchor="_Toc498328991" w:history="1">
         <w:r>
           <w:rPr>
             <w:rStyle w:val="Hyperlink"/>
@@ -1278,7 +1278,7 @@
           <w:rPr>
             <w:webHidden/>
           </w:rPr>
-          <w:instrText xml:space="preserve"> PAGEREF _Toc498008806 \h </w:instrText>
+          <w:instrText xml:space="preserve"> PAGEREF _Toc498328991 \h </w:instrText>
         </w:r>
         <w:r>
           <w:rPr>
@@ -1313,7 +1313,7 @@
           <w:szCs w:val="24"/>
         </w:rPr>
       </w:pPr>
-      <w:hyperlink w:anchor="_Toc498008807" w:history="1">
+      <w:hyperlink w:anchor="_Toc498328992" w:history="1">
         <w:r>
           <w:rPr>
             <w:rStyle w:val="Hyperlink"/>
@@ -1349,7 +1349,7 @@
           <w:rPr>
             <w:webHidden/>
           </w:rPr>
-          <w:instrText xml:space="preserve"> PAGEREF _Toc498008807 \h </w:instrText>
+          <w:instrText xml:space="preserve"> PAGEREF _Toc498328992 \h </w:instrText>
         </w:r>
         <w:r>
           <w:rPr>
@@ -1384,7 +1384,7 @@
           <w:szCs w:val="24"/>
         </w:rPr>
       </w:pPr>
-      <w:hyperlink w:anchor="_Toc498008808" w:history="1">
+      <w:hyperlink w:anchor="_Toc498328993" w:history="1">
         <w:r>
           <w:rPr>
             <w:rStyle w:val="Hyperlink"/>
@@ -1420,7 +1420,7 @@
           <w:rPr>
             <w:webHidden/>
           </w:rPr>
-          <w:instrText xml:space="preserve"> PAGEREF _Toc498008808 \h </w:instrText>
+          <w:instrText xml:space="preserve"> PAGEREF _Toc498328993 \h </w:instrText>
         </w:r>
         <w:r>
           <w:rPr>
@@ -1457,7 +1457,7 @@
           <w:szCs w:val="24"/>
         </w:rPr>
       </w:pPr>
-      <w:hyperlink w:anchor="_Toc498008809" w:history="1">
+      <w:hyperlink w:anchor="_Toc498328994" w:history="1">
         <w:r>
           <w:rPr>
             <w:rStyle w:val="Hyperlink"/>
@@ -1495,7 +1495,7 @@
           <w:rPr>
             <w:webHidden/>
           </w:rPr>
-          <w:instrText xml:space="preserve"> PAGEREF _Toc498008809 \h </w:instrText>
+          <w:instrText xml:space="preserve"> PAGEREF _Toc498328994 \h </w:instrText>
         </w:r>
         <w:r>
           <w:rPr>
@@ -1530,7 +1530,7 @@
           <w:szCs w:val="24"/>
         </w:rPr>
       </w:pPr>
-      <w:hyperlink w:anchor="_Toc498008810" w:history="1">
+      <w:hyperlink w:anchor="_Toc498328995" w:history="1">
         <w:r>
           <w:rPr>
             <w:rStyle w:val="Hyperlink"/>
@@ -1566,7 +1566,7 @@
           <w:rPr>
             <w:webHidden/>
           </w:rPr>
-          <w:instrText xml:space="preserve"> PAGEREF _Toc498008810 \h </w:instrText>
+          <w:instrText xml:space="preserve"> PAGEREF _Toc498328995 \h </w:instrText>
         </w:r>
         <w:r>
           <w:rPr>
@@ -1601,7 +1601,7 @@
           <w:szCs w:val="24"/>
         </w:rPr>
       </w:pPr>
-      <w:hyperlink w:anchor="_Toc498008811" w:history="1">
+      <w:hyperlink w:anchor="_Toc498328996" w:history="1">
         <w:r>
           <w:rPr>
             <w:rStyle w:val="Hyperlink"/>
@@ -1637,7 +1637,7 @@
           <w:rPr>
             <w:webHidden/>
           </w:rPr>
-          <w:instrText xml:space="preserve"> PAGEREF _Toc498008811 \h </w:instrText>
+          <w:instrText xml:space="preserve"> PAGEREF _Toc498328996 \h </w:instrText>
         </w:r>
         <w:r>
           <w:rPr>
@@ -1672,7 +1672,7 @@
           <w:szCs w:val="24"/>
         </w:rPr>
       </w:pPr>
-      <w:hyperlink w:anchor="_Toc498008812" w:history="1">
+      <w:hyperlink w:anchor="_Toc498328997" w:history="1">
         <w:r>
           <w:rPr>
             <w:rStyle w:val="Hyperlink"/>
@@ -1708,7 +1708,7 @@
           <w:rPr>
             <w:webHidden/>
           </w:rPr>
-          <w:instrText xml:space="preserve"> PAGEREF _Toc498008812 \h </w:instrText>
+          <w:instrText xml:space="preserve"> PAGEREF _Toc498328997 \h </w:instrText>
         </w:r>
         <w:r>
           <w:rPr>
@@ -1743,7 +1743,7 @@
           <w:szCs w:val="24"/>
         </w:rPr>
       </w:pPr>
-      <w:hyperlink w:anchor="_Toc498008813" w:history="1">
+      <w:hyperlink w:anchor="_Toc498328998" w:history="1">
         <w:r>
           <w:rPr>
             <w:rStyle w:val="Hyperlink"/>
@@ -1779,7 +1779,7 @@
           <w:rPr>
             <w:webHidden/>
           </w:rPr>
-          <w:instrText xml:space="preserve"> PAGEREF _Toc498008813 \h </w:instrText>
+          <w:instrText xml:space="preserve"> PAGEREF _Toc498328998 \h </w:instrText>
         </w:r>
         <w:r>
           <w:rPr>
@@ -1816,7 +1816,7 @@
           <w:szCs w:val="24"/>
         </w:rPr>
       </w:pPr>
-      <w:hyperlink w:anchor="_Toc498008814" w:history="1">
+      <w:hyperlink w:anchor="_Toc498328999" w:history="1">
         <w:r>
           <w:rPr>
             <w:rStyle w:val="Hyperlink"/>
@@ -1854,7 +1854,7 @@
           <w:rPr>
             <w:webHidden/>
           </w:rPr>
-          <w:instrText xml:space="preserve"> PAGEREF _Toc498008814 \h </w:instrText>
+          <w:instrText xml:space="preserve"> PAGEREF _Toc498328999 \h </w:instrText>
         </w:r>
         <w:r>
           <w:rPr>
@@ -1889,7 +1889,7 @@
           <w:szCs w:val="24"/>
         </w:rPr>
       </w:pPr>
-      <w:hyperlink w:anchor="_Toc498008815" w:history="1">
+      <w:hyperlink w:anchor="_Toc498329000" w:history="1">
         <w:r>
           <w:rPr>
             <w:rStyle w:val="Hyperlink"/>
@@ -1925,7 +1925,7 @@
           <w:rPr>
             <w:webHidden/>
           </w:rPr>
-          <w:instrText xml:space="preserve"> PAGEREF _Toc498008815 \h </w:instrText>
+          <w:instrText xml:space="preserve"> PAGEREF _Toc498329000 \h </w:instrText>
         </w:r>
         <w:r>
           <w:rPr>
@@ -1960,7 +1960,7 @@
           <w:szCs w:val="24"/>
         </w:rPr>
       </w:pPr>
-      <w:hyperlink w:anchor="_Toc498008816" w:history="1">
+      <w:hyperlink w:anchor="_Toc498329001" w:history="1">
         <w:r>
           <w:rPr>
             <w:rStyle w:val="Hyperlink"/>
@@ -1996,7 +1996,7 @@
           <w:rPr>
             <w:webHidden/>
           </w:rPr>
-          <w:instrText xml:space="preserve"> PAGEREF _Toc498008816 \h </w:instrText>
+          <w:instrText xml:space="preserve"> PAGEREF _Toc498329001 \h </w:instrText>
         </w:r>
         <w:r>
           <w:rPr>
@@ -2031,7 +2031,7 @@
           <w:szCs w:val="24"/>
         </w:rPr>
       </w:pPr>
-      <w:hyperlink w:anchor="_Toc498008817" w:history="1">
+      <w:hyperlink w:anchor="_Toc498329002" w:history="1">
         <w:r>
           <w:rPr>
             <w:rStyle w:val="Hyperlink"/>
@@ -2067,7 +2067,7 @@
           <w:rPr>
             <w:webHidden/>
           </w:rPr>
-          <w:instrText xml:space="preserve"> PAGEREF _Toc498008817 \h </w:instrText>
+          <w:instrText xml:space="preserve"> PAGEREF _Toc498329002 \h </w:instrText>
         </w:r>
         <w:r>
           <w:rPr>
@@ -2102,7 +2102,7 @@
           <w:szCs w:val="24"/>
         </w:rPr>
       </w:pPr>
-      <w:hyperlink w:anchor="_Toc498008818" w:history="1">
+      <w:hyperlink w:anchor="_Toc498329003" w:history="1">
         <w:r>
           <w:rPr>
             <w:rStyle w:val="Hyperlink"/>
@@ -2138,7 +2138,7 @@
           <w:rPr>
             <w:webHidden/>
           </w:rPr>
-          <w:instrText xml:space="preserve"> PAGEREF _Toc498008818 \h </w:instrText>
+          <w:instrText xml:space="preserve"> PAGEREF _Toc498329003 \h </w:instrText>
         </w:r>
         <w:r>
           <w:rPr>
@@ -2175,7 +2175,7 @@
           <w:szCs w:val="24"/>
         </w:rPr>
       </w:pPr>
-      <w:hyperlink w:anchor="_Toc498008819" w:history="1">
+      <w:hyperlink w:anchor="_Toc498329004" w:history="1">
         <w:r>
           <w:rPr>
             <w:rStyle w:val="Hyperlink"/>
@@ -2213,7 +2213,7 @@
           <w:rPr>
             <w:webHidden/>
           </w:rPr>
-          <w:instrText xml:space="preserve"> PAGEREF _Toc498008819 \h </w:instrText>
+          <w:instrText xml:space="preserve"> PAGEREF _Toc498329004 \h </w:instrText>
         </w:r>
         <w:r>
           <w:rPr>
@@ -2248,7 +2248,7 @@
           <w:szCs w:val="24"/>
         </w:rPr>
       </w:pPr>
-      <w:hyperlink w:anchor="_Toc498008820" w:history="1">
+      <w:hyperlink w:anchor="_Toc498329005" w:history="1">
         <w:r>
           <w:rPr>
             <w:rStyle w:val="Hyperlink"/>
@@ -2284,7 +2284,7 @@
           <w:rPr>
             <w:webHidden/>
           </w:rPr>
-          <w:instrText xml:space="preserve"> PAGEREF _Toc498008820 \h </w:instrText>
+          <w:instrText xml:space="preserve"> PAGEREF _Toc498329005 \h </w:instrText>
         </w:r>
         <w:r>
           <w:rPr>
@@ -2319,7 +2319,7 @@
           <w:szCs w:val="24"/>
         </w:rPr>
       </w:pPr>
-      <w:hyperlink w:anchor="_Toc498008821" w:history="1">
+      <w:hyperlink w:anchor="_Toc498329006" w:history="1">
         <w:r>
           <w:rPr>
             <w:rStyle w:val="Hyperlink"/>
@@ -2355,7 +2355,7 @@
           <w:rPr>
             <w:webHidden/>
           </w:rPr>
-          <w:instrText xml:space="preserve"> PAGEREF _Toc498008821 \h </w:instrText>
+          <w:instrText xml:space="preserve"> PAGEREF _Toc498329006 \h </w:instrText>
         </w:r>
         <w:r>
           <w:rPr>
@@ -2390,7 +2390,7 @@
           <w:szCs w:val="24"/>
         </w:rPr>
       </w:pPr>
-      <w:hyperlink w:anchor="_Toc498008822" w:history="1">
+      <w:hyperlink w:anchor="_Toc498329007" w:history="1">
         <w:r>
           <w:rPr>
             <w:rStyle w:val="Hyperlink"/>
@@ -2426,7 +2426,7 @@
           <w:rPr>
             <w:webHidden/>
           </w:rPr>
-          <w:instrText xml:space="preserve"> PAGEREF _Toc498008822 \h </w:instrText>
+          <w:instrText xml:space="preserve"> PAGEREF _Toc498329007 \h </w:instrText>
         </w:r>
         <w:r>
           <w:rPr>
@@ -2443,7 +2443,7 @@
           <w:rPr>
             <w:webHidden/>
           </w:rPr>
-          <w:t>13</w:t>
+          <w:t>14</w:t>
         </w:r>
         <w:r>
           <w:rPr>
@@ -2461,7 +2461,7 @@
           <w:szCs w:val="24"/>
         </w:rPr>
       </w:pPr>
-      <w:hyperlink w:anchor="_Toc498008823" w:history="1">
+      <w:hyperlink w:anchor="_Toc498329008" w:history="1">
         <w:r>
           <w:rPr>
             <w:rStyle w:val="Hyperlink"/>
@@ -2497,7 +2497,7 @@
           <w:rPr>
             <w:webHidden/>
           </w:rPr>
-          <w:instrText xml:space="preserve"> PAGEREF _Toc498008823 \h </w:instrText>
+          <w:instrText xml:space="preserve"> PAGEREF _Toc498329008 \h </w:instrText>
         </w:r>
         <w:r>
           <w:rPr>
@@ -2532,7 +2532,7 @@
           <w:szCs w:val="24"/>
         </w:rPr>
       </w:pPr>
-      <w:hyperlink w:anchor="_Toc498008824" w:history="1">
+      <w:hyperlink w:anchor="_Toc498329009" w:history="1">
         <w:r>
           <w:rPr>
             <w:rStyle w:val="Hyperlink"/>
@@ -2568,7 +2568,7 @@
           <w:rPr>
             <w:webHidden/>
           </w:rPr>
-          <w:instrText xml:space="preserve"> PAGEREF _Toc498008824 \h </w:instrText>
+          <w:instrText xml:space="preserve"> PAGEREF _Toc498329009 \h </w:instrText>
         </w:r>
         <w:r>
           <w:rPr>
@@ -2585,7 +2585,7 @@
           <w:rPr>
             <w:webHidden/>
           </w:rPr>
-          <w:t>15</w:t>
+          <w:t>16</w:t>
         </w:r>
         <w:r>
           <w:rPr>
@@ -2603,7 +2603,7 @@
           <w:szCs w:val="24"/>
         </w:rPr>
       </w:pPr>
-      <w:hyperlink w:anchor="_Toc498008825" w:history="1">
+      <w:hyperlink w:anchor="_Toc498329010" w:history="1">
         <w:r>
           <w:rPr>
             <w:rStyle w:val="Hyperlink"/>
@@ -2639,7 +2639,7 @@
           <w:rPr>
             <w:webHidden/>
           </w:rPr>
-          <w:instrText xml:space="preserve"> PAGEREF _Toc498008825 \h </w:instrText>
+          <w:instrText xml:space="preserve"> PAGEREF _Toc498329010 \h </w:instrText>
         </w:r>
         <w:r>
           <w:rPr>
@@ -2674,7 +2674,7 @@
           <w:szCs w:val="24"/>
         </w:rPr>
       </w:pPr>
-      <w:hyperlink w:anchor="_Toc498008826" w:history="1">
+      <w:hyperlink w:anchor="_Toc498329011" w:history="1">
         <w:r>
           <w:rPr>
             <w:rStyle w:val="Hyperlink"/>
@@ -2710,7 +2710,7 @@
           <w:rPr>
             <w:webHidden/>
           </w:rPr>
-          <w:instrText xml:space="preserve"> PAGEREF _Toc498008826 \h </w:instrText>
+          <w:instrText xml:space="preserve"> PAGEREF _Toc498329011 \h </w:instrText>
         </w:r>
         <w:r>
           <w:rPr>
@@ -2745,7 +2745,7 @@
           <w:szCs w:val="24"/>
         </w:rPr>
       </w:pPr>
-      <w:hyperlink w:anchor="_Toc498008827" w:history="1">
+      <w:hyperlink w:anchor="_Toc498329012" w:history="1">
         <w:r>
           <w:rPr>
             <w:rStyle w:val="Hyperlink"/>
@@ -2781,7 +2781,7 @@
           <w:rPr>
             <w:webHidden/>
           </w:rPr>
-          <w:instrText xml:space="preserve"> PAGEREF _Toc498008827 \h </w:instrText>
+          <w:instrText xml:space="preserve"> PAGEREF _Toc498329012 \h </w:instrText>
         </w:r>
         <w:r>
           <w:rPr>
@@ -2816,7 +2816,7 @@
           <w:szCs w:val="24"/>
         </w:rPr>
       </w:pPr>
-      <w:hyperlink w:anchor="_Toc498008828" w:history="1">
+      <w:hyperlink w:anchor="_Toc498329013" w:history="1">
         <w:r>
           <w:rPr>
             <w:rStyle w:val="Hyperlink"/>
@@ -2852,7 +2852,7 @@
           <w:rPr>
             <w:webHidden/>
           </w:rPr>
-          <w:instrText xml:space="preserve"> PAGEREF _Toc498008828 \h </w:instrText>
+          <w:instrText xml:space="preserve"> PAGEREF _Toc498329013 \h </w:instrText>
         </w:r>
         <w:r>
           <w:rPr>
@@ -2869,7 +2869,7 @@
           <w:rPr>
             <w:webHidden/>
           </w:rPr>
-          <w:t>16</w:t>
+          <w:t>17</w:t>
         </w:r>
         <w:r>
           <w:rPr>
@@ -2889,7 +2889,7 @@
           <w:szCs w:val="24"/>
         </w:rPr>
       </w:pPr>
-      <w:hyperlink w:anchor="_Toc498008829" w:history="1">
+      <w:hyperlink w:anchor="_Toc498329014" w:history="1">
         <w:r>
           <w:rPr>
             <w:rStyle w:val="Hyperlink"/>
@@ -2927,7 +2927,7 @@
           <w:rPr>
             <w:webHidden/>
           </w:rPr>
-          <w:instrText xml:space="preserve"> PAGEREF _Toc498008829 \h </w:instrText>
+          <w:instrText xml:space="preserve"> PAGEREF _Toc498329014 \h </w:instrText>
         </w:r>
         <w:r>
           <w:rPr>
@@ -2944,7 +2944,7 @@
           <w:rPr>
             <w:webHidden/>
           </w:rPr>
-          <w:t>17</w:t>
+          <w:t>18</w:t>
         </w:r>
         <w:r>
           <w:rPr>
@@ -2962,7 +2962,7 @@
           <w:szCs w:val="24"/>
         </w:rPr>
       </w:pPr>
-      <w:hyperlink w:anchor="_Toc498008830" w:history="1">
+      <w:hyperlink w:anchor="_Toc498329015" w:history="1">
         <w:r>
           <w:rPr>
             <w:rStyle w:val="Hyperlink"/>
@@ -2998,7 +2998,7 @@
           <w:rPr>
             <w:webHidden/>
           </w:rPr>
-          <w:instrText xml:space="preserve"> PAGEREF _Toc498008830 \h </w:instrText>
+          <w:instrText xml:space="preserve"> PAGEREF _Toc498329015 \h </w:instrText>
         </w:r>
         <w:r>
           <w:rPr>
@@ -3015,7 +3015,7 @@
           <w:rPr>
             <w:webHidden/>
           </w:rPr>
-          <w:t>17</w:t>
+          <w:t>18</w:t>
         </w:r>
         <w:r>
           <w:rPr>
@@ -3033,7 +3033,7 @@
           <w:szCs w:val="24"/>
         </w:rPr>
       </w:pPr>
-      <w:hyperlink w:anchor="_Toc498008831" w:history="1">
+      <w:hyperlink w:anchor="_Toc498329016" w:history="1">
         <w:r>
           <w:rPr>
             <w:rStyle w:val="Hyperlink"/>
@@ -3069,7 +3069,7 @@
           <w:rPr>
             <w:webHidden/>
           </w:rPr>
-          <w:instrText xml:space="preserve"> PAGEREF _Toc498008831 \h </w:instrText>
+          <w:instrText xml:space="preserve"> PAGEREF _Toc498329016 \h </w:instrText>
         </w:r>
         <w:r>
           <w:rPr>
@@ -3086,7 +3086,7 @@
           <w:rPr>
             <w:webHidden/>
           </w:rPr>
-          <w:t>18</w:t>
+          <w:t>19</w:t>
         </w:r>
         <w:r>
           <w:rPr>
@@ -3104,7 +3104,7 @@
           <w:szCs w:val="24"/>
         </w:rPr>
       </w:pPr>
-      <w:hyperlink w:anchor="_Toc498008832" w:history="1">
+      <w:hyperlink w:anchor="_Toc498329017" w:history="1">
         <w:r>
           <w:rPr>
             <w:rStyle w:val="Hyperlink"/>
@@ -3140,7 +3140,7 @@
           <w:rPr>
             <w:webHidden/>
           </w:rPr>
-          <w:instrText xml:space="preserve"> PAGEREF _Toc498008832 \h </w:instrText>
+          <w:instrText xml:space="preserve"> PAGEREF _Toc498329017 \h </w:instrText>
         </w:r>
         <w:r>
           <w:rPr>
@@ -3157,7 +3157,7 @@
           <w:rPr>
             <w:webHidden/>
           </w:rPr>
-          <w:t>19</w:t>
+          <w:t>20</w:t>
         </w:r>
         <w:r>
           <w:rPr>
@@ -3176,7 +3176,7 @@
           <w:szCs w:val="24"/>
         </w:rPr>
       </w:pPr>
-      <w:hyperlink w:anchor="_Toc498008833" w:history="1">
+      <w:hyperlink w:anchor="_Toc498329018" w:history="1">
         <w:r>
           <w:rPr>
             <w:rStyle w:val="Hyperlink"/>
@@ -3218,7 +3218,7 @@
             <w:noProof/>
             <w:webHidden/>
           </w:rPr>
-          <w:instrText xml:space="preserve"> PAGEREF _Toc498008833 \h </w:instrText>
+          <w:instrText xml:space="preserve"> PAGEREF _Toc498329018 \h </w:instrText>
         </w:r>
         <w:r>
           <w:rPr>
@@ -3238,7 +3238,7 @@
             <w:noProof/>
             <w:webHidden/>
           </w:rPr>
-          <w:t>21</w:t>
+          <w:t>22</w:t>
         </w:r>
         <w:r>
           <w:rPr>
@@ -3257,7 +3257,7 @@
           <w:szCs w:val="24"/>
         </w:rPr>
       </w:pPr>
-      <w:hyperlink w:anchor="_Toc498008834" w:history="1">
+      <w:hyperlink w:anchor="_Toc498329019" w:history="1">
         <w:r>
           <w:rPr>
             <w:rStyle w:val="Hyperlink"/>
@@ -3293,7 +3293,7 @@
           <w:rPr>
             <w:webHidden/>
           </w:rPr>
-          <w:instrText xml:space="preserve"> PAGEREF _Toc498008834 \h </w:instrText>
+          <w:instrText xml:space="preserve"> PAGEREF _Toc498329019 \h </w:instrText>
         </w:r>
         <w:r>
           <w:rPr>
@@ -3310,7 +3310,7 @@
           <w:rPr>
             <w:webHidden/>
           </w:rPr>
-          <w:t>21</w:t>
+          <w:t>22</w:t>
         </w:r>
         <w:r>
           <w:rPr>
@@ -3330,7 +3330,7 @@
           <w:szCs w:val="24"/>
         </w:rPr>
       </w:pPr>
-      <w:hyperlink w:anchor="_Toc498008835" w:history="1">
+      <w:hyperlink w:anchor="_Toc498329020" w:history="1">
         <w:r>
           <w:rPr>
             <w:rStyle w:val="Hyperlink"/>
@@ -3368,7 +3368,7 @@
           <w:rPr>
             <w:webHidden/>
           </w:rPr>
-          <w:instrText xml:space="preserve"> PAGEREF _Toc498008835 \h </w:instrText>
+          <w:instrText xml:space="preserve"> PAGEREF _Toc498329020 \h </w:instrText>
         </w:r>
         <w:r>
           <w:rPr>
@@ -3385,7 +3385,7 @@
           <w:rPr>
             <w:webHidden/>
           </w:rPr>
-          <w:t>22</w:t>
+          <w:t>23</w:t>
         </w:r>
         <w:r>
           <w:rPr>
@@ -3405,7 +3405,7 @@
           <w:szCs w:val="24"/>
         </w:rPr>
       </w:pPr>
-      <w:hyperlink w:anchor="_Toc498008836" w:history="1">
+      <w:hyperlink w:anchor="_Toc498329021" w:history="1">
         <w:r>
           <w:rPr>
             <w:rStyle w:val="Hyperlink"/>
@@ -3443,7 +3443,7 @@
           <w:rPr>
             <w:webHidden/>
           </w:rPr>
-          <w:instrText xml:space="preserve"> PAGEREF _Toc498008836 \h </w:instrText>
+          <w:instrText xml:space="preserve"> PAGEREF _Toc498329021 \h </w:instrText>
         </w:r>
         <w:r>
           <w:rPr>
@@ -3460,7 +3460,7 @@
           <w:rPr>
             <w:webHidden/>
           </w:rPr>
-          <w:t>23</w:t>
+          <w:t>24</w:t>
         </w:r>
         <w:r>
           <w:rPr>
@@ -3480,7 +3480,7 @@
           <w:szCs w:val="24"/>
         </w:rPr>
       </w:pPr>
-      <w:hyperlink w:anchor="_Toc498008837" w:history="1">
+      <w:hyperlink w:anchor="_Toc498329022" w:history="1">
         <w:r>
           <w:rPr>
             <w:rStyle w:val="Hyperlink"/>
@@ -3503,7 +3503,7 @@
           <w:rPr>
             <w:webHidden/>
           </w:rPr>
-          <w:instrText xml:space="preserve"> PAGEREF _Toc498008837 \h </w:instrText>
+          <w:instrText xml:space="preserve"> PAGEREF _Toc498329022 \h </w:instrText>
         </w:r>
         <w:r>
           <w:rPr>
@@ -3520,7 +3520,7 @@
           <w:rPr>
             <w:webHidden/>
           </w:rPr>
-          <w:t>25</w:t>
+          <w:t>26</w:t>
         </w:r>
         <w:r>
           <w:rPr>
@@ -3608,7 +3608,7 @@
         <w:rPr>
           <w:noProof/>
         </w:rPr>
-        <w:instrText xml:space="preserve"> PAGEREF _Toc498008838 \h </w:instrText>
+        <w:instrText xml:space="preserve"> PAGEREF _Toc498329023 \h </w:instrText>
       </w:r>
       <w:r>
         <w:rPr>
@@ -3680,7 +3680,7 @@
         <w:rPr>
           <w:noProof/>
         </w:rPr>
-        <w:instrText xml:space="preserve"> PAGEREF _Toc498008839 \h </w:instrText>
+        <w:instrText xml:space="preserve"> PAGEREF _Toc498329024 \h </w:instrText>
       </w:r>
       <w:r>
         <w:rPr>
@@ -3739,7 +3739,7 @@
         <w:rPr>
           <w:noProof/>
         </w:rPr>
-        <w:instrText xml:space="preserve"> PAGEREF _Toc498008840 \h </w:instrText>
+        <w:instrText xml:space="preserve"> PAGEREF _Toc498329025 \h </w:instrText>
       </w:r>
       <w:r>
         <w:rPr>
@@ -3798,7 +3798,7 @@
         <w:rPr>
           <w:noProof/>
         </w:rPr>
-        <w:instrText xml:space="preserve"> PAGEREF _Toc498008841 \h </w:instrText>
+        <w:instrText xml:space="preserve"> PAGEREF _Toc498329026 \h </w:instrText>
       </w:r>
       <w:r>
         <w:rPr>
@@ -3859,7 +3859,7 @@
         <w:rPr>
           <w:noProof/>
         </w:rPr>
-        <w:instrText xml:space="preserve"> PAGEREF _Toc498008842 \h </w:instrText>
+        <w:instrText xml:space="preserve"> PAGEREF _Toc498329027 \h </w:instrText>
       </w:r>
       <w:r>
         <w:rPr>
@@ -3918,7 +3918,7 @@
         <w:rPr>
           <w:noProof/>
         </w:rPr>
-        <w:instrText xml:space="preserve"> PAGEREF _Toc498008843 \h </w:instrText>
+        <w:instrText xml:space="preserve"> PAGEREF _Toc498329028 \h </w:instrText>
       </w:r>
       <w:r>
         <w:rPr>
@@ -3977,7 +3977,7 @@
         <w:rPr>
           <w:noProof/>
         </w:rPr>
-        <w:instrText xml:space="preserve"> PAGEREF _Toc498008844 \h </w:instrText>
+        <w:instrText xml:space="preserve"> PAGEREF _Toc498329029 \h </w:instrText>
       </w:r>
       <w:r>
         <w:rPr>
@@ -4036,7 +4036,7 @@
         <w:rPr>
           <w:noProof/>
         </w:rPr>
-        <w:instrText xml:space="preserve"> PAGEREF _Toc498008845 \h </w:instrText>
+        <w:instrText xml:space="preserve"> PAGEREF _Toc498329030 \h </w:instrText>
       </w:r>
       <w:r>
         <w:rPr>
@@ -4095,7 +4095,7 @@
         <w:rPr>
           <w:noProof/>
         </w:rPr>
-        <w:instrText xml:space="preserve"> PAGEREF _Toc498008846 \h </w:instrText>
+        <w:instrText xml:space="preserve"> PAGEREF _Toc498329031 \h </w:instrText>
       </w:r>
       <w:r>
         <w:rPr>
@@ -4136,7 +4136,7 @@
         <w:rPr>
           <w:noProof/>
         </w:rPr>
-        <w:t>Figure 10. Measure Data Criteria and Supplemental Data Elements</w:t>
+        <w:t>Figure 10. Measure Terminology and Overlapping Value Sets</w:t>
       </w:r>
       <w:r>
         <w:rPr>
@@ -4154,7 +4154,7 @@
         <w:rPr>
           <w:noProof/>
         </w:rPr>
-        <w:instrText xml:space="preserve"> PAGEREF _Toc498008847 \h </w:instrText>
+        <w:instrText xml:space="preserve"> PAGEREF _Toc498329032 \h </w:instrText>
       </w:r>
       <w:r>
         <w:rPr>
@@ -4213,7 +4213,7 @@
         <w:rPr>
           <w:noProof/>
         </w:rPr>
-        <w:instrText xml:space="preserve"> PAGEREF _Toc498008848 \h </w:instrText>
+        <w:instrText xml:space="preserve"> PAGEREF _Toc498329033 \h </w:instrText>
       </w:r>
       <w:r>
         <w:rPr>
@@ -4230,7 +4230,7 @@
         <w:rPr>
           <w:noProof/>
         </w:rPr>
-        <w:t>14</w:t>
+        <w:t>15</w:t>
       </w:r>
       <w:r>
         <w:rPr>
@@ -4272,7 +4272,7 @@
         <w:rPr>
           <w:noProof/>
         </w:rPr>
-        <w:instrText xml:space="preserve"> PAGEREF _Toc498008849 \h </w:instrText>
+        <w:instrText xml:space="preserve"> PAGEREF _Toc498329034 \h </w:instrText>
       </w:r>
       <w:r>
         <w:rPr>
@@ -4331,7 +4331,7 @@
         <w:rPr>
           <w:noProof/>
         </w:rPr>
-        <w:instrText xml:space="preserve"> PAGEREF _Toc498008850 \h </w:instrText>
+        <w:instrText xml:space="preserve"> PAGEREF _Toc498329035 \h </w:instrText>
       </w:r>
       <w:r>
         <w:rPr>
@@ -4348,7 +4348,7 @@
         <w:rPr>
           <w:noProof/>
         </w:rPr>
-        <w:t>15</w:t>
+        <w:t>16</w:t>
       </w:r>
       <w:r>
         <w:rPr>
@@ -4390,7 +4390,7 @@
         <w:rPr>
           <w:noProof/>
         </w:rPr>
-        <w:instrText xml:space="preserve"> PAGEREF _Toc498008851 \h </w:instrText>
+        <w:instrText xml:space="preserve"> PAGEREF _Toc498329036 \h </w:instrText>
       </w:r>
       <w:r>
         <w:rPr>
@@ -4407,7 +4407,7 @@
         <w:rPr>
           <w:noProof/>
         </w:rPr>
-        <w:t>17</w:t>
+        <w:t>18</w:t>
       </w:r>
       <w:r>
         <w:rPr>
@@ -4449,7 +4449,7 @@
         <w:rPr>
           <w:noProof/>
         </w:rPr>
-        <w:instrText xml:space="preserve"> PAGEREF _Toc498008852 \h </w:instrText>
+        <w:instrText xml:space="preserve"> PAGEREF _Toc498329037 \h </w:instrText>
       </w:r>
       <w:r>
         <w:rPr>
@@ -4466,7 +4466,7 @@
         <w:rPr>
           <w:noProof/>
         </w:rPr>
-        <w:t>19</w:t>
+        <w:t>20</w:t>
       </w:r>
       <w:r>
         <w:rPr>
@@ -4508,7 +4508,7 @@
         <w:rPr>
           <w:noProof/>
         </w:rPr>
-        <w:instrText xml:space="preserve"> PAGEREF _Toc498008853 \h </w:instrText>
+        <w:instrText xml:space="preserve"> PAGEREF _Toc498329038 \h </w:instrText>
       </w:r>
       <w:r>
         <w:rPr>
@@ -4525,7 +4525,7 @@
         <w:rPr>
           <w:noProof/>
         </w:rPr>
-        <w:t>20</w:t>
+        <w:t>21</w:t>
       </w:r>
       <w:r>
         <w:rPr>
@@ -4567,7 +4567,7 @@
         <w:rPr>
           <w:noProof/>
         </w:rPr>
-        <w:instrText xml:space="preserve"> PAGEREF _Toc498008854 \h </w:instrText>
+        <w:instrText xml:space="preserve"> PAGEREF _Toc498329039 \h </w:instrText>
       </w:r>
       <w:r>
         <w:rPr>
@@ -4584,7 +4584,7 @@
         <w:rPr>
           <w:noProof/>
         </w:rPr>
-        <w:t>21</w:t>
+        <w:t>22</w:t>
       </w:r>
       <w:r>
         <w:rPr>
@@ -4626,7 +4626,7 @@
         <w:rPr>
           <w:noProof/>
         </w:rPr>
-        <w:instrText xml:space="preserve"> PAGEREF _Toc498008855 \h </w:instrText>
+        <w:instrText xml:space="preserve"> PAGEREF _Toc498329040 \h </w:instrText>
       </w:r>
       <w:r>
         <w:rPr>
@@ -4643,7 +4643,7 @@
         <w:rPr>
           <w:noProof/>
         </w:rPr>
-        <w:t>22</w:t>
+        <w:t>23</w:t>
       </w:r>
       <w:r>
         <w:rPr>
@@ -4685,7 +4685,7 @@
         <w:rPr>
           <w:noProof/>
         </w:rPr>
-        <w:instrText xml:space="preserve"> PAGEREF _Toc498008856 \h </w:instrText>
+        <w:instrText xml:space="preserve"> PAGEREF _Toc498329041 \h </w:instrText>
       </w:r>
       <w:r>
         <w:rPr>
@@ -4702,7 +4702,7 @@
         <w:rPr>
           <w:noProof/>
         </w:rPr>
-        <w:t>22</w:t>
+        <w:t>23</w:t>
       </w:r>
       <w:r>
         <w:rPr>
@@ -4742,7 +4742,7 @@
       <w:bookmarkStart w:id="11" w:name="_Toc497872814"/>
       <w:bookmarkStart w:id="12" w:name="_Toc497872969"/>
       <w:bookmarkStart w:id="13" w:name="_Toc497873017"/>
-      <w:bookmarkStart w:id="14" w:name="_Toc498008805"/>
+      <w:bookmarkStart w:id="14" w:name="_Toc498328990"/>
       <w:bookmarkEnd w:id="1"/>
       <w:bookmarkEnd w:id="2"/>
       <w:bookmarkEnd w:id="3"/>
@@ -4761,7 +4761,7 @@
         <w:pStyle w:val="Heading2"/>
         <w:spacing w:before="0" w:after="120"/>
       </w:pPr>
-      <w:bookmarkStart w:id="15" w:name="_Toc498008806"/>
+      <w:bookmarkStart w:id="15" w:name="_Toc498328991"/>
       <w:r>
         <w:t>Background</w:t>
       </w:r>
@@ -4831,7 +4831,7 @@
       <w:pPr>
         <w:pStyle w:val="Heading2"/>
       </w:pPr>
-      <w:bookmarkStart w:id="17" w:name="_Toc498008807"/>
+      <w:bookmarkStart w:id="17" w:name="_Toc498328992"/>
       <w:r>
         <w:t>Purpose</w:t>
       </w:r>
@@ -4847,7 +4847,7 @@
         <w:pStyle w:val="Heading2"/>
       </w:pPr>
       <w:bookmarkStart w:id="18" w:name="_Toc498235588"/>
-      <w:bookmarkStart w:id="19" w:name="_Toc498008808"/>
+      <w:bookmarkStart w:id="19" w:name="_Toc498328993"/>
       <w:bookmarkEnd w:id="16"/>
       <w:r>
         <w:t>Application Description</w:t>
@@ -4923,7 +4923,7 @@
       <w:pPr>
         <w:pStyle w:val="Heading1"/>
       </w:pPr>
-      <w:bookmarkStart w:id="20" w:name="_Toc498008809"/>
+      <w:bookmarkStart w:id="20" w:name="_Toc498328994"/>
       <w:r>
         <w:lastRenderedPageBreak/>
         <w:t>User Account Creation</w:t>
@@ -4934,7 +4934,7 @@
       <w:pPr>
         <w:pStyle w:val="Heading2"/>
       </w:pPr>
-      <w:bookmarkStart w:id="21" w:name="_Toc498008810"/>
+      <w:bookmarkStart w:id="21" w:name="_Toc498328995"/>
       <w:r>
         <w:t>Login Page</w:t>
       </w:r>
@@ -5042,7 +5042,7 @@
         <w:pStyle w:val="FigureCaption"/>
       </w:pPr>
       <w:bookmarkStart w:id="22" w:name="_Ref459207064"/>
-      <w:bookmarkStart w:id="23" w:name="_Toc498008838"/>
+      <w:bookmarkStart w:id="23" w:name="_Toc498329023"/>
       <w:r>
         <w:t xml:space="preserve">Figure </w:t>
       </w:r>
@@ -5097,7 +5097,7 @@
       <w:bookmarkStart w:id="35" w:name="_Toc439922475"/>
       <w:bookmarkStart w:id="36" w:name="_Toc439923945"/>
       <w:bookmarkStart w:id="37" w:name="_Toc439924014"/>
-      <w:bookmarkStart w:id="38" w:name="_Toc498008811"/>
+      <w:bookmarkStart w:id="38" w:name="_Toc498328996"/>
       <w:bookmarkEnd w:id="27"/>
       <w:bookmarkEnd w:id="28"/>
       <w:bookmarkEnd w:id="29"/>
@@ -5208,7 +5208,7 @@
         <w:pStyle w:val="FigureCaption"/>
       </w:pPr>
       <w:bookmarkStart w:id="39" w:name="_Ref459271439"/>
-      <w:bookmarkStart w:id="40" w:name="_Toc498008839"/>
+      <w:bookmarkStart w:id="40" w:name="_Toc498329024"/>
       <w:r>
         <w:t xml:space="preserve">Figure </w:t>
       </w:r>
@@ -5271,7 +5271,7 @@
       <w:bookmarkStart w:id="60" w:name="_Toc439922478"/>
       <w:bookmarkStart w:id="61" w:name="_Toc439923948"/>
       <w:bookmarkStart w:id="62" w:name="_Toc439924017"/>
-      <w:bookmarkStart w:id="63" w:name="_Toc498008812"/>
+      <w:bookmarkStart w:id="63" w:name="_Toc498328997"/>
       <w:bookmarkEnd w:id="41"/>
       <w:bookmarkEnd w:id="42"/>
       <w:bookmarkEnd w:id="43"/>
@@ -5425,7 +5425,7 @@
         <w:pStyle w:val="FigureCaption"/>
       </w:pPr>
       <w:bookmarkStart w:id="64" w:name="_Ref493760084"/>
-      <w:bookmarkStart w:id="65" w:name="_Toc498008840"/>
+      <w:bookmarkStart w:id="65" w:name="_Toc498329025"/>
       <w:r>
         <w:t xml:space="preserve">Figure </w:t>
       </w:r>
@@ -5476,7 +5476,7 @@
       <w:bookmarkStart w:id="75" w:name="_Toc439922480"/>
       <w:bookmarkStart w:id="76" w:name="_Toc439923950"/>
       <w:bookmarkStart w:id="77" w:name="_Toc439924019"/>
-      <w:bookmarkStart w:id="78" w:name="_Toc498008813"/>
+      <w:bookmarkStart w:id="78" w:name="_Toc498328998"/>
       <w:bookmarkEnd w:id="67"/>
       <w:bookmarkEnd w:id="68"/>
       <w:bookmarkEnd w:id="69"/>
@@ -5614,7 +5614,7 @@
         <w:pStyle w:val="FigureCaption"/>
       </w:pPr>
       <w:bookmarkStart w:id="79" w:name="_Ref493760212"/>
-      <w:bookmarkStart w:id="80" w:name="_Toc498008841"/>
+      <w:bookmarkStart w:id="80" w:name="_Toc498329026"/>
       <w:r>
         <w:t xml:space="preserve">Figure </w:t>
       </w:r>
@@ -5669,7 +5669,7 @@
       <w:pPr>
         <w:pStyle w:val="Heading1"/>
       </w:pPr>
-      <w:bookmarkStart w:id="81" w:name="_Toc498008814"/>
+      <w:bookmarkStart w:id="81" w:name="_Toc498328999"/>
       <w:r>
         <w:lastRenderedPageBreak/>
         <w:t>Measure Dashboard</w:t>
@@ -5680,7 +5680,7 @@
       <w:pPr>
         <w:pStyle w:val="Heading2"/>
       </w:pPr>
-      <w:bookmarkStart w:id="82" w:name="_Toc498008815"/>
+      <w:bookmarkStart w:id="82" w:name="_Toc498329000"/>
       <w:r>
         <w:t>Overview</w:t>
       </w:r>
@@ -5725,7 +5725,7 @@
       <w:pPr>
         <w:pStyle w:val="FigureCaption"/>
       </w:pPr>
-      <w:bookmarkStart w:id="83" w:name="_Toc498008842"/>
+      <w:bookmarkStart w:id="83" w:name="_Toc498329027"/>
       <w:r>
         <w:rPr>
           <w:b w:val="0"/>
@@ -5982,7 +5982,7 @@
       <w:bookmarkStart w:id="92" w:name="_Toc439922484"/>
       <w:bookmarkStart w:id="93" w:name="_Toc439923954"/>
       <w:bookmarkStart w:id="94" w:name="_Toc439924023"/>
-      <w:bookmarkStart w:id="95" w:name="_Toc498008816"/>
+      <w:bookmarkStart w:id="95" w:name="_Toc498329001"/>
       <w:bookmarkEnd w:id="85"/>
       <w:bookmarkEnd w:id="86"/>
       <w:bookmarkEnd w:id="87"/>
@@ -6271,7 +6271,7 @@
             <wp:docPr id="6" name="Picture 1" descr="This figure shows the New Measure Dialog. After clicking the &quot;Browse&quot; button and loading an XML file, The New Measure Dialog box changes and has seven lines for entering information.  The first, &quot;Measure Data,&quot; has a &quot;Browse&quot; button. The next line, &quot;VSAC Username&quot; allows the user to enter their VSAC username. The third line, &quot;VSAC Password&quot; allows the user to enter their VSAC passord. Following the &quot;VSAC Password field, there is a link to register for VSAC credentials if the user does not already have credentials. The fourth line, &quot;Value Sets&quot; has the choice between &quot;Draft&quot; and &quot;Measure Defined&quot;. The next line,&quot; Type,&quot; offers the choice between &quot;Eligible Professional&quot; or &quot;Eligible Hospital.&quot;  The sixth line, &quot;Calculation,&quot; offers the choice &quot;Patient Based&quot; or &quot;Episode of Care.&quot;  And the last line, &quot;Rebuild Patients&quot;, has &quot;Yes&quot; and &quot;No&quot; buttons.  At the bottom are two buttons, &quot;Close&quot; and &quot;Load.&quot;" title="Figure 6: New Measure Dialog">
               <a:extLst xmlns:a="http://schemas.openxmlformats.org/drawingml/2006/main">
                 <a:ext uri="{FF2B5EF4-FFF2-40B4-BE49-F238E27FC236}">
-                  <a16:creationId xmlns:a16="http://schemas.microsoft.com/office/drawing/2014/main" xmlns:w16se="http://schemas.microsoft.com/office/word/2015/wordml/symex" xmlns:w="http://schemas.openxmlformats.org/wordprocessingml/2006/main" xmlns:w10="urn:schemas-microsoft-com:office:word" xmlns:v="urn:schemas-microsoft-com:vml" xmlns:o="urn:schemas-microsoft-com:office:office" xmlns:am3d="http://schemas.microsoft.com/office/drawing/2017/model3d" xmlns:aink="http://schemas.microsoft.com/office/drawing/2016/ink" xmlns:cx8="http://schemas.microsoft.com/office/drawing/2016/5/14/chartex" xmlns:cx7="http://schemas.microsoft.com/office/drawing/2016/5/13/chartex" xmlns:cx6="http://schemas.microsoft.com/office/drawing/2016/5/12/chartex" xmlns:cx5="http://schemas.microsoft.com/office/drawing/2016/5/11/chartex" xmlns:cx4="http://schemas.microsoft.com/office/drawing/2016/5/10/chartex" xmlns:cx3="http://schemas.microsoft.com/office/drawing/2016/5/9/chartex" xmlns:cx2="http://schemas.microsoft.com/office/drawing/2015/10/21/chartex" xmlns:cx1="http://schemas.microsoft.com/office/drawing/2015/9/8/chartex" xmlns:cx="http://schemas.microsoft.com/office/drawing/2014/chartex" xmlns="" id="{B07E5FA9-38DD-4C1D-AC77-AECC87EEFCF7}"/>
+                  <a16:creationId xmlns="" xmlns:cx="http://schemas.microsoft.com/office/drawing/2014/chartex" xmlns:cx1="http://schemas.microsoft.com/office/drawing/2015/9/8/chartex" xmlns:cx2="http://schemas.microsoft.com/office/drawing/2015/10/21/chartex" xmlns:cx3="http://schemas.microsoft.com/office/drawing/2016/5/9/chartex" xmlns:cx4="http://schemas.microsoft.com/office/drawing/2016/5/10/chartex" xmlns:cx5="http://schemas.microsoft.com/office/drawing/2016/5/11/chartex" xmlns:cx6="http://schemas.microsoft.com/office/drawing/2016/5/12/chartex" xmlns:cx7="http://schemas.microsoft.com/office/drawing/2016/5/13/chartex" xmlns:cx8="http://schemas.microsoft.com/office/drawing/2016/5/14/chartex" xmlns:aink="http://schemas.microsoft.com/office/drawing/2016/ink" xmlns:am3d="http://schemas.microsoft.com/office/drawing/2017/model3d" xmlns:o="urn:schemas-microsoft-com:office:office" xmlns:v="urn:schemas-microsoft-com:vml" xmlns:w10="urn:schemas-microsoft-com:office:word" xmlns:w="http://schemas.openxmlformats.org/wordprocessingml/2006/main" xmlns:w16se="http://schemas.microsoft.com/office/word/2015/wordml/symex" xmlns:a16="http://schemas.microsoft.com/office/drawing/2014/main" id="{B07E5FA9-38DD-4C1D-AC77-AECC87EEFCF7}"/>
                 </a:ext>
               </a:extLst>
             </wp:docPr>
@@ -6285,7 +6285,7 @@
                     <pic:cNvPr id="2" name="Picture 1">
                       <a:extLst>
                         <a:ext uri="{FF2B5EF4-FFF2-40B4-BE49-F238E27FC236}">
-                          <a16:creationId xmlns:a16="http://schemas.microsoft.com/office/drawing/2014/main" xmlns:w16se="http://schemas.microsoft.com/office/word/2015/wordml/symex" xmlns:w="http://schemas.openxmlformats.org/wordprocessingml/2006/main" xmlns:w10="urn:schemas-microsoft-com:office:word" xmlns:v="urn:schemas-microsoft-com:vml" xmlns:o="urn:schemas-microsoft-com:office:office" xmlns:am3d="http://schemas.microsoft.com/office/drawing/2017/model3d" xmlns:aink="http://schemas.microsoft.com/office/drawing/2016/ink" xmlns:cx8="http://schemas.microsoft.com/office/drawing/2016/5/14/chartex" xmlns:cx7="http://schemas.microsoft.com/office/drawing/2016/5/13/chartex" xmlns:cx6="http://schemas.microsoft.com/office/drawing/2016/5/12/chartex" xmlns:cx5="http://schemas.microsoft.com/office/drawing/2016/5/11/chartex" xmlns:cx4="http://schemas.microsoft.com/office/drawing/2016/5/10/chartex" xmlns:cx3="http://schemas.microsoft.com/office/drawing/2016/5/9/chartex" xmlns:cx2="http://schemas.microsoft.com/office/drawing/2015/10/21/chartex" xmlns:cx1="http://schemas.microsoft.com/office/drawing/2015/9/8/chartex" xmlns:cx="http://schemas.microsoft.com/office/drawing/2014/chartex" xmlns="" id="{B07E5FA9-38DD-4C1D-AC77-AECC87EEFCF7}"/>
+                          <a16:creationId xmlns="" xmlns:cx="http://schemas.microsoft.com/office/drawing/2014/chartex" xmlns:cx1="http://schemas.microsoft.com/office/drawing/2015/9/8/chartex" xmlns:cx2="http://schemas.microsoft.com/office/drawing/2015/10/21/chartex" xmlns:cx3="http://schemas.microsoft.com/office/drawing/2016/5/9/chartex" xmlns:cx4="http://schemas.microsoft.com/office/drawing/2016/5/10/chartex" xmlns:cx5="http://schemas.microsoft.com/office/drawing/2016/5/11/chartex" xmlns:cx6="http://schemas.microsoft.com/office/drawing/2016/5/12/chartex" xmlns:cx7="http://schemas.microsoft.com/office/drawing/2016/5/13/chartex" xmlns:cx8="http://schemas.microsoft.com/office/drawing/2016/5/14/chartex" xmlns:aink="http://schemas.microsoft.com/office/drawing/2016/ink" xmlns:am3d="http://schemas.microsoft.com/office/drawing/2017/model3d" xmlns:o="urn:schemas-microsoft-com:office:office" xmlns:v="urn:schemas-microsoft-com:vml" xmlns:w10="urn:schemas-microsoft-com:office:word" xmlns:w="http://schemas.openxmlformats.org/wordprocessingml/2006/main" xmlns:w16se="http://schemas.microsoft.com/office/word/2015/wordml/symex" xmlns:a16="http://schemas.microsoft.com/office/drawing/2014/main" id="{B07E5FA9-38DD-4C1D-AC77-AECC87EEFCF7}"/>
                         </a:ext>
                       </a:extLst>
                     </pic:cNvPr>
@@ -6320,7 +6320,7 @@
         <w:pStyle w:val="FigureCaption"/>
       </w:pPr>
       <w:bookmarkStart w:id="96" w:name="_Ref493779228"/>
-      <w:bookmarkStart w:id="97" w:name="_Toc498008843"/>
+      <w:bookmarkStart w:id="97" w:name="_Toc498329028"/>
       <w:r>
         <w:t xml:space="preserve">Figure </w:t>
       </w:r>
@@ -6474,7 +6474,7 @@
         <w:pStyle w:val="FigureCaption"/>
       </w:pPr>
       <w:bookmarkStart w:id="98" w:name="_Ref459099953"/>
-      <w:bookmarkStart w:id="99" w:name="_Toc498008844"/>
+      <w:bookmarkStart w:id="99" w:name="_Toc498329029"/>
       <w:r>
         <w:t xml:space="preserve">Figure </w:t>
       </w:r>
@@ -6524,7 +6524,7 @@
       <w:bookmarkStart w:id="108" w:name="_Toc439922486"/>
       <w:bookmarkStart w:id="109" w:name="_Toc439923956"/>
       <w:bookmarkStart w:id="110" w:name="_Toc439924025"/>
-      <w:bookmarkStart w:id="111" w:name="_Toc498008817"/>
+      <w:bookmarkStart w:id="111" w:name="_Toc498329002"/>
       <w:bookmarkEnd w:id="101"/>
       <w:bookmarkEnd w:id="102"/>
       <w:bookmarkEnd w:id="103"/>
@@ -6668,11 +6668,12 @@
       <w:r>
         <w:rPr>
           <w:b w:val="0"/>
+          <w:noProof/>
         </w:rPr>
         <w:drawing>
-          <wp:inline distT="0" distB="0" distL="0" distR="0" wp14:anchorId="3AC57F88" wp14:editId="0C304096">
-            <wp:extent cx="5943600" cy="3601720"/>
-            <wp:effectExtent l="0" t="0" r="0" b="5080"/>
+          <wp:inline distT="0" distB="0" distL="0" distR="0" wp14:anchorId="3AC57F88" wp14:editId="0F5BBD3A">
+            <wp:extent cx="3022600" cy="2679700"/>
+            <wp:effectExtent l="25400" t="25400" r="25400" b="38100"/>
             <wp:docPr id="17" name="Picture 17"/>
             <wp:cNvGraphicFramePr>
               <a:graphicFrameLocks xmlns:a="http://schemas.openxmlformats.org/drawingml/2006/main" noChangeAspect="1"/>
@@ -6684,20 +6685,29 @@
                     <pic:cNvPr id="1" name=""/>
                     <pic:cNvPicPr/>
                   </pic:nvPicPr>
-                  <pic:blipFill>
+                  <pic:blipFill rotWithShape="1">
                     <a:blip r:embed="rId32"/>
-                    <a:stretch>
-                      <a:fillRect/>
-                    </a:stretch>
+                    <a:srcRect l="23932" t="4584" r="25214" b="21016"/>
+                    <a:stretch/>
                   </pic:blipFill>
-                  <pic:spPr>
+                  <pic:spPr bwMode="auto">
                     <a:xfrm>
                       <a:off x="0" y="0"/>
-                      <a:ext cx="5943600" cy="3601720"/>
+                      <a:ext cx="3022600" cy="2679700"/>
                     </a:xfrm>
                     <a:prstGeom prst="rect">
                       <a:avLst/>
                     </a:prstGeom>
+                    <a:ln>
+                      <a:solidFill>
+                        <a:schemeClr val="tx1"/>
+                      </a:solidFill>
+                    </a:ln>
+                    <a:extLst>
+                      <a:ext uri="{53640926-AAD7-44D8-BBD7-CCE9431645EC}">
+                        <a14:shadowObscured xmlns:a14="http://schemas.microsoft.com/office/drawing/2010/main"/>
+                      </a:ext>
+                    </a:extLst>
                   </pic:spPr>
                 </pic:pic>
               </a:graphicData>
@@ -6711,7 +6721,7 @@
         <w:pStyle w:val="FigureCaption"/>
       </w:pPr>
       <w:bookmarkStart w:id="112" w:name="_Ref459100171"/>
-      <w:bookmarkStart w:id="113" w:name="_Toc498008845"/>
+      <w:bookmarkStart w:id="113" w:name="_Toc498329030"/>
       <w:r>
         <w:t xml:space="preserve">Figure </w:t>
       </w:r>
@@ -6756,7 +6766,7 @@
       <w:bookmarkStart w:id="121" w:name="_Toc439922488"/>
       <w:bookmarkStart w:id="122" w:name="_Toc439923958"/>
       <w:bookmarkStart w:id="123" w:name="_Toc439924027"/>
-      <w:bookmarkStart w:id="124" w:name="_Toc498008818"/>
+      <w:bookmarkStart w:id="124" w:name="_Toc498329003"/>
       <w:bookmarkEnd w:id="114"/>
       <w:bookmarkEnd w:id="115"/>
       <w:bookmarkEnd w:id="116"/>
@@ -6982,11 +6992,7 @@
         <w:t>#5</w:t>
       </w:r>
       <w:r>
-        <w:t xml:space="preserve">), the UI displays the </w:t>
-      </w:r>
-      <w:r>
-        <w:lastRenderedPageBreak/>
-        <w:t xml:space="preserve">percentage of patients associated with the measure whose calculated values meet the expectations set for the patient. The “Status” column (item </w:t>
+        <w:t xml:space="preserve">), the UI displays the percentage of patients associated with the measure whose calculated values meet the expectations set for the patient. The “Status” column (item </w:t>
       </w:r>
       <w:r>
         <w:rPr>
@@ -6998,7 +7004,11 @@
         <w:t>#6</w:t>
       </w:r>
       <w:r>
-        <w:t>) indicates the current state of the measure—whether it is passing, failing, or new. A measure is in the passing state if all associated patients are meeting expectations. If one or more patients are not meeting expectations, then the measure is in a failing state. Any measure is in the new state when there are no patients associated with it. Finally, the “Test Patients” column (</w:t>
+        <w:t xml:space="preserve">) indicates the current state of the measure—whether it is passing, failing, or new. A measure is in the passing state if all associated patients are meeting expectations. If one or more patients are not meeting expectations, then the measure is in a failing state. Any measure is in the new state when there are no patients </w:t>
+      </w:r>
+      <w:r>
+        <w:lastRenderedPageBreak/>
+        <w:t>associated with it. Finally, the “Test Patients” column (</w:t>
       </w:r>
       <w:r>
         <w:rPr>
@@ -7078,7 +7088,7 @@
       <w:bookmarkStart w:id="126" w:name="_Toc465345868"/>
       <w:bookmarkStart w:id="127" w:name="_Ref459207928"/>
       <w:bookmarkStart w:id="128" w:name="_Ref459208213"/>
-      <w:bookmarkStart w:id="129" w:name="_Toc498008819"/>
+      <w:bookmarkStart w:id="129" w:name="_Toc498329004"/>
       <w:bookmarkEnd w:id="125"/>
       <w:bookmarkEnd w:id="126"/>
       <w:r>
@@ -7093,7 +7103,7 @@
       <w:pPr>
         <w:pStyle w:val="Heading2"/>
       </w:pPr>
-      <w:bookmarkStart w:id="130" w:name="_Toc498008820"/>
+      <w:bookmarkStart w:id="130" w:name="_Toc498329005"/>
       <w:r>
         <w:t>Overview</w:t>
       </w:r>
@@ -7256,15 +7266,7 @@
         <w:pStyle w:val="NumberedList"/>
       </w:pPr>
       <w:r>
-        <w:t xml:space="preserve">Logic Highlighted </w:t>
-      </w:r>
-      <w:proofErr w:type="gramStart"/>
-      <w:r>
-        <w:t>With</w:t>
-      </w:r>
-      <w:proofErr w:type="gramEnd"/>
-      <w:r>
-        <w:t xml:space="preserve"> Coverage – Displays the logic for the measure, highlighting which lines of the measure are covered by the test patients.</w:t>
+        <w:t>Logic Highlighted With Coverage – Displays the logic for the measure, highlighting which lines of the measure are covered by the test patients.</w:t>
       </w:r>
     </w:p>
     <w:p>
@@ -7407,7 +7409,7 @@
       </w:pPr>
       <w:bookmarkStart w:id="131" w:name="_Ref459100358"/>
       <w:bookmarkStart w:id="132" w:name="_Ref459109233"/>
-      <w:bookmarkStart w:id="133" w:name="_Toc498008846"/>
+      <w:bookmarkStart w:id="133" w:name="_Toc498329031"/>
       <w:r>
         <w:t xml:space="preserve">Figure </w:t>
       </w:r>
@@ -7480,7 +7482,34 @@
         </w:numPr>
       </w:pPr>
       <w:r>
-        <w:t>Data Criteria – Displays the data elements that can be associated with a patient for a given measure. Clicking on any one of these data elements will show the list of codes associated with that data element.</w:t>
+        <w:t>Terminology</w:t>
+      </w:r>
+      <w:r>
+        <w:t xml:space="preserve"> – Displays the </w:t>
+      </w:r>
+      <w:r>
+        <w:t>value sets</w:t>
+      </w:r>
+      <w:r>
+        <w:t xml:space="preserve"> </w:t>
+      </w:r>
+      <w:r>
+        <w:t>from the measure and referenced libraries</w:t>
+      </w:r>
+      <w:r>
+        <w:t>. Clicking on any one of these</w:t>
+      </w:r>
+      <w:r>
+        <w:t xml:space="preserve"> value sets</w:t>
+      </w:r>
+      <w:r>
+        <w:t xml:space="preserve"> will show the list of codes associated with that </w:t>
+      </w:r>
+      <w:r>
+        <w:t>value set</w:t>
+      </w:r>
+      <w:r>
+        <w:t>.</w:t>
       </w:r>
     </w:p>
     <w:p>
@@ -7488,7 +7517,13 @@
         <w:pStyle w:val="NumberedListLast"/>
       </w:pPr>
       <w:r>
-        <w:t>Supplemental Data Elements – Any additional data elements that can be associated with a patient for a given measure. Generally, this includes non-medical patient demographic information.</w:t>
+        <w:t>Overlapping Value Sets</w:t>
+      </w:r>
+      <w:r>
+        <w:t xml:space="preserve"> – </w:t>
+      </w:r>
+      <w:r>
+        <w:t>Displays value sets in the measure and referenced libraries that have shared codes.</w:t>
       </w:r>
     </w:p>
     <w:p>
@@ -7500,14 +7535,14 @@
       </w:pPr>
       <w:r>
         <w:rPr>
-          <w:noProof/>
+          <w:b w:val="0"/>
         </w:rPr>
         <w:lastRenderedPageBreak/>
         <w:drawing>
-          <wp:inline distT="0" distB="0" distL="0" distR="0" wp14:anchorId="63D7FE0F" wp14:editId="703A7F5B">
-            <wp:extent cx="5447774" cy="3283797"/>
-            <wp:effectExtent l="19050" t="19050" r="19685" b="12065"/>
-            <wp:docPr id="35" name="Picture 35" descr="This figure depicts the measure data criteria and supplemental data elements in the Measure View page in Bonnie as described in the text immediately preceding the figure." title="Figure 10: Measure Data Criteria and Supplemental Data Elements"/>
+          <wp:inline distT="0" distB="0" distL="0" distR="0" wp14:anchorId="248E52FA" wp14:editId="3DAE0333">
+            <wp:extent cx="5943600" cy="5687695"/>
+            <wp:effectExtent l="25400" t="25400" r="25400" b="27305"/>
+            <wp:docPr id="14" name="Picture 14"/>
             <wp:cNvGraphicFramePr>
               <a:graphicFrameLocks xmlns:a="http://schemas.openxmlformats.org/drawingml/2006/main" noChangeAspect="1"/>
             </wp:cNvGraphicFramePr>
@@ -7527,7 +7562,7 @@
                   <pic:spPr>
                     <a:xfrm>
                       <a:off x="0" y="0"/>
-                      <a:ext cx="5452517" cy="3286656"/>
+                      <a:ext cx="5943600" cy="5687695"/>
                     </a:xfrm>
                     <a:prstGeom prst="rect">
                       <a:avLst/>
@@ -7550,7 +7585,7 @@
         <w:pStyle w:val="FigureCaption"/>
       </w:pPr>
       <w:bookmarkStart w:id="134" w:name="_Ref459100555"/>
-      <w:bookmarkStart w:id="135" w:name="_Toc498008847"/>
+      <w:bookmarkStart w:id="135" w:name="_Toc498329032"/>
       <w:r>
         <w:t xml:space="preserve">Figure </w:t>
       </w:r>
@@ -7577,7 +7612,10 @@
       </w:r>
       <w:bookmarkEnd w:id="134"/>
       <w:r>
-        <w:t>. Measure Data Criteria and Supplemental Data Elements</w:t>
+        <w:t xml:space="preserve">. Measure </w:t>
+      </w:r>
+      <w:r>
+        <w:t>Terminology and Overlapping Value Sets</w:t>
       </w:r>
       <w:bookmarkEnd w:id="135"/>
     </w:p>
@@ -7608,7 +7646,7 @@
       <w:bookmarkStart w:id="156" w:name="_Toc439923995"/>
       <w:bookmarkStart w:id="157" w:name="_Toc439924032"/>
       <w:bookmarkStart w:id="158" w:name="_Toc439924063"/>
-      <w:bookmarkStart w:id="159" w:name="_Toc498008821"/>
+      <w:bookmarkStart w:id="159" w:name="_Toc498329006"/>
       <w:bookmarkEnd w:id="136"/>
       <w:bookmarkEnd w:id="137"/>
       <w:bookmarkEnd w:id="138"/>
@@ -7678,8 +7716,9 @@
       <w:pPr>
         <w:pStyle w:val="Heading2"/>
       </w:pPr>
-      <w:bookmarkStart w:id="160" w:name="_Toc498008822"/>
-      <w:r>
+      <w:bookmarkStart w:id="160" w:name="_Toc498329007"/>
+      <w:r>
+        <w:lastRenderedPageBreak/>
         <w:t>Creating a New Test Record</w:t>
       </w:r>
       <w:bookmarkEnd w:id="160"/>
@@ -7751,9 +7790,8 @@
       <w:bookmarkStart w:id="161" w:name="_Ref459207965"/>
       <w:bookmarkStart w:id="162" w:name="_Ref459208120"/>
       <w:bookmarkStart w:id="163" w:name="_Ref459208249"/>
-      <w:bookmarkStart w:id="164" w:name="_Toc498008823"/>
-      <w:r>
-        <w:lastRenderedPageBreak/>
+      <w:bookmarkStart w:id="164" w:name="_Toc498329008"/>
+      <w:r>
         <w:t>Calculation Results</w:t>
       </w:r>
       <w:bookmarkEnd w:id="161"/>
@@ -7977,6 +8015,7 @@
         <w:rPr>
           <w:noProof/>
         </w:rPr>
+        <w:lastRenderedPageBreak/>
         <w:drawing>
           <wp:inline distT="0" distB="0" distL="0" distR="0" wp14:anchorId="0F34B435" wp14:editId="73F20954">
             <wp:extent cx="2790825" cy="2276475"/>
@@ -8024,7 +8063,7 @@
         <w:pStyle w:val="FigureCaption"/>
       </w:pPr>
       <w:bookmarkStart w:id="165" w:name="_Ref459100788"/>
-      <w:bookmarkStart w:id="166" w:name="_Toc498008848"/>
+      <w:bookmarkStart w:id="166" w:name="_Toc498329033"/>
       <w:r>
         <w:t xml:space="preserve">Figure </w:t>
       </w:r>
@@ -8114,11 +8153,7 @@
         <w:fldChar w:fldCharType="end"/>
       </w:r>
       <w:r>
-        <w:t xml:space="preserve">, a green highlight </w:t>
-      </w:r>
-      <w:r>
-        <w:lastRenderedPageBreak/>
-        <w:t xml:space="preserve">(accompanied by a </w:t>
+        <w:t xml:space="preserve">, a green highlight (accompanied by a </w:t>
       </w:r>
       <w:r>
         <w:rPr>
@@ -8160,7 +8195,7 @@
             <wp:docPr id="15" name="Picture 4" descr="This figure depicts the logic calculation highlight (passing results) for the Initial Population as described in the paragraph immediately following the figure." title="Figure 12: Logic Calculation Highlight - Passing Results">
               <a:extLst xmlns:a="http://schemas.openxmlformats.org/drawingml/2006/main">
                 <a:ext uri="{FF2B5EF4-FFF2-40B4-BE49-F238E27FC236}">
-                  <a16:creationId xmlns:a16="http://schemas.microsoft.com/office/drawing/2014/main" xmlns:w16se="http://schemas.microsoft.com/office/word/2015/wordml/symex" xmlns:w="http://schemas.openxmlformats.org/wordprocessingml/2006/main" xmlns:w10="urn:schemas-microsoft-com:office:word" xmlns:v="urn:schemas-microsoft-com:vml" xmlns:o="urn:schemas-microsoft-com:office:office" xmlns:am3d="http://schemas.microsoft.com/office/drawing/2017/model3d" xmlns:aink="http://schemas.microsoft.com/office/drawing/2016/ink" xmlns:cx8="http://schemas.microsoft.com/office/drawing/2016/5/14/chartex" xmlns:cx7="http://schemas.microsoft.com/office/drawing/2016/5/13/chartex" xmlns:cx6="http://schemas.microsoft.com/office/drawing/2016/5/12/chartex" xmlns:cx5="http://schemas.microsoft.com/office/drawing/2016/5/11/chartex" xmlns:cx4="http://schemas.microsoft.com/office/drawing/2016/5/10/chartex" xmlns:cx3="http://schemas.microsoft.com/office/drawing/2016/5/9/chartex" xmlns:cx2="http://schemas.microsoft.com/office/drawing/2015/10/21/chartex" xmlns:cx1="http://schemas.microsoft.com/office/drawing/2015/9/8/chartex" xmlns:cx="http://schemas.microsoft.com/office/drawing/2014/chartex" xmlns="" id="{20A59779-9DA3-4684-B766-E8A10DE28236}"/>
+                  <a16:creationId xmlns="" xmlns:cx="http://schemas.microsoft.com/office/drawing/2014/chartex" xmlns:cx1="http://schemas.microsoft.com/office/drawing/2015/9/8/chartex" xmlns:cx2="http://schemas.microsoft.com/office/drawing/2015/10/21/chartex" xmlns:cx3="http://schemas.microsoft.com/office/drawing/2016/5/9/chartex" xmlns:cx4="http://schemas.microsoft.com/office/drawing/2016/5/10/chartex" xmlns:cx5="http://schemas.microsoft.com/office/drawing/2016/5/11/chartex" xmlns:cx6="http://schemas.microsoft.com/office/drawing/2016/5/12/chartex" xmlns:cx7="http://schemas.microsoft.com/office/drawing/2016/5/13/chartex" xmlns:cx8="http://schemas.microsoft.com/office/drawing/2016/5/14/chartex" xmlns:aink="http://schemas.microsoft.com/office/drawing/2016/ink" xmlns:am3d="http://schemas.microsoft.com/office/drawing/2017/model3d" xmlns:o="urn:schemas-microsoft-com:office:office" xmlns:v="urn:schemas-microsoft-com:vml" xmlns:w10="urn:schemas-microsoft-com:office:word" xmlns:w="http://schemas.openxmlformats.org/wordprocessingml/2006/main" xmlns:w16se="http://schemas.microsoft.com/office/word/2015/wordml/symex" xmlns:a16="http://schemas.microsoft.com/office/drawing/2014/main" id="{20A59779-9DA3-4684-B766-E8A10DE28236}"/>
                 </a:ext>
               </a:extLst>
             </wp:docPr>
@@ -8174,7 +8209,7 @@
                     <pic:cNvPr id="5" name="Picture 4">
                       <a:extLst>
                         <a:ext uri="{FF2B5EF4-FFF2-40B4-BE49-F238E27FC236}">
-                          <a16:creationId xmlns:a16="http://schemas.microsoft.com/office/drawing/2014/main" xmlns:w16se="http://schemas.microsoft.com/office/word/2015/wordml/symex" xmlns:w="http://schemas.openxmlformats.org/wordprocessingml/2006/main" xmlns:w10="urn:schemas-microsoft-com:office:word" xmlns:v="urn:schemas-microsoft-com:vml" xmlns:o="urn:schemas-microsoft-com:office:office" xmlns:am3d="http://schemas.microsoft.com/office/drawing/2017/model3d" xmlns:aink="http://schemas.microsoft.com/office/drawing/2016/ink" xmlns:cx8="http://schemas.microsoft.com/office/drawing/2016/5/14/chartex" xmlns:cx7="http://schemas.microsoft.com/office/drawing/2016/5/13/chartex" xmlns:cx6="http://schemas.microsoft.com/office/drawing/2016/5/12/chartex" xmlns:cx5="http://schemas.microsoft.com/office/drawing/2016/5/11/chartex" xmlns:cx4="http://schemas.microsoft.com/office/drawing/2016/5/10/chartex" xmlns:cx3="http://schemas.microsoft.com/office/drawing/2016/5/9/chartex" xmlns:cx2="http://schemas.microsoft.com/office/drawing/2015/10/21/chartex" xmlns:cx1="http://schemas.microsoft.com/office/drawing/2015/9/8/chartex" xmlns:cx="http://schemas.microsoft.com/office/drawing/2014/chartex" xmlns="" id="{20A59779-9DA3-4684-B766-E8A10DE28236}"/>
+                          <a16:creationId xmlns="" xmlns:cx="http://schemas.microsoft.com/office/drawing/2014/chartex" xmlns:cx1="http://schemas.microsoft.com/office/drawing/2015/9/8/chartex" xmlns:cx2="http://schemas.microsoft.com/office/drawing/2015/10/21/chartex" xmlns:cx3="http://schemas.microsoft.com/office/drawing/2016/5/9/chartex" xmlns:cx4="http://schemas.microsoft.com/office/drawing/2016/5/10/chartex" xmlns:cx5="http://schemas.microsoft.com/office/drawing/2016/5/11/chartex" xmlns:cx6="http://schemas.microsoft.com/office/drawing/2016/5/12/chartex" xmlns:cx7="http://schemas.microsoft.com/office/drawing/2016/5/13/chartex" xmlns:cx8="http://schemas.microsoft.com/office/drawing/2016/5/14/chartex" xmlns:aink="http://schemas.microsoft.com/office/drawing/2016/ink" xmlns:am3d="http://schemas.microsoft.com/office/drawing/2017/model3d" xmlns:o="urn:schemas-microsoft-com:office:office" xmlns:v="urn:schemas-microsoft-com:vml" xmlns:w10="urn:schemas-microsoft-com:office:word" xmlns:w="http://schemas.openxmlformats.org/wordprocessingml/2006/main" xmlns:w16se="http://schemas.microsoft.com/office/word/2015/wordml/symex" xmlns:a16="http://schemas.microsoft.com/office/drawing/2014/main" id="{20A59779-9DA3-4684-B766-E8A10DE28236}"/>
                         </a:ext>
                       </a:extLst>
                     </pic:cNvPr>
@@ -8209,7 +8244,7 @@
         <w:pStyle w:val="FigureCaption"/>
       </w:pPr>
       <w:bookmarkStart w:id="167" w:name="_Ref459100814"/>
-      <w:bookmarkStart w:id="168" w:name="_Toc498008849"/>
+      <w:bookmarkStart w:id="168" w:name="_Toc498329034"/>
       <w:r>
         <w:t xml:space="preserve">Figure </w:t>
       </w:r>
@@ -8365,6 +8400,7 @@
           <w:b w:val="0"/>
           <w:noProof/>
         </w:rPr>
+        <w:lastRenderedPageBreak/>
         <w:drawing>
           <wp:inline distT="0" distB="0" distL="0" distR="0" wp14:anchorId="4142C09E" wp14:editId="38E43B1A">
             <wp:extent cx="4572000" cy="1174230"/>
@@ -8372,7 +8408,7 @@
             <wp:docPr id="9" name="Picture 1" descr="This figure image depicts the logic calculation highlight (failing results) for the Initial Populationas described in the paragraph immediately following the figure." title="Figure 13: Logic Calculation Highlight - Failing Results">
               <a:extLst xmlns:a="http://schemas.openxmlformats.org/drawingml/2006/main">
                 <a:ext uri="{FF2B5EF4-FFF2-40B4-BE49-F238E27FC236}">
-                  <a16:creationId xmlns:a16="http://schemas.microsoft.com/office/drawing/2014/main" xmlns:w16se="http://schemas.microsoft.com/office/word/2015/wordml/symex" xmlns:w="http://schemas.openxmlformats.org/wordprocessingml/2006/main" xmlns:w10="urn:schemas-microsoft-com:office:word" xmlns:v="urn:schemas-microsoft-com:vml" xmlns:o="urn:schemas-microsoft-com:office:office" xmlns:am3d="http://schemas.microsoft.com/office/drawing/2017/model3d" xmlns:aink="http://schemas.microsoft.com/office/drawing/2016/ink" xmlns:cx8="http://schemas.microsoft.com/office/drawing/2016/5/14/chartex" xmlns:cx7="http://schemas.microsoft.com/office/drawing/2016/5/13/chartex" xmlns:cx6="http://schemas.microsoft.com/office/drawing/2016/5/12/chartex" xmlns:cx5="http://schemas.microsoft.com/office/drawing/2016/5/11/chartex" xmlns:cx4="http://schemas.microsoft.com/office/drawing/2016/5/10/chartex" xmlns:cx3="http://schemas.microsoft.com/office/drawing/2016/5/9/chartex" xmlns:cx2="http://schemas.microsoft.com/office/drawing/2015/10/21/chartex" xmlns:cx1="http://schemas.microsoft.com/office/drawing/2015/9/8/chartex" xmlns:cx="http://schemas.microsoft.com/office/drawing/2014/chartex" xmlns="" id="{0D354974-863E-4EE2-B997-A9AF48E7055F}"/>
+                  <a16:creationId xmlns="" xmlns:cx="http://schemas.microsoft.com/office/drawing/2014/chartex" xmlns:cx1="http://schemas.microsoft.com/office/drawing/2015/9/8/chartex" xmlns:cx2="http://schemas.microsoft.com/office/drawing/2015/10/21/chartex" xmlns:cx3="http://schemas.microsoft.com/office/drawing/2016/5/9/chartex" xmlns:cx4="http://schemas.microsoft.com/office/drawing/2016/5/10/chartex" xmlns:cx5="http://schemas.microsoft.com/office/drawing/2016/5/11/chartex" xmlns:cx6="http://schemas.microsoft.com/office/drawing/2016/5/12/chartex" xmlns:cx7="http://schemas.microsoft.com/office/drawing/2016/5/13/chartex" xmlns:cx8="http://schemas.microsoft.com/office/drawing/2016/5/14/chartex" xmlns:aink="http://schemas.microsoft.com/office/drawing/2016/ink" xmlns:am3d="http://schemas.microsoft.com/office/drawing/2017/model3d" xmlns:o="urn:schemas-microsoft-com:office:office" xmlns:v="urn:schemas-microsoft-com:vml" xmlns:w10="urn:schemas-microsoft-com:office:word" xmlns:w="http://schemas.openxmlformats.org/wordprocessingml/2006/main" xmlns:w16se="http://schemas.microsoft.com/office/word/2015/wordml/symex" xmlns:a16="http://schemas.microsoft.com/office/drawing/2014/main" id="{0D354974-863E-4EE2-B997-A9AF48E7055F}"/>
                 </a:ext>
               </a:extLst>
             </wp:docPr>
@@ -8386,7 +8422,7 @@
                     <pic:cNvPr id="2" name="Picture 1">
                       <a:extLst>
                         <a:ext uri="{FF2B5EF4-FFF2-40B4-BE49-F238E27FC236}">
-                          <a16:creationId xmlns:a16="http://schemas.microsoft.com/office/drawing/2014/main" xmlns:w16se="http://schemas.microsoft.com/office/word/2015/wordml/symex" xmlns:w="http://schemas.openxmlformats.org/wordprocessingml/2006/main" xmlns:w10="urn:schemas-microsoft-com:office:word" xmlns:v="urn:schemas-microsoft-com:vml" xmlns:o="urn:schemas-microsoft-com:office:office" xmlns:am3d="http://schemas.microsoft.com/office/drawing/2017/model3d" xmlns:aink="http://schemas.microsoft.com/office/drawing/2016/ink" xmlns:cx8="http://schemas.microsoft.com/office/drawing/2016/5/14/chartex" xmlns:cx7="http://schemas.microsoft.com/office/drawing/2016/5/13/chartex" xmlns:cx6="http://schemas.microsoft.com/office/drawing/2016/5/12/chartex" xmlns:cx5="http://schemas.microsoft.com/office/drawing/2016/5/11/chartex" xmlns:cx4="http://schemas.microsoft.com/office/drawing/2016/5/10/chartex" xmlns:cx3="http://schemas.microsoft.com/office/drawing/2016/5/9/chartex" xmlns:cx2="http://schemas.microsoft.com/office/drawing/2015/10/21/chartex" xmlns:cx1="http://schemas.microsoft.com/office/drawing/2015/9/8/chartex" xmlns:cx="http://schemas.microsoft.com/office/drawing/2014/chartex" xmlns="" id="{0D354974-863E-4EE2-B997-A9AF48E7055F}"/>
+                          <a16:creationId xmlns="" xmlns:cx="http://schemas.microsoft.com/office/drawing/2014/chartex" xmlns:cx1="http://schemas.microsoft.com/office/drawing/2015/9/8/chartex" xmlns:cx2="http://schemas.microsoft.com/office/drawing/2015/10/21/chartex" xmlns:cx3="http://schemas.microsoft.com/office/drawing/2016/5/9/chartex" xmlns:cx4="http://schemas.microsoft.com/office/drawing/2016/5/10/chartex" xmlns:cx5="http://schemas.microsoft.com/office/drawing/2016/5/11/chartex" xmlns:cx6="http://schemas.microsoft.com/office/drawing/2016/5/12/chartex" xmlns:cx7="http://schemas.microsoft.com/office/drawing/2016/5/13/chartex" xmlns:cx8="http://schemas.microsoft.com/office/drawing/2016/5/14/chartex" xmlns:aink="http://schemas.microsoft.com/office/drawing/2016/ink" xmlns:am3d="http://schemas.microsoft.com/office/drawing/2017/model3d" xmlns:o="urn:schemas-microsoft-com:office:office" xmlns:v="urn:schemas-microsoft-com:vml" xmlns:w10="urn:schemas-microsoft-com:office:word" xmlns:w="http://schemas.openxmlformats.org/wordprocessingml/2006/main" xmlns:w16se="http://schemas.microsoft.com/office/word/2015/wordml/symex" xmlns:a16="http://schemas.microsoft.com/office/drawing/2014/main" id="{0D354974-863E-4EE2-B997-A9AF48E7055F}"/>
                         </a:ext>
                       </a:extLst>
                     </pic:cNvPr>
@@ -8421,7 +8457,7 @@
         <w:pStyle w:val="FigureCaption"/>
       </w:pPr>
       <w:bookmarkStart w:id="170" w:name="_Ref459100823"/>
-      <w:bookmarkStart w:id="171" w:name="_Toc498008850"/>
+      <w:bookmarkStart w:id="171" w:name="_Toc498329035"/>
       <w:r>
         <w:t xml:space="preserve">Figure </w:t>
       </w:r>
@@ -8515,7 +8551,7 @@
       <w:pPr>
         <w:pStyle w:val="Heading2"/>
       </w:pPr>
-      <w:bookmarkStart w:id="172" w:name="_Toc498008824"/>
+      <w:bookmarkStart w:id="172" w:name="_Toc498329009"/>
       <w:r>
         <w:t>Editing a Test Record</w:t>
       </w:r>
@@ -8592,7 +8628,6 @@
         <w:t xml:space="preserve">), accessible after expanding the patient result. Clicking the “Edit” button opens the Patient Builder (as shown in </w:t>
       </w:r>
       <w:r>
-        <w:lastRenderedPageBreak/>
         <w:fldChar w:fldCharType="begin"/>
       </w:r>
       <w:r>
@@ -8624,7 +8659,7 @@
       <w:pPr>
         <w:pStyle w:val="Heading2"/>
       </w:pPr>
-      <w:bookmarkStart w:id="173" w:name="_Toc498008825"/>
+      <w:bookmarkStart w:id="173" w:name="_Toc498329010"/>
       <w:r>
         <w:t>Cloning a Test Record</w:t>
       </w:r>
@@ -8732,7 +8767,7 @@
       <w:pPr>
         <w:pStyle w:val="Heading2"/>
       </w:pPr>
-      <w:bookmarkStart w:id="174" w:name="_Toc498008826"/>
+      <w:bookmarkStart w:id="174" w:name="_Toc498329011"/>
       <w:r>
         <w:t>Deleting a Test Record</w:t>
       </w:r>
@@ -8813,7 +8848,7 @@
       <w:pPr>
         <w:pStyle w:val="Heading2"/>
       </w:pPr>
-      <w:bookmarkStart w:id="175" w:name="_Toc498008827"/>
+      <w:bookmarkStart w:id="175" w:name="_Toc498329012"/>
       <w:r>
         <w:t>Updating a Measure</w:t>
       </w:r>
@@ -8896,7 +8931,11 @@
         <w:fldChar w:fldCharType="end"/>
       </w:r>
       <w:r>
-        <w:t xml:space="preserve">), which allows the user to specify a new zip package for a measure exported from the MAT. Once the new measure package has been entered, the user clicks the “Load” button, which updates the measure definition </w:t>
+        <w:t xml:space="preserve">), which allows the user to specify a new </w:t>
+      </w:r>
+      <w:r>
+        <w:lastRenderedPageBreak/>
+        <w:t xml:space="preserve">zip package for a measure exported from the MAT. Once the new measure package has been entered, the user clicks the “Load” button, which updates the measure definition </w:t>
       </w:r>
       <w:r>
         <w:rPr>
@@ -8910,7 +8949,7 @@
       <w:pPr>
         <w:pStyle w:val="Heading2"/>
       </w:pPr>
-      <w:bookmarkStart w:id="176" w:name="_Toc498008828"/>
+      <w:bookmarkStart w:id="176" w:name="_Toc498329013"/>
       <w:r>
         <w:t>Deleting a Measure</w:t>
       </w:r>
@@ -9010,7 +9049,7 @@
       <w:bookmarkStart w:id="179" w:name="_Ref459207780"/>
       <w:bookmarkStart w:id="180" w:name="_Ref459207791"/>
       <w:bookmarkStart w:id="181" w:name="_Ref459208168"/>
-      <w:bookmarkStart w:id="182" w:name="_Toc498008829"/>
+      <w:bookmarkStart w:id="182" w:name="_Toc498329014"/>
       <w:r>
         <w:lastRenderedPageBreak/>
         <w:t>Building a Patient Test Record</w:t>
@@ -9026,7 +9065,7 @@
       <w:pPr>
         <w:pStyle w:val="Heading2"/>
       </w:pPr>
-      <w:bookmarkStart w:id="183" w:name="_Toc498008830"/>
+      <w:bookmarkStart w:id="183" w:name="_Toc498329015"/>
       <w:r>
         <w:t>Overview</w:t>
       </w:r>
@@ -9234,7 +9273,7 @@
         <w:pStyle w:val="FigureCaption"/>
       </w:pPr>
       <w:bookmarkStart w:id="184" w:name="_Ref468456447"/>
-      <w:bookmarkStart w:id="185" w:name="_Toc498008851"/>
+      <w:bookmarkStart w:id="185" w:name="_Toc498329036"/>
       <w:r>
         <w:t xml:space="preserve">Figure </w:t>
       </w:r>
@@ -9357,7 +9396,7 @@
       <w:pPr>
         <w:pStyle w:val="Heading2"/>
       </w:pPr>
-      <w:bookmarkStart w:id="186" w:name="_Toc498008831"/>
+      <w:bookmarkStart w:id="186" w:name="_Toc498329016"/>
       <w:r>
         <w:t>Building a Synthetic Patient</w:t>
       </w:r>
@@ -9579,7 +9618,7 @@
         <w:pStyle w:val="FigureCaption"/>
       </w:pPr>
       <w:bookmarkStart w:id="187" w:name="_Ref468458447"/>
-      <w:bookmarkStart w:id="188" w:name="_Toc498008852"/>
+      <w:bookmarkStart w:id="188" w:name="_Toc498329037"/>
       <w:r>
         <w:t xml:space="preserve">Figure </w:t>
       </w:r>
@@ -9619,7 +9658,7 @@
       <w:pPr>
         <w:pStyle w:val="Heading2"/>
       </w:pPr>
-      <w:bookmarkStart w:id="189" w:name="_Toc498008832"/>
+      <w:bookmarkStart w:id="189" w:name="_Toc498329017"/>
       <w:r>
         <w:t>Building the Patient History</w:t>
       </w:r>
@@ -9889,7 +9928,7 @@
         <w:pStyle w:val="FigureCaption"/>
       </w:pPr>
       <w:bookmarkStart w:id="190" w:name="_Ref440365146"/>
-      <w:bookmarkStart w:id="191" w:name="_Toc498008853"/>
+      <w:bookmarkStart w:id="191" w:name="_Toc498329038"/>
       <w:r>
         <w:t xml:space="preserve">Figure </w:t>
       </w:r>
@@ -10091,7 +10130,7 @@
       <w:pPr>
         <w:pStyle w:val="Heading3"/>
       </w:pPr>
-      <w:bookmarkStart w:id="192" w:name="_Toc498008833"/>
+      <w:bookmarkStart w:id="192" w:name="_Toc498329018"/>
       <w:r>
         <w:t xml:space="preserve">Patient History Items that </w:t>
       </w:r>
@@ -10191,7 +10230,7 @@
         <w:pStyle w:val="FigureCaption"/>
       </w:pPr>
       <w:bookmarkStart w:id="193" w:name="_Ref440365324"/>
-      <w:bookmarkStart w:id="194" w:name="_Toc498008854"/>
+      <w:bookmarkStart w:id="194" w:name="_Toc498329039"/>
       <w:r>
         <w:t xml:space="preserve">Figure </w:t>
       </w:r>
@@ -10226,7 +10265,7 @@
       <w:pPr>
         <w:pStyle w:val="Heading2"/>
       </w:pPr>
-      <w:bookmarkStart w:id="195" w:name="_Toc498008834"/>
+      <w:bookmarkStart w:id="195" w:name="_Toc498329019"/>
       <w:r>
         <w:t>Incremental Calculation</w:t>
       </w:r>
@@ -10323,7 +10362,7 @@
         <w:pStyle w:val="Heading1"/>
       </w:pPr>
       <w:bookmarkStart w:id="196" w:name="_Toc465345893"/>
-      <w:bookmarkStart w:id="197" w:name="_Toc498008835"/>
+      <w:bookmarkStart w:id="197" w:name="_Toc498329020"/>
       <w:bookmarkEnd w:id="196"/>
       <w:r>
         <w:lastRenderedPageBreak/>
@@ -10488,7 +10527,7 @@
         <w:pStyle w:val="FigureCaption"/>
       </w:pPr>
       <w:bookmarkStart w:id="198" w:name="_Ref459099283"/>
-      <w:bookmarkStart w:id="199" w:name="_Toc498008855"/>
+      <w:bookmarkStart w:id="199" w:name="_Toc498329040"/>
       <w:r>
         <w:t xml:space="preserve">Figure </w:t>
       </w:r>
@@ -10585,7 +10624,7 @@
         <w:pStyle w:val="FigureCaption"/>
       </w:pPr>
       <w:bookmarkStart w:id="200" w:name="_Ref459099293"/>
-      <w:bookmarkStart w:id="201" w:name="_Toc498008856"/>
+      <w:bookmarkStart w:id="201" w:name="_Toc498329041"/>
       <w:r>
         <w:t xml:space="preserve">Figure </w:t>
       </w:r>
@@ -10634,7 +10673,7 @@
       <w:pPr>
         <w:pStyle w:val="Heading1"/>
       </w:pPr>
-      <w:bookmarkStart w:id="202" w:name="_Toc498008836"/>
+      <w:bookmarkStart w:id="202" w:name="_Toc498329021"/>
       <w:r>
         <w:lastRenderedPageBreak/>
         <w:t>Frequently Asked Questions</w:t>
@@ -10827,7 +10866,7 @@
         <w:pStyle w:val="BackMatterHeading"/>
         <w:spacing w:after="120"/>
       </w:pPr>
-      <w:bookmarkStart w:id="203" w:name="_Toc498008837"/>
+      <w:bookmarkStart w:id="203" w:name="_Toc498329022"/>
       <w:r>
         <w:lastRenderedPageBreak/>
         <w:t>Acronyms</w:t>
@@ -10836,7 +10875,7 @@
     </w:p>
     <w:tbl>
       <w:tblPr>
-        <w:tblW w:w="0" w:type="auto"/>
+        <w:tblW w:w="9360" w:type="dxa"/>
         <w:tblInd w:w="108" w:type="dxa"/>
         <w:tblLayout w:type="fixed"/>
         <w:tblCellMar>
@@ -10854,6 +10893,7 @@
       <w:tr>
         <w:trPr>
           <w:cantSplit/>
+          <w:trHeight w:val="414"/>
           <w:tblHeader/>
         </w:trPr>
         <w:tc>
@@ -10898,36 +10938,9 @@
         </w:tc>
       </w:tr>
       <w:tr>
-        <w:tc>
-          <w:tcPr>
-            <w:tcW w:w="1305" w:type="dxa"/>
-          </w:tcPr>
-          <w:p>
-            <w:pPr>
-              <w:pStyle w:val="AcronymTerm"/>
-              <w:spacing w:before="0" w:after="120"/>
-            </w:pPr>
-            <w:r>
-              <w:t>CMD</w:t>
-            </w:r>
-          </w:p>
-        </w:tc>
-        <w:tc>
-          <w:tcPr>
-            <w:tcW w:w="8055" w:type="dxa"/>
-          </w:tcPr>
-          <w:p>
-            <w:pPr>
-              <w:pStyle w:val="AcronymDefinition"/>
-              <w:spacing w:before="0" w:after="120"/>
-            </w:pPr>
-            <w:r>
-              <w:t>Cumulative Medication Duration</w:t>
-            </w:r>
-          </w:p>
-        </w:tc>
-      </w:tr>
-      <w:tr>
+        <w:trPr>
+          <w:trHeight w:val="414"/>
+        </w:trPr>
         <w:tc>
           <w:tcPr>
             <w:tcW w:w="1305" w:type="dxa"/>
@@ -11268,36 +11281,6 @@
               <w:spacing w:before="0" w:after="120"/>
             </w:pPr>
             <w:r>
-              <w:t>MU</w:t>
-            </w:r>
-          </w:p>
-        </w:tc>
-        <w:tc>
-          <w:tcPr>
-            <w:tcW w:w="8055" w:type="dxa"/>
-          </w:tcPr>
-          <w:p>
-            <w:pPr>
-              <w:pStyle w:val="AcronymDefinition"/>
-              <w:spacing w:before="0" w:after="120"/>
-            </w:pPr>
-            <w:r>
-              <w:t>Meaningful Use</w:t>
-            </w:r>
-          </w:p>
-        </w:tc>
-      </w:tr>
-      <w:tr>
-        <w:tc>
-          <w:tcPr>
-            <w:tcW w:w="1305" w:type="dxa"/>
-          </w:tcPr>
-          <w:p>
-            <w:pPr>
-              <w:pStyle w:val="AcronymTerm"/>
-              <w:spacing w:before="0" w:after="120"/>
-            </w:pPr>
-            <w:r>
               <w:t>NLM</w:t>
             </w:r>
           </w:p>
@@ -11527,6 +11510,54 @@
           </w:p>
         </w:tc>
       </w:tr>
+      <w:tr>
+        <w:tc>
+          <w:tcPr>
+            <w:tcW w:w="1305" w:type="dxa"/>
+          </w:tcPr>
+          <w:p>
+            <w:pPr>
+              <w:pStyle w:val="AcronymTerm"/>
+              <w:spacing w:before="0" w:after="120"/>
+            </w:pPr>
+          </w:p>
+        </w:tc>
+        <w:tc>
+          <w:tcPr>
+            <w:tcW w:w="8055" w:type="dxa"/>
+          </w:tcPr>
+          <w:p>
+            <w:pPr>
+              <w:pStyle w:val="AcronymDefinition"/>
+              <w:spacing w:before="0" w:after="120"/>
+            </w:pPr>
+          </w:p>
+        </w:tc>
+      </w:tr>
+      <w:tr>
+        <w:tc>
+          <w:tcPr>
+            <w:tcW w:w="1305" w:type="dxa"/>
+          </w:tcPr>
+          <w:p>
+            <w:pPr>
+              <w:pStyle w:val="AcronymTerm"/>
+              <w:spacing w:before="0" w:after="120"/>
+            </w:pPr>
+          </w:p>
+        </w:tc>
+        <w:tc>
+          <w:tcPr>
+            <w:tcW w:w="8055" w:type="dxa"/>
+          </w:tcPr>
+          <w:p>
+            <w:pPr>
+              <w:pStyle w:val="AcronymDefinition"/>
+              <w:spacing w:before="0" w:after="120"/>
+            </w:pPr>
+          </w:p>
+        </w:tc>
+      </w:tr>
     </w:tbl>
     <w:p/>
     <w:sectPr>
@@ -11903,7 +11934,7 @@
         <w:rStyle w:val="PageNumber"/>
         <w:noProof/>
       </w:rPr>
-      <w:t>24</w:t>
+      <w:t>19</w:t>
     </w:r>
     <w:r>
       <w:rPr>
@@ -12293,7 +12324,7 @@
         <w:rStyle w:val="PageNumber"/>
         <w:noProof/>
       </w:rPr>
-      <w:t>17</w:t>
+      <w:t>18</w:t>
     </w:r>
     <w:r>
       <w:rPr>
@@ -12385,7 +12416,7 @@
         <w:rStyle w:val="PageNumber"/>
         <w:noProof/>
       </w:rPr>
-      <w:t>25</w:t>
+      <w:t>23</w:t>
     </w:r>
     <w:r>
       <w:rPr>
@@ -12787,7 +12818,7 @@
         <w:rPr>
           <w:noProof/>
         </w:rPr>
-        <w:t>Frequently Asked Questions</w:t>
+        <w:t>Building a Patient Test Record</w:t>
       </w:r>
     </w:fldSimple>
   </w:p>
@@ -19575,7 +19606,7 @@
 </file>
 
 <file path=customXml/itemProps5.xml><?xml version="1.0" encoding="utf-8"?>
-<ds:datastoreItem xmlns:ds="http://schemas.openxmlformats.org/officeDocument/2006/customXml" ds:itemID="{1E01AB15-9A53-FA4F-AE2E-CCB0265EBCC2}">
+<ds:datastoreItem xmlns:ds="http://schemas.openxmlformats.org/officeDocument/2006/customXml" ds:itemID="{9730A808-0078-CB4F-AA4C-E0637D504F60}">
   <ds:schemaRefs>
     <ds:schemaRef ds:uri="http://schemas.openxmlformats.org/officeDocument/2006/bibliography"/>
   </ds:schemaRefs>

</xml_diff>

<commit_message>
added alt text to new figures.
</commit_message>
<xml_diff>
--- a/doc/Bonnie_user_guide.docx
+++ b/doc/Bonnie_user_guide.docx
@@ -3835,8 +3835,6 @@
           <w:noProof/>
         </w:rPr>
       </w:pPr>
-      <w:bookmarkStart w:id="5" w:name="_GoBack"/>
-      <w:bookmarkEnd w:id="5"/>
       <w:r>
         <w:rPr>
           <w:noProof/>
@@ -4734,15 +4732,15 @@
       <w:pPr>
         <w:pStyle w:val="Heading1"/>
       </w:pPr>
-      <w:bookmarkStart w:id="6" w:name="_Toc510936693"/>
-      <w:bookmarkStart w:id="7" w:name="_Toc510936873"/>
-      <w:bookmarkStart w:id="8" w:name="_Toc510948564"/>
-      <w:bookmarkStart w:id="9" w:name="_Toc497871702"/>
-      <w:bookmarkStart w:id="10" w:name="_Toc497872046"/>
-      <w:bookmarkStart w:id="11" w:name="_Toc497872814"/>
-      <w:bookmarkStart w:id="12" w:name="_Toc497872969"/>
-      <w:bookmarkStart w:id="13" w:name="_Toc497873017"/>
-      <w:bookmarkStart w:id="14" w:name="_Toc498328990"/>
+      <w:bookmarkStart w:id="5" w:name="_Toc510936693"/>
+      <w:bookmarkStart w:id="6" w:name="_Toc510936873"/>
+      <w:bookmarkStart w:id="7" w:name="_Toc510948564"/>
+      <w:bookmarkStart w:id="8" w:name="_Toc497871702"/>
+      <w:bookmarkStart w:id="9" w:name="_Toc497872046"/>
+      <w:bookmarkStart w:id="10" w:name="_Toc497872814"/>
+      <w:bookmarkStart w:id="11" w:name="_Toc497872969"/>
+      <w:bookmarkStart w:id="12" w:name="_Toc497873017"/>
+      <w:bookmarkStart w:id="13" w:name="_Toc498328990"/>
       <w:bookmarkEnd w:id="1"/>
       <w:bookmarkEnd w:id="2"/>
       <w:bookmarkEnd w:id="3"/>
@@ -4751,108 +4749,108 @@
         <w:lastRenderedPageBreak/>
         <w:t>Introduction</w:t>
       </w:r>
+      <w:bookmarkEnd w:id="5"/>
       <w:bookmarkEnd w:id="6"/>
       <w:bookmarkEnd w:id="7"/>
-      <w:bookmarkEnd w:id="8"/>
-      <w:bookmarkEnd w:id="14"/>
+      <w:bookmarkEnd w:id="13"/>
     </w:p>
     <w:p>
       <w:pPr>
         <w:pStyle w:val="Heading2"/>
         <w:spacing w:before="0" w:after="120"/>
       </w:pPr>
-      <w:bookmarkStart w:id="15" w:name="_Toc498328991"/>
+      <w:bookmarkStart w:id="14" w:name="_Toc498328991"/>
       <w:r>
         <w:t>Background</w:t>
       </w:r>
+      <w:bookmarkEnd w:id="14"/>
+    </w:p>
+    <w:p>
+      <w:bookmarkStart w:id="15" w:name="_Toc498235586"/>
+      <w:r>
+        <w:t>Bonnie is a software tool that allows electronic Clinical Quality Measure (eCQM) developers to test and verify the behavior of their CQM logic. The main goal of the Bonnie application is to reduce the number of defects in eCQMs by providing a robust and automated testing framework. The Bonnie application allows measure developers to independently load measures that they have constructed using the Measure Authoring Tool (MAT). Developers can then use the measure metadata to build a synthetic patient test deck for the measure from the clinical elements defined during the measure construction process. By using measure metadata as a basis for building synthetic patients, developers can quickly and efficiently create a test deck for a measure. The Bonnie application helps measure developers execute the measure logic against the constructed patient test deck and evaluate whether the logic aligns with the intent of the measure.</w:t>
+      </w:r>
+    </w:p>
+    <w:p>
+      <w:r>
+        <w:t xml:space="preserve">Bonnie has been designed to integrate with the nationally recognized data standards the </w:t>
+      </w:r>
+      <w:r>
+        <w:t>Centers for Medicare &amp; Medicaid Services (CMS) Quality Reporting</w:t>
+      </w:r>
+      <w:r>
+        <w:t xml:space="preserve"> program</w:t>
+      </w:r>
+      <w:r>
+        <w:t>s</w:t>
+      </w:r>
+      <w:r>
+        <w:t xml:space="preserve"> use for expressing CQM logic for machine-to-machine interoperability. This integration provides enormous value to the eCQM program and federal policy leaders and stakeholders. The Bonnie tool verifies that the new and evolving standards for eCQM</w:t>
+      </w:r>
+      <w:r>
+        <w:t xml:space="preserve">s used in </w:t>
+      </w:r>
+      <w:r>
+        <w:t xml:space="preserve">the </w:t>
+      </w:r>
+      <w:r>
+        <w:t>CMS</w:t>
+      </w:r>
+      <w:r>
+        <w:t xml:space="preserve"> Quality Reporting</w:t>
+      </w:r>
+      <w:r>
+        <w:t xml:space="preserve"> program</w:t>
+      </w:r>
+      <w:r>
+        <w:t>s</w:t>
+      </w:r>
+      <w:r>
+        <w:t xml:space="preserve"> are flexible and can be implemented in software.</w:t>
+      </w:r>
+    </w:p>
+    <w:p>
+      <w:r>
+        <w:t>Bonnie was also designed to provide an intuitive and easy-to-use interface based on feedback from the broader measure developer community. A key goal of the Bonnie application is to deliver a user experience that provides an efficient and intuitive method for constructing synthetic patient records for testing and validating eCQMs.</w:t>
+      </w:r>
+    </w:p>
+    <w:p>
+      <w:r>
+        <w:t>Finally, the Bonnie software is freely available via an Apache 2.0 open source license. The </w:t>
+      </w:r>
+      <w:r>
+        <w:t>CMS EHR Incentive P</w:t>
+      </w:r>
+      <w:r>
+        <w:t>rogram makes all or parts of the Bonnie software available for inspection, verification, and even reuse by other government programs or federal contractors.</w:t>
+      </w:r>
+    </w:p>
+    <w:p>
+      <w:pPr>
+        <w:pStyle w:val="Heading2"/>
+      </w:pPr>
+      <w:bookmarkStart w:id="16" w:name="_Toc498328992"/>
+      <w:r>
+        <w:t>Purpose</w:t>
+      </w:r>
+      <w:bookmarkEnd w:id="16"/>
+    </w:p>
+    <w:p>
+      <w:r>
+        <w:t>The purpose of this document is to describe the functionality of the Bonnie web application that allows measure developers to test and verify the behavior of their CQM logic. This document provides Bonnie users with step-by-step instructions for testing eCQMs by building synthetic patient records.</w:t>
+      </w:r>
+    </w:p>
+    <w:p>
+      <w:pPr>
+        <w:pStyle w:val="Heading2"/>
+      </w:pPr>
+      <w:bookmarkStart w:id="17" w:name="_Toc498235588"/>
+      <w:bookmarkStart w:id="18" w:name="_Toc498328993"/>
       <w:bookmarkEnd w:id="15"/>
-    </w:p>
-    <w:p>
-      <w:bookmarkStart w:id="16" w:name="_Toc498235586"/>
-      <w:r>
-        <w:t>Bonnie is a software tool that allows electronic Clinical Quality Measure (eCQM) developers to test and verify the behavior of their CQM logic. The main goal of the Bonnie application is to reduce the number of defects in eCQMs by providing a robust and automated testing framework. The Bonnie application allows measure developers to independently load measures that they have constructed using the Measure Authoring Tool (MAT). Developers can then use the measure metadata to build a synthetic patient test deck for the measure from the clinical elements defined during the measure construction process. By using measure metadata as a basis for building synthetic patients, developers can quickly and efficiently create a test deck for a measure. The Bonnie application helps measure developers execute the measure logic against the constructed patient test deck and evaluate whether the logic aligns with the intent of the measure.</w:t>
-      </w:r>
-    </w:p>
-    <w:p>
-      <w:r>
-        <w:t xml:space="preserve">Bonnie has been designed to integrate with the nationally recognized data standards the </w:t>
-      </w:r>
-      <w:r>
-        <w:t>Centers for Medicare &amp; Medicaid Services (CMS) Quality Reporting</w:t>
-      </w:r>
-      <w:r>
-        <w:t xml:space="preserve"> program</w:t>
-      </w:r>
-      <w:r>
-        <w:t>s</w:t>
-      </w:r>
-      <w:r>
-        <w:t xml:space="preserve"> use for expressing CQM logic for machine-to-machine interoperability. This integration provides enormous value to the eCQM program and federal policy leaders and stakeholders. The Bonnie tool verifies that the new and evolving standards for eCQM</w:t>
-      </w:r>
-      <w:r>
-        <w:t xml:space="preserve">s used in </w:t>
-      </w:r>
-      <w:r>
-        <w:t xml:space="preserve">the </w:t>
-      </w:r>
-      <w:r>
-        <w:t>CMS</w:t>
-      </w:r>
-      <w:r>
-        <w:t xml:space="preserve"> Quality Reporting</w:t>
-      </w:r>
-      <w:r>
-        <w:t xml:space="preserve"> program</w:t>
-      </w:r>
-      <w:r>
-        <w:t>s</w:t>
-      </w:r>
-      <w:r>
-        <w:t xml:space="preserve"> are flexible and can be implemented in software.</w:t>
-      </w:r>
-    </w:p>
-    <w:p>
-      <w:r>
-        <w:t>Bonnie was also designed to provide an intuitive and easy-to-use interface based on feedback from the broader measure developer community. A key goal of the Bonnie application is to deliver a user experience that provides an efficient and intuitive method for constructing synthetic patient records for testing and validating eCQMs.</w:t>
-      </w:r>
-    </w:p>
-    <w:p>
-      <w:r>
-        <w:t>Finally, the Bonnie software is freely available via an Apache 2.0 open source license. The </w:t>
-      </w:r>
-      <w:r>
-        <w:t>CMS EHR Incentive P</w:t>
-      </w:r>
-      <w:r>
-        <w:t>rogram makes all or parts of the Bonnie software available for inspection, verification, and even reuse by other government programs or federal contractors.</w:t>
-      </w:r>
-    </w:p>
-    <w:p>
-      <w:pPr>
-        <w:pStyle w:val="Heading2"/>
-      </w:pPr>
-      <w:bookmarkStart w:id="17" w:name="_Toc498328992"/>
-      <w:r>
-        <w:t>Purpose</w:t>
-      </w:r>
-      <w:bookmarkEnd w:id="17"/>
-    </w:p>
-    <w:p>
-      <w:r>
-        <w:t>The purpose of this document is to describe the functionality of the Bonnie web application that allows measure developers to test and verify the behavior of their CQM logic. This document provides Bonnie users with step-by-step instructions for testing eCQMs by building synthetic patient records.</w:t>
-      </w:r>
-    </w:p>
-    <w:p>
-      <w:pPr>
-        <w:pStyle w:val="Heading2"/>
-      </w:pPr>
-      <w:bookmarkStart w:id="18" w:name="_Toc498235588"/>
-      <w:bookmarkStart w:id="19" w:name="_Toc498328993"/>
-      <w:bookmarkEnd w:id="16"/>
       <w:r>
         <w:t>Application Description</w:t>
       </w:r>
-      <w:bookmarkEnd w:id="19"/>
+      <w:bookmarkEnd w:id="18"/>
     </w:p>
     <w:p>
       <w:r>
@@ -4923,22 +4921,22 @@
       <w:pPr>
         <w:pStyle w:val="Heading1"/>
       </w:pPr>
-      <w:bookmarkStart w:id="20" w:name="_Toc498328994"/>
+      <w:bookmarkStart w:id="19" w:name="_Toc498328994"/>
       <w:r>
         <w:lastRenderedPageBreak/>
         <w:t>User Account Creation</w:t>
       </w:r>
+      <w:bookmarkEnd w:id="19"/>
+    </w:p>
+    <w:p>
+      <w:pPr>
+        <w:pStyle w:val="Heading2"/>
+      </w:pPr>
+      <w:bookmarkStart w:id="20" w:name="_Toc498328995"/>
+      <w:r>
+        <w:t>Login Page</w:t>
+      </w:r>
       <w:bookmarkEnd w:id="20"/>
-    </w:p>
-    <w:p>
-      <w:pPr>
-        <w:pStyle w:val="Heading2"/>
-      </w:pPr>
-      <w:bookmarkStart w:id="21" w:name="_Toc498328995"/>
-      <w:r>
-        <w:t>Login Page</w:t>
-      </w:r>
-      <w:bookmarkEnd w:id="21"/>
     </w:p>
     <w:p>
       <w:pPr>
@@ -5041,8 +5039,8 @@
       <w:pPr>
         <w:pStyle w:val="FigureCaption"/>
       </w:pPr>
-      <w:bookmarkStart w:id="22" w:name="_Ref459207064"/>
-      <w:bookmarkStart w:id="23" w:name="_Toc498329023"/>
+      <w:bookmarkStart w:id="21" w:name="_Ref459207064"/>
+      <w:bookmarkStart w:id="22" w:name="_Toc498329023"/>
       <w:r>
         <w:t xml:space="preserve">Figure </w:t>
       </w:r>
@@ -5067,37 +5065,38 @@
         </w:rPr>
         <w:fldChar w:fldCharType="end"/>
       </w:r>
+      <w:bookmarkEnd w:id="21"/>
+      <w:r>
+        <w:t xml:space="preserve">. </w:t>
+      </w:r>
+      <w:bookmarkStart w:id="23" w:name="_Toc439152610"/>
+      <w:bookmarkStart w:id="24" w:name="_Toc439152756"/>
+      <w:bookmarkStart w:id="25" w:name="_Toc439154841"/>
+      <w:r>
+        <w:t>Bonnie Login Page</w:t>
+      </w:r>
       <w:bookmarkEnd w:id="22"/>
-      <w:r>
-        <w:t xml:space="preserve">. </w:t>
-      </w:r>
-      <w:bookmarkStart w:id="24" w:name="_Toc439152610"/>
-      <w:bookmarkStart w:id="25" w:name="_Toc439152756"/>
-      <w:bookmarkStart w:id="26" w:name="_Toc439154841"/>
-      <w:r>
-        <w:t>Bonnie Login Page</w:t>
-      </w:r>
       <w:bookmarkEnd w:id="23"/>
       <w:bookmarkEnd w:id="24"/>
       <w:bookmarkEnd w:id="25"/>
+    </w:p>
+    <w:p>
+      <w:pPr>
+        <w:pStyle w:val="Heading2"/>
+      </w:pPr>
+      <w:bookmarkStart w:id="26" w:name="_Toc439152897"/>
+      <w:bookmarkStart w:id="27" w:name="_Toc439155293"/>
+      <w:bookmarkStart w:id="28" w:name="_Toc439155655"/>
+      <w:bookmarkStart w:id="29" w:name="_Toc439155735"/>
+      <w:bookmarkStart w:id="30" w:name="_Toc439156644"/>
+      <w:bookmarkStart w:id="31" w:name="_Toc439157810"/>
+      <w:bookmarkStart w:id="32" w:name="_Toc439158054"/>
+      <w:bookmarkStart w:id="33" w:name="_Toc439158236"/>
+      <w:bookmarkStart w:id="34" w:name="_Toc439922475"/>
+      <w:bookmarkStart w:id="35" w:name="_Toc439923945"/>
+      <w:bookmarkStart w:id="36" w:name="_Toc439924014"/>
+      <w:bookmarkStart w:id="37" w:name="_Toc498328996"/>
       <w:bookmarkEnd w:id="26"/>
-    </w:p>
-    <w:p>
-      <w:pPr>
-        <w:pStyle w:val="Heading2"/>
-      </w:pPr>
-      <w:bookmarkStart w:id="27" w:name="_Toc439152897"/>
-      <w:bookmarkStart w:id="28" w:name="_Toc439155293"/>
-      <w:bookmarkStart w:id="29" w:name="_Toc439155655"/>
-      <w:bookmarkStart w:id="30" w:name="_Toc439155735"/>
-      <w:bookmarkStart w:id="31" w:name="_Toc439156644"/>
-      <w:bookmarkStart w:id="32" w:name="_Toc439157810"/>
-      <w:bookmarkStart w:id="33" w:name="_Toc439158054"/>
-      <w:bookmarkStart w:id="34" w:name="_Toc439158236"/>
-      <w:bookmarkStart w:id="35" w:name="_Toc439922475"/>
-      <w:bookmarkStart w:id="36" w:name="_Toc439923945"/>
-      <w:bookmarkStart w:id="37" w:name="_Toc439924014"/>
-      <w:bookmarkStart w:id="38" w:name="_Toc498328996"/>
       <w:bookmarkEnd w:id="27"/>
       <w:bookmarkEnd w:id="28"/>
       <w:bookmarkEnd w:id="29"/>
@@ -5108,11 +5107,10 @@
       <w:bookmarkEnd w:id="34"/>
       <w:bookmarkEnd w:id="35"/>
       <w:bookmarkEnd w:id="36"/>
+      <w:r>
+        <w:t>Creating a New User</w:t>
+      </w:r>
       <w:bookmarkEnd w:id="37"/>
-      <w:r>
-        <w:t>Creating a New User</w:t>
-      </w:r>
-      <w:bookmarkEnd w:id="38"/>
     </w:p>
     <w:p>
       <w:pPr>
@@ -5207,8 +5205,8 @@
       <w:pPr>
         <w:pStyle w:val="FigureCaption"/>
       </w:pPr>
-      <w:bookmarkStart w:id="39" w:name="_Ref459271439"/>
-      <w:bookmarkStart w:id="40" w:name="_Toc498329024"/>
+      <w:bookmarkStart w:id="38" w:name="_Ref459271439"/>
+      <w:bookmarkStart w:id="39" w:name="_Toc498329024"/>
       <w:r>
         <w:t xml:space="preserve">Figure </w:t>
       </w:r>
@@ -5233,45 +5231,46 @@
         </w:rPr>
         <w:fldChar w:fldCharType="end"/>
       </w:r>
+      <w:bookmarkEnd w:id="38"/>
+      <w:r>
+        <w:rPr>
+          <w:bCs/>
+        </w:rPr>
+        <w:t>.</w:t>
+      </w:r>
+      <w:r>
+        <w:t xml:space="preserve"> Account Registration Page</w:t>
+      </w:r>
       <w:bookmarkEnd w:id="39"/>
-      <w:r>
-        <w:rPr>
-          <w:bCs/>
-        </w:rPr>
-        <w:t>.</w:t>
-      </w:r>
-      <w:r>
-        <w:t xml:space="preserve"> Account Registration Page</w:t>
-      </w:r>
+    </w:p>
+    <w:p>
+      <w:pPr>
+        <w:pStyle w:val="Heading2"/>
+      </w:pPr>
+      <w:bookmarkStart w:id="40" w:name="_Toc439152899"/>
+      <w:bookmarkStart w:id="41" w:name="_Toc439155295"/>
+      <w:bookmarkStart w:id="42" w:name="_Toc439155657"/>
+      <w:bookmarkStart w:id="43" w:name="_Toc439155737"/>
+      <w:bookmarkStart w:id="44" w:name="_Toc439156646"/>
+      <w:bookmarkStart w:id="45" w:name="_Toc439157812"/>
+      <w:bookmarkStart w:id="46" w:name="_Toc439158056"/>
+      <w:bookmarkStart w:id="47" w:name="_Toc439158238"/>
+      <w:bookmarkStart w:id="48" w:name="_Toc439922477"/>
+      <w:bookmarkStart w:id="49" w:name="_Toc439923947"/>
+      <w:bookmarkStart w:id="50" w:name="_Toc439924016"/>
+      <w:bookmarkStart w:id="51" w:name="_Toc439152900"/>
+      <w:bookmarkStart w:id="52" w:name="_Toc439155296"/>
+      <w:bookmarkStart w:id="53" w:name="_Toc439155658"/>
+      <w:bookmarkStart w:id="54" w:name="_Toc439155738"/>
+      <w:bookmarkStart w:id="55" w:name="_Toc439156647"/>
+      <w:bookmarkStart w:id="56" w:name="_Toc439157813"/>
+      <w:bookmarkStart w:id="57" w:name="_Toc439158057"/>
+      <w:bookmarkStart w:id="58" w:name="_Toc439158239"/>
+      <w:bookmarkStart w:id="59" w:name="_Toc439922478"/>
+      <w:bookmarkStart w:id="60" w:name="_Toc439923948"/>
+      <w:bookmarkStart w:id="61" w:name="_Toc439924017"/>
+      <w:bookmarkStart w:id="62" w:name="_Toc498328997"/>
       <w:bookmarkEnd w:id="40"/>
-    </w:p>
-    <w:p>
-      <w:pPr>
-        <w:pStyle w:val="Heading2"/>
-      </w:pPr>
-      <w:bookmarkStart w:id="41" w:name="_Toc439152899"/>
-      <w:bookmarkStart w:id="42" w:name="_Toc439155295"/>
-      <w:bookmarkStart w:id="43" w:name="_Toc439155657"/>
-      <w:bookmarkStart w:id="44" w:name="_Toc439155737"/>
-      <w:bookmarkStart w:id="45" w:name="_Toc439156646"/>
-      <w:bookmarkStart w:id="46" w:name="_Toc439157812"/>
-      <w:bookmarkStart w:id="47" w:name="_Toc439158056"/>
-      <w:bookmarkStart w:id="48" w:name="_Toc439158238"/>
-      <w:bookmarkStart w:id="49" w:name="_Toc439922477"/>
-      <w:bookmarkStart w:id="50" w:name="_Toc439923947"/>
-      <w:bookmarkStart w:id="51" w:name="_Toc439924016"/>
-      <w:bookmarkStart w:id="52" w:name="_Toc439152900"/>
-      <w:bookmarkStart w:id="53" w:name="_Toc439155296"/>
-      <w:bookmarkStart w:id="54" w:name="_Toc439155658"/>
-      <w:bookmarkStart w:id="55" w:name="_Toc439155738"/>
-      <w:bookmarkStart w:id="56" w:name="_Toc439156647"/>
-      <w:bookmarkStart w:id="57" w:name="_Toc439157813"/>
-      <w:bookmarkStart w:id="58" w:name="_Toc439158057"/>
-      <w:bookmarkStart w:id="59" w:name="_Toc439158239"/>
-      <w:bookmarkStart w:id="60" w:name="_Toc439922478"/>
-      <w:bookmarkStart w:id="61" w:name="_Toc439923948"/>
-      <w:bookmarkStart w:id="62" w:name="_Toc439924017"/>
-      <w:bookmarkStart w:id="63" w:name="_Toc498328997"/>
       <w:bookmarkEnd w:id="41"/>
       <w:bookmarkEnd w:id="42"/>
       <w:bookmarkEnd w:id="43"/>
@@ -5293,11 +5292,10 @@
       <w:bookmarkEnd w:id="59"/>
       <w:bookmarkEnd w:id="60"/>
       <w:bookmarkEnd w:id="61"/>
+      <w:r>
+        <w:t>Resetting a Password</w:t>
+      </w:r>
       <w:bookmarkEnd w:id="62"/>
-      <w:r>
-        <w:t>Resetting a Password</w:t>
-      </w:r>
-      <w:bookmarkEnd w:id="63"/>
     </w:p>
     <w:p>
       <w:pPr>
@@ -5424,8 +5422,8 @@
       <w:pPr>
         <w:pStyle w:val="FigureCaption"/>
       </w:pPr>
-      <w:bookmarkStart w:id="64" w:name="_Ref493760084"/>
-      <w:bookmarkStart w:id="65" w:name="_Toc498329025"/>
+      <w:bookmarkStart w:id="63" w:name="_Ref493760084"/>
+      <w:bookmarkStart w:id="64" w:name="_Toc498329025"/>
       <w:r>
         <w:t xml:space="preserve">Figure </w:t>
       </w:r>
@@ -5450,33 +5448,34 @@
         </w:rPr>
         <w:fldChar w:fldCharType="end"/>
       </w:r>
+      <w:bookmarkEnd w:id="63"/>
+      <w:r>
+        <w:t xml:space="preserve">. </w:t>
+      </w:r>
+      <w:bookmarkStart w:id="65" w:name="_Toc439154842"/>
+      <w:r>
+        <w:t>Password Reset Page</w:t>
+      </w:r>
       <w:bookmarkEnd w:id="64"/>
-      <w:r>
-        <w:t xml:space="preserve">. </w:t>
-      </w:r>
-      <w:bookmarkStart w:id="66" w:name="_Toc439154842"/>
-      <w:r>
-        <w:t>Password Reset Page</w:t>
-      </w:r>
       <w:bookmarkEnd w:id="65"/>
+    </w:p>
+    <w:p>
+      <w:pPr>
+        <w:pStyle w:val="Heading2"/>
+      </w:pPr>
+      <w:bookmarkStart w:id="66" w:name="_Toc439152902"/>
+      <w:bookmarkStart w:id="67" w:name="_Toc439155298"/>
+      <w:bookmarkStart w:id="68" w:name="_Toc439155660"/>
+      <w:bookmarkStart w:id="69" w:name="_Toc439155740"/>
+      <w:bookmarkStart w:id="70" w:name="_Toc439156649"/>
+      <w:bookmarkStart w:id="71" w:name="_Toc439157815"/>
+      <w:bookmarkStart w:id="72" w:name="_Toc439158059"/>
+      <w:bookmarkStart w:id="73" w:name="_Toc439158241"/>
+      <w:bookmarkStart w:id="74" w:name="_Toc439922480"/>
+      <w:bookmarkStart w:id="75" w:name="_Toc439923950"/>
+      <w:bookmarkStart w:id="76" w:name="_Toc439924019"/>
+      <w:bookmarkStart w:id="77" w:name="_Toc498328998"/>
       <w:bookmarkEnd w:id="66"/>
-    </w:p>
-    <w:p>
-      <w:pPr>
-        <w:pStyle w:val="Heading2"/>
-      </w:pPr>
-      <w:bookmarkStart w:id="67" w:name="_Toc439152902"/>
-      <w:bookmarkStart w:id="68" w:name="_Toc439155298"/>
-      <w:bookmarkStart w:id="69" w:name="_Toc439155660"/>
-      <w:bookmarkStart w:id="70" w:name="_Toc439155740"/>
-      <w:bookmarkStart w:id="71" w:name="_Toc439156649"/>
-      <w:bookmarkStart w:id="72" w:name="_Toc439157815"/>
-      <w:bookmarkStart w:id="73" w:name="_Toc439158059"/>
-      <w:bookmarkStart w:id="74" w:name="_Toc439158241"/>
-      <w:bookmarkStart w:id="75" w:name="_Toc439922480"/>
-      <w:bookmarkStart w:id="76" w:name="_Toc439923950"/>
-      <w:bookmarkStart w:id="77" w:name="_Toc439924019"/>
-      <w:bookmarkStart w:id="78" w:name="_Toc498328998"/>
       <w:bookmarkEnd w:id="67"/>
       <w:bookmarkEnd w:id="68"/>
       <w:bookmarkEnd w:id="69"/>
@@ -5487,12 +5486,11 @@
       <w:bookmarkEnd w:id="74"/>
       <w:bookmarkEnd w:id="75"/>
       <w:bookmarkEnd w:id="76"/>
-      <w:bookmarkEnd w:id="77"/>
       <w:r>
         <w:lastRenderedPageBreak/>
         <w:t>Account Management</w:t>
       </w:r>
-      <w:bookmarkEnd w:id="78"/>
+      <w:bookmarkEnd w:id="77"/>
     </w:p>
     <w:p>
       <w:pPr>
@@ -5613,8 +5611,8 @@
       <w:pPr>
         <w:pStyle w:val="FigureCaption"/>
       </w:pPr>
-      <w:bookmarkStart w:id="79" w:name="_Ref493760212"/>
-      <w:bookmarkStart w:id="80" w:name="_Toc498329026"/>
+      <w:bookmarkStart w:id="78" w:name="_Ref493760212"/>
+      <w:bookmarkStart w:id="79" w:name="_Toc498329026"/>
       <w:r>
         <w:t xml:space="preserve">Figure </w:t>
       </w:r>
@@ -5639,17 +5637,17 @@
         </w:rPr>
         <w:fldChar w:fldCharType="end"/>
       </w:r>
+      <w:bookmarkEnd w:id="78"/>
+      <w:r>
+        <w:rPr>
+          <w:noProof/>
+        </w:rPr>
+        <w:t>.</w:t>
+      </w:r>
+      <w:r>
+        <w:t xml:space="preserve"> Account Management Page</w:t>
+      </w:r>
       <w:bookmarkEnd w:id="79"/>
-      <w:r>
-        <w:rPr>
-          <w:noProof/>
-        </w:rPr>
-        <w:t>.</w:t>
-      </w:r>
-      <w:r>
-        <w:t xml:space="preserve"> Account Management Page</w:t>
-      </w:r>
-      <w:bookmarkEnd w:id="80"/>
     </w:p>
     <w:p/>
     <w:p>
@@ -5669,25 +5667,25 @@
       <w:pPr>
         <w:pStyle w:val="Heading1"/>
       </w:pPr>
-      <w:bookmarkStart w:id="81" w:name="_Toc498328999"/>
+      <w:bookmarkStart w:id="80" w:name="_Toc498328999"/>
       <w:r>
         <w:lastRenderedPageBreak/>
         <w:t>Measure Dashboard</w:t>
       </w:r>
+      <w:bookmarkEnd w:id="80"/>
+    </w:p>
+    <w:p>
+      <w:pPr>
+        <w:pStyle w:val="Heading2"/>
+      </w:pPr>
+      <w:bookmarkStart w:id="81" w:name="_Toc498329000"/>
+      <w:r>
+        <w:t>Overview</w:t>
+      </w:r>
       <w:bookmarkEnd w:id="81"/>
     </w:p>
     <w:p>
       <w:pPr>
-        <w:pStyle w:val="Heading2"/>
-      </w:pPr>
-      <w:bookmarkStart w:id="82" w:name="_Toc498329000"/>
-      <w:r>
-        <w:t>Overview</w:t>
-      </w:r>
-      <w:bookmarkEnd w:id="82"/>
-    </w:p>
-    <w:p>
-      <w:pPr>
         <w:spacing w:after="240"/>
       </w:pPr>
       <w:r>
@@ -5725,7 +5723,7 @@
       <w:pPr>
         <w:pStyle w:val="FigureCaption"/>
       </w:pPr>
-      <w:bookmarkStart w:id="83" w:name="_Toc498329027"/>
+      <w:bookmarkStart w:id="82" w:name="_Toc498329027"/>
       <w:r>
         <w:rPr>
           <w:b w:val="0"/>
@@ -5772,7 +5770,7 @@
           </wp:inline>
         </w:drawing>
       </w:r>
-      <w:bookmarkStart w:id="84" w:name="_Ref467148223"/>
+      <w:bookmarkStart w:id="83" w:name="_Ref467148223"/>
       <w:r>
         <w:t xml:space="preserve">Figure </w:t>
       </w:r>
@@ -5797,11 +5795,11 @@
         </w:rPr>
         <w:fldChar w:fldCharType="end"/>
       </w:r>
-      <w:bookmarkEnd w:id="84"/>
+      <w:bookmarkEnd w:id="83"/>
       <w:r>
         <w:t>. Measure Dashboard View</w:t>
       </w:r>
-      <w:bookmarkEnd w:id="83"/>
+      <w:bookmarkEnd w:id="82"/>
     </w:p>
     <w:p>
       <w:r>
@@ -5972,17 +5970,18 @@
       <w:pPr>
         <w:pStyle w:val="Heading2"/>
       </w:pPr>
-      <w:bookmarkStart w:id="85" w:name="_Toc439155302"/>
-      <w:bookmarkStart w:id="86" w:name="_Toc439155664"/>
-      <w:bookmarkStart w:id="87" w:name="_Toc439155744"/>
-      <w:bookmarkStart w:id="88" w:name="_Toc439156653"/>
-      <w:bookmarkStart w:id="89" w:name="_Toc439157819"/>
-      <w:bookmarkStart w:id="90" w:name="_Toc439158063"/>
-      <w:bookmarkStart w:id="91" w:name="_Toc439158245"/>
-      <w:bookmarkStart w:id="92" w:name="_Toc439922484"/>
-      <w:bookmarkStart w:id="93" w:name="_Toc439923954"/>
-      <w:bookmarkStart w:id="94" w:name="_Toc439924023"/>
-      <w:bookmarkStart w:id="95" w:name="_Toc498329001"/>
+      <w:bookmarkStart w:id="84" w:name="_Toc439155302"/>
+      <w:bookmarkStart w:id="85" w:name="_Toc439155664"/>
+      <w:bookmarkStart w:id="86" w:name="_Toc439155744"/>
+      <w:bookmarkStart w:id="87" w:name="_Toc439156653"/>
+      <w:bookmarkStart w:id="88" w:name="_Toc439157819"/>
+      <w:bookmarkStart w:id="89" w:name="_Toc439158063"/>
+      <w:bookmarkStart w:id="90" w:name="_Toc439158245"/>
+      <w:bookmarkStart w:id="91" w:name="_Toc439922484"/>
+      <w:bookmarkStart w:id="92" w:name="_Toc439923954"/>
+      <w:bookmarkStart w:id="93" w:name="_Toc439924023"/>
+      <w:bookmarkStart w:id="94" w:name="_Toc498329001"/>
+      <w:bookmarkEnd w:id="84"/>
       <w:bookmarkEnd w:id="85"/>
       <w:bookmarkEnd w:id="86"/>
       <w:bookmarkEnd w:id="87"/>
@@ -5992,11 +5991,10 @@
       <w:bookmarkEnd w:id="91"/>
       <w:bookmarkEnd w:id="92"/>
       <w:bookmarkEnd w:id="93"/>
+      <w:r>
+        <w:t>Loading a New Measure</w:t>
+      </w:r>
       <w:bookmarkEnd w:id="94"/>
-      <w:r>
-        <w:t>Loading a New Measure</w:t>
-      </w:r>
-      <w:bookmarkEnd w:id="95"/>
     </w:p>
     <w:p>
       <w:r>
@@ -6319,8 +6317,8 @@
       <w:pPr>
         <w:pStyle w:val="FigureCaption"/>
       </w:pPr>
-      <w:bookmarkStart w:id="96" w:name="_Ref493779228"/>
-      <w:bookmarkStart w:id="97" w:name="_Toc498329028"/>
+      <w:bookmarkStart w:id="95" w:name="_Ref493779228"/>
+      <w:bookmarkStart w:id="96" w:name="_Toc498329028"/>
       <w:r>
         <w:t xml:space="preserve">Figure </w:t>
       </w:r>
@@ -6345,11 +6343,11 @@
         </w:rPr>
         <w:fldChar w:fldCharType="end"/>
       </w:r>
+      <w:bookmarkEnd w:id="95"/>
+      <w:r>
+        <w:t>. New Measure Dialog</w:t>
+      </w:r>
       <w:bookmarkEnd w:id="96"/>
-      <w:r>
-        <w:t>. New Measure Dialog</w:t>
-      </w:r>
-      <w:bookmarkEnd w:id="97"/>
     </w:p>
     <w:p>
       <w:pPr>
@@ -6473,8 +6471,8 @@
       <w:pPr>
         <w:pStyle w:val="FigureCaption"/>
       </w:pPr>
-      <w:bookmarkStart w:id="98" w:name="_Ref459099953"/>
-      <w:bookmarkStart w:id="99" w:name="_Toc498329029"/>
+      <w:bookmarkStart w:id="97" w:name="_Ref459099953"/>
+      <w:bookmarkStart w:id="98" w:name="_Toc498329029"/>
       <w:r>
         <w:t xml:space="preserve">Figure </w:t>
       </w:r>
@@ -6499,32 +6497,33 @@
         </w:rPr>
         <w:fldChar w:fldCharType="end"/>
       </w:r>
+      <w:bookmarkEnd w:id="97"/>
+      <w:r>
+        <w:t xml:space="preserve">. </w:t>
+      </w:r>
+      <w:bookmarkStart w:id="99" w:name="_Toc439154844"/>
+      <w:r>
+        <w:t>Finalize Measure Dialog</w:t>
+      </w:r>
       <w:bookmarkEnd w:id="98"/>
-      <w:r>
-        <w:t xml:space="preserve">. </w:t>
-      </w:r>
-      <w:bookmarkStart w:id="100" w:name="_Toc439154844"/>
-      <w:r>
-        <w:t>Finalize Measure Dialog</w:t>
-      </w:r>
       <w:bookmarkEnd w:id="99"/>
+    </w:p>
+    <w:p>
+      <w:pPr>
+        <w:pStyle w:val="Heading2"/>
+      </w:pPr>
+      <w:bookmarkStart w:id="100" w:name="_Toc439155304"/>
+      <w:bookmarkStart w:id="101" w:name="_Toc439155666"/>
+      <w:bookmarkStart w:id="102" w:name="_Toc439155746"/>
+      <w:bookmarkStart w:id="103" w:name="_Toc439156655"/>
+      <w:bookmarkStart w:id="104" w:name="_Toc439157821"/>
+      <w:bookmarkStart w:id="105" w:name="_Toc439158065"/>
+      <w:bookmarkStart w:id="106" w:name="_Toc439158247"/>
+      <w:bookmarkStart w:id="107" w:name="_Toc439922486"/>
+      <w:bookmarkStart w:id="108" w:name="_Toc439923956"/>
+      <w:bookmarkStart w:id="109" w:name="_Toc439924025"/>
+      <w:bookmarkStart w:id="110" w:name="_Toc498329002"/>
       <w:bookmarkEnd w:id="100"/>
-    </w:p>
-    <w:p>
-      <w:pPr>
-        <w:pStyle w:val="Heading2"/>
-      </w:pPr>
-      <w:bookmarkStart w:id="101" w:name="_Toc439155304"/>
-      <w:bookmarkStart w:id="102" w:name="_Toc439155666"/>
-      <w:bookmarkStart w:id="103" w:name="_Toc439155746"/>
-      <w:bookmarkStart w:id="104" w:name="_Toc439156655"/>
-      <w:bookmarkStart w:id="105" w:name="_Toc439157821"/>
-      <w:bookmarkStart w:id="106" w:name="_Toc439158065"/>
-      <w:bookmarkStart w:id="107" w:name="_Toc439158247"/>
-      <w:bookmarkStart w:id="108" w:name="_Toc439922486"/>
-      <w:bookmarkStart w:id="109" w:name="_Toc439923956"/>
-      <w:bookmarkStart w:id="110" w:name="_Toc439924025"/>
-      <w:bookmarkStart w:id="111" w:name="_Toc498329002"/>
       <w:bookmarkEnd w:id="101"/>
       <w:bookmarkEnd w:id="102"/>
       <w:bookmarkEnd w:id="103"/>
@@ -6534,12 +6533,11 @@
       <w:bookmarkEnd w:id="107"/>
       <w:bookmarkEnd w:id="108"/>
       <w:bookmarkEnd w:id="109"/>
-      <w:bookmarkEnd w:id="110"/>
       <w:r>
         <w:lastRenderedPageBreak/>
         <w:t>Updating a Measure</w:t>
       </w:r>
-      <w:bookmarkEnd w:id="111"/>
+      <w:bookmarkEnd w:id="110"/>
     </w:p>
     <w:p>
       <w:r>
@@ -6671,10 +6669,10 @@
           <w:noProof/>
         </w:rPr>
         <w:drawing>
-          <wp:inline distT="0" distB="0" distL="0" distR="0" wp14:anchorId="3AC57F88" wp14:editId="0F5BBD3A">
+          <wp:inline distT="0" distB="0" distL="0" distR="0" wp14:anchorId="3AC57F88" wp14:editId="29F08BFC">
             <wp:extent cx="3022600" cy="2679700"/>
             <wp:effectExtent l="25400" t="25400" r="25400" b="38100"/>
-            <wp:docPr id="17" name="Picture 17"/>
+            <wp:docPr id="17" name="Picture 17" descr="The Updating Measure Dialog box shows the example of updating &quot;Test104&quot;. It shows a Browse button with the measure that has been selected next to it. It shows a VSAC Username field and a VSAC Password field. Under these fields, it shows a link, &quot;Register for VSAC&quot; to allow users to register for VSCA credientials. It shows a Value Set selector, &quot;Value Sets&quot;, enabling the user to select &quot;Draft&quot; or &quot;Measure Defined&quot; value sets. It shows the &quot;Type&quot; (Eligible Professional) and &quot;Calculation&quot; (Patient Based) defined at original upload. It has a &quot;Rebuild Patients&quot; field that allows a user to select &quot;No&quot; or &quot;Yes&quot;. At the bottom of the dialog, it has a &quot;Close&quot; and &quot;Load&quot; button." title="Figure 8: Updating Measure Dialog"/>
             <wp:cNvGraphicFramePr>
               <a:graphicFrameLocks xmlns:a="http://schemas.openxmlformats.org/drawingml/2006/main" noChangeAspect="1"/>
             </wp:cNvGraphicFramePr>
@@ -6720,8 +6718,8 @@
       <w:pPr>
         <w:pStyle w:val="FigureCaption"/>
       </w:pPr>
-      <w:bookmarkStart w:id="112" w:name="_Ref459100171"/>
-      <w:bookmarkStart w:id="113" w:name="_Toc498329030"/>
+      <w:bookmarkStart w:id="111" w:name="_Ref459100171"/>
+      <w:bookmarkStart w:id="112" w:name="_Toc498329030"/>
       <w:r>
         <w:t xml:space="preserve">Figure </w:t>
       </w:r>
@@ -6746,27 +6744,28 @@
         </w:rPr>
         <w:fldChar w:fldCharType="end"/>
       </w:r>
+      <w:bookmarkEnd w:id="111"/>
+      <w:r>
+        <w:t>. Updating Measure Dialog</w:t>
+      </w:r>
       <w:bookmarkEnd w:id="112"/>
-      <w:r>
-        <w:t>. Updating Measure Dialog</w:t>
-      </w:r>
+    </w:p>
+    <w:p>
+      <w:pPr>
+        <w:pStyle w:val="Heading2"/>
+      </w:pPr>
+      <w:bookmarkStart w:id="113" w:name="_Toc439155306"/>
+      <w:bookmarkStart w:id="114" w:name="_Toc439155668"/>
+      <w:bookmarkStart w:id="115" w:name="_Toc439155748"/>
+      <w:bookmarkStart w:id="116" w:name="_Toc439156657"/>
+      <w:bookmarkStart w:id="117" w:name="_Toc439157823"/>
+      <w:bookmarkStart w:id="118" w:name="_Toc439158067"/>
+      <w:bookmarkStart w:id="119" w:name="_Toc439158249"/>
+      <w:bookmarkStart w:id="120" w:name="_Toc439922488"/>
+      <w:bookmarkStart w:id="121" w:name="_Toc439923958"/>
+      <w:bookmarkStart w:id="122" w:name="_Toc439924027"/>
+      <w:bookmarkStart w:id="123" w:name="_Toc498329003"/>
       <w:bookmarkEnd w:id="113"/>
-    </w:p>
-    <w:p>
-      <w:pPr>
-        <w:pStyle w:val="Heading2"/>
-      </w:pPr>
-      <w:bookmarkStart w:id="114" w:name="_Toc439155306"/>
-      <w:bookmarkStart w:id="115" w:name="_Toc439155668"/>
-      <w:bookmarkStart w:id="116" w:name="_Toc439155748"/>
-      <w:bookmarkStart w:id="117" w:name="_Toc439156657"/>
-      <w:bookmarkStart w:id="118" w:name="_Toc439157823"/>
-      <w:bookmarkStart w:id="119" w:name="_Toc439158067"/>
-      <w:bookmarkStart w:id="120" w:name="_Toc439158249"/>
-      <w:bookmarkStart w:id="121" w:name="_Toc439922488"/>
-      <w:bookmarkStart w:id="122" w:name="_Toc439923958"/>
-      <w:bookmarkStart w:id="123" w:name="_Toc439924027"/>
-      <w:bookmarkStart w:id="124" w:name="_Toc498329003"/>
       <w:bookmarkEnd w:id="114"/>
       <w:bookmarkEnd w:id="115"/>
       <w:bookmarkEnd w:id="116"/>
@@ -6776,11 +6775,10 @@
       <w:bookmarkEnd w:id="120"/>
       <w:bookmarkEnd w:id="121"/>
       <w:bookmarkEnd w:id="122"/>
+      <w:r>
+        <w:t>Creating Synthetic Test Records</w:t>
+      </w:r>
       <w:bookmarkEnd w:id="123"/>
-      <w:r>
-        <w:t>Creating Synthetic Test Records</w:t>
-      </w:r>
-      <w:bookmarkEnd w:id="124"/>
     </w:p>
     <w:p>
       <w:pPr>
@@ -7084,30 +7082,30 @@
       <w:pPr>
         <w:pStyle w:val="Heading1"/>
       </w:pPr>
-      <w:bookmarkStart w:id="125" w:name="_Toc465345867"/>
-      <w:bookmarkStart w:id="126" w:name="_Toc465345868"/>
-      <w:bookmarkStart w:id="127" w:name="_Ref459207928"/>
-      <w:bookmarkStart w:id="128" w:name="_Ref459208213"/>
-      <w:bookmarkStart w:id="129" w:name="_Toc498329004"/>
+      <w:bookmarkStart w:id="124" w:name="_Toc465345867"/>
+      <w:bookmarkStart w:id="125" w:name="_Toc465345868"/>
+      <w:bookmarkStart w:id="126" w:name="_Ref459207928"/>
+      <w:bookmarkStart w:id="127" w:name="_Ref459208213"/>
+      <w:bookmarkStart w:id="128" w:name="_Toc498329004"/>
+      <w:bookmarkEnd w:id="124"/>
       <w:bookmarkEnd w:id="125"/>
-      <w:bookmarkEnd w:id="126"/>
       <w:r>
         <w:lastRenderedPageBreak/>
         <w:t>Measure Results View</w:t>
       </w:r>
+      <w:bookmarkEnd w:id="126"/>
       <w:bookmarkEnd w:id="127"/>
       <w:bookmarkEnd w:id="128"/>
+    </w:p>
+    <w:p>
+      <w:pPr>
+        <w:pStyle w:val="Heading2"/>
+      </w:pPr>
+      <w:bookmarkStart w:id="129" w:name="_Toc498329005"/>
+      <w:r>
+        <w:t>Overview</w:t>
+      </w:r>
       <w:bookmarkEnd w:id="129"/>
-    </w:p>
-    <w:p>
-      <w:pPr>
-        <w:pStyle w:val="Heading2"/>
-      </w:pPr>
-      <w:bookmarkStart w:id="130" w:name="_Toc498329005"/>
-      <w:r>
-        <w:t>Overview</w:t>
-      </w:r>
-      <w:bookmarkEnd w:id="130"/>
     </w:p>
     <w:p>
       <w:r>
@@ -7407,9 +7405,9 @@
       <w:pPr>
         <w:pStyle w:val="FigureCaption"/>
       </w:pPr>
-      <w:bookmarkStart w:id="131" w:name="_Ref459100358"/>
-      <w:bookmarkStart w:id="132" w:name="_Ref459109233"/>
-      <w:bookmarkStart w:id="133" w:name="_Toc498329031"/>
+      <w:bookmarkStart w:id="130" w:name="_Ref459100358"/>
+      <w:bookmarkStart w:id="131" w:name="_Ref459109233"/>
+      <w:bookmarkStart w:id="132" w:name="_Toc498329031"/>
       <w:r>
         <w:t xml:space="preserve">Figure </w:t>
       </w:r>
@@ -7434,12 +7432,12 @@
         </w:rPr>
         <w:fldChar w:fldCharType="end"/>
       </w:r>
+      <w:bookmarkEnd w:id="130"/>
+      <w:r>
+        <w:t>. Measure View</w:t>
+      </w:r>
       <w:bookmarkEnd w:id="131"/>
-      <w:r>
-        <w:t>. Measure View</w:t>
-      </w:r>
       <w:bookmarkEnd w:id="132"/>
-      <w:bookmarkEnd w:id="133"/>
     </w:p>
     <w:p>
       <w:r>
@@ -7539,10 +7537,10 @@
         </w:rPr>
         <w:lastRenderedPageBreak/>
         <w:drawing>
-          <wp:inline distT="0" distB="0" distL="0" distR="0" wp14:anchorId="248E52FA" wp14:editId="3DAE0333">
+          <wp:inline distT="0" distB="0" distL="0" distR="0" wp14:anchorId="248E52FA" wp14:editId="3582A9D3">
             <wp:extent cx="5943600" cy="5687695"/>
             <wp:effectExtent l="25400" t="25400" r="25400" b="27305"/>
-            <wp:docPr id="14" name="Picture 14"/>
+            <wp:docPr id="14" name="Picture 14" descr="Figure 10 depecits the UI elements in the Measure Terminology adn Overlapping Value Sets sections in the Measure View page in Bonnie as described in the text immediately preceding the figure." title="Figure 10. Measure Terminology and Overlapping Value Sets"/>
             <wp:cNvGraphicFramePr>
               <a:graphicFrameLocks xmlns:a="http://schemas.openxmlformats.org/drawingml/2006/main" noChangeAspect="1"/>
             </wp:cNvGraphicFramePr>
@@ -7579,6 +7577,8 @@
           </wp:inline>
         </w:drawing>
       </w:r>
+      <w:bookmarkStart w:id="133" w:name="_GoBack"/>
+      <w:bookmarkEnd w:id="133"/>
     </w:p>
     <w:p>
       <w:pPr>
@@ -10841,12 +10841,12 @@
       <w:r>
         <w:t>Bonnie is not designed to handle calculations for more than a few hundred patient records per measure. If you are interested in calculating clinical quality measures against a larger number of patient records, the popHealth tool may be a better solution.</w:t>
       </w:r>
+      <w:bookmarkEnd w:id="8"/>
       <w:bookmarkEnd w:id="9"/>
       <w:bookmarkEnd w:id="10"/>
       <w:bookmarkEnd w:id="11"/>
       <w:bookmarkEnd w:id="12"/>
-      <w:bookmarkEnd w:id="13"/>
-      <w:bookmarkEnd w:id="18"/>
+      <w:bookmarkEnd w:id="17"/>
     </w:p>
     <w:p/>
     <w:p>
@@ -11934,7 +11934,7 @@
         <w:rStyle w:val="PageNumber"/>
         <w:noProof/>
       </w:rPr>
-      <w:t>19</w:t>
+      <w:t>10</w:t>
     </w:r>
     <w:r>
       <w:rPr>
@@ -12416,7 +12416,7 @@
         <w:rStyle w:val="PageNumber"/>
         <w:noProof/>
       </w:rPr>
-      <w:t>23</w:t>
+      <w:t>26</w:t>
     </w:r>
     <w:r>
       <w:rPr>
@@ -12818,7 +12818,7 @@
         <w:rPr>
           <w:noProof/>
         </w:rPr>
-        <w:t>Building a Patient Test Record</w:t>
+        <w:t>Measure Dashboard</w:t>
       </w:r>
     </w:fldSimple>
   </w:p>
@@ -19606,7 +19606,7 @@
 </file>
 
 <file path=customXml/itemProps5.xml><?xml version="1.0" encoding="utf-8"?>
-<ds:datastoreItem xmlns:ds="http://schemas.openxmlformats.org/officeDocument/2006/customXml" ds:itemID="{9730A808-0078-CB4F-AA4C-E0637D504F60}">
+<ds:datastoreItem xmlns:ds="http://schemas.openxmlformats.org/officeDocument/2006/customXml" ds:itemID="{01A3AEC5-4B23-2F4B-AB28-FE0D9CE6A048}">
   <ds:schemaRefs>
     <ds:schemaRef ds:uri="http://schemas.openxmlformats.org/officeDocument/2006/bibliography"/>
   </ds:schemaRefs>

</xml_diff>

<commit_message>
made new link look like a link
</commit_message>
<xml_diff>
--- a/doc/Bonnie_user_guide.docx
+++ b/doc/Bonnie_user_guide.docx
@@ -331,7 +331,15 @@
               <w:pStyle w:val="TableText"/>
             </w:pPr>
             <w:r>
-              <w:t>Andre Quina / MITRE</w:t>
+              <w:t xml:space="preserve">Andre </w:t>
+            </w:r>
+            <w:proofErr w:type="spellStart"/>
+            <w:r>
+              <w:t>Quina</w:t>
+            </w:r>
+            <w:proofErr w:type="spellEnd"/>
+            <w:r>
+              <w:t xml:space="preserve"> / MITRE</w:t>
             </w:r>
           </w:p>
         </w:tc>
@@ -415,8 +423,13 @@
             <w:pPr>
               <w:pStyle w:val="TableText"/>
             </w:pPr>
+            <w:proofErr w:type="spellStart"/>
             <w:r>
-              <w:t>Cristen Jones / MITRE</w:t>
+              <w:t>Cristen</w:t>
+            </w:r>
+            <w:proofErr w:type="spellEnd"/>
+            <w:r>
+              <w:t xml:space="preserve"> Jones / MITRE</w:t>
             </w:r>
           </w:p>
         </w:tc>
@@ -500,8 +513,13 @@
             <w:pPr>
               <w:pStyle w:val="TableText"/>
             </w:pPr>
+            <w:proofErr w:type="spellStart"/>
             <w:r>
-              <w:t>Cristen Jones / MITRE</w:t>
+              <w:t>Cristen</w:t>
+            </w:r>
+            <w:proofErr w:type="spellEnd"/>
+            <w:r>
+              <w:t xml:space="preserve"> Jones / MITRE</w:t>
             </w:r>
           </w:p>
         </w:tc>
@@ -586,7 +604,15 @@
               <w:pStyle w:val="TableText"/>
             </w:pPr>
             <w:r>
-              <w:t>Pace Ricciardelli / MITRE</w:t>
+              <w:t xml:space="preserve">Pace </w:t>
+            </w:r>
+            <w:proofErr w:type="spellStart"/>
+            <w:r>
+              <w:t>Ricciardelli</w:t>
+            </w:r>
+            <w:proofErr w:type="spellEnd"/>
+            <w:r>
+              <w:t xml:space="preserve"> / MITRE</w:t>
             </w:r>
           </w:p>
         </w:tc>
@@ -757,7 +783,23 @@
               <w:pStyle w:val="TableText"/>
             </w:pPr>
             <w:r>
-              <w:t>Kristian Mulcahy and Chris Tohline / MITRE</w:t>
+              <w:t xml:space="preserve">Kristian </w:t>
+            </w:r>
+            <w:proofErr w:type="spellStart"/>
+            <w:r>
+              <w:t>Mulcahy</w:t>
+            </w:r>
+            <w:proofErr w:type="spellEnd"/>
+            <w:r>
+              <w:t xml:space="preserve"> and Chris </w:t>
+            </w:r>
+            <w:proofErr w:type="spellStart"/>
+            <w:r>
+              <w:t>Tohline</w:t>
+            </w:r>
+            <w:proofErr w:type="spellEnd"/>
+            <w:r>
+              <w:t xml:space="preserve"> / MITRE</w:t>
             </w:r>
           </w:p>
         </w:tc>
@@ -842,7 +884,15 @@
               <w:pStyle w:val="TableText"/>
             </w:pPr>
             <w:r>
-              <w:t>Chris Tohline / MITRE</w:t>
+              <w:t xml:space="preserve">Chris </w:t>
+            </w:r>
+            <w:proofErr w:type="spellStart"/>
+            <w:r>
+              <w:t>Tohline</w:t>
+            </w:r>
+            <w:proofErr w:type="spellEnd"/>
+            <w:r>
+              <w:t xml:space="preserve"> / MITRE</w:t>
             </w:r>
           </w:p>
         </w:tc>
@@ -927,8 +977,21 @@
               <w:pStyle w:val="TableText"/>
             </w:pPr>
             <w:r>
-              <w:t>Rose Almonte, Lizzie Charbonneau, Chris Tohline</w:t>
+              <w:t xml:space="preserve">Rose </w:t>
             </w:r>
+            <w:proofErr w:type="spellStart"/>
+            <w:r>
+              <w:t>Almonte</w:t>
+            </w:r>
+            <w:proofErr w:type="spellEnd"/>
+            <w:r>
+              <w:t xml:space="preserve">, Lizzie Charbonneau, Chris </w:t>
+            </w:r>
+            <w:proofErr w:type="spellStart"/>
+            <w:r>
+              <w:t>Tohline</w:t>
+            </w:r>
+            <w:proofErr w:type="spellEnd"/>
             <w:r>
               <w:t>, Jenn Reed</w:t>
             </w:r>
@@ -4768,7 +4831,23 @@
     <w:p>
       <w:bookmarkStart w:id="15" w:name="_Toc498235586"/>
       <w:r>
-        <w:t>Bonnie is a software tool that allows electronic Clinical Quality Measure (eCQM) developers to test and verify the behavior of their CQM logic. The main goal of the Bonnie application is to reduce the number of defects in eCQMs by providing a robust and automated testing framework. The Bonnie application allows measure developers to independently load measures that they have constructed using the Measure Authoring Tool (MAT). Developers can then use the measure metadata to build a synthetic patient test deck for the measure from the clinical elements defined during the measure construction process. By using measure metadata as a basis for building synthetic patients, developers can quickly and efficiently create a test deck for a measure. The Bonnie application helps measure developers execute the measure logic against the constructed patient test deck and evaluate whether the logic aligns with the intent of the measure.</w:t>
+        <w:t>Bonnie is a software tool that allows electronic Clinical Quality Measure (</w:t>
+      </w:r>
+      <w:proofErr w:type="spellStart"/>
+      <w:r>
+        <w:t>eCQM</w:t>
+      </w:r>
+      <w:proofErr w:type="spellEnd"/>
+      <w:r>
+        <w:t xml:space="preserve">) developers to test and verify the behavior of their CQM logic. The main goal of the Bonnie application is to reduce the number of defects in </w:t>
+      </w:r>
+      <w:proofErr w:type="spellStart"/>
+      <w:r>
+        <w:t>eCQMs</w:t>
+      </w:r>
+      <w:proofErr w:type="spellEnd"/>
+      <w:r>
+        <w:t xml:space="preserve"> by providing a robust and automated testing framework. The Bonnie application allows measure developers to independently load measures that they have constructed using the Measure Authoring Tool (MAT). Developers can then use the measure metadata to build a synthetic patient test deck for the measure from the clinical elements defined during the measure construction process. By using measure metadata as a basis for building synthetic patients, developers can quickly and efficiently create a test deck for a measure. The Bonnie application helps measure developers execute the measure logic against the constructed patient test deck and evaluate whether the logic aligns with the intent of the measure.</w:t>
       </w:r>
     </w:p>
     <w:p>
@@ -4785,10 +4864,26 @@
         <w:t>s</w:t>
       </w:r>
       <w:r>
-        <w:t xml:space="preserve"> use for expressing CQM logic for machine-to-machine interoperability. This integration provides enormous value to the eCQM program and federal policy leaders and stakeholders. The Bonnie tool verifies that the new and evolving standards for eCQM</w:t>
-      </w:r>
-      <w:r>
-        <w:t xml:space="preserve">s used in </w:t>
+        <w:t xml:space="preserve"> use for expressing CQM logic for machine-to-machine interoperability. This integration provides enormous value to the </w:t>
+      </w:r>
+      <w:proofErr w:type="spellStart"/>
+      <w:r>
+        <w:t>eCQM</w:t>
+      </w:r>
+      <w:proofErr w:type="spellEnd"/>
+      <w:r>
+        <w:t xml:space="preserve"> program and federal policy leaders and stakeholders. The Bonnie tool verifies that the new and evolving standards for </w:t>
+      </w:r>
+      <w:proofErr w:type="spellStart"/>
+      <w:r>
+        <w:t>eCQM</w:t>
+      </w:r>
+      <w:r>
+        <w:t>s</w:t>
+      </w:r>
+      <w:proofErr w:type="spellEnd"/>
+      <w:r>
+        <w:t xml:space="preserve"> used in </w:t>
       </w:r>
       <w:r>
         <w:t xml:space="preserve">the </w:t>
@@ -4811,7 +4906,15 @@
     </w:p>
     <w:p>
       <w:r>
-        <w:t>Bonnie was also designed to provide an intuitive and easy-to-use interface based on feedback from the broader measure developer community. A key goal of the Bonnie application is to deliver a user experience that provides an efficient and intuitive method for constructing synthetic patient records for testing and validating eCQMs.</w:t>
+        <w:t xml:space="preserve">Bonnie was also designed to provide an intuitive and easy-to-use interface based on feedback from the broader measure developer community. A key goal of the Bonnie application is to deliver a user experience that provides an efficient and intuitive method for constructing synthetic patient records for testing and validating </w:t>
+      </w:r>
+      <w:proofErr w:type="spellStart"/>
+      <w:r>
+        <w:t>eCQMs</w:t>
+      </w:r>
+      <w:proofErr w:type="spellEnd"/>
+      <w:r>
+        <w:t>.</w:t>
       </w:r>
     </w:p>
     <w:p>
@@ -4837,7 +4940,15 @@
     </w:p>
     <w:p>
       <w:r>
-        <w:t>The purpose of this document is to describe the functionality of the Bonnie web application that allows measure developers to test and verify the behavior of their CQM logic. This document provides Bonnie users with step-by-step instructions for testing eCQMs by building synthetic patient records.</w:t>
+        <w:t xml:space="preserve">The purpose of this document is to describe the functionality of the Bonnie web application that allows measure developers to test and verify the behavior of their CQM logic. This document provides Bonnie users with step-by-step instructions for testing </w:t>
+      </w:r>
+      <w:proofErr w:type="spellStart"/>
+      <w:r>
+        <w:t>eCQMs</w:t>
+      </w:r>
+      <w:proofErr w:type="spellEnd"/>
+      <w:r>
+        <w:t xml:space="preserve"> by building synthetic patient records.</w:t>
       </w:r>
     </w:p>
     <w:p>
@@ -4860,21 +4971,66 @@
         <w:t xml:space="preserve">provide </w:t>
       </w:r>
       <w:r>
-        <w:t>the logic for calculating a CQM. The Bonnie application can load an eCQM containing the HQMF and CQL describing a measure and programmatically convert both into an executable format that allows calculation of the measure directly from the specification.</w:t>
-      </w:r>
-    </w:p>
-    <w:p>
-      <w:r>
-        <w:t xml:space="preserve">The Centers for Medicare &amp; Medicaid Services (CMS) Measure Authoring Tool is the primary source for eCQMs used by the Bonnie application. Measure developers use the MAT to build </w:t>
-      </w:r>
+        <w:t xml:space="preserve">the logic for calculating a CQM. The Bonnie application can load an </w:t>
+      </w:r>
+      <w:proofErr w:type="spellStart"/>
+      <w:r>
+        <w:t>eCQM</w:t>
+      </w:r>
+      <w:proofErr w:type="spellEnd"/>
+      <w:r>
+        <w:t xml:space="preserve"> containing the HQMF and CQL describing a measure and programmatically convert both into an executable format that allows calculation of the measure directly from the specification.</w:t>
+      </w:r>
+    </w:p>
+    <w:p>
+      <w:r>
+        <w:t xml:space="preserve">The Centers for Medicare &amp; Medicaid Services (CMS) Measure Authoring Tool is the primary source for </w:t>
+      </w:r>
+      <w:proofErr w:type="spellStart"/>
+      <w:r>
+        <w:t>eCQMs</w:t>
+      </w:r>
+      <w:proofErr w:type="spellEnd"/>
+      <w:r>
+        <w:t xml:space="preserve"> used by the Bonnie application. Measure developers use the MAT to build </w:t>
+      </w:r>
+      <w:proofErr w:type="spellStart"/>
       <w:r>
         <w:lastRenderedPageBreak/>
-        <w:t>eCQMs and export those measures as measure bundles containing HQMF and one or more CQL libraries. These measure bundles can be downloaded from the MAT and loaded into the Bonnie user interface for measure testing.</w:t>
-      </w:r>
-    </w:p>
-    <w:p>
-      <w:r>
-        <w:t>Once an eCQM has been loaded into the Bonnie application, a user can inspect the measure logic and then build synthetic test records and set expectations on how those test records will calculate against a measure. This capability to build synthetic test patient records, set expectations against those records, and calculate the measures using those patient records provides an automated and efficient testing framework for eCQMs. Through the Bonnie-supported eCQM testing framework, measure developers can more clearly understand the behavior of the measure logic and validate that the measure logic encodes their intent, as well as validate multiple iterations of measure updates against a test deck.</w:t>
+        <w:t>eCQMs</w:t>
+      </w:r>
+      <w:proofErr w:type="spellEnd"/>
+      <w:r>
+        <w:t xml:space="preserve"> and export those measures as measure bundles containing HQMF and one or more CQL libraries. These measure bundles can be downloaded from the MAT and loaded into the Bonnie user interface for measure testing.</w:t>
+      </w:r>
+    </w:p>
+    <w:p>
+      <w:r>
+        <w:t xml:space="preserve">Once an </w:t>
+      </w:r>
+      <w:proofErr w:type="spellStart"/>
+      <w:r>
+        <w:t>eCQM</w:t>
+      </w:r>
+      <w:proofErr w:type="spellEnd"/>
+      <w:r>
+        <w:t xml:space="preserve"> has been loaded into the Bonnie application, a user can inspect the measure logic and then build synthetic test records and set expectations on how those test records will calculate against a measure. This capability to build synthetic test patient records, set expectations against those records, and calculate the measures using those patient records provides an automated and efficient testing framework for </w:t>
+      </w:r>
+      <w:proofErr w:type="spellStart"/>
+      <w:r>
+        <w:t>eCQMs</w:t>
+      </w:r>
+      <w:proofErr w:type="spellEnd"/>
+      <w:r>
+        <w:t xml:space="preserve">. Through the Bonnie-supported </w:t>
+      </w:r>
+      <w:proofErr w:type="spellStart"/>
+      <w:r>
+        <w:t>eCQM</w:t>
+      </w:r>
+      <w:proofErr w:type="spellEnd"/>
+      <w:r>
+        <w:t xml:space="preserve"> testing framework, measure developers can more clearly understand the behavior of the measure logic and validate that the measure logic encodes their intent, as well as validate multiple iterations of measure updates against a test deck.</w:t>
       </w:r>
     </w:p>
     <w:p>
@@ -7300,7 +7456,15 @@
         <w:pStyle w:val="NumberedList"/>
       </w:pPr>
       <w:r>
-        <w:t>Logic Highlighted With Coverage – Displays the logic for the measure, highlighting which lines of the measure are covered by the test patients.</w:t>
+        <w:t xml:space="preserve">Logic Highlighted </w:t>
+      </w:r>
+      <w:proofErr w:type="gramStart"/>
+      <w:r>
+        <w:t>With</w:t>
+      </w:r>
+      <w:proofErr w:type="gramEnd"/>
+      <w:r>
+        <w:t xml:space="preserve"> Coverage – Displays the logic for the measure, highlighting which lines of the measure are covered by the test patients.</w:t>
       </w:r>
     </w:p>
     <w:p>
@@ -9356,7 +9520,15 @@
     <w:p>
       <w:r>
         <w:lastRenderedPageBreak/>
-        <w:t>In addition to defining the patient data, the Patient Builder view allows the user to set expectations on the patient using the “Expectations” section. Expectations represent how the user expects the patient to calculate against the measure. The “Expectations” section will be different based on the type of measure used to build the patient record. The “Expectations” section for patient-based measures provides a check box for users to select the appropriate expected populations (e.g., numerator, denominator) within which the patient will be included. The “Expectations” section for episode of care-based measures allows users to select the number of episodes of care that are expected to be included in each population using a number picker. Continuous variable measures allow users to define the expected value(s) the measure is expected to calculate for the patient.</w:t>
+        <w:t>In addition to defining the patient data, the Patient Builder view allows the user to set expectations on the patient using the “Expectations” section. Expectations represent how the user expects the patient to calculate against the measure. The “Expectations” section will be different based on the type of measure used to build the patient record. The “Expectations” section for patient-based measures provides a check box for users to select the appropriate expected populations (e.g., numerator, denominator) within which the patient will be included. The “Expectations” section for episode of care-based measures allows users to select the number of episodes of care that are expected to be included in each population using a number picker. Continuous variable measures allow users to define the expected value(</w:t>
+      </w:r>
+      <w:proofErr w:type="spellStart"/>
+      <w:r>
+        <w:t>s</w:t>
+      </w:r>
+      <w:proofErr w:type="spellEnd"/>
+      <w:r>
+        <w:t>) the measure is expected to calculate for the patient.</w:t>
       </w:r>
     </w:p>
     <w:p>
@@ -9891,7 +10063,15 @@
         <w:pStyle w:val="NumberedList"/>
       </w:pPr>
       <w:r>
-        <w:t>Fields Section – Allows adding fields to the element (i.e., ordinality).</w:t>
+        <w:t xml:space="preserve">Fields Section – Allows adding fields to the element (i.e., </w:t>
+      </w:r>
+      <w:proofErr w:type="spellStart"/>
+      <w:r>
+        <w:t>ordinality</w:t>
+      </w:r>
+      <w:proofErr w:type="spellEnd"/>
+      <w:r>
+        <w:t>).</w:t>
       </w:r>
     </w:p>
     <w:p>
@@ -10571,44 +10751,42 @@
           </wp:inline>
         </w:drawing>
       </w:r>
-      <w:bookmarkStart w:id="197" w:name="_GoBack"/>
+    </w:p>
+    <w:p>
+      <w:pPr>
+        <w:pStyle w:val="FigureCaption"/>
+      </w:pPr>
+      <w:bookmarkStart w:id="197" w:name="_Ref459099283"/>
+      <w:bookmarkStart w:id="198" w:name="_Toc498329040"/>
+      <w:r>
+        <w:t xml:space="preserve">Figure </w:t>
+      </w:r>
+      <w:r>
+        <w:fldChar w:fldCharType="begin"/>
+      </w:r>
+      <w:r>
+        <w:instrText xml:space="preserve"> SEQ Figure \* ARABIC </w:instrText>
+      </w:r>
+      <w:r>
+        <w:fldChar w:fldCharType="separate"/>
+      </w:r>
+      <w:r>
+        <w:rPr>
+          <w:noProof/>
+        </w:rPr>
+        <w:t>18</w:t>
+      </w:r>
+      <w:r>
+        <w:rPr>
+          <w:noProof/>
+        </w:rPr>
+        <w:fldChar w:fldCharType="end"/>
+      </w:r>
       <w:bookmarkEnd w:id="197"/>
-    </w:p>
-    <w:p>
-      <w:pPr>
-        <w:pStyle w:val="FigureCaption"/>
-      </w:pPr>
-      <w:bookmarkStart w:id="198" w:name="_Ref459099283"/>
-      <w:bookmarkStart w:id="199" w:name="_Toc498329040"/>
-      <w:r>
-        <w:t xml:space="preserve">Figure </w:t>
-      </w:r>
-      <w:r>
-        <w:fldChar w:fldCharType="begin"/>
-      </w:r>
-      <w:r>
-        <w:instrText xml:space="preserve"> SEQ Figure \* ARABIC </w:instrText>
-      </w:r>
-      <w:r>
-        <w:fldChar w:fldCharType="separate"/>
-      </w:r>
-      <w:r>
-        <w:rPr>
-          <w:noProof/>
-        </w:rPr>
-        <w:t>18</w:t>
-      </w:r>
-      <w:r>
-        <w:rPr>
-          <w:noProof/>
-        </w:rPr>
-        <w:fldChar w:fldCharType="end"/>
+      <w:r>
+        <w:t>. User Group Link on Bonnie Splash Page</w:t>
       </w:r>
       <w:bookmarkEnd w:id="198"/>
-      <w:r>
-        <w:t>. User Group Link on Bonnie Splash Page</w:t>
-      </w:r>
-      <w:bookmarkEnd w:id="199"/>
     </w:p>
     <w:p>
       <w:pPr>
@@ -10675,8 +10853,8 @@
       <w:pPr>
         <w:pStyle w:val="FigureCaption"/>
       </w:pPr>
-      <w:bookmarkStart w:id="200" w:name="_Ref459099293"/>
-      <w:bookmarkStart w:id="201" w:name="_Toc498329041"/>
+      <w:bookmarkStart w:id="199" w:name="_Ref459099293"/>
+      <w:bookmarkStart w:id="200" w:name="_Toc498329041"/>
       <w:r>
         <w:t xml:space="preserve">Figure </w:t>
       </w:r>
@@ -10701,11 +10879,11 @@
         </w:rPr>
         <w:fldChar w:fldCharType="end"/>
       </w:r>
+      <w:bookmarkEnd w:id="199"/>
+      <w:r>
+        <w:t>. User Group Link in the Application Header</w:t>
+      </w:r>
       <w:bookmarkEnd w:id="200"/>
-      <w:r>
-        <w:t>. User Group Link in the Application Header</w:t>
-      </w:r>
-      <w:bookmarkEnd w:id="201"/>
     </w:p>
     <w:p/>
     <w:p>
@@ -10725,12 +10903,12 @@
       <w:pPr>
         <w:pStyle w:val="Heading1"/>
       </w:pPr>
-      <w:bookmarkStart w:id="202" w:name="_Toc498329021"/>
+      <w:bookmarkStart w:id="201" w:name="_Toc498329021"/>
       <w:r>
         <w:lastRenderedPageBreak/>
         <w:t>Frequently Asked Questions</w:t>
       </w:r>
-      <w:bookmarkEnd w:id="202"/>
+      <w:bookmarkEnd w:id="201"/>
     </w:p>
     <w:p>
       <w:pPr>
@@ -10773,7 +10951,15 @@
     </w:p>
     <w:p>
       <w:r>
-        <w:t>Currently, Bonnie does not support loading patient records into the tool. If you would like to calculate clinical quality measures using existing patients, the popHealth tool may be a better solution.</w:t>
+        <w:t xml:space="preserve">Currently, Bonnie does not support loading patient records into the tool. If you would like to calculate clinical quality measures using existing patients, the </w:t>
+      </w:r>
+      <w:proofErr w:type="spellStart"/>
+      <w:r>
+        <w:t>popHealth</w:t>
+      </w:r>
+      <w:proofErr w:type="spellEnd"/>
+      <w:r>
+        <w:t xml:space="preserve"> tool may be a better solution.</w:t>
       </w:r>
     </w:p>
     <w:p>
@@ -10842,9 +11028,14 @@
       <w:r>
         <w:t xml:space="preserve"> (</w:t>
       </w:r>
-      <w:r>
-        <w:t>https://uts.nlm.nih.gov/license.html</w:t>
-      </w:r>
+      <w:hyperlink r:id="rId52" w:history="1">
+        <w:r>
+          <w:rPr>
+            <w:rStyle w:val="Hyperlink"/>
+          </w:rPr>
+          <w:t>https://uts.nlm.nih.gov/license.html</w:t>
+        </w:r>
+      </w:hyperlink>
       <w:r>
         <w:t>)</w:t>
       </w:r>
@@ -10881,7 +11072,20 @@
         <w:t>measures</w:t>
       </w:r>
       <w:r>
-        <w:t xml:space="preserve"> released to the CMS website. Loading measures using a MAT zip file export will require a MAT account to download the export zip; however, if you do not have a MAT account, you can the released versions of the measures from the electronic Clinical Quality Measures (eCQM) Library page on the CMS website</w:t>
+        <w:t xml:space="preserve"> released to the CMS website. Loading measures using a MAT zip file export will require a MAT account to download the export zip; however, if yo</w:t>
+      </w:r>
+      <w:bookmarkStart w:id="202" w:name="_GoBack"/>
+      <w:bookmarkEnd w:id="202"/>
+      <w:r>
+        <w:t>u do not have a MAT account, you can the released versions of the measures from the electronic Clinical Quality Measures (</w:t>
+      </w:r>
+      <w:proofErr w:type="spellStart"/>
+      <w:r>
+        <w:t>eCQM</w:t>
+      </w:r>
+      <w:proofErr w:type="spellEnd"/>
+      <w:r>
+        <w:t>) Library page on the CMS website</w:t>
       </w:r>
       <w:r>
         <w:t xml:space="preserve"> once they are published</w:t>
@@ -10903,7 +11107,15 @@
         <w:pStyle w:val="Reference"/>
       </w:pPr>
       <w:r>
-        <w:t>Bonnie is not designed to handle calculations for more than a few hundred patient records per measure. If you are interested in calculating clinical quality measures against a larger number of patient records, the popHealth tool may be a better solution.</w:t>
+        <w:t xml:space="preserve">Bonnie is not designed to handle calculations for more than a few hundred patient records per measure. If you are interested in calculating clinical quality measures against a larger number of patient records, the </w:t>
+      </w:r>
+      <w:proofErr w:type="spellStart"/>
+      <w:r>
+        <w:t>popHealth</w:t>
+      </w:r>
+      <w:proofErr w:type="spellEnd"/>
+      <w:r>
+        <w:t xml:space="preserve"> tool may be a better solution.</w:t>
       </w:r>
       <w:bookmarkEnd w:id="9"/>
       <w:bookmarkEnd w:id="10"/>
@@ -11104,9 +11316,11 @@
               <w:pStyle w:val="AcronymTerm"/>
               <w:spacing w:before="0" w:after="120"/>
             </w:pPr>
+            <w:proofErr w:type="spellStart"/>
             <w:r>
               <w:t>eCQM</w:t>
             </w:r>
+            <w:proofErr w:type="spellEnd"/>
           </w:p>
         </w:tc>
         <w:tc>
@@ -19670,7 +19884,7 @@
 </file>
 
 <file path=customXml/itemProps5.xml><?xml version="1.0" encoding="utf-8"?>
-<ds:datastoreItem xmlns:ds="http://schemas.openxmlformats.org/officeDocument/2006/customXml" ds:itemID="{B68FBD8F-8BCB-C145-B0E3-629290F939A2}">
+<ds:datastoreItem xmlns:ds="http://schemas.openxmlformats.org/officeDocument/2006/customXml" ds:itemID="{55BD6E04-9119-C049-9136-25CCD38BE6E6}">
   <ds:schemaRefs>
     <ds:schemaRef ds:uri="http://schemas.openxmlformats.org/officeDocument/2006/bibliography"/>
   </ds:schemaRefs>

</xml_diff>

<commit_message>
added the 508 versions of the documentation.
</commit_message>
<xml_diff>
--- a/doc/Bonnie_user_guide.docx
+++ b/doc/Bonnie_user_guide.docx
@@ -12,6 +12,8 @@
           <w:szCs w:val="32"/>
         </w:rPr>
       </w:pPr>
+      <w:bookmarkStart w:id="0" w:name="_GoBack"/>
+      <w:bookmarkEnd w:id="0"/>
       <w:r>
         <w:rPr>
           <w:rStyle w:val="ProgramNameChar"/>
@@ -98,11 +100,9 @@
       <w:r>
         <w:t>Version 2.1</w:t>
       </w:r>
-      <w:ins w:id="0" w:author="Lizzie Charbonneau" w:date="2018-05-31T11:46:00Z">
-        <w:r>
-          <w:t>.2</w:t>
-        </w:r>
-      </w:ins>
+      <w:r>
+        <w:t>.2</w:t>
+      </w:r>
     </w:p>
     <w:p>
       <w:pPr>
@@ -111,16 +111,12 @@
       <w:r>
         <w:t xml:space="preserve">May </w:t>
       </w:r>
-      <w:del w:id="1" w:author="Lizzie Charbonneau" w:date="2018-05-31T11:47:00Z">
-        <w:r>
-          <w:delText>3</w:delText>
-        </w:r>
-      </w:del>
-      <w:ins w:id="2" w:author="Lizzie Charbonneau" w:date="2018-05-31T11:47:00Z">
-        <w:r>
-          <w:t>30</w:t>
-        </w:r>
-      </w:ins>
+      <w:r>
+        <w:t>3</w:t>
+      </w:r>
+      <w:r>
+        <w:t>1</w:t>
+      </w:r>
       <w:r>
         <w:t>, 2018</w:t>
       </w:r>
@@ -168,7 +164,7 @@
         <w:pStyle w:val="FrontMatterHeader"/>
         <w:spacing w:after="120"/>
       </w:pPr>
-      <w:bookmarkStart w:id="3" w:name="_Toc510936870"/>
+      <w:bookmarkStart w:id="1" w:name="_Toc510936870"/>
       <w:r>
         <w:lastRenderedPageBreak/>
         <w:t>Record of Changes</w:t>
@@ -198,8 +194,8 @@
       <w:tblGrid>
         <w:gridCol w:w="1260"/>
         <w:gridCol w:w="2160"/>
-        <w:gridCol w:w="2521"/>
-        <w:gridCol w:w="3409"/>
+        <w:gridCol w:w="2790"/>
+        <w:gridCol w:w="3140"/>
       </w:tblGrid>
       <w:tr>
         <w:trPr>
@@ -250,7 +246,7 @@
         </w:tc>
         <w:tc>
           <w:tcPr>
-            <w:tcW w:w="1348" w:type="pct"/>
+            <w:tcW w:w="1492" w:type="pct"/>
             <w:tcBorders>
               <w:top w:val="single" w:sz="4" w:space="0" w:color="auto"/>
               <w:left w:val="single" w:sz="4" w:space="0" w:color="auto"/>
@@ -271,7 +267,7 @@
         </w:tc>
         <w:tc>
           <w:tcPr>
-            <w:tcW w:w="1823" w:type="pct"/>
+            <w:tcW w:w="1679" w:type="pct"/>
             <w:tcBorders>
               <w:top w:val="single" w:sz="4" w:space="0" w:color="auto"/>
               <w:left w:val="single" w:sz="4" w:space="0" w:color="auto"/>
@@ -337,7 +333,7 @@
         </w:tc>
         <w:tc>
           <w:tcPr>
-            <w:tcW w:w="1348" w:type="pct"/>
+            <w:tcW w:w="1492" w:type="pct"/>
             <w:tcBorders>
               <w:top w:val="single" w:sz="4" w:space="0" w:color="auto"/>
               <w:left w:val="single" w:sz="4" w:space="0" w:color="000000"/>
@@ -351,13 +347,21 @@
               <w:pStyle w:val="TableText"/>
             </w:pPr>
             <w:r>
-              <w:t>Andre Quina / MITRE</w:t>
+              <w:t xml:space="preserve">Andre </w:t>
+            </w:r>
+            <w:proofErr w:type="spellStart"/>
+            <w:r>
+              <w:t>Quina</w:t>
+            </w:r>
+            <w:proofErr w:type="spellEnd"/>
+            <w:r>
+              <w:t xml:space="preserve"> / MITRE</w:t>
             </w:r>
           </w:p>
         </w:tc>
         <w:tc>
           <w:tcPr>
-            <w:tcW w:w="1823" w:type="pct"/>
+            <w:tcW w:w="1679" w:type="pct"/>
             <w:tcBorders>
               <w:top w:val="single" w:sz="4" w:space="0" w:color="auto"/>
               <w:left w:val="single" w:sz="4" w:space="0" w:color="000000"/>
@@ -422,7 +426,7 @@
         </w:tc>
         <w:tc>
           <w:tcPr>
-            <w:tcW w:w="1348" w:type="pct"/>
+            <w:tcW w:w="1492" w:type="pct"/>
             <w:tcBorders>
               <w:top w:val="single" w:sz="4" w:space="0" w:color="000000"/>
               <w:left w:val="single" w:sz="4" w:space="0" w:color="000000"/>
@@ -442,7 +446,7 @@
         </w:tc>
         <w:tc>
           <w:tcPr>
-            <w:tcW w:w="1823" w:type="pct"/>
+            <w:tcW w:w="1679" w:type="pct"/>
             <w:tcBorders>
               <w:top w:val="single" w:sz="4" w:space="0" w:color="000000"/>
               <w:left w:val="single" w:sz="4" w:space="0" w:color="000000"/>
@@ -507,7 +511,7 @@
         </w:tc>
         <w:tc>
           <w:tcPr>
-            <w:tcW w:w="1348" w:type="pct"/>
+            <w:tcW w:w="1492" w:type="pct"/>
             <w:tcBorders>
               <w:top w:val="single" w:sz="4" w:space="0" w:color="000000"/>
               <w:left w:val="single" w:sz="4" w:space="0" w:color="000000"/>
@@ -527,7 +531,7 @@
         </w:tc>
         <w:tc>
           <w:tcPr>
-            <w:tcW w:w="1823" w:type="pct"/>
+            <w:tcW w:w="1679" w:type="pct"/>
             <w:tcBorders>
               <w:top w:val="single" w:sz="4" w:space="0" w:color="000000"/>
               <w:left w:val="single" w:sz="4" w:space="0" w:color="000000"/>
@@ -592,7 +596,7 @@
         </w:tc>
         <w:tc>
           <w:tcPr>
-            <w:tcW w:w="1348" w:type="pct"/>
+            <w:tcW w:w="1492" w:type="pct"/>
             <w:tcBorders>
               <w:top w:val="single" w:sz="4" w:space="0" w:color="auto"/>
               <w:left w:val="single" w:sz="4" w:space="0" w:color="000000"/>
@@ -606,13 +610,21 @@
               <w:pStyle w:val="TableText"/>
             </w:pPr>
             <w:r>
-              <w:t>Pace Ricciardelli / MITRE</w:t>
+              <w:t xml:space="preserve">Pace </w:t>
+            </w:r>
+            <w:proofErr w:type="spellStart"/>
+            <w:r>
+              <w:t>Ricciardelli</w:t>
+            </w:r>
+            <w:proofErr w:type="spellEnd"/>
+            <w:r>
+              <w:t xml:space="preserve"> / MITRE</w:t>
             </w:r>
           </w:p>
         </w:tc>
         <w:tc>
           <w:tcPr>
-            <w:tcW w:w="1823" w:type="pct"/>
+            <w:tcW w:w="1679" w:type="pct"/>
             <w:tcBorders>
               <w:top w:val="single" w:sz="4" w:space="0" w:color="auto"/>
               <w:left w:val="single" w:sz="4" w:space="0" w:color="000000"/>
@@ -677,7 +689,7 @@
         </w:tc>
         <w:tc>
           <w:tcPr>
-            <w:tcW w:w="1348" w:type="pct"/>
+            <w:tcW w:w="1492" w:type="pct"/>
             <w:tcBorders>
               <w:top w:val="single" w:sz="4" w:space="0" w:color="000000"/>
               <w:left w:val="single" w:sz="4" w:space="0" w:color="000000"/>
@@ -697,7 +709,7 @@
         </w:tc>
         <w:tc>
           <w:tcPr>
-            <w:tcW w:w="1823" w:type="pct"/>
+            <w:tcW w:w="1679" w:type="pct"/>
             <w:tcBorders>
               <w:top w:val="single" w:sz="4" w:space="0" w:color="000000"/>
               <w:left w:val="single" w:sz="4" w:space="0" w:color="000000"/>
@@ -763,7 +775,7 @@
         </w:tc>
         <w:tc>
           <w:tcPr>
-            <w:tcW w:w="1348" w:type="pct"/>
+            <w:tcW w:w="1492" w:type="pct"/>
             <w:tcBorders>
               <w:top w:val="single" w:sz="4" w:space="0" w:color="000000"/>
               <w:left w:val="single" w:sz="4" w:space="0" w:color="000000"/>
@@ -777,13 +789,29 @@
               <w:pStyle w:val="TableText"/>
             </w:pPr>
             <w:r>
-              <w:t>Kristian Mulcahy and Chris Tohline / MITRE</w:t>
+              <w:t xml:space="preserve">Kristian </w:t>
+            </w:r>
+            <w:proofErr w:type="spellStart"/>
+            <w:r>
+              <w:t>Mulcahy</w:t>
+            </w:r>
+            <w:proofErr w:type="spellEnd"/>
+            <w:r>
+              <w:t xml:space="preserve"> and Chris </w:t>
+            </w:r>
+            <w:proofErr w:type="spellStart"/>
+            <w:r>
+              <w:t>Tohline</w:t>
+            </w:r>
+            <w:proofErr w:type="spellEnd"/>
+            <w:r>
+              <w:t xml:space="preserve"> / MITRE</w:t>
             </w:r>
           </w:p>
         </w:tc>
         <w:tc>
           <w:tcPr>
-            <w:tcW w:w="1823" w:type="pct"/>
+            <w:tcW w:w="1679" w:type="pct"/>
             <w:tcBorders>
               <w:top w:val="single" w:sz="4" w:space="0" w:color="000000"/>
               <w:left w:val="single" w:sz="4" w:space="0" w:color="000000"/>
@@ -848,7 +876,7 @@
         </w:tc>
         <w:tc>
           <w:tcPr>
-            <w:tcW w:w="1348" w:type="pct"/>
+            <w:tcW w:w="1492" w:type="pct"/>
             <w:tcBorders>
               <w:top w:val="single" w:sz="4" w:space="0" w:color="000000"/>
               <w:left w:val="single" w:sz="4" w:space="0" w:color="000000"/>
@@ -862,13 +890,21 @@
               <w:pStyle w:val="TableText"/>
             </w:pPr>
             <w:r>
-              <w:t>Chris Tohline / MITRE</w:t>
+              <w:t xml:space="preserve">Chris </w:t>
+            </w:r>
+            <w:proofErr w:type="spellStart"/>
+            <w:r>
+              <w:t>Tohline</w:t>
+            </w:r>
+            <w:proofErr w:type="spellEnd"/>
+            <w:r>
+              <w:t xml:space="preserve"> / MITRE</w:t>
             </w:r>
           </w:p>
         </w:tc>
         <w:tc>
           <w:tcPr>
-            <w:tcW w:w="1823" w:type="pct"/>
+            <w:tcW w:w="1679" w:type="pct"/>
             <w:tcBorders>
               <w:top w:val="single" w:sz="4" w:space="0" w:color="000000"/>
               <w:left w:val="single" w:sz="4" w:space="0" w:color="000000"/>
@@ -933,7 +969,7 @@
         </w:tc>
         <w:tc>
           <w:tcPr>
-            <w:tcW w:w="1348" w:type="pct"/>
+            <w:tcW w:w="1492" w:type="pct"/>
             <w:tcBorders>
               <w:top w:val="single" w:sz="4" w:space="0" w:color="000000"/>
               <w:left w:val="single" w:sz="4" w:space="0" w:color="000000"/>
@@ -947,13 +983,21 @@
               <w:pStyle w:val="TableText"/>
             </w:pPr>
             <w:r>
-              <w:t>Rose Almonte, Lizzie Charbonneau, Chris Tohline, Jenn Reed / MITRE</w:t>
+              <w:t xml:space="preserve">Rose Almonte, Lizzie Charbonneau, Chris </w:t>
+            </w:r>
+            <w:proofErr w:type="spellStart"/>
+            <w:r>
+              <w:t>Tohline</w:t>
+            </w:r>
+            <w:proofErr w:type="spellEnd"/>
+            <w:r>
+              <w:t>, Jenn Reed / MITRE</w:t>
             </w:r>
           </w:p>
         </w:tc>
         <w:tc>
           <w:tcPr>
-            <w:tcW w:w="1823" w:type="pct"/>
+            <w:tcW w:w="1679" w:type="pct"/>
             <w:tcBorders>
               <w:top w:val="single" w:sz="4" w:space="0" w:color="000000"/>
               <w:left w:val="single" w:sz="4" w:space="0" w:color="000000"/>
@@ -1024,7 +1068,7 @@
         </w:tc>
         <w:tc>
           <w:tcPr>
-            <w:tcW w:w="1348" w:type="pct"/>
+            <w:tcW w:w="1492" w:type="pct"/>
             <w:tcBorders>
               <w:top w:val="single" w:sz="4" w:space="0" w:color="000000"/>
               <w:left w:val="single" w:sz="4" w:space="0" w:color="000000"/>
@@ -1044,7 +1088,7 @@
         </w:tc>
         <w:tc>
           <w:tcPr>
-            <w:tcW w:w="1823" w:type="pct"/>
+            <w:tcW w:w="1679" w:type="pct"/>
             <w:tcBorders>
               <w:top w:val="single" w:sz="4" w:space="0" w:color="000000"/>
               <w:left w:val="single" w:sz="4" w:space="0" w:color="000000"/>
@@ -1066,7 +1110,6 @@
       <w:tr>
         <w:trPr>
           <w:cantSplit/>
-          <w:ins w:id="4" w:author="Lizzie Charbonneau" w:date="2018-05-31T11:47:00Z"/>
         </w:trPr>
         <w:tc>
           <w:tcPr>
@@ -1082,18 +1125,13 @@
           <w:p>
             <w:pPr>
               <w:pStyle w:val="TableTextCenter"/>
-              <w:rPr>
-                <w:ins w:id="5" w:author="Lizzie Charbonneau" w:date="2018-05-31T11:47:00Z"/>
-              </w:rPr>
             </w:pPr>
-            <w:ins w:id="6" w:author="Lizzie Charbonneau" w:date="2018-05-31T11:47:00Z">
-              <w:r>
-                <w:t>2.1</w:t>
-              </w:r>
-              <w:r>
-                <w:t>.2</w:t>
-              </w:r>
-            </w:ins>
+            <w:r>
+              <w:t>2.1</w:t>
+            </w:r>
+            <w:r>
+              <w:t>.2</w:t>
+            </w:r>
           </w:p>
         </w:tc>
         <w:tc>
@@ -1110,26 +1148,21 @@
           <w:p>
             <w:pPr>
               <w:pStyle w:val="TableText"/>
-              <w:rPr>
-                <w:ins w:id="7" w:author="Lizzie Charbonneau" w:date="2018-05-31T11:47:00Z"/>
-              </w:rPr>
             </w:pPr>
-            <w:ins w:id="8" w:author="Lizzie Charbonneau" w:date="2018-05-31T11:47:00Z">
-              <w:r>
-                <w:t xml:space="preserve">May </w:t>
-              </w:r>
-              <w:r>
-                <w:t>30</w:t>
-              </w:r>
-              <w:r>
-                <w:t>, 2018</w:t>
-              </w:r>
-            </w:ins>
+            <w:r>
+              <w:t xml:space="preserve">May </w:t>
+            </w:r>
+            <w:r>
+              <w:t>31</w:t>
+            </w:r>
+            <w:r>
+              <w:t>, 2018</w:t>
+            </w:r>
           </w:p>
         </w:tc>
         <w:tc>
           <w:tcPr>
-            <w:tcW w:w="1348" w:type="pct"/>
+            <w:tcW w:w="1492" w:type="pct"/>
             <w:tcBorders>
               <w:top w:val="single" w:sz="4" w:space="0" w:color="000000"/>
               <w:left w:val="single" w:sz="4" w:space="0" w:color="000000"/>
@@ -1141,20 +1174,15 @@
           <w:p>
             <w:pPr>
               <w:pStyle w:val="TableText"/>
-              <w:rPr>
-                <w:ins w:id="9" w:author="Lizzie Charbonneau" w:date="2018-05-31T11:47:00Z"/>
-              </w:rPr>
             </w:pPr>
-            <w:ins w:id="10" w:author="Lizzie Charbonneau" w:date="2018-05-31T11:47:00Z">
-              <w:r>
-                <w:t>Lizzie Charbonneau / MITRE</w:t>
-              </w:r>
-            </w:ins>
+            <w:r>
+              <w:t>Lizzie Charbonneau / MITRE</w:t>
+            </w:r>
           </w:p>
         </w:tc>
         <w:tc>
           <w:tcPr>
-            <w:tcW w:w="1823" w:type="pct"/>
+            <w:tcW w:w="1679" w:type="pct"/>
             <w:tcBorders>
               <w:top w:val="single" w:sz="4" w:space="0" w:color="000000"/>
               <w:left w:val="single" w:sz="4" w:space="0" w:color="000000"/>
@@ -1166,18 +1194,13 @@
           <w:p>
             <w:pPr>
               <w:pStyle w:val="TableText"/>
-              <w:rPr>
-                <w:ins w:id="11" w:author="Lizzie Charbonneau" w:date="2018-05-31T11:47:00Z"/>
-              </w:rPr>
             </w:pPr>
-            <w:ins w:id="12" w:author="Lizzie Charbonneau" w:date="2018-05-31T11:47:00Z">
-              <w:r>
-                <w:t>Update for Bonnie v 2.1</w:t>
-              </w:r>
-              <w:r>
-                <w:t>.2</w:t>
-              </w:r>
-            </w:ins>
+            <w:r>
+              <w:t>Update for Bonnie v 2.1</w:t>
+            </w:r>
+            <w:r>
+              <w:t>.2</w:t>
+            </w:r>
           </w:p>
         </w:tc>
       </w:tr>
@@ -1201,7 +1224,7 @@
         </w:sectPr>
       </w:pPr>
     </w:p>
-    <w:bookmarkEnd w:id="3"/>
+    <w:bookmarkEnd w:id="1"/>
     <w:p>
       <w:pPr>
         <w:pStyle w:val="FrontMatterHeader"/>
@@ -3753,10 +3776,10 @@
         <w:pStyle w:val="FrontMatterHeader"/>
         <w:spacing w:after="120"/>
       </w:pPr>
-      <w:bookmarkStart w:id="13" w:name="_Toc497634056"/>
-      <w:bookmarkStart w:id="14" w:name="_Toc498235584"/>
-      <w:bookmarkStart w:id="15" w:name="_Toc498325024"/>
-      <w:bookmarkStart w:id="16" w:name="_Toc499106663"/>
+      <w:bookmarkStart w:id="2" w:name="_Toc497634056"/>
+      <w:bookmarkStart w:id="3" w:name="_Toc498235584"/>
+      <w:bookmarkStart w:id="4" w:name="_Toc498325024"/>
+      <w:bookmarkStart w:id="5" w:name="_Toc499106663"/>
       <w:r>
         <w:lastRenderedPageBreak/>
         <w:t>List of Figures</w:t>
@@ -5097,94 +5120,94 @@
       <w:pPr>
         <w:pStyle w:val="Heading1"/>
       </w:pPr>
-      <w:bookmarkStart w:id="17" w:name="_Toc510936693"/>
-      <w:bookmarkStart w:id="18" w:name="_Toc510936873"/>
-      <w:bookmarkStart w:id="19" w:name="_Toc510948564"/>
-      <w:bookmarkStart w:id="20" w:name="_Toc495298935"/>
-      <w:bookmarkStart w:id="21" w:name="_Toc511999339"/>
-      <w:bookmarkStart w:id="22" w:name="_Toc497871702"/>
-      <w:bookmarkStart w:id="23" w:name="_Toc497872046"/>
-      <w:bookmarkStart w:id="24" w:name="_Toc497872814"/>
-      <w:bookmarkStart w:id="25" w:name="_Toc497872969"/>
-      <w:bookmarkStart w:id="26" w:name="_Toc497873017"/>
-      <w:bookmarkEnd w:id="13"/>
-      <w:bookmarkEnd w:id="14"/>
-      <w:bookmarkEnd w:id="15"/>
-      <w:bookmarkEnd w:id="16"/>
+      <w:bookmarkStart w:id="6" w:name="_Toc510936693"/>
+      <w:bookmarkStart w:id="7" w:name="_Toc510936873"/>
+      <w:bookmarkStart w:id="8" w:name="_Toc510948564"/>
+      <w:bookmarkStart w:id="9" w:name="_Toc495298935"/>
+      <w:bookmarkStart w:id="10" w:name="_Toc511999339"/>
+      <w:bookmarkStart w:id="11" w:name="_Toc497871702"/>
+      <w:bookmarkStart w:id="12" w:name="_Toc497872046"/>
+      <w:bookmarkStart w:id="13" w:name="_Toc497872814"/>
+      <w:bookmarkStart w:id="14" w:name="_Toc497872969"/>
+      <w:bookmarkStart w:id="15" w:name="_Toc497873017"/>
+      <w:bookmarkEnd w:id="2"/>
+      <w:bookmarkEnd w:id="3"/>
+      <w:bookmarkEnd w:id="4"/>
+      <w:bookmarkEnd w:id="5"/>
       <w:r>
         <w:lastRenderedPageBreak/>
         <w:t>Introduction</w:t>
       </w:r>
+      <w:bookmarkEnd w:id="6"/>
+      <w:bookmarkEnd w:id="7"/>
+      <w:bookmarkEnd w:id="8"/>
+      <w:bookmarkEnd w:id="9"/>
+      <w:bookmarkEnd w:id="10"/>
+    </w:p>
+    <w:p>
+      <w:pPr>
+        <w:pStyle w:val="Heading2"/>
+        <w:spacing w:before="0" w:after="120"/>
+      </w:pPr>
+      <w:bookmarkStart w:id="16" w:name="_Toc495298936"/>
+      <w:bookmarkStart w:id="17" w:name="_Toc511999340"/>
+      <w:r>
+        <w:t>Background</w:t>
+      </w:r>
+      <w:bookmarkEnd w:id="16"/>
       <w:bookmarkEnd w:id="17"/>
-      <w:bookmarkEnd w:id="18"/>
+    </w:p>
+    <w:p>
+      <w:bookmarkStart w:id="18" w:name="_Toc498235586"/>
+      <w:r>
+        <w:t>Bonnie is a software tool that allows electronic Clinical Quality Measure (eCQM) developers to test and verify the behavior of their CQM logic. The main goal of the Bonnie application is to reduce the number of defects in eCQMs by providing a robust and automated testing framework. The Bonnie application allows measure developers to independently load measures that they have constructed using the Measure Authoring Tool (MAT). Developers can then use the measure metadata to build a synthetic patient test deck for the measure from the clinical elements defined during the measure construction process. By using measure metadata as a basis for building synthetic patients, developers can quickly and efficiently create a test deck for a measure. The Bonnie application helps measure developers execute the measure logic against the constructed patient test deck and evaluate whether the logic aligns with the intent of the measure.</w:t>
+      </w:r>
+    </w:p>
+    <w:p>
+      <w:r>
+        <w:t>Bonnie has been designed to integrate with the nationally recognized data standards the Centers for Medicare &amp; Medicaid Services (CMS) Quality Reporting programs use for expressing CQM logic for machine-to-machine interoperability. This integration provides enormous value to the eCQM program and federal policy leaders and stakeholders. The Bonnie tool verifies that the new and evolving standards for eCQMs used in the CMS Quality Reporting programs are flexible and can be implemented in software.</w:t>
+      </w:r>
+    </w:p>
+    <w:p>
+      <w:r>
+        <w:t>Bonnie was also designed to provide an intuitive and easy-to-use interface based on feedback from the broader measure developer community. A key goal of the Bonnie application is to deliver a user experience that provides an efficient and intuitive method for constructing synthetic patient records for testing and validating eCQMs.</w:t>
+      </w:r>
+    </w:p>
+    <w:p>
+      <w:r>
+        <w:t>Finally, the Bonnie software is freely available via an Apache 2.0 open source license. The CMS Electronic Health Records (EHR) Incentive Program makes all or parts of the Bonnie software available for inspection, verification, and even reuse by other government programs or federal contractors.</w:t>
+      </w:r>
+    </w:p>
+    <w:p>
+      <w:pPr>
+        <w:pStyle w:val="Heading2"/>
+      </w:pPr>
+      <w:bookmarkStart w:id="19" w:name="_Toc495298937"/>
+      <w:bookmarkStart w:id="20" w:name="_Toc511999341"/>
+      <w:r>
+        <w:t>Purpose</w:t>
+      </w:r>
       <w:bookmarkEnd w:id="19"/>
       <w:bookmarkEnd w:id="20"/>
+    </w:p>
+    <w:p>
+      <w:r>
+        <w:t>The purpose of this document is to describe the functionality of the Bonnie web application that allows measure developers to test and verify the behavior of their CQM logic. This document provides Bonnie users with step-by-step instructions for testing eCQMs by building synthetic patient records.</w:t>
+      </w:r>
+    </w:p>
+    <w:p>
+      <w:pPr>
+        <w:pStyle w:val="Heading2"/>
+      </w:pPr>
+      <w:bookmarkStart w:id="21" w:name="_Toc495298938"/>
+      <w:bookmarkStart w:id="22" w:name="_Toc511999342"/>
+      <w:bookmarkStart w:id="23" w:name="_Toc498235588"/>
+      <w:bookmarkEnd w:id="18"/>
+      <w:r>
+        <w:t>Application Description</w:t>
+      </w:r>
       <w:bookmarkEnd w:id="21"/>
-    </w:p>
-    <w:p>
-      <w:pPr>
-        <w:pStyle w:val="Heading2"/>
-        <w:spacing w:before="0" w:after="120"/>
-      </w:pPr>
-      <w:bookmarkStart w:id="27" w:name="_Toc495298936"/>
-      <w:bookmarkStart w:id="28" w:name="_Toc511999340"/>
-      <w:r>
-        <w:t>Background</w:t>
-      </w:r>
-      <w:bookmarkEnd w:id="27"/>
-      <w:bookmarkEnd w:id="28"/>
-    </w:p>
-    <w:p>
-      <w:bookmarkStart w:id="29" w:name="_Toc498235586"/>
-      <w:r>
-        <w:t>Bonnie is a software tool that allows electronic Clinical Quality Measure (eCQM) developers to test and verify the behavior of their CQM logic. The main goal of the Bonnie application is to reduce the number of defects in eCQMs by providing a robust and automated testing framework. The Bonnie application allows measure developers to independently load measures that they have constructed using the Measure Authoring Tool (MAT). Developers can then use the measure metadata to build a synthetic patient test deck for the measure from the clinical elements defined during the measure construction process. By using measure metadata as a basis for building synthetic patients, developers can quickly and efficiently create a test deck for a measure. The Bonnie application helps measure developers execute the measure logic against the constructed patient test deck and evaluate whether the logic aligns with the intent of the measure.</w:t>
-      </w:r>
-    </w:p>
-    <w:p>
-      <w:r>
-        <w:t>Bonnie has been designed to integrate with the nationally recognized data standards the Centers for Medicare &amp; Medicaid Services (CMS) Quality Reporting programs use for expressing CQM logic for machine-to-machine interoperability. This integration provides enormous value to the eCQM program and federal policy leaders and stakeholders. The Bonnie tool verifies that the new and evolving standards for eCQMs used in the CMS Quality Reporting programs are flexible and can be implemented in software.</w:t>
-      </w:r>
-    </w:p>
-    <w:p>
-      <w:r>
-        <w:t>Bonnie was also designed to provide an intuitive and easy-to-use interface based on feedback from the broader measure developer community. A key goal of the Bonnie application is to deliver a user experience that provides an efficient and intuitive method for constructing synthetic patient records for testing and validating eCQMs.</w:t>
-      </w:r>
-    </w:p>
-    <w:p>
-      <w:r>
-        <w:t>Finally, the Bonnie software is freely available via an Apache 2.0 open source license. The CMS Electronic Health Records (EHR) Incentive Program makes all or parts of the Bonnie software available for inspection, verification, and even reuse by other government programs or federal contractors.</w:t>
-      </w:r>
-    </w:p>
-    <w:p>
-      <w:pPr>
-        <w:pStyle w:val="Heading2"/>
-      </w:pPr>
-      <w:bookmarkStart w:id="30" w:name="_Toc495298937"/>
-      <w:bookmarkStart w:id="31" w:name="_Toc511999341"/>
-      <w:r>
-        <w:t>Purpose</w:t>
-      </w:r>
-      <w:bookmarkEnd w:id="30"/>
-      <w:bookmarkEnd w:id="31"/>
-    </w:p>
-    <w:p>
-      <w:r>
-        <w:t>The purpose of this document is to describe the functionality of the Bonnie web application that allows measure developers to test and verify the behavior of their CQM logic. This document provides Bonnie users with step-by-step instructions for testing eCQMs by building synthetic patient records.</w:t>
-      </w:r>
-    </w:p>
-    <w:p>
-      <w:pPr>
-        <w:pStyle w:val="Heading2"/>
-      </w:pPr>
-      <w:bookmarkStart w:id="32" w:name="_Toc495298938"/>
-      <w:bookmarkStart w:id="33" w:name="_Toc511999342"/>
-      <w:bookmarkStart w:id="34" w:name="_Toc498235588"/>
-      <w:bookmarkEnd w:id="29"/>
-      <w:r>
-        <w:t>Application Description</w:t>
-      </w:r>
-      <w:bookmarkEnd w:id="32"/>
-      <w:bookmarkEnd w:id="33"/>
+      <w:bookmarkEnd w:id="22"/>
     </w:p>
     <w:p>
       <w:r>
@@ -5238,26 +5261,26 @@
       <w:pPr>
         <w:pStyle w:val="Heading1"/>
       </w:pPr>
-      <w:bookmarkStart w:id="35" w:name="_Toc495298939"/>
-      <w:bookmarkStart w:id="36" w:name="_Toc511999343"/>
+      <w:bookmarkStart w:id="24" w:name="_Toc495298939"/>
+      <w:bookmarkStart w:id="25" w:name="_Toc511999343"/>
       <w:r>
         <w:lastRenderedPageBreak/>
         <w:t>User Account Creation</w:t>
       </w:r>
-      <w:bookmarkEnd w:id="35"/>
-      <w:bookmarkEnd w:id="36"/>
+      <w:bookmarkEnd w:id="24"/>
+      <w:bookmarkEnd w:id="25"/>
     </w:p>
     <w:p>
       <w:pPr>
         <w:pStyle w:val="Heading2"/>
       </w:pPr>
-      <w:bookmarkStart w:id="37" w:name="_Toc495298940"/>
-      <w:bookmarkStart w:id="38" w:name="_Toc511999344"/>
+      <w:bookmarkStart w:id="26" w:name="_Toc495298940"/>
+      <w:bookmarkStart w:id="27" w:name="_Toc511999344"/>
       <w:r>
         <w:t>Login Page</w:t>
       </w:r>
-      <w:bookmarkEnd w:id="37"/>
-      <w:bookmarkEnd w:id="38"/>
+      <w:bookmarkEnd w:id="26"/>
+      <w:bookmarkEnd w:id="27"/>
     </w:p>
     <w:p>
       <w:pPr>
@@ -5357,8 +5380,8 @@
       <w:pPr>
         <w:pStyle w:val="FigureCaption"/>
       </w:pPr>
-      <w:bookmarkStart w:id="39" w:name="_Ref459207064"/>
-      <w:bookmarkStart w:id="40" w:name="_Toc511999314"/>
+      <w:bookmarkStart w:id="28" w:name="_Ref459207064"/>
+      <w:bookmarkStart w:id="29" w:name="_Toc511999314"/>
       <w:r>
         <w:t xml:space="preserve">Figure </w:t>
       </w:r>
@@ -5392,54 +5415,54 @@
         </w:rPr>
         <w:fldChar w:fldCharType="end"/>
       </w:r>
+      <w:bookmarkEnd w:id="28"/>
+      <w:r>
+        <w:t xml:space="preserve">. </w:t>
+      </w:r>
+      <w:bookmarkStart w:id="30" w:name="_Toc439152610"/>
+      <w:bookmarkStart w:id="31" w:name="_Toc439152756"/>
+      <w:bookmarkStart w:id="32" w:name="_Toc439154841"/>
+      <w:r>
+        <w:t>Bonnie Login Page</w:t>
+      </w:r>
+      <w:bookmarkEnd w:id="29"/>
+      <w:bookmarkEnd w:id="30"/>
+      <w:bookmarkEnd w:id="31"/>
+      <w:bookmarkEnd w:id="32"/>
+    </w:p>
+    <w:p>
+      <w:pPr>
+        <w:pStyle w:val="Heading2"/>
+      </w:pPr>
+      <w:bookmarkStart w:id="33" w:name="_Toc439152897"/>
+      <w:bookmarkStart w:id="34" w:name="_Toc439155293"/>
+      <w:bookmarkStart w:id="35" w:name="_Toc439155655"/>
+      <w:bookmarkStart w:id="36" w:name="_Toc439155735"/>
+      <w:bookmarkStart w:id="37" w:name="_Toc439156644"/>
+      <w:bookmarkStart w:id="38" w:name="_Toc439157810"/>
+      <w:bookmarkStart w:id="39" w:name="_Toc439158054"/>
+      <w:bookmarkStart w:id="40" w:name="_Toc439158236"/>
+      <w:bookmarkStart w:id="41" w:name="_Toc439922475"/>
+      <w:bookmarkStart w:id="42" w:name="_Toc439923945"/>
+      <w:bookmarkStart w:id="43" w:name="_Toc439924014"/>
+      <w:bookmarkStart w:id="44" w:name="_Toc495298941"/>
+      <w:bookmarkStart w:id="45" w:name="_Toc511999345"/>
+      <w:bookmarkEnd w:id="33"/>
+      <w:bookmarkEnd w:id="34"/>
+      <w:bookmarkEnd w:id="35"/>
+      <w:bookmarkEnd w:id="36"/>
+      <w:bookmarkEnd w:id="37"/>
+      <w:bookmarkEnd w:id="38"/>
       <w:bookmarkEnd w:id="39"/>
-      <w:r>
-        <w:t xml:space="preserve">. </w:t>
-      </w:r>
-      <w:bookmarkStart w:id="41" w:name="_Toc439152610"/>
-      <w:bookmarkStart w:id="42" w:name="_Toc439152756"/>
-      <w:bookmarkStart w:id="43" w:name="_Toc439154841"/>
-      <w:r>
-        <w:t>Bonnie Login Page</w:t>
-      </w:r>
       <w:bookmarkEnd w:id="40"/>
       <w:bookmarkEnd w:id="41"/>
       <w:bookmarkEnd w:id="42"/>
       <w:bookmarkEnd w:id="43"/>
-    </w:p>
-    <w:p>
-      <w:pPr>
-        <w:pStyle w:val="Heading2"/>
-      </w:pPr>
-      <w:bookmarkStart w:id="44" w:name="_Toc439152897"/>
-      <w:bookmarkStart w:id="45" w:name="_Toc439155293"/>
-      <w:bookmarkStart w:id="46" w:name="_Toc439155655"/>
-      <w:bookmarkStart w:id="47" w:name="_Toc439155735"/>
-      <w:bookmarkStart w:id="48" w:name="_Toc439156644"/>
-      <w:bookmarkStart w:id="49" w:name="_Toc439157810"/>
-      <w:bookmarkStart w:id="50" w:name="_Toc439158054"/>
-      <w:bookmarkStart w:id="51" w:name="_Toc439158236"/>
-      <w:bookmarkStart w:id="52" w:name="_Toc439922475"/>
-      <w:bookmarkStart w:id="53" w:name="_Toc439923945"/>
-      <w:bookmarkStart w:id="54" w:name="_Toc439924014"/>
-      <w:bookmarkStart w:id="55" w:name="_Toc495298941"/>
-      <w:bookmarkStart w:id="56" w:name="_Toc511999345"/>
+      <w:r>
+        <w:t>Creating a New User</w:t>
+      </w:r>
       <w:bookmarkEnd w:id="44"/>
       <w:bookmarkEnd w:id="45"/>
-      <w:bookmarkEnd w:id="46"/>
-      <w:bookmarkEnd w:id="47"/>
-      <w:bookmarkEnd w:id="48"/>
-      <w:bookmarkEnd w:id="49"/>
-      <w:bookmarkEnd w:id="50"/>
-      <w:bookmarkEnd w:id="51"/>
-      <w:bookmarkEnd w:id="52"/>
-      <w:bookmarkEnd w:id="53"/>
-      <w:bookmarkEnd w:id="54"/>
-      <w:r>
-        <w:t>Creating a New User</w:t>
-      </w:r>
-      <w:bookmarkEnd w:id="55"/>
-      <w:bookmarkEnd w:id="56"/>
     </w:p>
     <w:p>
       <w:pPr>
@@ -5448,11 +5471,21 @@
       <w:r>
         <w:t xml:space="preserve">A user can create a new account by clicking the “register” link on the login page. The register link brings the user to account creation page shown in </w:t>
       </w:r>
-      <w:fldSimple w:instr=" REF _Ref459271439  \* MERGEFORMAT ">
-        <w:r>
-          <w:t>Figure 2</w:t>
-        </w:r>
-      </w:fldSimple>
+      <w:r>
+        <w:fldChar w:fldCharType="begin"/>
+      </w:r>
+      <w:r>
+        <w:instrText xml:space="preserve"> REF _Ref459271439  \* MERGEFORMAT </w:instrText>
+      </w:r>
+      <w:r>
+        <w:fldChar w:fldCharType="separate"/>
+      </w:r>
+      <w:r>
+        <w:t>Figure 2</w:t>
+      </w:r>
+      <w:r>
+        <w:fldChar w:fldCharType="end"/>
+      </w:r>
       <w:r>
         <w:t>. A user can create a new account by filling out the fields in the registration form and clicking the “REGISTER” button. Once an account has been created, the user can log in to the Bonnie application with the email address and password specified as part of account creation.</w:t>
       </w:r>
@@ -5524,8 +5557,8 @@
       <w:pPr>
         <w:pStyle w:val="FigureCaption"/>
       </w:pPr>
-      <w:bookmarkStart w:id="57" w:name="_Ref459271439"/>
-      <w:bookmarkStart w:id="58" w:name="_Toc511999315"/>
+      <w:bookmarkStart w:id="46" w:name="_Ref459271439"/>
+      <w:bookmarkStart w:id="47" w:name="_Toc511999315"/>
       <w:r>
         <w:t xml:space="preserve">Figure </w:t>
       </w:r>
@@ -5559,46 +5592,57 @@
         </w:rPr>
         <w:fldChar w:fldCharType="end"/>
       </w:r>
+      <w:bookmarkEnd w:id="46"/>
+      <w:r>
+        <w:rPr>
+          <w:bCs/>
+        </w:rPr>
+        <w:t>.</w:t>
+      </w:r>
+      <w:r>
+        <w:t xml:space="preserve"> Account Registration Page</w:t>
+      </w:r>
+      <w:bookmarkEnd w:id="47"/>
+    </w:p>
+    <w:p>
+      <w:pPr>
+        <w:pStyle w:val="Heading2"/>
+      </w:pPr>
+      <w:bookmarkStart w:id="48" w:name="_Toc439152899"/>
+      <w:bookmarkStart w:id="49" w:name="_Toc439155295"/>
+      <w:bookmarkStart w:id="50" w:name="_Toc439155657"/>
+      <w:bookmarkStart w:id="51" w:name="_Toc439155737"/>
+      <w:bookmarkStart w:id="52" w:name="_Toc439156646"/>
+      <w:bookmarkStart w:id="53" w:name="_Toc439157812"/>
+      <w:bookmarkStart w:id="54" w:name="_Toc439158056"/>
+      <w:bookmarkStart w:id="55" w:name="_Toc439158238"/>
+      <w:bookmarkStart w:id="56" w:name="_Toc439922477"/>
+      <w:bookmarkStart w:id="57" w:name="_Toc439923947"/>
+      <w:bookmarkStart w:id="58" w:name="_Toc439924016"/>
+      <w:bookmarkStart w:id="59" w:name="_Toc439152900"/>
+      <w:bookmarkStart w:id="60" w:name="_Toc439155296"/>
+      <w:bookmarkStart w:id="61" w:name="_Toc439155658"/>
+      <w:bookmarkStart w:id="62" w:name="_Toc439155738"/>
+      <w:bookmarkStart w:id="63" w:name="_Toc439156647"/>
+      <w:bookmarkStart w:id="64" w:name="_Toc439157813"/>
+      <w:bookmarkStart w:id="65" w:name="_Toc439158057"/>
+      <w:bookmarkStart w:id="66" w:name="_Toc439158239"/>
+      <w:bookmarkStart w:id="67" w:name="_Toc439922478"/>
+      <w:bookmarkStart w:id="68" w:name="_Toc439923948"/>
+      <w:bookmarkStart w:id="69" w:name="_Toc439924017"/>
+      <w:bookmarkStart w:id="70" w:name="_Toc495298942"/>
+      <w:bookmarkStart w:id="71" w:name="_Toc511999346"/>
+      <w:bookmarkEnd w:id="48"/>
+      <w:bookmarkEnd w:id="49"/>
+      <w:bookmarkEnd w:id="50"/>
+      <w:bookmarkEnd w:id="51"/>
+      <w:bookmarkEnd w:id="52"/>
+      <w:bookmarkEnd w:id="53"/>
+      <w:bookmarkEnd w:id="54"/>
+      <w:bookmarkEnd w:id="55"/>
+      <w:bookmarkEnd w:id="56"/>
       <w:bookmarkEnd w:id="57"/>
-      <w:r>
-        <w:rPr>
-          <w:bCs/>
-        </w:rPr>
-        <w:t>.</w:t>
-      </w:r>
-      <w:r>
-        <w:t xml:space="preserve"> Account Registration Page</w:t>
-      </w:r>
       <w:bookmarkEnd w:id="58"/>
-    </w:p>
-    <w:p>
-      <w:pPr>
-        <w:pStyle w:val="Heading2"/>
-      </w:pPr>
-      <w:bookmarkStart w:id="59" w:name="_Toc439152899"/>
-      <w:bookmarkStart w:id="60" w:name="_Toc439155295"/>
-      <w:bookmarkStart w:id="61" w:name="_Toc439155657"/>
-      <w:bookmarkStart w:id="62" w:name="_Toc439155737"/>
-      <w:bookmarkStart w:id="63" w:name="_Toc439156646"/>
-      <w:bookmarkStart w:id="64" w:name="_Toc439157812"/>
-      <w:bookmarkStart w:id="65" w:name="_Toc439158056"/>
-      <w:bookmarkStart w:id="66" w:name="_Toc439158238"/>
-      <w:bookmarkStart w:id="67" w:name="_Toc439922477"/>
-      <w:bookmarkStart w:id="68" w:name="_Toc439923947"/>
-      <w:bookmarkStart w:id="69" w:name="_Toc439924016"/>
-      <w:bookmarkStart w:id="70" w:name="_Toc439152900"/>
-      <w:bookmarkStart w:id="71" w:name="_Toc439155296"/>
-      <w:bookmarkStart w:id="72" w:name="_Toc439155658"/>
-      <w:bookmarkStart w:id="73" w:name="_Toc439155738"/>
-      <w:bookmarkStart w:id="74" w:name="_Toc439156647"/>
-      <w:bookmarkStart w:id="75" w:name="_Toc439157813"/>
-      <w:bookmarkStart w:id="76" w:name="_Toc439158057"/>
-      <w:bookmarkStart w:id="77" w:name="_Toc439158239"/>
-      <w:bookmarkStart w:id="78" w:name="_Toc439922478"/>
-      <w:bookmarkStart w:id="79" w:name="_Toc439923948"/>
-      <w:bookmarkStart w:id="80" w:name="_Toc439924017"/>
-      <w:bookmarkStart w:id="81" w:name="_Toc495298942"/>
-      <w:bookmarkStart w:id="82" w:name="_Toc511999346"/>
       <w:bookmarkEnd w:id="59"/>
       <w:bookmarkEnd w:id="60"/>
       <w:bookmarkEnd w:id="61"/>
@@ -5610,22 +5654,11 @@
       <w:bookmarkEnd w:id="67"/>
       <w:bookmarkEnd w:id="68"/>
       <w:bookmarkEnd w:id="69"/>
+      <w:r>
+        <w:t>Resetting a Password</w:t>
+      </w:r>
       <w:bookmarkEnd w:id="70"/>
       <w:bookmarkEnd w:id="71"/>
-      <w:bookmarkEnd w:id="72"/>
-      <w:bookmarkEnd w:id="73"/>
-      <w:bookmarkEnd w:id="74"/>
-      <w:bookmarkEnd w:id="75"/>
-      <w:bookmarkEnd w:id="76"/>
-      <w:bookmarkEnd w:id="77"/>
-      <w:bookmarkEnd w:id="78"/>
-      <w:bookmarkEnd w:id="79"/>
-      <w:bookmarkEnd w:id="80"/>
-      <w:r>
-        <w:t>Resetting a Password</w:t>
-      </w:r>
-      <w:bookmarkEnd w:id="81"/>
-      <w:bookmarkEnd w:id="82"/>
     </w:p>
     <w:p>
       <w:pPr>
@@ -5752,8 +5785,8 @@
       <w:pPr>
         <w:pStyle w:val="FigureCaption"/>
       </w:pPr>
-      <w:bookmarkStart w:id="83" w:name="_Ref493760084"/>
-      <w:bookmarkStart w:id="84" w:name="_Toc511999316"/>
+      <w:bookmarkStart w:id="72" w:name="_Ref493760084"/>
+      <w:bookmarkStart w:id="73" w:name="_Toc511999316"/>
       <w:r>
         <w:t xml:space="preserve">Figure </w:t>
       </w:r>
@@ -5787,51 +5820,51 @@
         </w:rPr>
         <w:fldChar w:fldCharType="end"/>
       </w:r>
+      <w:bookmarkEnd w:id="72"/>
+      <w:r>
+        <w:t xml:space="preserve">. </w:t>
+      </w:r>
+      <w:bookmarkStart w:id="74" w:name="_Toc439154842"/>
+      <w:r>
+        <w:t>Password Reset Page</w:t>
+      </w:r>
+      <w:bookmarkEnd w:id="73"/>
+      <w:bookmarkEnd w:id="74"/>
+    </w:p>
+    <w:p>
+      <w:pPr>
+        <w:pStyle w:val="Heading2"/>
+      </w:pPr>
+      <w:bookmarkStart w:id="75" w:name="_Toc439152902"/>
+      <w:bookmarkStart w:id="76" w:name="_Toc439155298"/>
+      <w:bookmarkStart w:id="77" w:name="_Toc439155660"/>
+      <w:bookmarkStart w:id="78" w:name="_Toc439155740"/>
+      <w:bookmarkStart w:id="79" w:name="_Toc439156649"/>
+      <w:bookmarkStart w:id="80" w:name="_Toc439157815"/>
+      <w:bookmarkStart w:id="81" w:name="_Toc439158059"/>
+      <w:bookmarkStart w:id="82" w:name="_Toc439158241"/>
+      <w:bookmarkStart w:id="83" w:name="_Toc439922480"/>
+      <w:bookmarkStart w:id="84" w:name="_Toc439923950"/>
+      <w:bookmarkStart w:id="85" w:name="_Toc439924019"/>
+      <w:bookmarkStart w:id="86" w:name="_Toc495298943"/>
+      <w:bookmarkStart w:id="87" w:name="_Toc511999347"/>
+      <w:bookmarkEnd w:id="75"/>
+      <w:bookmarkEnd w:id="76"/>
+      <w:bookmarkEnd w:id="77"/>
+      <w:bookmarkEnd w:id="78"/>
+      <w:bookmarkEnd w:id="79"/>
+      <w:bookmarkEnd w:id="80"/>
+      <w:bookmarkEnd w:id="81"/>
+      <w:bookmarkEnd w:id="82"/>
       <w:bookmarkEnd w:id="83"/>
-      <w:r>
-        <w:t xml:space="preserve">. </w:t>
-      </w:r>
-      <w:bookmarkStart w:id="85" w:name="_Toc439154842"/>
-      <w:r>
-        <w:t>Password Reset Page</w:t>
-      </w:r>
       <w:bookmarkEnd w:id="84"/>
       <w:bookmarkEnd w:id="85"/>
-    </w:p>
-    <w:p>
-      <w:pPr>
-        <w:pStyle w:val="Heading2"/>
-      </w:pPr>
-      <w:bookmarkStart w:id="86" w:name="_Toc439152902"/>
-      <w:bookmarkStart w:id="87" w:name="_Toc439155298"/>
-      <w:bookmarkStart w:id="88" w:name="_Toc439155660"/>
-      <w:bookmarkStart w:id="89" w:name="_Toc439155740"/>
-      <w:bookmarkStart w:id="90" w:name="_Toc439156649"/>
-      <w:bookmarkStart w:id="91" w:name="_Toc439157815"/>
-      <w:bookmarkStart w:id="92" w:name="_Toc439158059"/>
-      <w:bookmarkStart w:id="93" w:name="_Toc439158241"/>
-      <w:bookmarkStart w:id="94" w:name="_Toc439922480"/>
-      <w:bookmarkStart w:id="95" w:name="_Toc439923950"/>
-      <w:bookmarkStart w:id="96" w:name="_Toc439924019"/>
-      <w:bookmarkStart w:id="97" w:name="_Toc495298943"/>
-      <w:bookmarkStart w:id="98" w:name="_Toc511999347"/>
+      <w:r>
+        <w:lastRenderedPageBreak/>
+        <w:t>Account Management</w:t>
+      </w:r>
       <w:bookmarkEnd w:id="86"/>
       <w:bookmarkEnd w:id="87"/>
-      <w:bookmarkEnd w:id="88"/>
-      <w:bookmarkEnd w:id="89"/>
-      <w:bookmarkEnd w:id="90"/>
-      <w:bookmarkEnd w:id="91"/>
-      <w:bookmarkEnd w:id="92"/>
-      <w:bookmarkEnd w:id="93"/>
-      <w:bookmarkEnd w:id="94"/>
-      <w:bookmarkEnd w:id="95"/>
-      <w:bookmarkEnd w:id="96"/>
-      <w:r>
-        <w:lastRenderedPageBreak/>
-        <w:t>Account Management</w:t>
-      </w:r>
-      <w:bookmarkEnd w:id="97"/>
-      <w:bookmarkEnd w:id="98"/>
     </w:p>
     <w:p>
       <w:pPr>
@@ -5952,8 +5985,8 @@
       <w:pPr>
         <w:pStyle w:val="FigureCaption"/>
       </w:pPr>
-      <w:bookmarkStart w:id="99" w:name="_Ref493760212"/>
-      <w:bookmarkStart w:id="100" w:name="_Toc511999317"/>
+      <w:bookmarkStart w:id="88" w:name="_Ref493760212"/>
+      <w:bookmarkStart w:id="89" w:name="_Toc511999317"/>
       <w:r>
         <w:t xml:space="preserve">Figure </w:t>
       </w:r>
@@ -5987,7 +6020,7 @@
         </w:rPr>
         <w:fldChar w:fldCharType="end"/>
       </w:r>
-      <w:bookmarkEnd w:id="99"/>
+      <w:bookmarkEnd w:id="88"/>
       <w:r>
         <w:rPr>
           <w:noProof/>
@@ -5997,7 +6030,7 @@
       <w:r>
         <w:t xml:space="preserve"> Account Management Page</w:t>
       </w:r>
-      <w:bookmarkEnd w:id="100"/>
+      <w:bookmarkEnd w:id="89"/>
     </w:p>
     <w:p/>
     <w:p>
@@ -6017,26 +6050,26 @@
       <w:pPr>
         <w:pStyle w:val="Heading1"/>
       </w:pPr>
-      <w:bookmarkStart w:id="101" w:name="_Toc495298944"/>
-      <w:bookmarkStart w:id="102" w:name="_Toc511999348"/>
+      <w:bookmarkStart w:id="90" w:name="_Toc495298944"/>
+      <w:bookmarkStart w:id="91" w:name="_Toc511999348"/>
       <w:r>
         <w:lastRenderedPageBreak/>
         <w:t>Measure Dashboard</w:t>
       </w:r>
-      <w:bookmarkEnd w:id="101"/>
-      <w:bookmarkEnd w:id="102"/>
+      <w:bookmarkEnd w:id="90"/>
+      <w:bookmarkEnd w:id="91"/>
     </w:p>
     <w:p>
       <w:pPr>
         <w:pStyle w:val="Heading2"/>
       </w:pPr>
-      <w:bookmarkStart w:id="103" w:name="_Toc495298945"/>
-      <w:bookmarkStart w:id="104" w:name="_Toc511999349"/>
+      <w:bookmarkStart w:id="92" w:name="_Toc495298945"/>
+      <w:bookmarkStart w:id="93" w:name="_Toc511999349"/>
       <w:r>
         <w:t>Overview</w:t>
       </w:r>
-      <w:bookmarkEnd w:id="103"/>
-      <w:bookmarkEnd w:id="104"/>
+      <w:bookmarkEnd w:id="92"/>
+      <w:bookmarkEnd w:id="93"/>
     </w:p>
     <w:p>
       <w:pPr>
@@ -6122,14 +6155,14 @@
           </wp:inline>
         </w:drawing>
       </w:r>
-      <w:bookmarkStart w:id="105" w:name="_Ref467148223"/>
+      <w:bookmarkStart w:id="94" w:name="_Ref467148223"/>
     </w:p>
     <w:p>
       <w:pPr>
         <w:pStyle w:val="FigureCaption"/>
       </w:pPr>
-      <w:bookmarkStart w:id="106" w:name="_Ref498449184"/>
-      <w:bookmarkStart w:id="107" w:name="_Toc511999318"/>
+      <w:bookmarkStart w:id="95" w:name="_Ref498449184"/>
+      <w:bookmarkStart w:id="96" w:name="_Toc511999318"/>
       <w:r>
         <w:t xml:space="preserve">Figure </w:t>
       </w:r>
@@ -6163,12 +6196,12 @@
         </w:rPr>
         <w:fldChar w:fldCharType="end"/>
       </w:r>
-      <w:bookmarkEnd w:id="105"/>
-      <w:bookmarkEnd w:id="106"/>
+      <w:bookmarkEnd w:id="94"/>
+      <w:bookmarkEnd w:id="95"/>
       <w:r>
         <w:t>. Measure Dashboard View</w:t>
       </w:r>
-      <w:bookmarkEnd w:id="107"/>
+      <w:bookmarkEnd w:id="96"/>
     </w:p>
     <w:p>
       <w:r>
@@ -6339,33 +6372,33 @@
       <w:pPr>
         <w:pStyle w:val="Heading2"/>
       </w:pPr>
-      <w:bookmarkStart w:id="108" w:name="_Toc439155302"/>
-      <w:bookmarkStart w:id="109" w:name="_Toc439155664"/>
-      <w:bookmarkStart w:id="110" w:name="_Toc439155744"/>
-      <w:bookmarkStart w:id="111" w:name="_Toc439156653"/>
-      <w:bookmarkStart w:id="112" w:name="_Toc439157819"/>
-      <w:bookmarkStart w:id="113" w:name="_Toc439158063"/>
-      <w:bookmarkStart w:id="114" w:name="_Toc439158245"/>
-      <w:bookmarkStart w:id="115" w:name="_Toc439922484"/>
-      <w:bookmarkStart w:id="116" w:name="_Toc439923954"/>
-      <w:bookmarkStart w:id="117" w:name="_Toc439924023"/>
-      <w:bookmarkStart w:id="118" w:name="_Toc495298946"/>
-      <w:bookmarkStart w:id="119" w:name="_Toc511999350"/>
+      <w:bookmarkStart w:id="97" w:name="_Toc439155302"/>
+      <w:bookmarkStart w:id="98" w:name="_Toc439155664"/>
+      <w:bookmarkStart w:id="99" w:name="_Toc439155744"/>
+      <w:bookmarkStart w:id="100" w:name="_Toc439156653"/>
+      <w:bookmarkStart w:id="101" w:name="_Toc439157819"/>
+      <w:bookmarkStart w:id="102" w:name="_Toc439158063"/>
+      <w:bookmarkStart w:id="103" w:name="_Toc439158245"/>
+      <w:bookmarkStart w:id="104" w:name="_Toc439922484"/>
+      <w:bookmarkStart w:id="105" w:name="_Toc439923954"/>
+      <w:bookmarkStart w:id="106" w:name="_Toc439924023"/>
+      <w:bookmarkStart w:id="107" w:name="_Toc495298946"/>
+      <w:bookmarkStart w:id="108" w:name="_Toc511999350"/>
+      <w:bookmarkEnd w:id="97"/>
+      <w:bookmarkEnd w:id="98"/>
+      <w:bookmarkEnd w:id="99"/>
+      <w:bookmarkEnd w:id="100"/>
+      <w:bookmarkEnd w:id="101"/>
+      <w:bookmarkEnd w:id="102"/>
+      <w:bookmarkEnd w:id="103"/>
+      <w:bookmarkEnd w:id="104"/>
+      <w:bookmarkEnd w:id="105"/>
+      <w:bookmarkEnd w:id="106"/>
+      <w:r>
+        <w:t>Loading a New Measure</w:t>
+      </w:r>
+      <w:bookmarkEnd w:id="107"/>
       <w:bookmarkEnd w:id="108"/>
-      <w:bookmarkEnd w:id="109"/>
-      <w:bookmarkEnd w:id="110"/>
-      <w:bookmarkEnd w:id="111"/>
-      <w:bookmarkEnd w:id="112"/>
-      <w:bookmarkEnd w:id="113"/>
-      <w:bookmarkEnd w:id="114"/>
-      <w:bookmarkEnd w:id="115"/>
-      <w:bookmarkEnd w:id="116"/>
-      <w:bookmarkEnd w:id="117"/>
-      <w:r>
-        <w:t>Loading a New Measure</w:t>
-      </w:r>
-      <w:bookmarkEnd w:id="118"/>
-      <w:bookmarkEnd w:id="119"/>
     </w:p>
     <w:p>
       <w:r>
@@ -6408,9 +6441,6 @@
     <w:p>
       <w:pPr>
         <w:spacing w:after="240"/>
-        <w:rPr>
-          <w:del w:id="120" w:author="Lizzie Charbonneau" w:date="2018-05-31T15:53:00Z"/>
-        </w:rPr>
       </w:pPr>
       <w:r>
         <w:t>The user may either upload a measure now or close this display and upload a measure later. After one or more measures have been uploaded, this page displays the current set of measures loaded into the system along with the subpopulations and stratifications associated with the measures. The Measure Dashboard allows users to navigate to the details of individual measures, upload a new measure, or update the definition of an existing measure.</w:t>
@@ -6511,159 +6541,95 @@
     </w:p>
     <w:p>
       <w:pPr>
-        <w:spacing w:after="240"/>
-        <w:rPr>
-          <w:ins w:id="121" w:author="Lizzie Charbonneau" w:date="2018-05-31T15:46:00Z"/>
-          <w:b/>
-        </w:rPr>
-        <w:pPrChange w:id="122" w:author="Lizzie Charbonneau" w:date="2018-05-31T15:53:00Z">
-          <w:pPr>
-            <w:pStyle w:val="Figure"/>
-          </w:pPr>
-        </w:pPrChange>
-      </w:pPr>
-      <w:del w:id="123" w:author="Lizzie Charbonneau" w:date="2018-05-31T15:52:00Z">
-        <w:r>
-          <w:rPr>
-            <w:noProof/>
-          </w:rPr>
-          <w:drawing>
-            <wp:inline distT="0" distB="0" distL="0" distR="0" wp14:anchorId="7492D9D8" wp14:editId="5C94DEBF">
-              <wp:extent cx="4181475" cy="3548893"/>
-              <wp:effectExtent l="0" t="0" r="0" b="0"/>
-              <wp:docPr id="19" name="Picture 19" descr="Figure 6 presents the New Measure Dialog as described in the text immediately after the figure." title="Figure 6. New Measure Dialog"/>
-              <wp:cNvGraphicFramePr>
-                <a:graphicFrameLocks xmlns:a="http://schemas.openxmlformats.org/drawingml/2006/main" noChangeAspect="1"/>
-              </wp:cNvGraphicFramePr>
-              <a:graphic xmlns:a="http://schemas.openxmlformats.org/drawingml/2006/main">
-                <a:graphicData uri="http://schemas.openxmlformats.org/drawingml/2006/picture">
-                  <pic:pic xmlns:pic="http://schemas.openxmlformats.org/drawingml/2006/picture">
-                    <pic:nvPicPr>
-                      <pic:cNvPr id="1" name=""/>
-                      <pic:cNvPicPr/>
-                    </pic:nvPicPr>
-                    <pic:blipFill>
-                      <a:blip r:embed="rId30"/>
-                      <a:stretch>
-                        <a:fillRect/>
-                      </a:stretch>
-                    </pic:blipFill>
-                    <pic:spPr>
-                      <a:xfrm>
-                        <a:off x="0" y="0"/>
-                        <a:ext cx="4181475" cy="3548893"/>
-                      </a:xfrm>
-                      <a:prstGeom prst="rect">
-                        <a:avLst/>
-                      </a:prstGeom>
-                    </pic:spPr>
-                  </pic:pic>
-                </a:graphicData>
-              </a:graphic>
-            </wp:inline>
-          </w:drawing>
-        </w:r>
-      </w:del>
+        <w:pStyle w:val="Figure"/>
+        <w:rPr>
+          <w:b w:val="0"/>
+        </w:rPr>
+      </w:pPr>
+      <w:r>
+        <w:rPr>
+          <w:noProof/>
+        </w:rPr>
+        <w:drawing>
+          <wp:inline distT="0" distB="0" distL="0" distR="0" wp14:anchorId="1D0A0F75" wp14:editId="7308C6FE">
+            <wp:extent cx="4032504" cy="3666744"/>
+            <wp:effectExtent l="0" t="0" r="0" b="3810"/>
+            <wp:docPr id="2" name="Picture 2" descr="Figure 6 presents the New Measure Dialog as described in the text immediately after the figure." title="Figure 6. New Measure Dialog"/>
+            <wp:cNvGraphicFramePr>
+              <a:graphicFrameLocks xmlns:a="http://schemas.openxmlformats.org/drawingml/2006/main" noChangeAspect="1"/>
+            </wp:cNvGraphicFramePr>
+            <a:graphic xmlns:a="http://schemas.openxmlformats.org/drawingml/2006/main">
+              <a:graphicData uri="http://schemas.openxmlformats.org/drawingml/2006/picture">
+                <pic:pic xmlns:pic="http://schemas.openxmlformats.org/drawingml/2006/picture">
+                  <pic:nvPicPr>
+                    <pic:cNvPr id="1" name=""/>
+                    <pic:cNvPicPr/>
+                  </pic:nvPicPr>
+                  <pic:blipFill>
+                    <a:blip r:embed="rId30"/>
+                    <a:stretch>
+                      <a:fillRect/>
+                    </a:stretch>
+                  </pic:blipFill>
+                  <pic:spPr>
+                    <a:xfrm>
+                      <a:off x="0" y="0"/>
+                      <a:ext cx="4032504" cy="3666744"/>
+                    </a:xfrm>
+                    <a:prstGeom prst="rect">
+                      <a:avLst/>
+                    </a:prstGeom>
+                  </pic:spPr>
+                </pic:pic>
+              </a:graphicData>
+            </a:graphic>
+          </wp:inline>
+        </w:drawing>
+      </w:r>
     </w:p>
     <w:p>
       <w:pPr>
         <w:pStyle w:val="FigureCaption"/>
-        <w:rPr>
-          <w:rPrChange w:id="124" w:author="Lizzie Charbonneau" w:date="2018-05-31T15:46:00Z">
-            <w:rPr>
-              <w:b w:val="0"/>
-            </w:rPr>
-          </w:rPrChange>
-        </w:rPr>
-        <w:pPrChange w:id="125" w:author="Lizzie Charbonneau" w:date="2018-05-31T15:46:00Z">
-          <w:pPr>
-            <w:pStyle w:val="Figure"/>
-          </w:pPr>
-        </w:pPrChange>
-      </w:pPr>
-      <w:ins w:id="126" w:author="Lizzie Charbonneau" w:date="2018-05-31T15:46:00Z">
-        <w:r>
-          <w:drawing>
-            <wp:inline distT="0" distB="0" distL="0" distR="0" wp14:anchorId="1D0A0F75" wp14:editId="52C15200">
-              <wp:extent cx="4227226" cy="3847408"/>
-              <wp:effectExtent l="0" t="0" r="1905" b="1270"/>
-              <wp:docPr id="2" name="Picture 2" descr="Figure 6 presents the New Measure Dialog as described in the text immediately after the figure." title="Figure 6. New Measure Dialog"/>
-              <wp:cNvGraphicFramePr>
-                <a:graphicFrameLocks xmlns:a="http://schemas.openxmlformats.org/drawingml/2006/main" noChangeAspect="1"/>
-              </wp:cNvGraphicFramePr>
-              <a:graphic xmlns:a="http://schemas.openxmlformats.org/drawingml/2006/main">
-                <a:graphicData uri="http://schemas.openxmlformats.org/drawingml/2006/picture">
-                  <pic:pic xmlns:pic="http://schemas.openxmlformats.org/drawingml/2006/picture">
-                    <pic:nvPicPr>
-                      <pic:cNvPr id="1" name=""/>
-                      <pic:cNvPicPr/>
-                    </pic:nvPicPr>
-                    <pic:blipFill>
-                      <a:blip r:embed="rId31"/>
-                      <a:stretch>
-                        <a:fillRect/>
-                      </a:stretch>
-                    </pic:blipFill>
-                    <pic:spPr>
-                      <a:xfrm>
-                        <a:off x="0" y="0"/>
-                        <a:ext cx="4254874" cy="3872572"/>
-                      </a:xfrm>
-                      <a:prstGeom prst="rect">
-                        <a:avLst/>
-                      </a:prstGeom>
-                    </pic:spPr>
-                  </pic:pic>
-                </a:graphicData>
-              </a:graphic>
-            </wp:inline>
-          </w:drawing>
-        </w:r>
-      </w:ins>
-    </w:p>
-    <w:p>
-      <w:pPr>
-        <w:pStyle w:val="FigureCaption"/>
-      </w:pPr>
-      <w:bookmarkStart w:id="127" w:name="_Ref493779228"/>
-      <w:bookmarkStart w:id="128" w:name="_Ref511731782"/>
-      <w:bookmarkStart w:id="129" w:name="_Ref511731784"/>
-      <w:bookmarkStart w:id="130" w:name="_Toc511999319"/>
+      </w:pPr>
+      <w:bookmarkStart w:id="109" w:name="_Ref493779228"/>
+      <w:bookmarkStart w:id="110" w:name="_Ref511731782"/>
+      <w:bookmarkStart w:id="111" w:name="_Ref511731784"/>
+      <w:bookmarkStart w:id="112" w:name="_Toc511999319"/>
+      <w:r>
+        <w:t xml:space="preserve">Figure </w:t>
+      </w:r>
+      <w:r>
+        <w:fldChar w:fldCharType="begin"/>
+      </w:r>
+      <w:r>
+        <w:instrText xml:space="preserve"> SEQ Figure \* ARABIC </w:instrText>
+      </w:r>
+      <w:r>
+        <w:fldChar w:fldCharType="separate"/>
+      </w:r>
+      <w:r>
+        <w:rPr>
+          <w:noProof/>
+        </w:rPr>
+        <w:t>6</w:t>
+      </w:r>
+      <w:r>
+        <w:rPr>
+          <w:noProof/>
+        </w:rPr>
+        <w:fldChar w:fldCharType="end"/>
+      </w:r>
+      <w:bookmarkEnd w:id="109"/>
+      <w:r>
+        <w:t>. New Measure Dialog</w:t>
+      </w:r>
+      <w:bookmarkEnd w:id="110"/>
+      <w:bookmarkEnd w:id="111"/>
+      <w:bookmarkEnd w:id="112"/>
+    </w:p>
+    <w:p>
       <w:r>
         <w:lastRenderedPageBreak/>
-        <w:t xml:space="preserve">Figure </w:t>
-      </w:r>
-      <w:r>
-        <w:fldChar w:fldCharType="begin"/>
-      </w:r>
-      <w:r>
-        <w:instrText xml:space="preserve"> SEQ Figure \* ARABIC </w:instrText>
-      </w:r>
-      <w:r>
-        <w:fldChar w:fldCharType="separate"/>
-      </w:r>
-      <w:r>
-        <w:rPr>
-          <w:noProof/>
-        </w:rPr>
-        <w:t>6</w:t>
-      </w:r>
-      <w:r>
-        <w:rPr>
-          <w:noProof/>
-        </w:rPr>
-        <w:fldChar w:fldCharType="end"/>
-      </w:r>
-      <w:bookmarkEnd w:id="127"/>
-      <w:r>
-        <w:t>. New Measure Dialog</w:t>
-      </w:r>
-      <w:bookmarkEnd w:id="128"/>
-      <w:bookmarkEnd w:id="129"/>
-      <w:bookmarkEnd w:id="130"/>
-    </w:p>
-    <w:p>
-      <w:r>
         <w:t>After clicking the “Upload” button</w:t>
       </w:r>
       <w:r>
@@ -6928,7 +6894,7 @@
                     </pic:cNvPicPr>
                   </pic:nvPicPr>
                   <pic:blipFill>
-                    <a:blip r:embed="rId32"/>
+                    <a:blip r:embed="rId31"/>
                     <a:stretch>
                       <a:fillRect/>
                     </a:stretch>
@@ -6959,8 +6925,8 @@
       <w:pPr>
         <w:pStyle w:val="FigureCaption"/>
       </w:pPr>
-      <w:bookmarkStart w:id="131" w:name="_Ref459099953"/>
-      <w:bookmarkStart w:id="132" w:name="_Toc511999320"/>
+      <w:bookmarkStart w:id="113" w:name="_Ref459099953"/>
+      <w:bookmarkStart w:id="114" w:name="_Toc511999320"/>
       <w:r>
         <w:t xml:space="preserve">Figure </w:t>
       </w:r>
@@ -6994,35 +6960,33 @@
         </w:rPr>
         <w:fldChar w:fldCharType="end"/>
       </w:r>
-      <w:bookmarkEnd w:id="131"/>
+      <w:bookmarkEnd w:id="113"/>
       <w:r>
         <w:t xml:space="preserve">. </w:t>
       </w:r>
-      <w:bookmarkStart w:id="133" w:name="_Toc439154844"/>
+      <w:bookmarkStart w:id="115" w:name="_Toc439154844"/>
       <w:r>
         <w:t>Finalize Measure Dialog</w:t>
       </w:r>
-      <w:bookmarkEnd w:id="132"/>
-      <w:bookmarkEnd w:id="133"/>
+      <w:bookmarkEnd w:id="114"/>
+      <w:bookmarkEnd w:id="115"/>
     </w:p>
     <w:p>
       <w:pPr>
         <w:pStyle w:val="Heading3"/>
       </w:pPr>
-      <w:bookmarkStart w:id="134" w:name="_Ref511732289"/>
-      <w:bookmarkStart w:id="135" w:name="_Toc511999351"/>
+      <w:bookmarkStart w:id="116" w:name="_Ref511732289"/>
+      <w:bookmarkStart w:id="117" w:name="_Toc511999351"/>
       <w:r>
         <w:lastRenderedPageBreak/>
         <w:t>Value Set Options</w:t>
       </w:r>
-      <w:bookmarkEnd w:id="134"/>
-      <w:bookmarkEnd w:id="135"/>
-    </w:p>
-    <w:p>
-      <w:pPr>
-        <w:rPr>
-          <w:del w:id="136" w:author="Lizzie Charbonneau" w:date="2018-05-31T15:54:00Z"/>
-        </w:rPr>
+      <w:bookmarkEnd w:id="116"/>
+      <w:bookmarkEnd w:id="117"/>
+    </w:p>
+    <w:p>
+      <w:pPr>
+        <w:spacing w:after="240"/>
       </w:pPr>
       <w:r>
         <w:t xml:space="preserve">Bonnie allows users to download value sets </w:t>
@@ -7069,156 +7033,76 @@
     </w:p>
     <w:p>
       <w:pPr>
-        <w:rPr>
-          <w:ins w:id="137" w:author="Lizzie Charbonneau" w:date="2018-05-31T15:53:00Z"/>
-        </w:rPr>
-        <w:pPrChange w:id="138" w:author="Lizzie Charbonneau" w:date="2018-05-31T15:54:00Z">
-          <w:pPr>
-            <w:pStyle w:val="Figure"/>
-          </w:pPr>
-        </w:pPrChange>
-      </w:pPr>
-      <w:del w:id="139" w:author="Lizzie Charbonneau" w:date="2018-05-31T15:54:00Z">
-        <w:r>
-          <w:rPr>
-            <w:noProof/>
-          </w:rPr>
-          <w:drawing>
-            <wp:inline distT="0" distB="0" distL="0" distR="0" wp14:anchorId="1781A6AE" wp14:editId="0E9BB61B">
-              <wp:extent cx="5943600" cy="1722120"/>
-              <wp:effectExtent l="0" t="0" r="0" b="0"/>
-              <wp:docPr id="22" name="Picture 22" title="Figure 8. Value Set Options - Profile"/>
-              <wp:cNvGraphicFramePr>
-                <a:graphicFrameLocks xmlns:a="http://schemas.openxmlformats.org/drawingml/2006/main" noChangeAspect="1"/>
-              </wp:cNvGraphicFramePr>
-              <a:graphic xmlns:a="http://schemas.openxmlformats.org/drawingml/2006/main">
-                <a:graphicData uri="http://schemas.openxmlformats.org/drawingml/2006/picture">
-                  <pic:pic xmlns:pic="http://schemas.openxmlformats.org/drawingml/2006/picture">
-                    <pic:nvPicPr>
-                      <pic:cNvPr id="1" name=""/>
-                      <pic:cNvPicPr/>
-                    </pic:nvPicPr>
-                    <pic:blipFill rotWithShape="1">
-                      <a:blip r:embed="rId33"/>
-                      <a:srcRect b="7503"/>
-                      <a:stretch/>
-                    </pic:blipFill>
-                    <pic:spPr bwMode="auto">
-                      <a:xfrm>
-                        <a:off x="0" y="0"/>
-                        <a:ext cx="5943600" cy="1722120"/>
-                      </a:xfrm>
-                      <a:prstGeom prst="rect">
-                        <a:avLst/>
-                      </a:prstGeom>
-                      <a:ln>
-                        <a:noFill/>
-                      </a:ln>
-                      <a:extLst>
-                        <a:ext uri="{53640926-AAD7-44D8-BBD7-CCE9431645EC}">
-                          <a14:shadowObscured xmlns:a14="http://schemas.microsoft.com/office/drawing/2010/main"/>
-                        </a:ext>
-                      </a:extLst>
-                    </pic:spPr>
-                  </pic:pic>
-                </a:graphicData>
-              </a:graphic>
-            </wp:inline>
-          </w:drawing>
-        </w:r>
-      </w:del>
+        <w:pStyle w:val="Figure"/>
+      </w:pPr>
+      <w:r>
+        <w:rPr>
+          <w:noProof/>
+        </w:rPr>
+        <w:drawing>
+          <wp:inline distT="0" distB="0" distL="0" distR="0" wp14:anchorId="17A7F54A" wp14:editId="5BEFB5B6">
+            <wp:extent cx="5943600" cy="1765300"/>
+            <wp:effectExtent l="0" t="0" r="0" b="0"/>
+            <wp:docPr id="12" name="Picture 12" descr="Figure 8 presents the Value Set Options view with Profile selected, as described in the text immediately after the figure." title="Figure 8. Value Set Options - Profile"/>
+            <wp:cNvGraphicFramePr>
+              <a:graphicFrameLocks xmlns:a="http://schemas.openxmlformats.org/drawingml/2006/main" noChangeAspect="1"/>
+            </wp:cNvGraphicFramePr>
+            <a:graphic xmlns:a="http://schemas.openxmlformats.org/drawingml/2006/main">
+              <a:graphicData uri="http://schemas.openxmlformats.org/drawingml/2006/picture">
+                <pic:pic xmlns:pic="http://schemas.openxmlformats.org/drawingml/2006/picture">
+                  <pic:nvPicPr>
+                    <pic:cNvPr id="1" name=""/>
+                    <pic:cNvPicPr/>
+                  </pic:nvPicPr>
+                  <pic:blipFill>
+                    <a:blip r:embed="rId32"/>
+                    <a:stretch>
+                      <a:fillRect/>
+                    </a:stretch>
+                  </pic:blipFill>
+                  <pic:spPr>
+                    <a:xfrm>
+                      <a:off x="0" y="0"/>
+                      <a:ext cx="5943600" cy="1765300"/>
+                    </a:xfrm>
+                    <a:prstGeom prst="rect">
+                      <a:avLst/>
+                    </a:prstGeom>
+                  </pic:spPr>
+                </pic:pic>
+              </a:graphicData>
+            </a:graphic>
+          </wp:inline>
+        </w:drawing>
+      </w:r>
     </w:p>
     <w:p>
       <w:pPr>
         <w:pStyle w:val="FigureCaption"/>
-        <w:pPrChange w:id="140" w:author="Lizzie Charbonneau" w:date="2018-05-31T15:53:00Z">
-          <w:pPr>
-            <w:pStyle w:val="Figure"/>
-          </w:pPr>
-        </w:pPrChange>
-      </w:pPr>
-      <w:ins w:id="141" w:author="Lizzie Charbonneau" w:date="2018-05-31T15:53:00Z">
-        <w:r>
-          <w:drawing>
-            <wp:inline distT="0" distB="0" distL="0" distR="0" wp14:anchorId="17A7F54A" wp14:editId="5BEFB5B6">
-              <wp:extent cx="5943600" cy="1765300"/>
-              <wp:effectExtent l="0" t="0" r="0" b="0"/>
-              <wp:docPr id="12" name="Picture 12" descr="Figure 8 presents the Value Set Options view with Profile selected, as described in the text immediately after the figure." title="Figure 8. Value Set Options - Profile"/>
-              <wp:cNvGraphicFramePr>
-                <a:graphicFrameLocks xmlns:a="http://schemas.openxmlformats.org/drawingml/2006/main" noChangeAspect="1"/>
-              </wp:cNvGraphicFramePr>
-              <a:graphic xmlns:a="http://schemas.openxmlformats.org/drawingml/2006/main">
-                <a:graphicData uri="http://schemas.openxmlformats.org/drawingml/2006/picture">
-                  <pic:pic xmlns:pic="http://schemas.openxmlformats.org/drawingml/2006/picture">
-                    <pic:nvPicPr>
-                      <pic:cNvPr id="1" name=""/>
-                      <pic:cNvPicPr/>
-                    </pic:nvPicPr>
-                    <pic:blipFill>
-                      <a:blip r:embed="rId34"/>
-                      <a:stretch>
-                        <a:fillRect/>
-                      </a:stretch>
-                    </pic:blipFill>
-                    <pic:spPr>
-                      <a:xfrm>
-                        <a:off x="0" y="0"/>
-                        <a:ext cx="5943600" cy="1765300"/>
-                      </a:xfrm>
-                      <a:prstGeom prst="rect">
-                        <a:avLst/>
-                      </a:prstGeom>
-                    </pic:spPr>
-                  </pic:pic>
-                </a:graphicData>
-              </a:graphic>
-            </wp:inline>
-          </w:drawing>
-        </w:r>
-      </w:ins>
-    </w:p>
-    <w:p>
-      <w:pPr>
-        <w:pStyle w:val="FigureCaption"/>
-      </w:pPr>
-      <w:bookmarkStart w:id="142" w:name="_Toc511999321"/>
+      </w:pPr>
+      <w:bookmarkStart w:id="118" w:name="_Toc511999321"/>
       <w:r>
         <w:t xml:space="preserve">Figure </w:t>
       </w:r>
       <w:r>
-        <w:rPr>
-          <w:noProof/>
-        </w:rPr>
         <w:fldChar w:fldCharType="begin"/>
       </w:r>
       <w:r>
-        <w:rPr>
-          <w:noProof/>
-        </w:rPr>
         <w:instrText xml:space="preserve"> SEQ Figure \* ARABIC </w:instrText>
       </w:r>
       <w:r>
-        <w:rPr>
-          <w:noProof/>
-        </w:rPr>
         <w:fldChar w:fldCharType="separate"/>
       </w:r>
       <w:r>
-        <w:rPr>
-          <w:noProof/>
-        </w:rPr>
         <w:t>8</w:t>
       </w:r>
       <w:r>
-        <w:rPr>
-          <w:noProof/>
-        </w:rPr>
         <w:fldChar w:fldCharType="end"/>
       </w:r>
       <w:r>
         <w:t xml:space="preserve">. </w:t>
       </w:r>
-      <w:bookmarkStart w:id="143" w:name="_Ref511732941"/>
+      <w:bookmarkStart w:id="119" w:name="_Ref511732941"/>
       <w:r>
         <w:t xml:space="preserve">Value Set Options </w:t>
       </w:r>
@@ -7228,8 +7112,8 @@
       <w:r>
         <w:t xml:space="preserve"> Profile</w:t>
       </w:r>
-      <w:bookmarkEnd w:id="142"/>
-      <w:bookmarkEnd w:id="143"/>
+      <w:bookmarkEnd w:id="118"/>
+      <w:bookmarkEnd w:id="119"/>
     </w:p>
     <w:p>
       <w:r>
@@ -7345,42 +7229,19 @@
       <w:pPr>
         <w:pStyle w:val="NumberedList"/>
       </w:pPr>
-      <w:bookmarkStart w:id="144" w:name="_GoBack"/>
       <w:r>
         <w:t xml:space="preserve">Profile dropdown selector – Allows the user to select an expansion profile to use for retrieving value sets. The default selection is </w:t>
       </w:r>
-      <w:ins w:id="145" w:author="Lizzie Charbonneau" w:date="2018-05-31T15:55:00Z">
-        <w:r>
-          <w:t>“Latest eCQM &lt;&lt;{profile}&gt;&gt;”</w:t>
-        </w:r>
-        <w:r>
-          <w:t xml:space="preserve"> </w:t>
-        </w:r>
-        <w:r>
-          <w:t xml:space="preserve">where {profile} is the VSAC profile referenced by “Latest eCQM”. </w:t>
-        </w:r>
-        <w:r>
-          <w:t xml:space="preserve"> </w:t>
-        </w:r>
-      </w:ins>
-      <w:del w:id="146" w:author="Lizzie Charbonneau" w:date="2018-05-31T15:55:00Z">
-        <w:r>
-          <w:delText xml:space="preserve">“Latest eCQM”. “Latest eCQM” represents either </w:delText>
-        </w:r>
-        <w:r>
-          <w:delText>an upcoming profile or the latest published profile.</w:delText>
-        </w:r>
-      </w:del>
-      <w:ins w:id="147" w:author="Lizzie Charbonneau" w:date="2018-05-31T15:55:00Z">
-        <w:r>
-          <w:t>In this screen shot, the referenced profile</w:t>
-        </w:r>
-        <w:r>
-          <w:t xml:space="preserve"> is “eCQM Update 2018-05-04”, so the display shows “Latest eCQM &lt;&lt;eCQM Update 2018-05-04&gt;&gt;”. </w:t>
-        </w:r>
-      </w:ins>
-    </w:p>
-    <w:bookmarkEnd w:id="144"/>
+      <w:r>
+        <w:t xml:space="preserve">“Latest eCQM &lt;&lt;{profile}&gt;&gt;” where {profile} is the VSAC profile referenced by “Latest eCQM”. </w:t>
+      </w:r>
+      <w:r>
+        <w:t>In this screen shot, the referenced profile</w:t>
+      </w:r>
+      <w:r>
+        <w:t xml:space="preserve"> is “eCQM Update 2018-05-04”, so the display shows “Latest eCQM &lt;&lt;eCQM Update 2018-05-04&gt;&gt;”.</w:t>
+      </w:r>
+    </w:p>
     <w:p>
       <w:pPr>
         <w:pStyle w:val="NumberedList"/>
@@ -7403,13 +7264,7 @@
         <w:pStyle w:val="NumberedList"/>
       </w:pPr>
       <w:r>
-        <w:t>Draft – When this option is selected, Bonnie will retrieve the draft value set expansions for the selected expansion profile. Note that if the user selects draft</w:t>
-      </w:r>
-      <w:r>
-        <w:t>,</w:t>
-      </w:r>
-      <w:r>
-        <w:t xml:space="preserve"> and is not an assigned author or steward group member for one or more of the value sets included in the measure, the measure upload will fail. Draft is selected by default.</w:t>
+        <w:t>Draft – When this option is selected, Bonnie will retrieve the draft value set expansions for the selected expansion profile. Note that if the user selects draft and is not an assigned author or steward group member for one or more of the value sets included in the measure, the measure upload will fail. Draft is selected by default.</w:t>
       </w:r>
     </w:p>
     <w:p>
@@ -7431,66 +7286,66 @@
     </w:p>
     <w:p>
       <w:r>
+        <w:fldChar w:fldCharType="begin"/>
+      </w:r>
+      <w:r>
+        <w:instrText xml:space="preserve"> REF _Ref511734704 \h </w:instrText>
+      </w:r>
+      <w:r>
+        <w:fldChar w:fldCharType="separate"/>
+      </w:r>
+      <w:r>
+        <w:t xml:space="preserve">Figure </w:t>
+      </w:r>
+      <w:r>
+        <w:rPr>
+          <w:noProof/>
+        </w:rPr>
+        <w:t>9</w:t>
+      </w:r>
+      <w:r>
+        <w:fldChar w:fldCharType="end"/>
+      </w:r>
+      <w:r>
+        <w:t xml:space="preserve"> shows the Value Set Options section (item #3 in </w:t>
+      </w:r>
+      <w:r>
+        <w:fldChar w:fldCharType="begin"/>
+      </w:r>
+      <w:r>
+        <w:instrText xml:space="preserve"> REF _Ref493779228 </w:instrText>
+      </w:r>
+      <w:r>
+        <w:fldChar w:fldCharType="separate"/>
+      </w:r>
+      <w:r>
+        <w:t xml:space="preserve">Figure </w:t>
+      </w:r>
+      <w:r>
+        <w:rPr>
+          <w:noProof/>
+        </w:rPr>
+        <w:t>6</w:t>
+      </w:r>
+      <w:r>
+        <w:rPr>
+          <w:noProof/>
+        </w:rPr>
+        <w:fldChar w:fldCharType="end"/>
+      </w:r>
+      <w:r>
+        <w:t>) with “Release” selected.</w:t>
+      </w:r>
+    </w:p>
+    <w:p>
+      <w:pPr>
+        <w:pStyle w:val="Figure"/>
+      </w:pPr>
+      <w:r>
+        <w:rPr>
+          <w:noProof/>
+        </w:rPr>
         <w:lastRenderedPageBreak/>
-        <w:fldChar w:fldCharType="begin"/>
-      </w:r>
-      <w:r>
-        <w:instrText xml:space="preserve"> REF _Ref511734704 \h </w:instrText>
-      </w:r>
-      <w:r>
-        <w:fldChar w:fldCharType="separate"/>
-      </w:r>
-      <w:r>
-        <w:t xml:space="preserve">Figure </w:t>
-      </w:r>
-      <w:r>
-        <w:rPr>
-          <w:noProof/>
-        </w:rPr>
-        <w:t>9</w:t>
-      </w:r>
-      <w:r>
-        <w:fldChar w:fldCharType="end"/>
-      </w:r>
-      <w:r>
-        <w:t xml:space="preserve"> shows the Value Set Options section (item #3 in </w:t>
-      </w:r>
-      <w:r>
-        <w:fldChar w:fldCharType="begin"/>
-      </w:r>
-      <w:r>
-        <w:instrText xml:space="preserve"> REF _Ref493779228 </w:instrText>
-      </w:r>
-      <w:r>
-        <w:fldChar w:fldCharType="separate"/>
-      </w:r>
-      <w:r>
-        <w:t xml:space="preserve">Figure </w:t>
-      </w:r>
-      <w:r>
-        <w:rPr>
-          <w:noProof/>
-        </w:rPr>
-        <w:t>6</w:t>
-      </w:r>
-      <w:r>
-        <w:rPr>
-          <w:noProof/>
-        </w:rPr>
-        <w:fldChar w:fldCharType="end"/>
-      </w:r>
-      <w:r>
-        <w:t>) with “Release” selected.</w:t>
-      </w:r>
-    </w:p>
-    <w:p>
-      <w:pPr>
-        <w:pStyle w:val="Figure"/>
-      </w:pPr>
-      <w:r>
-        <w:rPr>
-          <w:noProof/>
-        </w:rPr>
         <w:drawing>
           <wp:inline distT="0" distB="0" distL="0" distR="0" wp14:anchorId="04CB87FD" wp14:editId="10AF1323">
             <wp:extent cx="5943600" cy="1744980"/>
@@ -7507,7 +7362,7 @@
                     <pic:cNvPicPr/>
                   </pic:nvPicPr>
                   <pic:blipFill rotWithShape="1">
-                    <a:blip r:embed="rId35"/>
+                    <a:blip r:embed="rId33"/>
                     <a:srcRect b="6626"/>
                     <a:stretch/>
                   </pic:blipFill>
@@ -7539,8 +7394,8 @@
       <w:pPr>
         <w:pStyle w:val="FigureCaption"/>
       </w:pPr>
-      <w:bookmarkStart w:id="148" w:name="_Ref511997873"/>
-      <w:bookmarkStart w:id="149" w:name="_Toc511999322"/>
+      <w:bookmarkStart w:id="120" w:name="_Ref511997873"/>
+      <w:bookmarkStart w:id="121" w:name="_Toc511999322"/>
       <w:r>
         <w:t xml:space="preserve">Figure </w:t>
       </w:r>
@@ -7574,14 +7429,14 @@
         </w:rPr>
         <w:fldChar w:fldCharType="end"/>
       </w:r>
-      <w:bookmarkEnd w:id="148"/>
+      <w:bookmarkEnd w:id="120"/>
       <w:r>
         <w:t>.</w:t>
       </w:r>
       <w:r>
         <w:t>Value Set Options - Release</w:t>
       </w:r>
-      <w:bookmarkEnd w:id="149"/>
+      <w:bookmarkEnd w:id="121"/>
     </w:p>
     <w:p>
       <w:r>
@@ -7657,33 +7512,33 @@
       <w:pPr>
         <w:pStyle w:val="Heading2"/>
       </w:pPr>
-      <w:bookmarkStart w:id="150" w:name="_Toc439155304"/>
-      <w:bookmarkStart w:id="151" w:name="_Toc439155666"/>
-      <w:bookmarkStart w:id="152" w:name="_Toc439155746"/>
-      <w:bookmarkStart w:id="153" w:name="_Toc439156655"/>
-      <w:bookmarkStart w:id="154" w:name="_Toc439157821"/>
-      <w:bookmarkStart w:id="155" w:name="_Toc439158065"/>
-      <w:bookmarkStart w:id="156" w:name="_Toc439158247"/>
-      <w:bookmarkStart w:id="157" w:name="_Toc439922486"/>
-      <w:bookmarkStart w:id="158" w:name="_Toc439923956"/>
-      <w:bookmarkStart w:id="159" w:name="_Toc439924025"/>
-      <w:bookmarkStart w:id="160" w:name="_Toc495298947"/>
-      <w:bookmarkStart w:id="161" w:name="_Toc511999352"/>
-      <w:bookmarkEnd w:id="150"/>
-      <w:bookmarkEnd w:id="151"/>
-      <w:bookmarkEnd w:id="152"/>
-      <w:bookmarkEnd w:id="153"/>
-      <w:bookmarkEnd w:id="154"/>
-      <w:bookmarkEnd w:id="155"/>
-      <w:bookmarkEnd w:id="156"/>
-      <w:bookmarkEnd w:id="157"/>
-      <w:bookmarkEnd w:id="158"/>
-      <w:bookmarkEnd w:id="159"/>
+      <w:bookmarkStart w:id="122" w:name="_Toc439155304"/>
+      <w:bookmarkStart w:id="123" w:name="_Toc439155666"/>
+      <w:bookmarkStart w:id="124" w:name="_Toc439155746"/>
+      <w:bookmarkStart w:id="125" w:name="_Toc439156655"/>
+      <w:bookmarkStart w:id="126" w:name="_Toc439157821"/>
+      <w:bookmarkStart w:id="127" w:name="_Toc439158065"/>
+      <w:bookmarkStart w:id="128" w:name="_Toc439158247"/>
+      <w:bookmarkStart w:id="129" w:name="_Toc439922486"/>
+      <w:bookmarkStart w:id="130" w:name="_Toc439923956"/>
+      <w:bookmarkStart w:id="131" w:name="_Toc439924025"/>
+      <w:bookmarkStart w:id="132" w:name="_Toc495298947"/>
+      <w:bookmarkStart w:id="133" w:name="_Toc511999352"/>
+      <w:bookmarkEnd w:id="122"/>
+      <w:bookmarkEnd w:id="123"/>
+      <w:bookmarkEnd w:id="124"/>
+      <w:bookmarkEnd w:id="125"/>
+      <w:bookmarkEnd w:id="126"/>
+      <w:bookmarkEnd w:id="127"/>
+      <w:bookmarkEnd w:id="128"/>
+      <w:bookmarkEnd w:id="129"/>
+      <w:bookmarkEnd w:id="130"/>
+      <w:bookmarkEnd w:id="131"/>
       <w:r>
         <w:t>Updating a Measure</w:t>
       </w:r>
-      <w:bookmarkEnd w:id="160"/>
-      <w:bookmarkEnd w:id="161"/>
+      <w:bookmarkEnd w:id="132"/>
+      <w:bookmarkEnd w:id="133"/>
     </w:p>
     <w:p>
       <w:r>
@@ -7832,7 +7687,7 @@
                     <pic:cNvPicPr/>
                   </pic:nvPicPr>
                   <pic:blipFill rotWithShape="1">
-                    <a:blip r:embed="rId36"/>
+                    <a:blip r:embed="rId34"/>
                     <a:srcRect l="23932" t="4584" r="25214" b="21016"/>
                     <a:stretch/>
                   </pic:blipFill>
@@ -7866,8 +7721,8 @@
       <w:pPr>
         <w:pStyle w:val="FigureCaption"/>
       </w:pPr>
-      <w:bookmarkStart w:id="162" w:name="_Ref459100171"/>
-      <w:bookmarkStart w:id="163" w:name="_Toc511999323"/>
+      <w:bookmarkStart w:id="134" w:name="_Ref459100171"/>
+      <w:bookmarkStart w:id="135" w:name="_Toc511999323"/>
       <w:r>
         <w:t xml:space="preserve">Figure </w:t>
       </w:r>
@@ -7901,43 +7756,43 @@
         </w:rPr>
         <w:fldChar w:fldCharType="end"/>
       </w:r>
-      <w:bookmarkEnd w:id="162"/>
+      <w:bookmarkEnd w:id="134"/>
       <w:r>
         <w:t>. Updating Measure Dialog</w:t>
       </w:r>
-      <w:bookmarkEnd w:id="163"/>
+      <w:bookmarkEnd w:id="135"/>
     </w:p>
     <w:p>
       <w:pPr>
         <w:pStyle w:val="Heading2"/>
       </w:pPr>
-      <w:bookmarkStart w:id="164" w:name="_Toc439155306"/>
-      <w:bookmarkStart w:id="165" w:name="_Toc439155668"/>
-      <w:bookmarkStart w:id="166" w:name="_Toc439155748"/>
-      <w:bookmarkStart w:id="167" w:name="_Toc439156657"/>
-      <w:bookmarkStart w:id="168" w:name="_Toc439157823"/>
-      <w:bookmarkStart w:id="169" w:name="_Toc439158067"/>
-      <w:bookmarkStart w:id="170" w:name="_Toc439158249"/>
-      <w:bookmarkStart w:id="171" w:name="_Toc439922488"/>
-      <w:bookmarkStart w:id="172" w:name="_Toc439923958"/>
-      <w:bookmarkStart w:id="173" w:name="_Toc439924027"/>
-      <w:bookmarkStart w:id="174" w:name="_Toc495298948"/>
-      <w:bookmarkStart w:id="175" w:name="_Toc511999353"/>
-      <w:bookmarkEnd w:id="164"/>
-      <w:bookmarkEnd w:id="165"/>
-      <w:bookmarkEnd w:id="166"/>
-      <w:bookmarkEnd w:id="167"/>
-      <w:bookmarkEnd w:id="168"/>
-      <w:bookmarkEnd w:id="169"/>
-      <w:bookmarkEnd w:id="170"/>
-      <w:bookmarkEnd w:id="171"/>
-      <w:bookmarkEnd w:id="172"/>
-      <w:bookmarkEnd w:id="173"/>
+      <w:bookmarkStart w:id="136" w:name="_Toc439155306"/>
+      <w:bookmarkStart w:id="137" w:name="_Toc439155668"/>
+      <w:bookmarkStart w:id="138" w:name="_Toc439155748"/>
+      <w:bookmarkStart w:id="139" w:name="_Toc439156657"/>
+      <w:bookmarkStart w:id="140" w:name="_Toc439157823"/>
+      <w:bookmarkStart w:id="141" w:name="_Toc439158067"/>
+      <w:bookmarkStart w:id="142" w:name="_Toc439158249"/>
+      <w:bookmarkStart w:id="143" w:name="_Toc439922488"/>
+      <w:bookmarkStart w:id="144" w:name="_Toc439923958"/>
+      <w:bookmarkStart w:id="145" w:name="_Toc439924027"/>
+      <w:bookmarkStart w:id="146" w:name="_Toc495298948"/>
+      <w:bookmarkStart w:id="147" w:name="_Toc511999353"/>
+      <w:bookmarkEnd w:id="136"/>
+      <w:bookmarkEnd w:id="137"/>
+      <w:bookmarkEnd w:id="138"/>
+      <w:bookmarkEnd w:id="139"/>
+      <w:bookmarkEnd w:id="140"/>
+      <w:bookmarkEnd w:id="141"/>
+      <w:bookmarkEnd w:id="142"/>
+      <w:bookmarkEnd w:id="143"/>
+      <w:bookmarkEnd w:id="144"/>
+      <w:bookmarkEnd w:id="145"/>
       <w:r>
         <w:t>Creating Synthetic Test Records</w:t>
       </w:r>
-      <w:bookmarkEnd w:id="174"/>
-      <w:bookmarkEnd w:id="175"/>
+      <w:bookmarkEnd w:id="146"/>
+      <w:bookmarkEnd w:id="147"/>
     </w:p>
     <w:p>
       <w:pPr>
@@ -8020,11 +7875,24 @@
       <w:r>
         <w:t xml:space="preserve"> For more information, please refer to Section </w:t>
       </w:r>
-      <w:fldSimple w:instr=" REF _Ref459208168 \r   \* MERGEFORMAT ">
-        <w:r>
-          <w:t>5</w:t>
-        </w:r>
-      </w:fldSimple>
+      <w:r>
+        <w:fldChar w:fldCharType="begin"/>
+      </w:r>
+      <w:r>
+        <w:instrText xml:space="preserve"> R</w:instrText>
+      </w:r>
+      <w:r>
+        <w:instrText xml:space="preserve">EF _Ref459208168 \r   \* MERGEFORMAT </w:instrText>
+      </w:r>
+      <w:r>
+        <w:fldChar w:fldCharType="separate"/>
+      </w:r>
+      <w:r>
+        <w:t>5</w:t>
+      </w:r>
+      <w:r>
+        <w:fldChar w:fldCharType="end"/>
+      </w:r>
       <w:r>
         <w:t xml:space="preserve">, </w:t>
       </w:r>
@@ -8192,11 +8060,21 @@
       <w:r>
         <w:t xml:space="preserve"> in Section </w:t>
       </w:r>
-      <w:fldSimple w:instr=" REF _Ref459208213 \r   \* MERGEFORMAT ">
-        <w:r>
-          <w:t>4</w:t>
-        </w:r>
-      </w:fldSimple>
+      <w:r>
+        <w:fldChar w:fldCharType="begin"/>
+      </w:r>
+      <w:r>
+        <w:instrText xml:space="preserve"> REF _Ref459208213 \r   \* MERGEFORMAT </w:instrText>
+      </w:r>
+      <w:r>
+        <w:fldChar w:fldCharType="separate"/>
+      </w:r>
+      <w:r>
+        <w:t>4</w:t>
+      </w:r>
+      <w:r>
+        <w:fldChar w:fldCharType="end"/>
+      </w:r>
       <w:r>
         <w:t>, shows more detailed results for a measure.</w:t>
       </w:r>
@@ -8217,49 +8095,63 @@
       <w:pPr>
         <w:pStyle w:val="Heading1"/>
       </w:pPr>
-      <w:bookmarkStart w:id="176" w:name="_Toc465345867"/>
-      <w:bookmarkStart w:id="177" w:name="_Toc465345868"/>
-      <w:bookmarkStart w:id="178" w:name="_Ref459207928"/>
-      <w:bookmarkStart w:id="179" w:name="_Ref459208213"/>
-      <w:bookmarkStart w:id="180" w:name="_Toc495298949"/>
-      <w:bookmarkStart w:id="181" w:name="_Toc511999354"/>
-      <w:bookmarkEnd w:id="176"/>
-      <w:bookmarkEnd w:id="177"/>
-      <w:r>
+      <w:bookmarkStart w:id="148" w:name="_Toc465345867"/>
+      <w:bookmarkStart w:id="149" w:name="_Toc465345868"/>
+      <w:bookmarkStart w:id="150" w:name="_Ref459207928"/>
+      <w:bookmarkStart w:id="151" w:name="_Ref459208213"/>
+      <w:bookmarkStart w:id="152" w:name="_Toc495298949"/>
+      <w:bookmarkStart w:id="153" w:name="_Toc511999354"/>
+      <w:bookmarkEnd w:id="148"/>
+      <w:bookmarkEnd w:id="149"/>
+      <w:r>
+        <w:lastRenderedPageBreak/>
         <w:t>Measure Results View</w:t>
       </w:r>
-      <w:bookmarkEnd w:id="178"/>
-      <w:bookmarkEnd w:id="179"/>
-      <w:bookmarkEnd w:id="180"/>
-      <w:bookmarkEnd w:id="181"/>
+      <w:bookmarkEnd w:id="150"/>
+      <w:bookmarkEnd w:id="151"/>
+      <w:bookmarkEnd w:id="152"/>
+      <w:bookmarkEnd w:id="153"/>
     </w:p>
     <w:p>
       <w:pPr>
         <w:pStyle w:val="Heading2"/>
       </w:pPr>
-      <w:bookmarkStart w:id="182" w:name="_Toc495298950"/>
-      <w:bookmarkStart w:id="183" w:name="_Toc511999355"/>
+      <w:bookmarkStart w:id="154" w:name="_Toc495298950"/>
+      <w:bookmarkStart w:id="155" w:name="_Toc511999355"/>
       <w:r>
         <w:t>Overview</w:t>
       </w:r>
-      <w:bookmarkEnd w:id="182"/>
-      <w:bookmarkEnd w:id="183"/>
+      <w:bookmarkEnd w:id="154"/>
+      <w:bookmarkEnd w:id="155"/>
     </w:p>
     <w:p>
       <w:r>
         <w:t xml:space="preserve">As shown in </w:t>
       </w:r>
-      <w:fldSimple w:instr=" REF _Ref459100358   \* MERGEFORMAT ">
-        <w:r>
-          <w:t xml:space="preserve">Figure </w:t>
-        </w:r>
-        <w:r>
-          <w:rPr>
-            <w:noProof/>
-          </w:rPr>
-          <w:t>11</w:t>
-        </w:r>
-      </w:fldSimple>
+      <w:r>
+        <w:fldChar w:fldCharType="begin"/>
+      </w:r>
+      <w:r>
+        <w:instrText xml:space="preserve"> REF _Ref459100358   \* MERGEFORMAT </w:instrText>
+      </w:r>
+      <w:r>
+        <w:fldChar w:fldCharType="separate"/>
+      </w:r>
+      <w:r>
+        <w:t xml:space="preserve">Figure </w:t>
+      </w:r>
+      <w:r>
+        <w:rPr>
+          <w:noProof/>
+        </w:rPr>
+        <w:t>11</w:t>
+      </w:r>
+      <w:r>
+        <w:rPr>
+          <w:noProof/>
+        </w:rPr>
+        <w:fldChar w:fldCharType="end"/>
+      </w:r>
       <w:r>
         <w:t xml:space="preserve">, the Measure View page displays the detailed information, associated patients, and calculation results for a single measure. In this view, users can add new patients to a measure, update a measure, and delete a measure. To access the Measure View, click on the “Measure Title” link (item </w:t>
       </w:r>
@@ -8312,17 +8204,30 @@
       <w:r>
         <w:t xml:space="preserve">The following UI elements appear at the top of the Measure View page (indicated by their item numbers in </w:t>
       </w:r>
-      <w:fldSimple w:instr=" REF _Ref459100358  \* MERGEFORMAT ">
-        <w:r>
-          <w:t xml:space="preserve">Figure </w:t>
-        </w:r>
-        <w:r>
-          <w:rPr>
-            <w:noProof/>
-          </w:rPr>
-          <w:t>11</w:t>
-        </w:r>
-      </w:fldSimple>
+      <w:r>
+        <w:fldChar w:fldCharType="begin"/>
+      </w:r>
+      <w:r>
+        <w:instrText xml:space="preserve"> REF _Ref459100358  \* MERGEFORMAT </w:instrText>
+      </w:r>
+      <w:r>
+        <w:fldChar w:fldCharType="separate"/>
+      </w:r>
+      <w:r>
+        <w:t xml:space="preserve">Figure </w:t>
+      </w:r>
+      <w:r>
+        <w:rPr>
+          <w:noProof/>
+        </w:rPr>
+        <w:t>11</w:t>
+      </w:r>
+      <w:r>
+        <w:rPr>
+          <w:noProof/>
+        </w:rPr>
+        <w:fldChar w:fldCharType="end"/>
+      </w:r>
       <w:r>
         <w:t>):</w:t>
       </w:r>
@@ -8376,7 +8281,15 @@
         <w:pStyle w:val="NumberedList"/>
       </w:pPr>
       <w:r>
-        <w:t>Logic Highlighted With Coverage – Displays the logic for the measure, highlighting which lines of the measure are covered by the test patients.</w:t>
+        <w:t xml:space="preserve">Logic Highlighted </w:t>
+      </w:r>
+      <w:proofErr w:type="gramStart"/>
+      <w:r>
+        <w:t>With</w:t>
+      </w:r>
+      <w:proofErr w:type="gramEnd"/>
+      <w:r>
+        <w:t xml:space="preserve"> Coverage – Displays the logic for the measure, highlighting which lines of the measure are covered by the test patients.</w:t>
       </w:r>
     </w:p>
     <w:p>
@@ -8442,6 +8355,7 @@
         <w:keepLines/>
       </w:pPr>
       <w:r>
+        <w:lastRenderedPageBreak/>
         <w:t>Patient Name – Displays the name given to the patient.</w:t>
       </w:r>
     </w:p>
@@ -8493,7 +8407,7 @@
                     <pic:cNvPicPr/>
                   </pic:nvPicPr>
                   <pic:blipFill>
-                    <a:blip r:embed="rId37"/>
+                    <a:blip r:embed="rId35"/>
                     <a:stretch>
                       <a:fillRect/>
                     </a:stretch>
@@ -8523,9 +8437,9 @@
       <w:pPr>
         <w:pStyle w:val="FigureCaption"/>
       </w:pPr>
-      <w:bookmarkStart w:id="184" w:name="_Ref459100358"/>
-      <w:bookmarkStart w:id="185" w:name="_Ref459109233"/>
-      <w:bookmarkStart w:id="186" w:name="_Toc511999324"/>
+      <w:bookmarkStart w:id="156" w:name="_Ref459100358"/>
+      <w:bookmarkStart w:id="157" w:name="_Ref459109233"/>
+      <w:bookmarkStart w:id="158" w:name="_Toc511999324"/>
       <w:r>
         <w:t xml:space="preserve">Figure </w:t>
       </w:r>
@@ -8559,12 +8473,12 @@
         </w:rPr>
         <w:fldChar w:fldCharType="end"/>
       </w:r>
-      <w:bookmarkEnd w:id="184"/>
+      <w:bookmarkEnd w:id="156"/>
       <w:r>
         <w:t>. Measure View</w:t>
       </w:r>
-      <w:bookmarkEnd w:id="185"/>
-      <w:bookmarkEnd w:id="186"/>
+      <w:bookmarkEnd w:id="157"/>
+      <w:bookmarkEnd w:id="158"/>
     </w:p>
     <w:p>
       <w:r>
@@ -8631,6 +8545,7 @@
           <w:b w:val="0"/>
           <w:noProof/>
         </w:rPr>
+        <w:lastRenderedPageBreak/>
         <w:drawing>
           <wp:inline distT="0" distB="0" distL="0" distR="0" wp14:anchorId="61331DDC" wp14:editId="010D7870">
             <wp:extent cx="4705905" cy="4505325"/>
@@ -8647,7 +8562,7 @@
                     <pic:cNvPicPr/>
                   </pic:nvPicPr>
                   <pic:blipFill>
-                    <a:blip r:embed="rId38"/>
+                    <a:blip r:embed="rId36"/>
                     <a:stretch>
                       <a:fillRect/>
                     </a:stretch>
@@ -8677,8 +8592,8 @@
       <w:pPr>
         <w:pStyle w:val="FigureCaption"/>
       </w:pPr>
-      <w:bookmarkStart w:id="187" w:name="_Ref459100555"/>
-      <w:bookmarkStart w:id="188" w:name="_Toc511999325"/>
+      <w:bookmarkStart w:id="159" w:name="_Ref459100555"/>
+      <w:bookmarkStart w:id="160" w:name="_Toc511999325"/>
       <w:r>
         <w:t xml:space="preserve">Figure </w:t>
       </w:r>
@@ -8697,196 +8612,197 @@
       <w:r>
         <w:fldChar w:fldCharType="end"/>
       </w:r>
+      <w:bookmarkEnd w:id="159"/>
+      <w:r>
+        <w:t>. Measure Terminology and Overlapping Value Sets</w:t>
+      </w:r>
+      <w:bookmarkEnd w:id="160"/>
+    </w:p>
+    <w:p>
+      <w:pPr>
+        <w:pStyle w:val="Heading2"/>
+      </w:pPr>
+      <w:bookmarkStart w:id="161" w:name="_Toc439158071"/>
+      <w:bookmarkStart w:id="162" w:name="_Toc439158253"/>
+      <w:bookmarkStart w:id="163" w:name="_Toc439922492"/>
+      <w:bookmarkStart w:id="164" w:name="_Toc439923962"/>
+      <w:bookmarkStart w:id="165" w:name="_Toc439924031"/>
+      <w:bookmarkStart w:id="166" w:name="_Toc439158072"/>
+      <w:bookmarkStart w:id="167" w:name="_Toc439158102"/>
+      <w:bookmarkStart w:id="168" w:name="_Toc439158254"/>
+      <w:bookmarkStart w:id="169" w:name="_Toc439158284"/>
+      <w:bookmarkStart w:id="170" w:name="_Toc439158300"/>
+      <w:bookmarkStart w:id="171" w:name="_Toc439158872"/>
+      <w:bookmarkStart w:id="172" w:name="_Toc439226574"/>
+      <w:bookmarkStart w:id="173" w:name="_Toc439685373"/>
+      <w:bookmarkStart w:id="174" w:name="_Toc439685389"/>
+      <w:bookmarkStart w:id="175" w:name="_Toc439919289"/>
+      <w:bookmarkStart w:id="176" w:name="_Toc439919370"/>
+      <w:bookmarkStart w:id="177" w:name="_Toc439922457"/>
+      <w:bookmarkStart w:id="178" w:name="_Toc439922493"/>
+      <w:bookmarkStart w:id="179" w:name="_Toc439922525"/>
+      <w:bookmarkStart w:id="180" w:name="_Toc439923963"/>
+      <w:bookmarkStart w:id="181" w:name="_Toc439923995"/>
+      <w:bookmarkStart w:id="182" w:name="_Toc439924032"/>
+      <w:bookmarkStart w:id="183" w:name="_Toc439924063"/>
+      <w:bookmarkStart w:id="184" w:name="_Toc495298951"/>
+      <w:bookmarkStart w:id="185" w:name="_Toc511999356"/>
+      <w:bookmarkEnd w:id="161"/>
+      <w:bookmarkEnd w:id="162"/>
+      <w:bookmarkEnd w:id="163"/>
+      <w:bookmarkEnd w:id="164"/>
+      <w:bookmarkEnd w:id="165"/>
+      <w:bookmarkEnd w:id="166"/>
+      <w:bookmarkEnd w:id="167"/>
+      <w:bookmarkEnd w:id="168"/>
+      <w:bookmarkEnd w:id="169"/>
+      <w:bookmarkEnd w:id="170"/>
+      <w:bookmarkEnd w:id="171"/>
+      <w:bookmarkEnd w:id="172"/>
+      <w:bookmarkEnd w:id="173"/>
+      <w:bookmarkEnd w:id="174"/>
+      <w:bookmarkEnd w:id="175"/>
+      <w:bookmarkEnd w:id="176"/>
+      <w:bookmarkEnd w:id="177"/>
+      <w:bookmarkEnd w:id="178"/>
+      <w:bookmarkEnd w:id="179"/>
+      <w:bookmarkEnd w:id="180"/>
+      <w:bookmarkEnd w:id="181"/>
+      <w:bookmarkEnd w:id="182"/>
+      <w:bookmarkEnd w:id="183"/>
+      <w:r>
+        <w:t>Measure Logic</w:t>
+      </w:r>
+      <w:bookmarkEnd w:id="184"/>
+      <w:bookmarkEnd w:id="185"/>
+    </w:p>
+    <w:p>
+      <w:r>
+        <w:t>The left-hand side of the Measure View contains the measure title, description, and a representation of the logic. The representation of the measure logic is similar to the human-readable display for the measure provided in the MAT measure exports.</w:t>
+      </w:r>
+    </w:p>
+    <w:p>
+      <w:r>
+        <w:t xml:space="preserve">The measure logic section can be used to verify that the measure logic was properly loaded from the HQMF without the loss of any logical conditions. The logic can also be used to evaluate the nature of the calculation of a test patient against the logic (please refer to subsection </w:t>
+      </w:r>
+      <w:r>
+        <w:fldChar w:fldCharType="begin"/>
+      </w:r>
+      <w:r>
+        <w:instrText xml:space="preserve"> REF _Ref459208249 \r  </w:instrText>
+      </w:r>
+      <w:r>
+        <w:fldChar w:fldCharType="separate"/>
+      </w:r>
+      <w:r>
+        <w:t>4.4</w:t>
+      </w:r>
+      <w:r>
+        <w:fldChar w:fldCharType="end"/>
+      </w:r>
+      <w:r>
+        <w:t xml:space="preserve">, </w:t>
+      </w:r>
+      <w:r>
+        <w:rPr>
+          <w:i/>
+        </w:rPr>
+        <w:t>Calculation Results</w:t>
+      </w:r>
+      <w:r>
+        <w:t>) and to visualize the test coverage of the measure logic.</w:t>
+      </w:r>
+    </w:p>
+    <w:p>
+      <w:pPr>
+        <w:pStyle w:val="Heading2"/>
+      </w:pPr>
+      <w:bookmarkStart w:id="186" w:name="_Toc495298952"/>
+      <w:bookmarkStart w:id="187" w:name="_Toc511999357"/>
+      <w:r>
+        <w:t>Creating a New Test Record</w:t>
+      </w:r>
+      <w:bookmarkEnd w:id="186"/>
       <w:bookmarkEnd w:id="187"/>
-      <w:r>
-        <w:t>. Measure Terminology and Overlapping Value Sets</w:t>
+    </w:p>
+    <w:p>
+      <w:r>
+        <w:t>To create a new test record, begin by clicking the “Add Patient” button (item #9) in the Measure View (</w:t>
+      </w:r>
+      <w:r>
+        <w:fldChar w:fldCharType="begin"/>
+      </w:r>
+      <w:r>
+        <w:instrText xml:space="preserve"> REF _Ref459100358 </w:instrText>
+      </w:r>
+      <w:r>
+        <w:fldChar w:fldCharType="separate"/>
+      </w:r>
+      <w:r>
+        <w:t xml:space="preserve">Figure </w:t>
+      </w:r>
+      <w:r>
+        <w:rPr>
+          <w:noProof/>
+        </w:rPr>
+        <w:t>11</w:t>
+      </w:r>
+      <w:r>
+        <w:rPr>
+          <w:noProof/>
+        </w:rPr>
+        <w:fldChar w:fldCharType="end"/>
+      </w:r>
+      <w:r>
+        <w:t xml:space="preserve">). This action opens the Patient Builder (shown in </w:t>
+      </w:r>
+      <w:r>
+        <w:fldChar w:fldCharType="begin"/>
+      </w:r>
+      <w:r>
+        <w:instrText xml:space="preserve"> REF _Ref468456447 </w:instrText>
+      </w:r>
+      <w:r>
+        <w:fldChar w:fldCharType="separate"/>
+      </w:r>
+      <w:r>
+        <w:t xml:space="preserve">Figure </w:t>
+      </w:r>
+      <w:r>
+        <w:rPr>
+          <w:noProof/>
+        </w:rPr>
+        <w:t>16</w:t>
+      </w:r>
+      <w:r>
+        <w:rPr>
+          <w:noProof/>
+        </w:rPr>
+        <w:fldChar w:fldCharType="end"/>
+      </w:r>
+      <w:r>
+        <w:t>). After creating the test patient record, the application returns the user to the Measure View where the user can evaluate the results of calculating the patient against the measure.</w:t>
+      </w:r>
+    </w:p>
+    <w:p>
+      <w:pPr>
+        <w:pStyle w:val="Heading2"/>
+        <w:keepLines/>
+      </w:pPr>
+      <w:bookmarkStart w:id="188" w:name="_Ref459207965"/>
+      <w:bookmarkStart w:id="189" w:name="_Ref459208120"/>
+      <w:bookmarkStart w:id="190" w:name="_Ref459208249"/>
+      <w:bookmarkStart w:id="191" w:name="_Toc495298953"/>
+      <w:bookmarkStart w:id="192" w:name="_Toc511999358"/>
+      <w:r>
+        <w:lastRenderedPageBreak/>
+        <w:t>Calculation Results</w:t>
       </w:r>
       <w:bookmarkEnd w:id="188"/>
-    </w:p>
-    <w:p>
-      <w:pPr>
-        <w:pStyle w:val="Heading2"/>
-      </w:pPr>
-      <w:bookmarkStart w:id="189" w:name="_Toc439158071"/>
-      <w:bookmarkStart w:id="190" w:name="_Toc439158253"/>
-      <w:bookmarkStart w:id="191" w:name="_Toc439922492"/>
-      <w:bookmarkStart w:id="192" w:name="_Toc439923962"/>
-      <w:bookmarkStart w:id="193" w:name="_Toc439924031"/>
-      <w:bookmarkStart w:id="194" w:name="_Toc439158072"/>
-      <w:bookmarkStart w:id="195" w:name="_Toc439158102"/>
-      <w:bookmarkStart w:id="196" w:name="_Toc439158254"/>
-      <w:bookmarkStart w:id="197" w:name="_Toc439158284"/>
-      <w:bookmarkStart w:id="198" w:name="_Toc439158300"/>
-      <w:bookmarkStart w:id="199" w:name="_Toc439158872"/>
-      <w:bookmarkStart w:id="200" w:name="_Toc439226574"/>
-      <w:bookmarkStart w:id="201" w:name="_Toc439685373"/>
-      <w:bookmarkStart w:id="202" w:name="_Toc439685389"/>
-      <w:bookmarkStart w:id="203" w:name="_Toc439919289"/>
-      <w:bookmarkStart w:id="204" w:name="_Toc439919370"/>
-      <w:bookmarkStart w:id="205" w:name="_Toc439922457"/>
-      <w:bookmarkStart w:id="206" w:name="_Toc439922493"/>
-      <w:bookmarkStart w:id="207" w:name="_Toc439922525"/>
-      <w:bookmarkStart w:id="208" w:name="_Toc439923963"/>
-      <w:bookmarkStart w:id="209" w:name="_Toc439923995"/>
-      <w:bookmarkStart w:id="210" w:name="_Toc439924032"/>
-      <w:bookmarkStart w:id="211" w:name="_Toc439924063"/>
-      <w:bookmarkStart w:id="212" w:name="_Toc495298951"/>
-      <w:bookmarkStart w:id="213" w:name="_Toc511999356"/>
       <w:bookmarkEnd w:id="189"/>
       <w:bookmarkEnd w:id="190"/>
       <w:bookmarkEnd w:id="191"/>
       <w:bookmarkEnd w:id="192"/>
-      <w:bookmarkEnd w:id="193"/>
-      <w:bookmarkEnd w:id="194"/>
-      <w:bookmarkEnd w:id="195"/>
-      <w:bookmarkEnd w:id="196"/>
-      <w:bookmarkEnd w:id="197"/>
-      <w:bookmarkEnd w:id="198"/>
-      <w:bookmarkEnd w:id="199"/>
-      <w:bookmarkEnd w:id="200"/>
-      <w:bookmarkEnd w:id="201"/>
-      <w:bookmarkEnd w:id="202"/>
-      <w:bookmarkEnd w:id="203"/>
-      <w:bookmarkEnd w:id="204"/>
-      <w:bookmarkEnd w:id="205"/>
-      <w:bookmarkEnd w:id="206"/>
-      <w:bookmarkEnd w:id="207"/>
-      <w:bookmarkEnd w:id="208"/>
-      <w:bookmarkEnd w:id="209"/>
-      <w:bookmarkEnd w:id="210"/>
-      <w:bookmarkEnd w:id="211"/>
-      <w:r>
-        <w:t>Measure Logic</w:t>
-      </w:r>
-      <w:bookmarkEnd w:id="212"/>
-      <w:bookmarkEnd w:id="213"/>
-    </w:p>
-    <w:p>
-      <w:r>
-        <w:t>The left-hand side of the Measure View contains the measure title, description, and a representation of the logic. The representation of the measure logic is similar to the human-readable display for the measure provided in the MAT measure exports.</w:t>
-      </w:r>
-    </w:p>
-    <w:p>
-      <w:r>
-        <w:t xml:space="preserve">The measure logic section can be used to verify that the measure logic was properly loaded from the HQMF without the loss of any logical conditions. The logic can also be used to evaluate the nature of the calculation of a test patient against the logic (please refer to subsection </w:t>
-      </w:r>
-      <w:r>
-        <w:fldChar w:fldCharType="begin"/>
-      </w:r>
-      <w:r>
-        <w:instrText xml:space="preserve"> REF _Ref459208249 \r  </w:instrText>
-      </w:r>
-      <w:r>
-        <w:fldChar w:fldCharType="separate"/>
-      </w:r>
-      <w:r>
-        <w:t>4.4</w:t>
-      </w:r>
-      <w:r>
-        <w:fldChar w:fldCharType="end"/>
-      </w:r>
-      <w:r>
-        <w:t xml:space="preserve">, </w:t>
-      </w:r>
-      <w:r>
-        <w:rPr>
-          <w:i/>
-        </w:rPr>
-        <w:t>Calculation Results</w:t>
-      </w:r>
-      <w:r>
-        <w:t>) and to visualize the test coverage of the measure logic.</w:t>
-      </w:r>
-    </w:p>
-    <w:p>
-      <w:pPr>
-        <w:pStyle w:val="Heading2"/>
-      </w:pPr>
-      <w:bookmarkStart w:id="214" w:name="_Toc495298952"/>
-      <w:bookmarkStart w:id="215" w:name="_Toc511999357"/>
-      <w:r>
-        <w:t>Creating a New Test Record</w:t>
-      </w:r>
-      <w:bookmarkEnd w:id="214"/>
-      <w:bookmarkEnd w:id="215"/>
-    </w:p>
-    <w:p>
-      <w:r>
-        <w:t>To create a new test record, begin by clicking the “Add Patient” button (item #9) in the Measure View (</w:t>
-      </w:r>
-      <w:r>
-        <w:fldChar w:fldCharType="begin"/>
-      </w:r>
-      <w:r>
-        <w:instrText xml:space="preserve"> REF _Ref459100358 </w:instrText>
-      </w:r>
-      <w:r>
-        <w:fldChar w:fldCharType="separate"/>
-      </w:r>
-      <w:r>
-        <w:t xml:space="preserve">Figure </w:t>
-      </w:r>
-      <w:r>
-        <w:rPr>
-          <w:noProof/>
-        </w:rPr>
-        <w:t>11</w:t>
-      </w:r>
-      <w:r>
-        <w:rPr>
-          <w:noProof/>
-        </w:rPr>
-        <w:fldChar w:fldCharType="end"/>
-      </w:r>
-      <w:r>
-        <w:t xml:space="preserve">). This action opens the Patient Builder (shown in </w:t>
-      </w:r>
-      <w:r>
-        <w:fldChar w:fldCharType="begin"/>
-      </w:r>
-      <w:r>
-        <w:instrText xml:space="preserve"> REF _Ref468456447 </w:instrText>
-      </w:r>
-      <w:r>
-        <w:fldChar w:fldCharType="separate"/>
-      </w:r>
-      <w:r>
-        <w:t xml:space="preserve">Figure </w:t>
-      </w:r>
-      <w:r>
-        <w:rPr>
-          <w:noProof/>
-        </w:rPr>
-        <w:t>16</w:t>
-      </w:r>
-      <w:r>
-        <w:rPr>
-          <w:noProof/>
-        </w:rPr>
-        <w:fldChar w:fldCharType="end"/>
-      </w:r>
-      <w:r>
-        <w:t>). After creating the test patient record, the application returns the user to the Measure View where the user can evaluate the results of calculating the patient against the measure.</w:t>
-      </w:r>
-    </w:p>
-    <w:p>
-      <w:pPr>
-        <w:pStyle w:val="Heading2"/>
-        <w:keepLines/>
-      </w:pPr>
-      <w:bookmarkStart w:id="216" w:name="_Ref459207965"/>
-      <w:bookmarkStart w:id="217" w:name="_Ref459208120"/>
-      <w:bookmarkStart w:id="218" w:name="_Ref459208249"/>
-      <w:bookmarkStart w:id="219" w:name="_Toc495298953"/>
-      <w:bookmarkStart w:id="220" w:name="_Toc511999358"/>
-      <w:r>
-        <w:t>Calculation Results</w:t>
-      </w:r>
-      <w:bookmarkEnd w:id="216"/>
-      <w:bookmarkEnd w:id="217"/>
-      <w:bookmarkEnd w:id="218"/>
-      <w:bookmarkEnd w:id="219"/>
-      <w:bookmarkEnd w:id="220"/>
     </w:p>
     <w:p>
       <w:pPr>
@@ -9117,7 +9033,7 @@
                     <pic:cNvPicPr/>
                   </pic:nvPicPr>
                   <pic:blipFill>
-                    <a:blip r:embed="rId39"/>
+                    <a:blip r:embed="rId37"/>
                     <a:stretch>
                       <a:fillRect/>
                     </a:stretch>
@@ -9147,9 +9063,9 @@
       <w:pPr>
         <w:pStyle w:val="FigureCaption"/>
       </w:pPr>
-      <w:bookmarkStart w:id="221" w:name="_Ref459100788"/>
-      <w:bookmarkStart w:id="222" w:name="_Toc495299532"/>
-      <w:bookmarkStart w:id="223" w:name="_Toc511999326"/>
+      <w:bookmarkStart w:id="193" w:name="_Ref459100788"/>
+      <w:bookmarkStart w:id="194" w:name="_Toc495299532"/>
+      <w:bookmarkStart w:id="195" w:name="_Toc511999326"/>
       <w:r>
         <w:t xml:space="preserve">Figure </w:t>
       </w:r>
@@ -9183,12 +9099,12 @@
         </w:rPr>
         <w:fldChar w:fldCharType="end"/>
       </w:r>
-      <w:bookmarkEnd w:id="221"/>
+      <w:bookmarkEnd w:id="193"/>
       <w:r>
         <w:t>. Expanded Results View</w:t>
       </w:r>
-      <w:bookmarkEnd w:id="222"/>
-      <w:bookmarkEnd w:id="223"/>
+      <w:bookmarkEnd w:id="194"/>
+      <w:bookmarkEnd w:id="195"/>
     </w:p>
     <w:p>
       <w:pPr>
@@ -9249,7 +9165,11 @@
         <w:fldChar w:fldCharType="end"/>
       </w:r>
       <w:r>
-        <w:t xml:space="preserve">, a green highlight (accompanied by a </w:t>
+        <w:t xml:space="preserve">, a green highlight </w:t>
+      </w:r>
+      <w:r>
+        <w:lastRenderedPageBreak/>
+        <w:t xml:space="preserve">(accompanied by a </w:t>
       </w:r>
       <w:r>
         <w:rPr>
@@ -9314,7 +9234,7 @@
                     </pic:cNvPicPr>
                   </pic:nvPicPr>
                   <pic:blipFill rotWithShape="1">
-                    <a:blip r:embed="rId40"/>
+                    <a:blip r:embed="rId38"/>
                     <a:srcRect b="9318"/>
                     <a:stretch/>
                   </pic:blipFill>
@@ -9346,9 +9266,9 @@
       <w:pPr>
         <w:pStyle w:val="FigureCaption"/>
       </w:pPr>
-      <w:bookmarkStart w:id="224" w:name="_Ref459100814"/>
-      <w:bookmarkStart w:id="225" w:name="_Toc495299533"/>
-      <w:bookmarkStart w:id="226" w:name="_Toc511999327"/>
+      <w:bookmarkStart w:id="196" w:name="_Ref459100814"/>
+      <w:bookmarkStart w:id="197" w:name="_Toc495299533"/>
+      <w:bookmarkStart w:id="198" w:name="_Toc511999327"/>
       <w:r>
         <w:t xml:space="preserve">Figure </w:t>
       </w:r>
@@ -9382,30 +9302,43 @@
         </w:rPr>
         <w:fldChar w:fldCharType="end"/>
       </w:r>
-      <w:bookmarkEnd w:id="224"/>
+      <w:bookmarkEnd w:id="196"/>
       <w:r>
         <w:t xml:space="preserve">. </w:t>
       </w:r>
-      <w:bookmarkStart w:id="227" w:name="_Toc439154846"/>
+      <w:bookmarkStart w:id="199" w:name="_Toc439154846"/>
       <w:r>
         <w:t>Logic Calculation Highlight – Passing Results</w:t>
       </w:r>
-      <w:bookmarkEnd w:id="225"/>
-      <w:bookmarkEnd w:id="226"/>
-      <w:bookmarkEnd w:id="227"/>
-    </w:p>
-    <w:p>
-      <w:fldSimple w:instr=" REF _Ref459100814  \* MERGEFORMAT ">
-        <w:r>
-          <w:t xml:space="preserve">Figure </w:t>
-        </w:r>
-        <w:r>
-          <w:rPr>
-            <w:noProof/>
-          </w:rPr>
-          <w:t>14</w:t>
-        </w:r>
-      </w:fldSimple>
+      <w:bookmarkEnd w:id="197"/>
+      <w:bookmarkEnd w:id="198"/>
+      <w:bookmarkEnd w:id="199"/>
+    </w:p>
+    <w:p>
+      <w:r>
+        <w:fldChar w:fldCharType="begin"/>
+      </w:r>
+      <w:r>
+        <w:instrText xml:space="preserve"> REF _Ref459100814  \* MERGEFORMAT </w:instrText>
+      </w:r>
+      <w:r>
+        <w:fldChar w:fldCharType="separate"/>
+      </w:r>
+      <w:r>
+        <w:t xml:space="preserve">Figure </w:t>
+      </w:r>
+      <w:r>
+        <w:rPr>
+          <w:noProof/>
+        </w:rPr>
+        <w:t>14</w:t>
+      </w:r>
+      <w:r>
+        <w:rPr>
+          <w:noProof/>
+        </w:rPr>
+        <w:fldChar w:fldCharType="end"/>
+      </w:r>
       <w:r>
         <w:t xml:space="preserve"> shows the results of a single patient calculated against the measure logic. The highlighting of the measure logic text for calculation is intended to provide a clearer understanding of why a patient is calculating to a specific population, and uses the following indications of status:</w:t>
       </w:r>
@@ -9433,31 +9366,57 @@
       <w:r>
         <w:t xml:space="preserve">The results of the calculation in </w:t>
       </w:r>
-      <w:fldSimple w:instr=" REF _Ref459100814  \* MERGEFORMAT ">
-        <w:r>
-          <w:t xml:space="preserve">Figure </w:t>
-        </w:r>
-        <w:r>
-          <w:rPr>
-            <w:noProof/>
-          </w:rPr>
-          <w:t>14</w:t>
-        </w:r>
-      </w:fldSimple>
+      <w:r>
+        <w:fldChar w:fldCharType="begin"/>
+      </w:r>
+      <w:r>
+        <w:instrText xml:space="preserve"> REF _Ref459100814  \* MERGEFORMAT </w:instrText>
+      </w:r>
+      <w:r>
+        <w:fldChar w:fldCharType="separate"/>
+      </w:r>
+      <w:r>
+        <w:t xml:space="preserve">Figure </w:t>
+      </w:r>
+      <w:r>
+        <w:rPr>
+          <w:noProof/>
+        </w:rPr>
+        <w:t>14</w:t>
+      </w:r>
+      <w:r>
+        <w:rPr>
+          <w:noProof/>
+        </w:rPr>
+        <w:fldChar w:fldCharType="end"/>
+      </w:r>
       <w:r>
         <w:t xml:space="preserve"> are that the patient aligns with the logic of the initial patient population (IPP). The highlighting of the logic in </w:t>
       </w:r>
-      <w:fldSimple w:instr=" REF _Ref459100814  \* MERGEFORMAT ">
-        <w:r>
-          <w:t xml:space="preserve">Figure </w:t>
-        </w:r>
-        <w:r>
-          <w:rPr>
-            <w:noProof/>
-          </w:rPr>
-          <w:t>14</w:t>
-        </w:r>
-      </w:fldSimple>
+      <w:r>
+        <w:fldChar w:fldCharType="begin"/>
+      </w:r>
+      <w:r>
+        <w:instrText xml:space="preserve"> REF _Ref459100814  \* MERGEFORMAT </w:instrText>
+      </w:r>
+      <w:r>
+        <w:fldChar w:fldCharType="separate"/>
+      </w:r>
+      <w:r>
+        <w:t xml:space="preserve">Figure </w:t>
+      </w:r>
+      <w:r>
+        <w:rPr>
+          <w:noProof/>
+        </w:rPr>
+        <w:t>14</w:t>
+      </w:r>
+      <w:r>
+        <w:rPr>
+          <w:noProof/>
+        </w:rPr>
+        <w:fldChar w:fldCharType="end"/>
+      </w:r>
       <w:r>
         <w:t xml:space="preserve"> indicates that every AND condition evaluated to true and at least one condition from each OR evaluated to true. Based on this calculation, the IPP and the Denominator evaluate to true for the patient.</w:t>
       </w:r>
@@ -9466,31 +9425,57 @@
       <w:r>
         <w:t xml:space="preserve">In </w:t>
       </w:r>
-      <w:fldSimple w:instr=" REF _Ref459100823   \* MERGEFORMAT ">
-        <w:r>
-          <w:t xml:space="preserve">Figure </w:t>
-        </w:r>
-        <w:r>
-          <w:rPr>
-            <w:noProof/>
-          </w:rPr>
-          <w:t>15</w:t>
-        </w:r>
-      </w:fldSimple>
+      <w:r>
+        <w:fldChar w:fldCharType="begin"/>
+      </w:r>
+      <w:r>
+        <w:instrText xml:space="preserve"> REF _Ref459100823   \* MERGEFORMAT </w:instrText>
+      </w:r>
+      <w:r>
+        <w:fldChar w:fldCharType="separate"/>
+      </w:r>
+      <w:r>
+        <w:t xml:space="preserve">Figure </w:t>
+      </w:r>
+      <w:r>
+        <w:rPr>
+          <w:noProof/>
+        </w:rPr>
+        <w:t>15</w:t>
+      </w:r>
+      <w:r>
+        <w:rPr>
+          <w:noProof/>
+        </w:rPr>
+        <w:fldChar w:fldCharType="end"/>
+      </w:r>
       <w:r>
         <w:t xml:space="preserve">, the population is highlighted in red, indicating that the logical statements evaluate to false. Some clauses in this figure are green, indicating they are true; however, the false female statement causes the AND logic to be false, and therefore, the results calculated in </w:t>
       </w:r>
-      <w:fldSimple w:instr=" REF _Ref459100823   \* MERGEFORMAT ">
-        <w:r>
-          <w:t xml:space="preserve">Figure </w:t>
-        </w:r>
-        <w:r>
-          <w:rPr>
-            <w:noProof/>
-          </w:rPr>
-          <w:t>15</w:t>
-        </w:r>
-      </w:fldSimple>
+      <w:r>
+        <w:fldChar w:fldCharType="begin"/>
+      </w:r>
+      <w:r>
+        <w:instrText xml:space="preserve"> REF _Ref459100823   \* MERGEFORMAT </w:instrText>
+      </w:r>
+      <w:r>
+        <w:fldChar w:fldCharType="separate"/>
+      </w:r>
+      <w:r>
+        <w:t xml:space="preserve">Figure </w:t>
+      </w:r>
+      <w:r>
+        <w:rPr>
+          <w:noProof/>
+        </w:rPr>
+        <w:t>15</w:t>
+      </w:r>
+      <w:r>
+        <w:rPr>
+          <w:noProof/>
+        </w:rPr>
+        <w:fldChar w:fldCharType="end"/>
+      </w:r>
       <w:r>
         <w:t xml:space="preserve"> indicate that the patient is neither included in the IPP nor the Denominator.</w:t>
       </w:r>
@@ -9537,7 +9522,7 @@
                     </pic:cNvPicPr>
                   </pic:nvPicPr>
                   <pic:blipFill rotWithShape="1">
-                    <a:blip r:embed="rId41"/>
+                    <a:blip r:embed="rId39"/>
                     <a:srcRect b="14008"/>
                     <a:stretch/>
                   </pic:blipFill>
@@ -9569,9 +9554,9 @@
       <w:pPr>
         <w:pStyle w:val="FigureCaption"/>
       </w:pPr>
-      <w:bookmarkStart w:id="228" w:name="_Ref459100823"/>
-      <w:bookmarkStart w:id="229" w:name="_Toc495299534"/>
-      <w:bookmarkStart w:id="230" w:name="_Toc511999328"/>
+      <w:bookmarkStart w:id="200" w:name="_Ref459100823"/>
+      <w:bookmarkStart w:id="201" w:name="_Toc495299534"/>
+      <w:bookmarkStart w:id="202" w:name="_Toc511999328"/>
       <w:r>
         <w:t xml:space="preserve">Figure </w:t>
       </w:r>
@@ -9605,42 +9590,55 @@
         </w:rPr>
         <w:fldChar w:fldCharType="end"/>
       </w:r>
-      <w:bookmarkEnd w:id="228"/>
+      <w:bookmarkEnd w:id="200"/>
       <w:r>
         <w:t>. Logic Calculation Highlight – Failing Results</w:t>
       </w:r>
-      <w:bookmarkEnd w:id="229"/>
-      <w:bookmarkEnd w:id="230"/>
+      <w:bookmarkEnd w:id="201"/>
+      <w:bookmarkEnd w:id="202"/>
     </w:p>
     <w:p>
       <w:pPr>
         <w:pStyle w:val="Heading2"/>
       </w:pPr>
-      <w:bookmarkStart w:id="231" w:name="_Toc511999359"/>
-      <w:bookmarkStart w:id="232" w:name="_Toc495298954"/>
-      <w:bookmarkStart w:id="233" w:name="_Toc511999360"/>
-      <w:bookmarkEnd w:id="231"/>
+      <w:bookmarkStart w:id="203" w:name="_Toc511999359"/>
+      <w:bookmarkStart w:id="204" w:name="_Toc495298954"/>
+      <w:bookmarkStart w:id="205" w:name="_Toc511999360"/>
+      <w:bookmarkEnd w:id="203"/>
       <w:r>
         <w:t>Editing a Test Record</w:t>
       </w:r>
-      <w:bookmarkEnd w:id="232"/>
-      <w:bookmarkEnd w:id="233"/>
+      <w:bookmarkEnd w:id="204"/>
+      <w:bookmarkEnd w:id="205"/>
     </w:p>
     <w:p>
       <w:r>
         <w:t>The user can edit a test patient from the Measure View (</w:t>
       </w:r>
-      <w:fldSimple w:instr=" REF _Ref459100358   \* MERGEFORMAT ">
-        <w:r>
-          <w:t xml:space="preserve">Figure </w:t>
-        </w:r>
-        <w:r>
-          <w:rPr>
-            <w:noProof/>
-          </w:rPr>
-          <w:t>11</w:t>
-        </w:r>
-      </w:fldSimple>
+      <w:r>
+        <w:fldChar w:fldCharType="begin"/>
+      </w:r>
+      <w:r>
+        <w:instrText xml:space="preserve"> REF _Ref459100358   \* MERGEFORMAT </w:instrText>
+      </w:r>
+      <w:r>
+        <w:fldChar w:fldCharType="separate"/>
+      </w:r>
+      <w:r>
+        <w:t xml:space="preserve">Figure </w:t>
+      </w:r>
+      <w:r>
+        <w:rPr>
+          <w:noProof/>
+        </w:rPr>
+        <w:t>11</w:t>
+      </w:r>
+      <w:r>
+        <w:rPr>
+          <w:noProof/>
+        </w:rPr>
+        <w:fldChar w:fldCharType="end"/>
+      </w:r>
       <w:r>
         <w:t xml:space="preserve">) by clicking the “Edit” button. The user accesses the “Edit” button for a patient (item </w:t>
       </w:r>
@@ -9656,17 +9654,30 @@
       <w:r>
         <w:t xml:space="preserve"> in </w:t>
       </w:r>
-      <w:fldSimple w:instr=" REF _Ref459100788   \* MERGEFORMAT ">
-        <w:r>
-          <w:t xml:space="preserve">Figure </w:t>
-        </w:r>
-        <w:r>
-          <w:rPr>
-            <w:noProof/>
-          </w:rPr>
-          <w:t>13</w:t>
-        </w:r>
-      </w:fldSimple>
+      <w:r>
+        <w:fldChar w:fldCharType="begin"/>
+      </w:r>
+      <w:r>
+        <w:instrText xml:space="preserve"> REF _Ref459100788   \* MERGEFORMAT </w:instrText>
+      </w:r>
+      <w:r>
+        <w:fldChar w:fldCharType="separate"/>
+      </w:r>
+      <w:r>
+        <w:t xml:space="preserve">Figure </w:t>
+      </w:r>
+      <w:r>
+        <w:rPr>
+          <w:noProof/>
+        </w:rPr>
+        <w:t>13</w:t>
+      </w:r>
+      <w:r>
+        <w:rPr>
+          <w:noProof/>
+        </w:rPr>
+        <w:fldChar w:fldCharType="end"/>
+      </w:r>
       <w:r>
         <w:t xml:space="preserve">), accessible after expanding the patient result. Clicking the “Edit” button opens the Patient Builder (as shown in </w:t>
       </w:r>
@@ -9702,13 +9713,14 @@
       <w:pPr>
         <w:pStyle w:val="Heading2"/>
       </w:pPr>
-      <w:bookmarkStart w:id="234" w:name="_Toc495298955"/>
-      <w:bookmarkStart w:id="235" w:name="_Toc511999361"/>
-      <w:r>
+      <w:bookmarkStart w:id="206" w:name="_Toc495298955"/>
+      <w:bookmarkStart w:id="207" w:name="_Toc511999361"/>
+      <w:r>
+        <w:lastRenderedPageBreak/>
         <w:t>Cloning a Test Record</w:t>
       </w:r>
-      <w:bookmarkEnd w:id="234"/>
-      <w:bookmarkEnd w:id="235"/>
+      <w:bookmarkEnd w:id="206"/>
+      <w:bookmarkEnd w:id="207"/>
     </w:p>
     <w:p>
       <w:r>
@@ -9784,7 +9796,10 @@
         <w:fldChar w:fldCharType="begin"/>
       </w:r>
       <w:r>
-        <w:instrText xml:space="preserve"> REF _Ref468456447 </w:instrText>
+        <w:instrText xml:space="preserve"> REF _Ref4</w:instrText>
+      </w:r>
+      <w:r>
+        <w:instrText xml:space="preserve">68456447 </w:instrText>
       </w:r>
       <w:r>
         <w:fldChar w:fldCharType="separate"/>
@@ -9812,13 +9827,13 @@
       <w:pPr>
         <w:pStyle w:val="Heading2"/>
       </w:pPr>
-      <w:bookmarkStart w:id="236" w:name="_Toc495298956"/>
-      <w:bookmarkStart w:id="237" w:name="_Toc511999362"/>
+      <w:bookmarkStart w:id="208" w:name="_Toc495298956"/>
+      <w:bookmarkStart w:id="209" w:name="_Toc511999362"/>
       <w:r>
         <w:t>Deleting a Test Record</w:t>
       </w:r>
-      <w:bookmarkEnd w:id="236"/>
-      <w:bookmarkEnd w:id="237"/>
+      <w:bookmarkEnd w:id="208"/>
+      <w:bookmarkEnd w:id="209"/>
     </w:p>
     <w:p>
       <w:r>
@@ -9895,13 +9910,13 @@
       <w:pPr>
         <w:pStyle w:val="Heading2"/>
       </w:pPr>
-      <w:bookmarkStart w:id="238" w:name="_Toc495298958"/>
-      <w:bookmarkStart w:id="239" w:name="_Toc511999363"/>
+      <w:bookmarkStart w:id="210" w:name="_Toc495298958"/>
+      <w:bookmarkStart w:id="211" w:name="_Toc511999363"/>
       <w:r>
         <w:t>Updating a Measure</w:t>
       </w:r>
-      <w:bookmarkEnd w:id="238"/>
-      <w:bookmarkEnd w:id="239"/>
+      <w:bookmarkEnd w:id="210"/>
+      <w:bookmarkEnd w:id="211"/>
     </w:p>
     <w:p>
       <w:pPr>
@@ -9953,7 +9968,10 @@
         <w:fldChar w:fldCharType="begin"/>
       </w:r>
       <w:r>
-        <w:instrText xml:space="preserve"> REF _Ref459100171 </w:instrText>
+        <w:instrText xml:space="preserve"> REF _Re</w:instrText>
+      </w:r>
+      <w:r>
+        <w:instrText xml:space="preserve">f459100171 </w:instrText>
       </w:r>
       <w:r>
         <w:fldChar w:fldCharType="separate"/>
@@ -9988,13 +10006,13 @@
       <w:pPr>
         <w:pStyle w:val="Heading2"/>
       </w:pPr>
-      <w:bookmarkStart w:id="240" w:name="_Toc495298959"/>
-      <w:bookmarkStart w:id="241" w:name="_Toc511999364"/>
+      <w:bookmarkStart w:id="212" w:name="_Toc495298959"/>
+      <w:bookmarkStart w:id="213" w:name="_Toc511999364"/>
       <w:r>
         <w:t>Deleting a Measure</w:t>
       </w:r>
-      <w:bookmarkEnd w:id="240"/>
-      <w:bookmarkEnd w:id="241"/>
+      <w:bookmarkEnd w:id="212"/>
+      <w:bookmarkEnd w:id="213"/>
     </w:p>
     <w:p>
       <w:r>
@@ -10071,8 +10089,8 @@
     <w:p>
       <w:pPr>
         <w:sectPr>
-          <w:headerReference w:type="first" r:id="rId42"/>
-          <w:footerReference w:type="first" r:id="rId43"/>
+          <w:headerReference w:type="first" r:id="rId40"/>
+          <w:footerReference w:type="first" r:id="rId41"/>
           <w:pgSz w:w="12240" w:h="15840" w:code="1"/>
           <w:pgMar w:top="1440" w:right="1440" w:bottom="1440" w:left="1440" w:header="504" w:footer="504" w:gutter="0"/>
           <w:cols w:space="720"/>
@@ -10085,51 +10103,65 @@
       <w:pPr>
         <w:pStyle w:val="Heading1"/>
       </w:pPr>
-      <w:bookmarkStart w:id="242" w:name="_Ref459207741"/>
-      <w:bookmarkStart w:id="243" w:name="_Ref459207752"/>
-      <w:bookmarkStart w:id="244" w:name="_Ref459207780"/>
-      <w:bookmarkStart w:id="245" w:name="_Ref459207791"/>
-      <w:bookmarkStart w:id="246" w:name="_Ref459208168"/>
-      <w:bookmarkStart w:id="247" w:name="_Toc495298960"/>
-      <w:bookmarkStart w:id="248" w:name="_Toc511999365"/>
-      <w:r>
+      <w:bookmarkStart w:id="214" w:name="_Ref459207741"/>
+      <w:bookmarkStart w:id="215" w:name="_Ref459207752"/>
+      <w:bookmarkStart w:id="216" w:name="_Ref459207780"/>
+      <w:bookmarkStart w:id="217" w:name="_Ref459207791"/>
+      <w:bookmarkStart w:id="218" w:name="_Ref459208168"/>
+      <w:bookmarkStart w:id="219" w:name="_Toc495298960"/>
+      <w:bookmarkStart w:id="220" w:name="_Toc511999365"/>
+      <w:r>
+        <w:lastRenderedPageBreak/>
         <w:t>Building a Patient Test Record</w:t>
       </w:r>
-      <w:bookmarkEnd w:id="242"/>
-      <w:bookmarkEnd w:id="243"/>
-      <w:bookmarkEnd w:id="244"/>
-      <w:bookmarkEnd w:id="245"/>
-      <w:bookmarkEnd w:id="246"/>
-      <w:bookmarkEnd w:id="247"/>
-      <w:bookmarkEnd w:id="248"/>
+      <w:bookmarkEnd w:id="214"/>
+      <w:bookmarkEnd w:id="215"/>
+      <w:bookmarkEnd w:id="216"/>
+      <w:bookmarkEnd w:id="217"/>
+      <w:bookmarkEnd w:id="218"/>
+      <w:bookmarkEnd w:id="219"/>
+      <w:bookmarkEnd w:id="220"/>
     </w:p>
     <w:p>
       <w:pPr>
         <w:pStyle w:val="Heading2"/>
       </w:pPr>
-      <w:bookmarkStart w:id="249" w:name="_Toc495298961"/>
-      <w:bookmarkStart w:id="250" w:name="_Toc511999366"/>
+      <w:bookmarkStart w:id="221" w:name="_Toc495298961"/>
+      <w:bookmarkStart w:id="222" w:name="_Toc511999366"/>
       <w:r>
         <w:t>Overview</w:t>
       </w:r>
-      <w:bookmarkEnd w:id="249"/>
-      <w:bookmarkEnd w:id="250"/>
+      <w:bookmarkEnd w:id="221"/>
+      <w:bookmarkEnd w:id="222"/>
     </w:p>
     <w:p>
       <w:r>
         <w:t xml:space="preserve">The Patient Builder view, as shown in </w:t>
       </w:r>
-      <w:fldSimple w:instr=" REF _Ref468456447  \* MERGEFORMAT ">
-        <w:r>
-          <w:t xml:space="preserve">Figure </w:t>
-        </w:r>
-        <w:r>
-          <w:rPr>
-            <w:noProof/>
-          </w:rPr>
-          <w:t>16</w:t>
-        </w:r>
-      </w:fldSimple>
+      <w:r>
+        <w:fldChar w:fldCharType="begin"/>
+      </w:r>
+      <w:r>
+        <w:instrText xml:space="preserve"> REF _Ref468456447  \* MERGEFORMAT </w:instrText>
+      </w:r>
+      <w:r>
+        <w:fldChar w:fldCharType="separate"/>
+      </w:r>
+      <w:r>
+        <w:t xml:space="preserve">Figure </w:t>
+      </w:r>
+      <w:r>
+        <w:rPr>
+          <w:noProof/>
+        </w:rPr>
+        <w:t>16</w:t>
+      </w:r>
+      <w:r>
+        <w:rPr>
+          <w:noProof/>
+        </w:rPr>
+        <w:fldChar w:fldCharType="end"/>
+      </w:r>
       <w:r>
         <w:t xml:space="preserve">, allows the addition and editing of clinical data for a synthetic test patient record. The user accesses the Patient Builder view by clicking the “Add Patient” button (item </w:t>
       </w:r>
@@ -10145,17 +10177,30 @@
       <w:r>
         <w:t>) on the Measure Dashboard (Figure 5), or by clicking the “Add Patient,” ‘Edit,” or “Clone” buttons from the Measure View (</w:t>
       </w:r>
-      <w:fldSimple w:instr=" REF _Ref459100358   \* MERGEFORMAT ">
-        <w:r>
-          <w:t xml:space="preserve">Figure </w:t>
-        </w:r>
-        <w:r>
-          <w:rPr>
-            <w:noProof/>
-          </w:rPr>
-          <w:t>11</w:t>
-        </w:r>
-      </w:fldSimple>
+      <w:r>
+        <w:fldChar w:fldCharType="begin"/>
+      </w:r>
+      <w:r>
+        <w:instrText xml:space="preserve"> REF _Ref459100358   \* MERGEFORMAT </w:instrText>
+      </w:r>
+      <w:r>
+        <w:fldChar w:fldCharType="separate"/>
+      </w:r>
+      <w:r>
+        <w:t xml:space="preserve">Figure </w:t>
+      </w:r>
+      <w:r>
+        <w:rPr>
+          <w:noProof/>
+        </w:rPr>
+        <w:t>11</w:t>
+      </w:r>
+      <w:r>
+        <w:rPr>
+          <w:noProof/>
+        </w:rPr>
+        <w:fldChar w:fldCharType="end"/>
+      </w:r>
       <w:r>
         <w:t>).</w:t>
       </w:r>
@@ -10261,7 +10306,7 @@
                     <pic:cNvPicPr/>
                   </pic:nvPicPr>
                   <pic:blipFill>
-                    <a:blip r:embed="rId44"/>
+                    <a:blip r:embed="rId42"/>
                     <a:stretch>
                       <a:fillRect/>
                     </a:stretch>
@@ -10291,9 +10336,9 @@
       <w:pPr>
         <w:pStyle w:val="FigureCaption"/>
       </w:pPr>
-      <w:bookmarkStart w:id="251" w:name="_Ref468456447"/>
-      <w:bookmarkStart w:id="252" w:name="_Toc495299535"/>
-      <w:bookmarkStart w:id="253" w:name="_Toc511999329"/>
+      <w:bookmarkStart w:id="223" w:name="_Ref468456447"/>
+      <w:bookmarkStart w:id="224" w:name="_Toc495299535"/>
+      <w:bookmarkStart w:id="225" w:name="_Toc511999329"/>
       <w:r>
         <w:t xml:space="preserve">Figure </w:t>
       </w:r>
@@ -10327,12 +10372,12 @@
         </w:rPr>
         <w:fldChar w:fldCharType="end"/>
       </w:r>
-      <w:bookmarkEnd w:id="251"/>
+      <w:bookmarkEnd w:id="223"/>
       <w:r>
         <w:t>. Patient Builder View</w:t>
       </w:r>
-      <w:bookmarkEnd w:id="252"/>
-      <w:bookmarkEnd w:id="253"/>
+      <w:bookmarkEnd w:id="224"/>
+      <w:bookmarkEnd w:id="225"/>
     </w:p>
     <w:p>
       <w:r>
@@ -10341,6 +10386,7 @@
     </w:p>
     <w:p>
       <w:r>
+        <w:lastRenderedPageBreak/>
         <w:t>In addition to defining the patient data, the Patient Builder view allows the user to set expectations on the patient using the “Expectations” section. Expectations represent how the user expects the patient to calculate against the measure. The “Expectations” section will be different based on the type of measure used to build the patient record. The “Expectations” section for patient-based measures provides a check box for users to select the appropriate expected populations (e.g., numerator, denominator) within which the patient will be included. The “Expectations” section for episode of care-based measures allows users to select the number of episodes of care that are expected to be included in each population using a number picker. Continuous variable measures allow users to define the expected value(s) the measure is expected to calculate for the patient.</w:t>
       </w:r>
     </w:p>
@@ -10425,13 +10471,13 @@
       <w:pPr>
         <w:pStyle w:val="Heading2"/>
       </w:pPr>
-      <w:bookmarkStart w:id="254" w:name="_Toc495298962"/>
-      <w:bookmarkStart w:id="255" w:name="_Toc511999367"/>
+      <w:bookmarkStart w:id="226" w:name="_Toc495298962"/>
+      <w:bookmarkStart w:id="227" w:name="_Toc511999367"/>
       <w:r>
         <w:t>Building a Synthetic Patient</w:t>
       </w:r>
-      <w:bookmarkEnd w:id="254"/>
-      <w:bookmarkEnd w:id="255"/>
+      <w:bookmarkEnd w:id="226"/>
+      <w:bookmarkEnd w:id="227"/>
     </w:p>
     <w:p>
       <w:r>
@@ -10596,6 +10642,7 @@
         <w:rPr>
           <w:noProof/>
         </w:rPr>
+        <w:lastRenderedPageBreak/>
         <w:drawing>
           <wp:inline distT="0" distB="0" distL="0" distR="0" wp14:anchorId="00B91219" wp14:editId="56F7FF54">
             <wp:extent cx="3344295" cy="1038225"/>
@@ -10614,7 +10661,7 @@
                     </pic:cNvPicPr>
                   </pic:nvPicPr>
                   <pic:blipFill rotWithShape="1">
-                    <a:blip r:embed="rId45">
+                    <a:blip r:embed="rId43">
                       <a:extLst>
                         <a:ext uri="{28A0092B-C50C-407E-A947-70E740481C1C}">
                           <a14:useLocalDpi xmlns:a14="http://schemas.microsoft.com/office/drawing/2010/main" val="0"/>
@@ -10653,9 +10700,9 @@
       <w:pPr>
         <w:pStyle w:val="FigureCaption"/>
       </w:pPr>
-      <w:bookmarkStart w:id="256" w:name="_Ref468458447"/>
-      <w:bookmarkStart w:id="257" w:name="_Toc495299536"/>
-      <w:bookmarkStart w:id="258" w:name="_Toc511999330"/>
+      <w:bookmarkStart w:id="228" w:name="_Ref468458447"/>
+      <w:bookmarkStart w:id="229" w:name="_Toc495299536"/>
+      <w:bookmarkStart w:id="230" w:name="_Toc511999330"/>
       <w:r>
         <w:t xml:space="preserve">Figure </w:t>
       </w:r>
@@ -10689,12 +10736,12 @@
         </w:rPr>
         <w:fldChar w:fldCharType="end"/>
       </w:r>
-      <w:bookmarkEnd w:id="256"/>
+      <w:bookmarkEnd w:id="228"/>
       <w:r>
         <w:t>. Continuous Variable Measures Expected Populations</w:t>
       </w:r>
-      <w:bookmarkEnd w:id="257"/>
-      <w:bookmarkEnd w:id="258"/>
+      <w:bookmarkEnd w:id="229"/>
+      <w:bookmarkEnd w:id="230"/>
     </w:p>
     <w:p>
       <w:r>
@@ -10705,13 +10752,13 @@
       <w:pPr>
         <w:pStyle w:val="Heading2"/>
       </w:pPr>
-      <w:bookmarkStart w:id="259" w:name="_Toc495298963"/>
-      <w:bookmarkStart w:id="260" w:name="_Toc511999368"/>
+      <w:bookmarkStart w:id="231" w:name="_Toc495298963"/>
+      <w:bookmarkStart w:id="232" w:name="_Toc511999368"/>
       <w:r>
         <w:t>Building the Patient History</w:t>
       </w:r>
-      <w:bookmarkEnd w:id="259"/>
-      <w:bookmarkEnd w:id="260"/>
+      <w:bookmarkEnd w:id="231"/>
+      <w:bookmarkEnd w:id="232"/>
     </w:p>
     <w:p>
       <w:r>
@@ -10917,6 +10964,7 @@
         <w:rPr>
           <w:noProof/>
         </w:rPr>
+        <w:lastRenderedPageBreak/>
         <w:t xml:space="preserve"> </w:t>
       </w:r>
       <w:r>
@@ -10939,7 +10987,7 @@
                     <pic:cNvPicPr/>
                   </pic:nvPicPr>
                   <pic:blipFill>
-                    <a:blip r:embed="rId46"/>
+                    <a:blip r:embed="rId44"/>
                     <a:stretch>
                       <a:fillRect/>
                     </a:stretch>
@@ -10964,9 +11012,9 @@
       <w:pPr>
         <w:pStyle w:val="FigureCaption"/>
       </w:pPr>
-      <w:bookmarkStart w:id="261" w:name="_Ref440365146"/>
-      <w:bookmarkStart w:id="262" w:name="_Toc495299537"/>
-      <w:bookmarkStart w:id="263" w:name="_Toc511999331"/>
+      <w:bookmarkStart w:id="233" w:name="_Ref440365146"/>
+      <w:bookmarkStart w:id="234" w:name="_Toc495299537"/>
+      <w:bookmarkStart w:id="235" w:name="_Toc511999331"/>
       <w:r>
         <w:t xml:space="preserve">Figure </w:t>
       </w:r>
@@ -11000,12 +11048,12 @@
         </w:rPr>
         <w:fldChar w:fldCharType="end"/>
       </w:r>
-      <w:bookmarkEnd w:id="261"/>
+      <w:bookmarkEnd w:id="233"/>
       <w:r>
         <w:t>. Building Patient History, Including Edit Clinical Element View</w:t>
       </w:r>
-      <w:bookmarkEnd w:id="262"/>
-      <w:bookmarkEnd w:id="263"/>
+      <w:bookmarkEnd w:id="234"/>
+      <w:bookmarkEnd w:id="235"/>
     </w:p>
     <w:p>
       <w:r>
@@ -11142,7 +11190,11 @@
     </w:p>
     <w:p>
       <w:r>
-        <w:t>Values, fields, and negation rationale also can be set for an event. Values can be set by electing the type of the value (scalar or coded) and entering a scalar value or selecting a coded value from a drop-down listing of all the value sets associated with the measure. Fields such as ordinal, severity, discharge date/time, etc. can be added using the “Fields” section. Fields are added by selecting the type of the field (scalar, coded, or time) and entering a scalar value, selecting a value set, or entering a date.</w:t>
+        <w:t xml:space="preserve">Values, fields, and negation rationale also can be set for an event. Values can be set by electing the type of the value (scalar or coded) and entering a scalar value or selecting a coded value from </w:t>
+      </w:r>
+      <w:r>
+        <w:lastRenderedPageBreak/>
+        <w:t>a drop-down listing of all the value sets associated with the measure. Fields such as ordinal, severity, discharge date/time, etc. can be added using the “Fields” section. Fields are added by selecting the type of the field (scalar, coded, or time) and entering a scalar value, selecting a value set, or entering a date.</w:t>
       </w:r>
     </w:p>
     <w:p>
@@ -11171,13 +11223,13 @@
       <w:pPr>
         <w:pStyle w:val="Heading3"/>
       </w:pPr>
-      <w:bookmarkStart w:id="264" w:name="_Toc495298964"/>
-      <w:bookmarkStart w:id="265" w:name="_Toc511999369"/>
+      <w:bookmarkStart w:id="236" w:name="_Toc495298964"/>
+      <w:bookmarkStart w:id="237" w:name="_Toc511999369"/>
       <w:r>
         <w:t>Patient History Items that Are Related to Past Items</w:t>
       </w:r>
-      <w:bookmarkEnd w:id="264"/>
-      <w:bookmarkEnd w:id="265"/>
+      <w:bookmarkEnd w:id="236"/>
+      <w:bookmarkEnd w:id="237"/>
     </w:p>
     <w:p>
       <w:pPr>
@@ -11241,7 +11293,7 @@
                     <pic:cNvPicPr/>
                   </pic:nvPicPr>
                   <pic:blipFill>
-                    <a:blip r:embed="rId47"/>
+                    <a:blip r:embed="rId45"/>
                     <a:stretch>
                       <a:fillRect/>
                     </a:stretch>
@@ -11266,9 +11318,9 @@
       <w:pPr>
         <w:pStyle w:val="FigureCaption"/>
       </w:pPr>
-      <w:bookmarkStart w:id="266" w:name="_Ref440365324"/>
-      <w:bookmarkStart w:id="267" w:name="_Toc495299538"/>
-      <w:bookmarkStart w:id="268" w:name="_Toc511999332"/>
+      <w:bookmarkStart w:id="238" w:name="_Ref440365324"/>
+      <w:bookmarkStart w:id="239" w:name="_Toc495299538"/>
+      <w:bookmarkStart w:id="240" w:name="_Toc511999332"/>
       <w:r>
         <w:t xml:space="preserve">Figure </w:t>
       </w:r>
@@ -11302,24 +11354,24 @@
         </w:rPr>
         <w:fldChar w:fldCharType="end"/>
       </w:r>
-      <w:bookmarkEnd w:id="266"/>
+      <w:bookmarkEnd w:id="238"/>
       <w:r>
         <w:t>. References Section of the Patient History Builder</w:t>
       </w:r>
-      <w:bookmarkEnd w:id="267"/>
-      <w:bookmarkEnd w:id="268"/>
+      <w:bookmarkEnd w:id="239"/>
+      <w:bookmarkEnd w:id="240"/>
     </w:p>
     <w:p>
       <w:pPr>
         <w:pStyle w:val="Heading2"/>
       </w:pPr>
-      <w:bookmarkStart w:id="269" w:name="_Toc495298966"/>
-      <w:bookmarkStart w:id="270" w:name="_Toc511999370"/>
+      <w:bookmarkStart w:id="241" w:name="_Toc495298966"/>
+      <w:bookmarkStart w:id="242" w:name="_Toc511999370"/>
       <w:r>
         <w:t>Incremental Calculation</w:t>
       </w:r>
-      <w:bookmarkEnd w:id="269"/>
-      <w:bookmarkEnd w:id="270"/>
+      <w:bookmarkEnd w:id="241"/>
+      <w:bookmarkEnd w:id="242"/>
     </w:p>
     <w:p>
       <w:r>
@@ -11394,8 +11446,8 @@
     <w:p>
       <w:pPr>
         <w:sectPr>
-          <w:headerReference w:type="first" r:id="rId48"/>
-          <w:footerReference w:type="first" r:id="rId49"/>
+          <w:headerReference w:type="first" r:id="rId46"/>
+          <w:footerReference w:type="first" r:id="rId47"/>
           <w:pgSz w:w="12240" w:h="15840" w:code="1"/>
           <w:pgMar w:top="1440" w:right="1440" w:bottom="1440" w:left="1440" w:header="504" w:footer="504" w:gutter="0"/>
           <w:cols w:space="720"/>
@@ -11408,21 +11460,22 @@
       <w:pPr>
         <w:pStyle w:val="Heading1"/>
       </w:pPr>
-      <w:bookmarkStart w:id="271" w:name="_Toc465345893"/>
-      <w:bookmarkStart w:id="272" w:name="_Toc495298969"/>
-      <w:bookmarkStart w:id="273" w:name="_Toc511999371"/>
-      <w:bookmarkEnd w:id="271"/>
-      <w:r>
+      <w:bookmarkStart w:id="243" w:name="_Toc465345893"/>
+      <w:bookmarkStart w:id="244" w:name="_Toc495298969"/>
+      <w:bookmarkStart w:id="245" w:name="_Toc511999371"/>
+      <w:bookmarkEnd w:id="243"/>
+      <w:r>
+        <w:lastRenderedPageBreak/>
         <w:t>Feedback and Support</w:t>
       </w:r>
-      <w:bookmarkEnd w:id="272"/>
-      <w:bookmarkEnd w:id="273"/>
+      <w:bookmarkEnd w:id="244"/>
+      <w:bookmarkEnd w:id="245"/>
     </w:p>
     <w:p>
       <w:r>
         <w:t xml:space="preserve">An issue tracker and feedback email list are available to support the resolution of issues and to answer questions related to the Bonnie application. The Bonnie issue tracker is available on the ONC Jira system at: </w:t>
       </w:r>
-      <w:hyperlink r:id="rId50" w:tooltip="Bonnie Tracker on ONC Jira" w:history="1">
+      <w:hyperlink r:id="rId48" w:tooltip="Bonnie Tracker on ONC Jira" w:history="1">
         <w:r>
           <w:rPr>
             <w:rStyle w:val="Hyperlink"/>
@@ -11435,7 +11488,7 @@
       <w:r>
         <w:t xml:space="preserve">When users encounter bugs in the Bonnie application, they should use the issue tracker to report bugs, ask questions, or to request new features. To add an issue, users must create a login account in the Jira system. Once an issue has been entered, the Bonnie team will review and prioritize it. Alternatively, questions can also be addressed to the Bonnie feedback list at </w:t>
       </w:r>
-      <w:hyperlink r:id="rId51" w:history="1">
+      <w:hyperlink r:id="rId49" w:history="1">
         <w:r>
           <w:rPr>
             <w:rStyle w:val="Hyperlink"/>
@@ -11538,7 +11591,7 @@
                     </pic:cNvPicPr>
                   </pic:nvPicPr>
                   <pic:blipFill>
-                    <a:blip r:embed="rId52">
+                    <a:blip r:embed="rId50">
                       <a:extLst>
                         <a:ext uri="{28A0092B-C50C-407E-A947-70E740481C1C}">
                           <a14:useLocalDpi xmlns:a14="http://schemas.microsoft.com/office/drawing/2010/main" val="0"/>
@@ -11575,9 +11628,9 @@
         <w:pStyle w:val="FigureCaption"/>
         <w:spacing w:after="600"/>
       </w:pPr>
-      <w:bookmarkStart w:id="274" w:name="_Ref459099283"/>
-      <w:bookmarkStart w:id="275" w:name="_Toc495299545"/>
-      <w:bookmarkStart w:id="276" w:name="_Toc511999333"/>
+      <w:bookmarkStart w:id="246" w:name="_Ref459099283"/>
+      <w:bookmarkStart w:id="247" w:name="_Toc495299545"/>
+      <w:bookmarkStart w:id="248" w:name="_Toc511999333"/>
       <w:r>
         <w:t xml:space="preserve">Figure </w:t>
       </w:r>
@@ -11611,12 +11664,12 @@
         </w:rPr>
         <w:fldChar w:fldCharType="end"/>
       </w:r>
-      <w:bookmarkEnd w:id="274"/>
+      <w:bookmarkEnd w:id="246"/>
       <w:r>
         <w:t>. User Group Link on Bonnie Splash Page</w:t>
       </w:r>
-      <w:bookmarkEnd w:id="275"/>
-      <w:bookmarkEnd w:id="276"/>
+      <w:bookmarkEnd w:id="247"/>
+      <w:bookmarkEnd w:id="248"/>
     </w:p>
     <w:p>
       <w:pPr>
@@ -11647,7 +11700,7 @@
                     </pic:cNvPicPr>
                   </pic:nvPicPr>
                   <pic:blipFill>
-                    <a:blip r:embed="rId53">
+                    <a:blip r:embed="rId51">
                       <a:extLst>
                         <a:ext uri="{28A0092B-C50C-407E-A947-70E740481C1C}">
                           <a14:useLocalDpi xmlns:a14="http://schemas.microsoft.com/office/drawing/2010/main" val="0"/>
@@ -11683,8 +11736,8 @@
       <w:pPr>
         <w:pStyle w:val="FigureCaption"/>
       </w:pPr>
-      <w:bookmarkStart w:id="277" w:name="_Ref459099293"/>
-      <w:bookmarkStart w:id="278" w:name="_Toc511999334"/>
+      <w:bookmarkStart w:id="249" w:name="_Ref459099293"/>
+      <w:bookmarkStart w:id="250" w:name="_Toc511999334"/>
       <w:r>
         <w:t xml:space="preserve">Figure </w:t>
       </w:r>
@@ -11718,18 +11771,18 @@
         </w:rPr>
         <w:fldChar w:fldCharType="end"/>
       </w:r>
-      <w:bookmarkEnd w:id="277"/>
+      <w:bookmarkEnd w:id="249"/>
       <w:r>
         <w:t>. User Group Link in the Application Header</w:t>
       </w:r>
-      <w:bookmarkEnd w:id="278"/>
+      <w:bookmarkEnd w:id="250"/>
     </w:p>
     <w:p/>
     <w:p>
       <w:pPr>
         <w:sectPr>
-          <w:headerReference w:type="first" r:id="rId54"/>
-          <w:footerReference w:type="first" r:id="rId55"/>
+          <w:headerReference w:type="first" r:id="rId52"/>
+          <w:footerReference w:type="first" r:id="rId53"/>
           <w:pgSz w:w="12240" w:h="15840" w:code="1"/>
           <w:pgMar w:top="1440" w:right="1440" w:bottom="1440" w:left="1440" w:header="504" w:footer="504" w:gutter="0"/>
           <w:cols w:space="720"/>
@@ -11742,19 +11795,26 @@
       <w:pPr>
         <w:pStyle w:val="Heading1"/>
       </w:pPr>
-      <w:bookmarkStart w:id="279" w:name="_Toc495298970"/>
-      <w:bookmarkStart w:id="280" w:name="_Toc511999372"/>
-      <w:r>
+      <w:bookmarkStart w:id="251" w:name="_Toc495298970"/>
+      <w:bookmarkStart w:id="252" w:name="_Toc511999372"/>
+      <w:r>
+        <w:lastRenderedPageBreak/>
         <w:t>Frequently Asked Questions</w:t>
       </w:r>
-      <w:bookmarkEnd w:id="279"/>
-      <w:bookmarkEnd w:id="280"/>
+      <w:bookmarkEnd w:id="251"/>
+      <w:bookmarkEnd w:id="252"/>
     </w:p>
     <w:p>
       <w:pPr>
         <w:pStyle w:val="FAQ"/>
-      </w:pPr>
-      <w:r>
+        <w:rPr>
+          <w:b/>
+        </w:rPr>
+      </w:pPr>
+      <w:r>
+        <w:rPr>
+          <w:b/>
+        </w:rPr>
         <w:t>Does Bonnie replace Cypress or is it an alternative to Cypress for certification?</w:t>
       </w:r>
     </w:p>
@@ -11771,8 +11831,14 @@
     <w:p>
       <w:pPr>
         <w:pStyle w:val="FAQ"/>
-      </w:pPr>
-      <w:r>
+        <w:rPr>
+          <w:b/>
+        </w:rPr>
+      </w:pPr>
+      <w:r>
+        <w:rPr>
+          <w:b/>
+        </w:rPr>
         <w:t>Can I export patient records from Bonnie?</w:t>
       </w:r>
     </w:p>
@@ -11784,21 +11850,41 @@
     <w:p>
       <w:pPr>
         <w:pStyle w:val="FAQ"/>
-      </w:pPr>
-      <w:r>
+        <w:rPr>
+          <w:b/>
+        </w:rPr>
+      </w:pPr>
+      <w:r>
+        <w:rPr>
+          <w:b/>
+        </w:rPr>
         <w:t>Can I load patient records into Bonnie?</w:t>
       </w:r>
     </w:p>
     <w:p>
       <w:r>
-        <w:t>Currently, Bonnie does not support loading patient records into the tool. If you would like to calculate clinical quality measures using existing patients, the popHealth tool may be a better solution.</w:t>
+        <w:t xml:space="preserve">Currently, Bonnie does not support loading patient records into the tool. If you would like to calculate clinical quality measures using existing patients, the </w:t>
+      </w:r>
+      <w:proofErr w:type="spellStart"/>
+      <w:r>
+        <w:t>popHealth</w:t>
+      </w:r>
+      <w:proofErr w:type="spellEnd"/>
+      <w:r>
+        <w:t xml:space="preserve"> tool may be a better solution.</w:t>
       </w:r>
     </w:p>
     <w:p>
       <w:pPr>
         <w:pStyle w:val="FAQ"/>
-      </w:pPr>
-      <w:r>
+        <w:rPr>
+          <w:b/>
+        </w:rPr>
+      </w:pPr>
+      <w:r>
+        <w:rPr>
+          <w:b/>
+        </w:rPr>
         <w:t>Does Bonnie automatically generate patient records?</w:t>
       </w:r>
     </w:p>
@@ -11810,8 +11896,14 @@
     <w:p>
       <w:pPr>
         <w:pStyle w:val="FAQ"/>
-      </w:pPr>
-      <w:r>
+        <w:rPr>
+          <w:b/>
+        </w:rPr>
+      </w:pPr>
+      <w:r>
+        <w:rPr>
+          <w:b/>
+        </w:rPr>
         <w:t>My patient does not match the logic of the Initial Population. Why is the patient passing?</w:t>
       </w:r>
     </w:p>
@@ -11828,8 +11920,15 @@
     <w:p>
       <w:pPr>
         <w:pStyle w:val="FAQ"/>
-      </w:pPr>
-      <w:r>
+        <w:rPr>
+          <w:b/>
+        </w:rPr>
+      </w:pPr>
+      <w:r>
+        <w:rPr>
+          <w:b/>
+        </w:rPr>
+        <w:lastRenderedPageBreak/>
         <w:t>Where can I get help with Bonnie?</w:t>
       </w:r>
     </w:p>
@@ -11841,8 +11940,14 @@
     <w:p>
       <w:pPr>
         <w:pStyle w:val="FAQ"/>
-      </w:pPr>
-      <w:r>
+        <w:rPr>
+          <w:b/>
+        </w:rPr>
+      </w:pPr>
+      <w:r>
+        <w:rPr>
+          <w:b/>
+        </w:rPr>
         <w:t>What measure formats can I load into the Bonnie tool?</w:t>
       </w:r>
     </w:p>
@@ -11850,7 +11955,7 @@
       <w:r>
         <w:t>The Bonnie application can load CQL measure packages from the Measure Authoring Tool using the QDM 5.3 model. Note that when loading, you will need a National Library of Medicine (NLM) Value Set Authority Center (VSAC) account (</w:t>
       </w:r>
-      <w:hyperlink r:id="rId56" w:tooltip="VSAC account access" w:history="1">
+      <w:hyperlink r:id="rId54" w:tooltip="VSAC account access" w:history="1">
         <w:r>
           <w:rPr>
             <w:rStyle w:val="Hyperlink"/>
@@ -11865,8 +11970,14 @@
     <w:p>
       <w:pPr>
         <w:pStyle w:val="FAQ"/>
-      </w:pPr>
-      <w:r>
+        <w:rPr>
+          <w:b/>
+        </w:rPr>
+      </w:pPr>
+      <w:r>
+        <w:rPr>
+          <w:b/>
+        </w:rPr>
         <w:t>Do I have to be a measure developer to use the Bonnie tool?</w:t>
       </w:r>
     </w:p>
@@ -11878,8 +11989,14 @@
     <w:p>
       <w:pPr>
         <w:pStyle w:val="FAQ"/>
-      </w:pPr>
-      <w:r>
+        <w:rPr>
+          <w:b/>
+        </w:rPr>
+      </w:pPr>
+      <w:r>
+        <w:rPr>
+          <w:b/>
+        </w:rPr>
         <w:t>Do I need to be a Measure Authoring Tool user to use the Bonnie tool?</w:t>
       </w:r>
     </w:p>
@@ -11891,8 +12008,14 @@
     <w:p>
       <w:pPr>
         <w:pStyle w:val="FAQ"/>
-      </w:pPr>
-      <w:r>
+        <w:rPr>
+          <w:b/>
+        </w:rPr>
+      </w:pPr>
+      <w:r>
+        <w:rPr>
+          <w:b/>
+        </w:rPr>
         <w:t>Can Bonnie be used to calculate the results for a large number of patient records?</w:t>
       </w:r>
     </w:p>
@@ -11901,14 +12024,22 @@
         <w:pStyle w:val="Reference"/>
       </w:pPr>
       <w:r>
-        <w:t>Bonnie is not designed to handle calculations for more than a few hundred patient records per measure. If you are interested in calculating clinical quality measures against a larger number of patient records, the popHealth tool may be a better solution.</w:t>
-      </w:r>
-      <w:bookmarkEnd w:id="22"/>
+        <w:t xml:space="preserve">Bonnie is not designed to handle calculations for more than a few hundred patient records per measure. If you are interested in calculating clinical quality measures against a larger number of patient records, the </w:t>
+      </w:r>
+      <w:proofErr w:type="spellStart"/>
+      <w:r>
+        <w:t>popHealth</w:t>
+      </w:r>
+      <w:proofErr w:type="spellEnd"/>
+      <w:r>
+        <w:t xml:space="preserve"> tool may be a better solution.</w:t>
+      </w:r>
+      <w:bookmarkEnd w:id="11"/>
+      <w:bookmarkEnd w:id="12"/>
+      <w:bookmarkEnd w:id="13"/>
+      <w:bookmarkEnd w:id="14"/>
+      <w:bookmarkEnd w:id="15"/>
       <w:bookmarkEnd w:id="23"/>
-      <w:bookmarkEnd w:id="24"/>
-      <w:bookmarkEnd w:id="25"/>
-      <w:bookmarkEnd w:id="26"/>
-      <w:bookmarkEnd w:id="34"/>
     </w:p>
     <w:p>
       <w:pPr>
@@ -11927,13 +12058,14 @@
         <w:pStyle w:val="BackMatterHeading"/>
         <w:spacing w:after="120"/>
       </w:pPr>
-      <w:bookmarkStart w:id="281" w:name="_Toc495298971"/>
-      <w:bookmarkStart w:id="282" w:name="_Toc511999373"/>
-      <w:r>
+      <w:bookmarkStart w:id="253" w:name="_Toc495298971"/>
+      <w:bookmarkStart w:id="254" w:name="_Toc511999373"/>
+      <w:r>
+        <w:lastRenderedPageBreak/>
         <w:t>Acronyms</w:t>
       </w:r>
-      <w:bookmarkEnd w:id="281"/>
-      <w:bookmarkEnd w:id="282"/>
+      <w:bookmarkEnd w:id="253"/>
+      <w:bookmarkEnd w:id="254"/>
     </w:p>
     <w:tbl>
       <w:tblPr>
@@ -12560,8 +12692,8 @@
     </w:tbl>
     <w:p/>
     <w:sectPr>
-      <w:headerReference w:type="first" r:id="rId57"/>
-      <w:footerReference w:type="first" r:id="rId58"/>
+      <w:headerReference w:type="first" r:id="rId55"/>
+      <w:footerReference w:type="first" r:id="rId56"/>
       <w:pgSz w:w="12240" w:h="15840" w:code="1"/>
       <w:pgMar w:top="1440" w:right="1440" w:bottom="1440" w:left="1440" w:header="504" w:footer="504" w:gutter="0"/>
       <w:cols w:space="720"/>
@@ -12754,7 +12886,7 @@
         <w:bCs/>
         <w:noProof/>
       </w:rPr>
-      <w:t>May 30,</w:t>
+      <w:t>May 31,</w:t>
     </w:r>
     <w:r>
       <w:rPr>
@@ -12922,7 +13054,7 @@
       <w:rPr>
         <w:noProof/>
       </w:rPr>
-      <w:t>May 30, 2018</w:t>
+      <w:t>May 31, 2018</w:t>
     </w:r>
     <w:r>
       <w:rPr>
@@ -13083,7 +13215,7 @@
         <w:bCs/>
         <w:noProof/>
       </w:rPr>
-      <w:t>May 30,</w:t>
+      <w:t>May 31,</w:t>
     </w:r>
     <w:r>
       <w:rPr>
@@ -13255,7 +13387,7 @@
         <w:bCs/>
         <w:noProof/>
       </w:rPr>
-      <w:t>May 30,</w:t>
+      <w:t>May 31,</w:t>
     </w:r>
     <w:r>
       <w:rPr>
@@ -13419,7 +13551,7 @@
         <w:rStyle w:val="PageNumber"/>
         <w:noProof/>
       </w:rPr>
-      <w:t>May 30, 2018</w:t>
+      <w:t>May 31, 2018</w:t>
     </w:r>
     <w:r>
       <w:rPr>
@@ -13581,7 +13713,7 @@
       <w:rPr>
         <w:noProof/>
       </w:rPr>
-      <w:t>May 30, 2018</w:t>
+      <w:t>May 31, 2018</w:t>
     </w:r>
     <w:r>
       <w:rPr>
@@ -13743,7 +13875,7 @@
       <w:rPr>
         <w:noProof/>
       </w:rPr>
-      <w:t>May 30, 2018</w:t>
+      <w:t>May 31, 2018</w:t>
     </w:r>
     <w:r>
       <w:rPr>
@@ -13905,7 +14037,7 @@
       <w:rPr>
         <w:noProof/>
       </w:rPr>
-      <w:t>May 30, 2018</w:t>
+      <w:t>May 31, 2018</w:t>
     </w:r>
     <w:r>
       <w:rPr>
@@ -14067,7 +14199,7 @@
       <w:rPr>
         <w:noProof/>
       </w:rPr>
-      <w:t>May 30, 2018</w:t>
+      <w:t>May 31, 2018</w:t>
     </w:r>
     <w:r>
       <w:rPr>
@@ -14229,7 +14361,7 @@
       <w:rPr>
         <w:noProof/>
       </w:rPr>
-      <w:t>May 30, 2018</w:t>
+      <w:t>May 31, 2018</w:t>
     </w:r>
     <w:r>
       <w:rPr>
@@ -14597,7 +14729,7 @@
       <w:rPr>
         <w:noProof/>
       </w:rPr>
-      <w:t>Measure Dashboard</w:t>
+      <w:t>Frequently Asked Questions</w:t>
     </w:r>
     <w:r>
       <w:rPr>
@@ -21385,12 +21517,13 @@
 </file>
 
 <file path=customXml/item1.xml><?xml version="1.0" encoding="utf-8"?>
-<?mso-contentType ?>
-<FormTemplates xmlns="http://schemas.microsoft.com/sharepoint/v3/contenttype/forms">
-  <Display>DocumentLibraryForm</Display>
-  <Edit>DocumentLibraryForm</Edit>
-  <New>DocumentLibraryForm</New>
-</FormTemplates>
+<p:properties xmlns:p="http://schemas.microsoft.com/office/2006/metadata/properties" xmlns:xsi="http://www.w3.org/2001/XMLSchema-instance" xmlns:pc="http://schemas.microsoft.com/office/infopath/2007/PartnerControls">
+  <documentManagement>
+    <MITRE_x0020_Sensitivity xmlns="http://schemas.microsoft.com/sharepoint/v3">Internal MITRE Information</MITRE_x0020_Sensitivity>
+    <_Contributor xmlns="http://schemas.microsoft.com/sharepoint/v3/fields" xsi:nil="true"/>
+    <Release_x0020_Statement xmlns="http://schemas.microsoft.com/sharepoint/v3">For Internal MITRE Use</Release_x0020_Statement>
+  </documentManagement>
+</p:properties>
 </file>
 
 <file path=customXml/item2.xml><?xml version="1.0" encoding="utf-8"?>
@@ -21404,16 +21537,6 @@
 </file>
 
 <file path=customXml/item3.xml><?xml version="1.0" encoding="utf-8"?>
-<p:properties xmlns:p="http://schemas.microsoft.com/office/2006/metadata/properties" xmlns:xsi="http://www.w3.org/2001/XMLSchema-instance" xmlns:pc="http://schemas.microsoft.com/office/infopath/2007/PartnerControls">
-  <documentManagement>
-    <MITRE_x0020_Sensitivity xmlns="http://schemas.microsoft.com/sharepoint/v3">Internal MITRE Information</MITRE_x0020_Sensitivity>
-    <_Contributor xmlns="http://schemas.microsoft.com/sharepoint/v3/fields" xsi:nil="true"/>
-    <Release_x0020_Statement xmlns="http://schemas.microsoft.com/sharepoint/v3">For Internal MITRE Use</Release_x0020_Statement>
-  </documentManagement>
-</p:properties>
-</file>
-
-<file path=customXml/item4.xml><?xml version="1.0" encoding="utf-8"?>
 <ct:contentTypeSchema xmlns:ct="http://schemas.microsoft.com/office/2006/metadata/contentType" xmlns:ma="http://schemas.microsoft.com/office/2006/metadata/properties/metaAttributes" ct:_="" ma:_="" ma:contentTypeName="MITRE Work" ma:contentTypeID="0x010100A825481C94DC304F9ED0704604ADBB6500FFEC96A03B2510459214DE5CF89DCD72" ma:contentTypeVersion="11" ma:contentTypeDescription="Materials and documents that contain MITRE authored content and other content directly attributable to MITRE and its work" ma:contentTypeScope="" ma:versionID="414c00dd9a3cd11416cdb411a8076a85">
   <xsd:schema xmlns:xsd="http://www.w3.org/2001/XMLSchema" xmlns:xs="http://www.w3.org/2001/XMLSchema" xmlns:p="http://schemas.microsoft.com/office/2006/metadata/properties" xmlns:ns1="http://schemas.microsoft.com/sharepoint/v3" xmlns:ns2="http://schemas.microsoft.com/sharepoint/v3/fields" xmlns:ns3="36f53926-463e-4688-a86b-cf49c03748d4" targetNamespace="http://schemas.microsoft.com/office/2006/metadata/properties" ma:root="true" ma:fieldsID="75a02b111b96f0fc3f0b9aa0e96518e1" ns1:_="" ns2:_="" ns3:_="">
     <xsd:import namespace="http://schemas.microsoft.com/sharepoint/v3"/>
@@ -21602,14 +21725,26 @@
 </ct:contentTypeSchema>
 </file>
 
+<file path=customXml/item4.xml><?xml version="1.0" encoding="utf-8"?>
+<?mso-contentType ?>
+<FormTemplates xmlns="http://schemas.microsoft.com/sharepoint/v3/contenttype/forms">
+  <Display>DocumentLibraryForm</Display>
+  <Edit>DocumentLibraryForm</Edit>
+  <New>DocumentLibraryForm</New>
+</FormTemplates>
+</file>
+
 <file path=customXml/item5.xml><?xml version="1.0" encoding="utf-8"?>
 <b:Sources xmlns:b="http://schemas.openxmlformats.org/officeDocument/2006/bibliography" xmlns="http://schemas.openxmlformats.org/officeDocument/2006/bibliography" SelectedStyle="/APASixthEditionOfficeOnline.xsl" StyleName="APA"/>
 </file>
 
 <file path=customXml/itemProps1.xml><?xml version="1.0" encoding="utf-8"?>
-<ds:datastoreItem xmlns:ds="http://schemas.openxmlformats.org/officeDocument/2006/customXml" ds:itemID="{079CEF4D-EE2A-4CD4-A3EF-85632952DEF2}">
+<ds:datastoreItem xmlns:ds="http://schemas.openxmlformats.org/officeDocument/2006/customXml" ds:itemID="{B8742CA0-0D66-4BFB-8A94-E2CCEF44D6A7}">
   <ds:schemaRefs>
-    <ds:schemaRef ds:uri="http://schemas.microsoft.com/sharepoint/v3/contenttype/forms"/>
+    <ds:schemaRef ds:uri="http://schemas.microsoft.com/office/2006/metadata/properties"/>
+    <ds:schemaRef ds:uri="http://schemas.microsoft.com/office/infopath/2007/PartnerControls"/>
+    <ds:schemaRef ds:uri="http://schemas.microsoft.com/sharepoint/v3"/>
+    <ds:schemaRef ds:uri="http://schemas.microsoft.com/sharepoint/v3/fields"/>
   </ds:schemaRefs>
 </ds:datastoreItem>
 </file>
@@ -21623,17 +21758,6 @@
 </file>
 
 <file path=customXml/itemProps3.xml><?xml version="1.0" encoding="utf-8"?>
-<ds:datastoreItem xmlns:ds="http://schemas.openxmlformats.org/officeDocument/2006/customXml" ds:itemID="{B8742CA0-0D66-4BFB-8A94-E2CCEF44D6A7}">
-  <ds:schemaRefs>
-    <ds:schemaRef ds:uri="http://schemas.microsoft.com/office/2006/metadata/properties"/>
-    <ds:schemaRef ds:uri="http://schemas.microsoft.com/office/infopath/2007/PartnerControls"/>
-    <ds:schemaRef ds:uri="http://schemas.microsoft.com/sharepoint/v3"/>
-    <ds:schemaRef ds:uri="http://schemas.microsoft.com/sharepoint/v3/fields"/>
-  </ds:schemaRefs>
-</ds:datastoreItem>
-</file>
-
-<file path=customXml/itemProps4.xml><?xml version="1.0" encoding="utf-8"?>
 <ds:datastoreItem xmlns:ds="http://schemas.openxmlformats.org/officeDocument/2006/customXml" ds:itemID="{A6535AC9-6D77-4B0A-9D90-E9476348F8C3}">
   <ds:schemaRefs>
     <ds:schemaRef ds:uri="http://schemas.microsoft.com/office/2006/metadata/contentType"/>
@@ -21653,8 +21777,16 @@
 </ds:datastoreItem>
 </file>
 
+<file path=customXml/itemProps4.xml><?xml version="1.0" encoding="utf-8"?>
+<ds:datastoreItem xmlns:ds="http://schemas.openxmlformats.org/officeDocument/2006/customXml" ds:itemID="{079CEF4D-EE2A-4CD4-A3EF-85632952DEF2}">
+  <ds:schemaRefs>
+    <ds:schemaRef ds:uri="http://schemas.microsoft.com/sharepoint/v3/contenttype/forms"/>
+  </ds:schemaRefs>
+</ds:datastoreItem>
+</file>
+
 <file path=customXml/itemProps5.xml><?xml version="1.0" encoding="utf-8"?>
-<ds:datastoreItem xmlns:ds="http://schemas.openxmlformats.org/officeDocument/2006/customXml" ds:itemID="{4D8908FF-2CAF-5342-8628-23B81247B405}">
+<ds:datastoreItem xmlns:ds="http://schemas.openxmlformats.org/officeDocument/2006/customXml" ds:itemID="{AE94E021-2174-D34A-9D46-51C6691F1B27}">
   <ds:schemaRefs>
     <ds:schemaRef ds:uri="http://schemas.openxmlformats.org/officeDocument/2006/bibliography"/>
   </ds:schemaRefs>

</xml_diff>

<commit_message>
Adding 'draft' markings to beta user guide.
</commit_message>
<xml_diff>
--- a/doc/Bonnie_user_guide.docx
+++ b/doc/Bonnie_user_guide.docx
@@ -239,6 +239,17 @@
         <w:rPr>
           <w:rFonts w:ascii="Arial Narrow" w:cs="Arial Narrow" w:eastAsia="Arial Narrow" w:hAnsi="Arial Narrow"/>
           <w:b w:val="1"/>
+          <w:color w:val="1f497d"/>
+          <w:sz w:val="46"/>
+          <w:szCs w:val="46"/>
+          <w:rtl w:val="0"/>
+        </w:rPr>
+        <w:t xml:space="preserve">Draft - </w:t>
+      </w:r>
+      <w:r>
+        <w:rPr>
+          <w:rFonts w:ascii="Arial Narrow" w:cs="Arial Narrow" w:eastAsia="Arial Narrow" w:hAnsi="Arial Narrow"/>
+          <w:b w:val="1"/>
           <w:i w:val="0"/>
           <w:smallCaps w:val="0"/>
           <w:strike w:val="0"/>
@@ -250,7 +261,7 @@
           <w:vertAlign w:val="baseline"/>
           <w:rtl w:val="0"/>
         </w:rPr>
-        <w:t xml:space="preserve">Bonnie User Guide</w:t>
+        <w:t xml:space="preserve">Bonnie FHIR (Beta) User Guide</w:t>
       </w:r>
       <w:r>
         <w:rPr>
@@ -730,4094 +741,6 @@
               <w:jc w:val="center"/>
               <w:rPr>
                 <w:rFonts w:ascii="Arial" w:cs="Arial" w:eastAsia="Arial" w:hAnsi="Arial"/>
-                <w:b w:val="0"/>
-                <w:i w:val="0"/>
-                <w:smallCaps w:val="0"/>
-                <w:strike w:val="0"/>
-                <w:color w:val="000000"/>
-                <w:sz w:val="20"/>
-                <w:szCs w:val="20"/>
-                <w:u w:val="none"/>
-                <w:shd w:fill="auto" w:val="clear"/>
-                <w:vertAlign w:val="baseline"/>
-              </w:rPr>
-            </w:pPr>
-            <w:r>
-              <w:rPr>
-                <w:rFonts w:ascii="Arial" w:cs="Arial" w:eastAsia="Arial" w:hAnsi="Arial"/>
-                <w:b w:val="0"/>
-                <w:i w:val="0"/>
-                <w:smallCaps w:val="0"/>
-                <w:strike w:val="0"/>
-                <w:color w:val="000000"/>
-                <w:sz w:val="20"/>
-                <w:szCs w:val="20"/>
-                <w:u w:val="none"/>
-                <w:shd w:fill="auto" w:val="clear"/>
-                <w:vertAlign w:val="baseline"/>
-                <w:rtl w:val="0"/>
-              </w:rPr>
-              <w:t xml:space="preserve">0.1</w:t>
-            </w:r>
-          </w:p>
-        </w:tc>
-        <w:tc>
-          <w:tcPr>
-            <w:tcBorders>
-              <w:top w:color="000000" w:space="0" w:sz="4" w:val="single"/>
-              <w:left w:color="000000" w:space="0" w:sz="4" w:val="single"/>
-              <w:bottom w:color="000000" w:space="0" w:sz="4" w:val="single"/>
-              <w:right w:color="000000" w:space="0" w:sz="4" w:val="single"/>
-            </w:tcBorders>
-            <w:shd w:fill="ffffff" w:val="clear"/>
-          </w:tcPr>
-          <w:p>
-            <w:pPr>
-              <w:keepNext w:val="0"/>
-              <w:keepLines w:val="0"/>
-              <w:widowControl w:val="1"/>
-              <w:pBdr>
-                <w:top w:space="0" w:sz="0" w:val="nil"/>
-                <w:left w:space="0" w:sz="0" w:val="nil"/>
-                <w:bottom w:space="0" w:sz="0" w:val="nil"/>
-                <w:right w:space="0" w:sz="0" w:val="nil"/>
-                <w:between w:space="0" w:sz="0" w:val="nil"/>
-              </w:pBdr>
-              <w:shd w:fill="auto" w:val="clear"/>
-              <w:spacing w:after="40" w:before="40" w:line="240" w:lineRule="auto"/>
-              <w:ind w:left="0" w:right="0" w:firstLine="0"/>
-              <w:jc w:val="left"/>
-              <w:rPr>
-                <w:rFonts w:ascii="Arial" w:cs="Arial" w:eastAsia="Arial" w:hAnsi="Arial"/>
-                <w:b w:val="0"/>
-                <w:i w:val="0"/>
-                <w:smallCaps w:val="0"/>
-                <w:strike w:val="0"/>
-                <w:color w:val="000000"/>
-                <w:sz w:val="20"/>
-                <w:szCs w:val="20"/>
-                <w:u w:val="none"/>
-                <w:shd w:fill="auto" w:val="clear"/>
-                <w:vertAlign w:val="baseline"/>
-              </w:rPr>
-            </w:pPr>
-            <w:r>
-              <w:rPr>
-                <w:rFonts w:ascii="Arial" w:cs="Arial" w:eastAsia="Arial" w:hAnsi="Arial"/>
-                <w:b w:val="0"/>
-                <w:i w:val="0"/>
-                <w:smallCaps w:val="0"/>
-                <w:strike w:val="0"/>
-                <w:color w:val="000000"/>
-                <w:sz w:val="20"/>
-                <w:szCs w:val="20"/>
-                <w:u w:val="none"/>
-                <w:shd w:fill="auto" w:val="clear"/>
-                <w:vertAlign w:val="baseline"/>
-                <w:rtl w:val="0"/>
-              </w:rPr>
-              <w:t xml:space="preserve">April 15, 2014</w:t>
-            </w:r>
-          </w:p>
-        </w:tc>
-        <w:tc>
-          <w:tcPr>
-            <w:tcBorders>
-              <w:top w:color="000000" w:space="0" w:sz="4" w:val="single"/>
-              <w:left w:color="000000" w:space="0" w:sz="4" w:val="single"/>
-              <w:bottom w:color="000000" w:space="0" w:sz="4" w:val="single"/>
-              <w:right w:color="000000" w:space="0" w:sz="4" w:val="single"/>
-            </w:tcBorders>
-            <w:shd w:fill="ffffff" w:val="clear"/>
-          </w:tcPr>
-          <w:p>
-            <w:pPr>
-              <w:keepNext w:val="0"/>
-              <w:keepLines w:val="0"/>
-              <w:widowControl w:val="1"/>
-              <w:pBdr>
-                <w:top w:space="0" w:sz="0" w:val="nil"/>
-                <w:left w:space="0" w:sz="0" w:val="nil"/>
-                <w:bottom w:space="0" w:sz="0" w:val="nil"/>
-                <w:right w:space="0" w:sz="0" w:val="nil"/>
-                <w:between w:space="0" w:sz="0" w:val="nil"/>
-              </w:pBdr>
-              <w:shd w:fill="auto" w:val="clear"/>
-              <w:spacing w:after="40" w:before="40" w:line="240" w:lineRule="auto"/>
-              <w:ind w:left="0" w:right="0" w:firstLine="0"/>
-              <w:jc w:val="left"/>
-              <w:rPr>
-                <w:rFonts w:ascii="Arial" w:cs="Arial" w:eastAsia="Arial" w:hAnsi="Arial"/>
-                <w:b w:val="0"/>
-                <w:i w:val="0"/>
-                <w:smallCaps w:val="0"/>
-                <w:strike w:val="0"/>
-                <w:color w:val="000000"/>
-                <w:sz w:val="20"/>
-                <w:szCs w:val="20"/>
-                <w:u w:val="none"/>
-                <w:shd w:fill="auto" w:val="clear"/>
-                <w:vertAlign w:val="baseline"/>
-              </w:rPr>
-            </w:pPr>
-            <w:r>
-              <w:rPr>
-                <w:rFonts w:ascii="Arial" w:cs="Arial" w:eastAsia="Arial" w:hAnsi="Arial"/>
-                <w:b w:val="0"/>
-                <w:i w:val="0"/>
-                <w:smallCaps w:val="0"/>
-                <w:strike w:val="0"/>
-                <w:color w:val="000000"/>
-                <w:sz w:val="20"/>
-                <w:szCs w:val="20"/>
-                <w:u w:val="none"/>
-                <w:shd w:fill="auto" w:val="clear"/>
-                <w:vertAlign w:val="baseline"/>
-                <w:rtl w:val="0"/>
-              </w:rPr>
-              <w:t xml:space="preserve">Andre Quina / MITRE</w:t>
-            </w:r>
-          </w:p>
-        </w:tc>
-        <w:tc>
-          <w:tcPr>
-            <w:tcBorders>
-              <w:top w:color="000000" w:space="0" w:sz="4" w:val="single"/>
-              <w:left w:color="000000" w:space="0" w:sz="4" w:val="single"/>
-              <w:bottom w:color="000000" w:space="0" w:sz="4" w:val="single"/>
-              <w:right w:color="000000" w:space="0" w:sz="4" w:val="single"/>
-            </w:tcBorders>
-            <w:shd w:fill="ffffff" w:val="clear"/>
-          </w:tcPr>
-          <w:p>
-            <w:pPr>
-              <w:keepNext w:val="0"/>
-              <w:keepLines w:val="0"/>
-              <w:widowControl w:val="1"/>
-              <w:pBdr>
-                <w:top w:space="0" w:sz="0" w:val="nil"/>
-                <w:left w:space="0" w:sz="0" w:val="nil"/>
-                <w:bottom w:space="0" w:sz="0" w:val="nil"/>
-                <w:right w:space="0" w:sz="0" w:val="nil"/>
-                <w:between w:space="0" w:sz="0" w:val="nil"/>
-              </w:pBdr>
-              <w:shd w:fill="auto" w:val="clear"/>
-              <w:spacing w:after="40" w:before="40" w:line="240" w:lineRule="auto"/>
-              <w:ind w:left="0" w:right="0" w:firstLine="0"/>
-              <w:jc w:val="left"/>
-              <w:rPr>
-                <w:rFonts w:ascii="Arial" w:cs="Arial" w:eastAsia="Arial" w:hAnsi="Arial"/>
-                <w:b w:val="0"/>
-                <w:i w:val="0"/>
-                <w:smallCaps w:val="0"/>
-                <w:strike w:val="0"/>
-                <w:color w:val="000000"/>
-                <w:sz w:val="20"/>
-                <w:szCs w:val="20"/>
-                <w:u w:val="none"/>
-                <w:shd w:fill="auto" w:val="clear"/>
-                <w:vertAlign w:val="baseline"/>
-              </w:rPr>
-            </w:pPr>
-            <w:r>
-              <w:rPr>
-                <w:rFonts w:ascii="Arial" w:cs="Arial" w:eastAsia="Arial" w:hAnsi="Arial"/>
-                <w:b w:val="0"/>
-                <w:i w:val="0"/>
-                <w:smallCaps w:val="0"/>
-                <w:strike w:val="0"/>
-                <w:color w:val="000000"/>
-                <w:sz w:val="20"/>
-                <w:szCs w:val="20"/>
-                <w:u w:val="none"/>
-                <w:shd w:fill="auto" w:val="clear"/>
-                <w:vertAlign w:val="baseline"/>
-                <w:rtl w:val="0"/>
-              </w:rPr>
-              <w:t xml:space="preserve">Initial draft</w:t>
-            </w:r>
-          </w:p>
-        </w:tc>
-      </w:tr>
-      <w:tr>
-        <w:tc>
-          <w:tcPr>
-            <w:tcBorders>
-              <w:top w:color="000000" w:space="0" w:sz="4" w:val="single"/>
-              <w:left w:color="000000" w:space="0" w:sz="4" w:val="single"/>
-              <w:bottom w:color="000000" w:space="0" w:sz="4" w:val="single"/>
-              <w:right w:color="000000" w:space="0" w:sz="4" w:val="single"/>
-            </w:tcBorders>
-            <w:shd w:fill="ffffff" w:val="clear"/>
-          </w:tcPr>
-          <w:p>
-            <w:pPr>
-              <w:keepNext w:val="0"/>
-              <w:keepLines w:val="0"/>
-              <w:widowControl w:val="1"/>
-              <w:pBdr>
-                <w:top w:space="0" w:sz="0" w:val="nil"/>
-                <w:left w:space="0" w:sz="0" w:val="nil"/>
-                <w:bottom w:space="0" w:sz="0" w:val="nil"/>
-                <w:right w:space="0" w:sz="0" w:val="nil"/>
-                <w:between w:space="0" w:sz="0" w:val="nil"/>
-              </w:pBdr>
-              <w:shd w:fill="auto" w:val="clear"/>
-              <w:tabs>
-                <w:tab w:val="center" w:pos="4320"/>
-              </w:tabs>
-              <w:spacing w:after="40" w:before="40" w:line="240" w:lineRule="auto"/>
-              <w:ind w:left="0" w:right="0" w:firstLine="0"/>
-              <w:jc w:val="center"/>
-              <w:rPr>
-                <w:rFonts w:ascii="Arial" w:cs="Arial" w:eastAsia="Arial" w:hAnsi="Arial"/>
-                <w:b w:val="0"/>
-                <w:i w:val="0"/>
-                <w:smallCaps w:val="0"/>
-                <w:strike w:val="0"/>
-                <w:color w:val="000000"/>
-                <w:sz w:val="20"/>
-                <w:szCs w:val="20"/>
-                <w:u w:val="none"/>
-                <w:shd w:fill="auto" w:val="clear"/>
-                <w:vertAlign w:val="baseline"/>
-              </w:rPr>
-            </w:pPr>
-            <w:r>
-              <w:rPr>
-                <w:rFonts w:ascii="Arial" w:cs="Arial" w:eastAsia="Arial" w:hAnsi="Arial"/>
-                <w:b w:val="0"/>
-                <w:i w:val="0"/>
-                <w:smallCaps w:val="0"/>
-                <w:strike w:val="0"/>
-                <w:color w:val="000000"/>
-                <w:sz w:val="20"/>
-                <w:szCs w:val="20"/>
-                <w:u w:val="none"/>
-                <w:shd w:fill="auto" w:val="clear"/>
-                <w:vertAlign w:val="baseline"/>
-                <w:rtl w:val="0"/>
-              </w:rPr>
-              <w:t xml:space="preserve">0.1.1</w:t>
-            </w:r>
-          </w:p>
-        </w:tc>
-        <w:tc>
-          <w:tcPr>
-            <w:tcBorders>
-              <w:top w:color="000000" w:space="0" w:sz="4" w:val="single"/>
-              <w:left w:color="000000" w:space="0" w:sz="4" w:val="single"/>
-              <w:bottom w:color="000000" w:space="0" w:sz="4" w:val="single"/>
-              <w:right w:color="000000" w:space="0" w:sz="4" w:val="single"/>
-            </w:tcBorders>
-            <w:shd w:fill="ffffff" w:val="clear"/>
-          </w:tcPr>
-          <w:p>
-            <w:pPr>
-              <w:keepNext w:val="0"/>
-              <w:keepLines w:val="0"/>
-              <w:widowControl w:val="1"/>
-              <w:pBdr>
-                <w:top w:space="0" w:sz="0" w:val="nil"/>
-                <w:left w:space="0" w:sz="0" w:val="nil"/>
-                <w:bottom w:space="0" w:sz="0" w:val="nil"/>
-                <w:right w:space="0" w:sz="0" w:val="nil"/>
-                <w:between w:space="0" w:sz="0" w:val="nil"/>
-              </w:pBdr>
-              <w:shd w:fill="auto" w:val="clear"/>
-              <w:spacing w:after="40" w:before="40" w:line="240" w:lineRule="auto"/>
-              <w:ind w:left="0" w:right="0" w:firstLine="0"/>
-              <w:jc w:val="left"/>
-              <w:rPr>
-                <w:rFonts w:ascii="Arial" w:cs="Arial" w:eastAsia="Arial" w:hAnsi="Arial"/>
-                <w:b w:val="0"/>
-                <w:i w:val="0"/>
-                <w:smallCaps w:val="0"/>
-                <w:strike w:val="0"/>
-                <w:color w:val="000000"/>
-                <w:sz w:val="20"/>
-                <w:szCs w:val="20"/>
-                <w:u w:val="none"/>
-                <w:shd w:fill="auto" w:val="clear"/>
-                <w:vertAlign w:val="baseline"/>
-              </w:rPr>
-            </w:pPr>
-            <w:r>
-              <w:rPr>
-                <w:rFonts w:ascii="Arial" w:cs="Arial" w:eastAsia="Arial" w:hAnsi="Arial"/>
-                <w:b w:val="0"/>
-                <w:i w:val="0"/>
-                <w:smallCaps w:val="0"/>
-                <w:strike w:val="0"/>
-                <w:color w:val="000000"/>
-                <w:sz w:val="20"/>
-                <w:szCs w:val="20"/>
-                <w:u w:val="none"/>
-                <w:shd w:fill="auto" w:val="clear"/>
-                <w:vertAlign w:val="baseline"/>
-                <w:rtl w:val="0"/>
-              </w:rPr>
-              <w:t xml:space="preserve">July 18, 2014</w:t>
-            </w:r>
-          </w:p>
-        </w:tc>
-        <w:tc>
-          <w:tcPr>
-            <w:tcBorders>
-              <w:top w:color="000000" w:space="0" w:sz="4" w:val="single"/>
-              <w:left w:color="000000" w:space="0" w:sz="4" w:val="single"/>
-              <w:bottom w:color="000000" w:space="0" w:sz="4" w:val="single"/>
-              <w:right w:color="000000" w:space="0" w:sz="4" w:val="single"/>
-            </w:tcBorders>
-            <w:shd w:fill="ffffff" w:val="clear"/>
-          </w:tcPr>
-          <w:p>
-            <w:pPr>
-              <w:keepNext w:val="0"/>
-              <w:keepLines w:val="0"/>
-              <w:widowControl w:val="1"/>
-              <w:pBdr>
-                <w:top w:space="0" w:sz="0" w:val="nil"/>
-                <w:left w:space="0" w:sz="0" w:val="nil"/>
-                <w:bottom w:space="0" w:sz="0" w:val="nil"/>
-                <w:right w:space="0" w:sz="0" w:val="nil"/>
-                <w:between w:space="0" w:sz="0" w:val="nil"/>
-              </w:pBdr>
-              <w:shd w:fill="auto" w:val="clear"/>
-              <w:spacing w:after="40" w:before="40" w:line="240" w:lineRule="auto"/>
-              <w:ind w:left="0" w:right="0" w:firstLine="0"/>
-              <w:jc w:val="left"/>
-              <w:rPr>
-                <w:rFonts w:ascii="Arial" w:cs="Arial" w:eastAsia="Arial" w:hAnsi="Arial"/>
-                <w:b w:val="0"/>
-                <w:i w:val="0"/>
-                <w:smallCaps w:val="0"/>
-                <w:strike w:val="0"/>
-                <w:color w:val="000000"/>
-                <w:sz w:val="20"/>
-                <w:szCs w:val="20"/>
-                <w:u w:val="none"/>
-                <w:shd w:fill="auto" w:val="clear"/>
-                <w:vertAlign w:val="baseline"/>
-              </w:rPr>
-            </w:pPr>
-            <w:r>
-              <w:rPr>
-                <w:rFonts w:ascii="Arial" w:cs="Arial" w:eastAsia="Arial" w:hAnsi="Arial"/>
-                <w:b w:val="0"/>
-                <w:i w:val="0"/>
-                <w:smallCaps w:val="0"/>
-                <w:strike w:val="0"/>
-                <w:color w:val="000000"/>
-                <w:sz w:val="20"/>
-                <w:szCs w:val="20"/>
-                <w:u w:val="none"/>
-                <w:shd w:fill="auto" w:val="clear"/>
-                <w:vertAlign w:val="baseline"/>
-                <w:rtl w:val="0"/>
-              </w:rPr>
-              <w:t xml:space="preserve">Cristen Jones / MITRE</w:t>
-            </w:r>
-          </w:p>
-        </w:tc>
-        <w:tc>
-          <w:tcPr>
-            <w:tcBorders>
-              <w:top w:color="000000" w:space="0" w:sz="4" w:val="single"/>
-              <w:left w:color="000000" w:space="0" w:sz="4" w:val="single"/>
-              <w:bottom w:color="000000" w:space="0" w:sz="4" w:val="single"/>
-              <w:right w:color="000000" w:space="0" w:sz="4" w:val="single"/>
-            </w:tcBorders>
-            <w:shd w:fill="ffffff" w:val="clear"/>
-          </w:tcPr>
-          <w:p>
-            <w:pPr>
-              <w:keepNext w:val="0"/>
-              <w:keepLines w:val="0"/>
-              <w:widowControl w:val="1"/>
-              <w:pBdr>
-                <w:top w:space="0" w:sz="0" w:val="nil"/>
-                <w:left w:space="0" w:sz="0" w:val="nil"/>
-                <w:bottom w:space="0" w:sz="0" w:val="nil"/>
-                <w:right w:space="0" w:sz="0" w:val="nil"/>
-                <w:between w:space="0" w:sz="0" w:val="nil"/>
-              </w:pBdr>
-              <w:shd w:fill="auto" w:val="clear"/>
-              <w:spacing w:after="40" w:before="40" w:line="240" w:lineRule="auto"/>
-              <w:ind w:left="0" w:right="0" w:firstLine="0"/>
-              <w:jc w:val="left"/>
-              <w:rPr>
-                <w:rFonts w:ascii="Arial" w:cs="Arial" w:eastAsia="Arial" w:hAnsi="Arial"/>
-                <w:b w:val="0"/>
-                <w:i w:val="0"/>
-                <w:smallCaps w:val="0"/>
-                <w:strike w:val="0"/>
-                <w:color w:val="000000"/>
-                <w:sz w:val="20"/>
-                <w:szCs w:val="20"/>
-                <w:u w:val="none"/>
-                <w:shd w:fill="auto" w:val="clear"/>
-                <w:vertAlign w:val="baseline"/>
-              </w:rPr>
-            </w:pPr>
-            <w:r>
-              <w:rPr>
-                <w:rFonts w:ascii="Arial" w:cs="Arial" w:eastAsia="Arial" w:hAnsi="Arial"/>
-                <w:b w:val="0"/>
-                <w:i w:val="0"/>
-                <w:smallCaps w:val="0"/>
-                <w:strike w:val="0"/>
-                <w:color w:val="000000"/>
-                <w:sz w:val="20"/>
-                <w:szCs w:val="20"/>
-                <w:u w:val="none"/>
-                <w:shd w:fill="auto" w:val="clear"/>
-                <w:vertAlign w:val="baseline"/>
-                <w:rtl w:val="0"/>
-              </w:rPr>
-              <w:t xml:space="preserve">Update for Bonnie v 1.1</w:t>
-            </w:r>
-          </w:p>
-        </w:tc>
-      </w:tr>
-      <w:tr>
-        <w:tc>
-          <w:tcPr>
-            <w:tcBorders>
-              <w:top w:color="000000" w:space="0" w:sz="4" w:val="single"/>
-              <w:left w:color="000000" w:space="0" w:sz="4" w:val="single"/>
-              <w:bottom w:color="000000" w:space="0" w:sz="4" w:val="single"/>
-              <w:right w:color="000000" w:space="0" w:sz="4" w:val="single"/>
-            </w:tcBorders>
-            <w:shd w:fill="ffffff" w:val="clear"/>
-          </w:tcPr>
-          <w:p>
-            <w:pPr>
-              <w:keepNext w:val="0"/>
-              <w:keepLines w:val="0"/>
-              <w:widowControl w:val="1"/>
-              <w:pBdr>
-                <w:top w:space="0" w:sz="0" w:val="nil"/>
-                <w:left w:space="0" w:sz="0" w:val="nil"/>
-                <w:bottom w:space="0" w:sz="0" w:val="nil"/>
-                <w:right w:space="0" w:sz="0" w:val="nil"/>
-                <w:between w:space="0" w:sz="0" w:val="nil"/>
-              </w:pBdr>
-              <w:shd w:fill="auto" w:val="clear"/>
-              <w:tabs>
-                <w:tab w:val="center" w:pos="4320"/>
-              </w:tabs>
-              <w:spacing w:after="40" w:before="40" w:line="240" w:lineRule="auto"/>
-              <w:ind w:left="0" w:right="0" w:firstLine="0"/>
-              <w:jc w:val="center"/>
-              <w:rPr>
-                <w:rFonts w:ascii="Arial" w:cs="Arial" w:eastAsia="Arial" w:hAnsi="Arial"/>
-                <w:b w:val="0"/>
-                <w:i w:val="0"/>
-                <w:smallCaps w:val="0"/>
-                <w:strike w:val="0"/>
-                <w:color w:val="000000"/>
-                <w:sz w:val="20"/>
-                <w:szCs w:val="20"/>
-                <w:u w:val="none"/>
-                <w:shd w:fill="auto" w:val="clear"/>
-                <w:vertAlign w:val="baseline"/>
-              </w:rPr>
-            </w:pPr>
-            <w:r>
-              <w:rPr>
-                <w:rFonts w:ascii="Arial" w:cs="Arial" w:eastAsia="Arial" w:hAnsi="Arial"/>
-                <w:b w:val="0"/>
-                <w:i w:val="0"/>
-                <w:smallCaps w:val="0"/>
-                <w:strike w:val="0"/>
-                <w:color w:val="000000"/>
-                <w:sz w:val="20"/>
-                <w:szCs w:val="20"/>
-                <w:u w:val="none"/>
-                <w:shd w:fill="auto" w:val="clear"/>
-                <w:vertAlign w:val="baseline"/>
-                <w:rtl w:val="0"/>
-              </w:rPr>
-              <w:t xml:space="preserve">0.2</w:t>
-            </w:r>
-          </w:p>
-        </w:tc>
-        <w:tc>
-          <w:tcPr>
-            <w:tcBorders>
-              <w:top w:color="000000" w:space="0" w:sz="4" w:val="single"/>
-              <w:left w:color="000000" w:space="0" w:sz="4" w:val="single"/>
-              <w:bottom w:color="000000" w:space="0" w:sz="4" w:val="single"/>
-              <w:right w:color="000000" w:space="0" w:sz="4" w:val="single"/>
-            </w:tcBorders>
-            <w:shd w:fill="ffffff" w:val="clear"/>
-          </w:tcPr>
-          <w:p>
-            <w:pPr>
-              <w:keepNext w:val="0"/>
-              <w:keepLines w:val="0"/>
-              <w:widowControl w:val="1"/>
-              <w:pBdr>
-                <w:top w:space="0" w:sz="0" w:val="nil"/>
-                <w:left w:space="0" w:sz="0" w:val="nil"/>
-                <w:bottom w:space="0" w:sz="0" w:val="nil"/>
-                <w:right w:space="0" w:sz="0" w:val="nil"/>
-                <w:between w:space="0" w:sz="0" w:val="nil"/>
-              </w:pBdr>
-              <w:shd w:fill="auto" w:val="clear"/>
-              <w:spacing w:after="40" w:before="40" w:line="240" w:lineRule="auto"/>
-              <w:ind w:left="0" w:right="0" w:firstLine="0"/>
-              <w:jc w:val="left"/>
-              <w:rPr>
-                <w:rFonts w:ascii="Arial" w:cs="Arial" w:eastAsia="Arial" w:hAnsi="Arial"/>
-                <w:b w:val="0"/>
-                <w:i w:val="0"/>
-                <w:smallCaps w:val="0"/>
-                <w:strike w:val="0"/>
-                <w:color w:val="000000"/>
-                <w:sz w:val="20"/>
-                <w:szCs w:val="20"/>
-                <w:u w:val="none"/>
-                <w:shd w:fill="auto" w:val="clear"/>
-                <w:vertAlign w:val="baseline"/>
-              </w:rPr>
-            </w:pPr>
-            <w:r>
-              <w:rPr>
-                <w:rFonts w:ascii="Arial" w:cs="Arial" w:eastAsia="Arial" w:hAnsi="Arial"/>
-                <w:b w:val="0"/>
-                <w:i w:val="0"/>
-                <w:smallCaps w:val="0"/>
-                <w:strike w:val="0"/>
-                <w:color w:val="000000"/>
-                <w:sz w:val="20"/>
-                <w:szCs w:val="20"/>
-                <w:u w:val="none"/>
-                <w:shd w:fill="auto" w:val="clear"/>
-                <w:vertAlign w:val="baseline"/>
-                <w:rtl w:val="0"/>
-              </w:rPr>
-              <w:t xml:space="preserve">April 13, 2015</w:t>
-            </w:r>
-          </w:p>
-        </w:tc>
-        <w:tc>
-          <w:tcPr>
-            <w:tcBorders>
-              <w:top w:color="000000" w:space="0" w:sz="4" w:val="single"/>
-              <w:left w:color="000000" w:space="0" w:sz="4" w:val="single"/>
-              <w:bottom w:color="000000" w:space="0" w:sz="4" w:val="single"/>
-              <w:right w:color="000000" w:space="0" w:sz="4" w:val="single"/>
-            </w:tcBorders>
-            <w:shd w:fill="ffffff" w:val="clear"/>
-          </w:tcPr>
-          <w:p>
-            <w:pPr>
-              <w:keepNext w:val="0"/>
-              <w:keepLines w:val="0"/>
-              <w:widowControl w:val="1"/>
-              <w:pBdr>
-                <w:top w:space="0" w:sz="0" w:val="nil"/>
-                <w:left w:space="0" w:sz="0" w:val="nil"/>
-                <w:bottom w:space="0" w:sz="0" w:val="nil"/>
-                <w:right w:space="0" w:sz="0" w:val="nil"/>
-                <w:between w:space="0" w:sz="0" w:val="nil"/>
-              </w:pBdr>
-              <w:shd w:fill="auto" w:val="clear"/>
-              <w:spacing w:after="40" w:before="40" w:line="240" w:lineRule="auto"/>
-              <w:ind w:left="0" w:right="0" w:firstLine="0"/>
-              <w:jc w:val="left"/>
-              <w:rPr>
-                <w:rFonts w:ascii="Arial" w:cs="Arial" w:eastAsia="Arial" w:hAnsi="Arial"/>
-                <w:b w:val="0"/>
-                <w:i w:val="0"/>
-                <w:smallCaps w:val="0"/>
-                <w:strike w:val="0"/>
-                <w:color w:val="000000"/>
-                <w:sz w:val="20"/>
-                <w:szCs w:val="20"/>
-                <w:u w:val="none"/>
-                <w:shd w:fill="auto" w:val="clear"/>
-                <w:vertAlign w:val="baseline"/>
-              </w:rPr>
-            </w:pPr>
-            <w:r>
-              <w:rPr>
-                <w:rFonts w:ascii="Arial" w:cs="Arial" w:eastAsia="Arial" w:hAnsi="Arial"/>
-                <w:b w:val="0"/>
-                <w:i w:val="0"/>
-                <w:smallCaps w:val="0"/>
-                <w:strike w:val="0"/>
-                <w:color w:val="000000"/>
-                <w:sz w:val="20"/>
-                <w:szCs w:val="20"/>
-                <w:u w:val="none"/>
-                <w:shd w:fill="auto" w:val="clear"/>
-                <w:vertAlign w:val="baseline"/>
-                <w:rtl w:val="0"/>
-              </w:rPr>
-              <w:t xml:space="preserve">Cristen Jones / MITRE</w:t>
-            </w:r>
-          </w:p>
-        </w:tc>
-        <w:tc>
-          <w:tcPr>
-            <w:tcBorders>
-              <w:top w:color="000000" w:space="0" w:sz="4" w:val="single"/>
-              <w:left w:color="000000" w:space="0" w:sz="4" w:val="single"/>
-              <w:bottom w:color="000000" w:space="0" w:sz="4" w:val="single"/>
-              <w:right w:color="000000" w:space="0" w:sz="4" w:val="single"/>
-            </w:tcBorders>
-            <w:shd w:fill="ffffff" w:val="clear"/>
-          </w:tcPr>
-          <w:p>
-            <w:pPr>
-              <w:keepNext w:val="0"/>
-              <w:keepLines w:val="0"/>
-              <w:widowControl w:val="1"/>
-              <w:pBdr>
-                <w:top w:space="0" w:sz="0" w:val="nil"/>
-                <w:left w:space="0" w:sz="0" w:val="nil"/>
-                <w:bottom w:space="0" w:sz="0" w:val="nil"/>
-                <w:right w:space="0" w:sz="0" w:val="nil"/>
-                <w:between w:space="0" w:sz="0" w:val="nil"/>
-              </w:pBdr>
-              <w:shd w:fill="auto" w:val="clear"/>
-              <w:spacing w:after="40" w:before="40" w:line="240" w:lineRule="auto"/>
-              <w:ind w:left="0" w:right="0" w:firstLine="0"/>
-              <w:jc w:val="left"/>
-              <w:rPr>
-                <w:rFonts w:ascii="Arial" w:cs="Arial" w:eastAsia="Arial" w:hAnsi="Arial"/>
-                <w:b w:val="0"/>
-                <w:i w:val="0"/>
-                <w:smallCaps w:val="0"/>
-                <w:strike w:val="0"/>
-                <w:color w:val="000000"/>
-                <w:sz w:val="20"/>
-                <w:szCs w:val="20"/>
-                <w:u w:val="none"/>
-                <w:shd w:fill="auto" w:val="clear"/>
-                <w:vertAlign w:val="baseline"/>
-              </w:rPr>
-            </w:pPr>
-            <w:r>
-              <w:rPr>
-                <w:rFonts w:ascii="Arial" w:cs="Arial" w:eastAsia="Arial" w:hAnsi="Arial"/>
-                <w:b w:val="0"/>
-                <w:i w:val="0"/>
-                <w:smallCaps w:val="0"/>
-                <w:strike w:val="0"/>
-                <w:color w:val="000000"/>
-                <w:sz w:val="20"/>
-                <w:szCs w:val="20"/>
-                <w:u w:val="none"/>
-                <w:shd w:fill="auto" w:val="clear"/>
-                <w:vertAlign w:val="baseline"/>
-                <w:rtl w:val="0"/>
-              </w:rPr>
-              <w:t xml:space="preserve">Update for Bonnie v 1.3</w:t>
-            </w:r>
-          </w:p>
-        </w:tc>
-      </w:tr>
-      <w:tr>
-        <w:tc>
-          <w:tcPr>
-            <w:tcBorders>
-              <w:top w:color="000000" w:space="0" w:sz="4" w:val="single"/>
-              <w:left w:color="000000" w:space="0" w:sz="4" w:val="single"/>
-              <w:bottom w:color="000000" w:space="0" w:sz="4" w:val="single"/>
-              <w:right w:color="000000" w:space="0" w:sz="4" w:val="single"/>
-            </w:tcBorders>
-            <w:shd w:fill="ffffff" w:val="clear"/>
-          </w:tcPr>
-          <w:p>
-            <w:pPr>
-              <w:keepNext w:val="0"/>
-              <w:keepLines w:val="0"/>
-              <w:widowControl w:val="1"/>
-              <w:pBdr>
-                <w:top w:space="0" w:sz="0" w:val="nil"/>
-                <w:left w:space="0" w:sz="0" w:val="nil"/>
-                <w:bottom w:space="0" w:sz="0" w:val="nil"/>
-                <w:right w:space="0" w:sz="0" w:val="nil"/>
-                <w:between w:space="0" w:sz="0" w:val="nil"/>
-              </w:pBdr>
-              <w:shd w:fill="auto" w:val="clear"/>
-              <w:tabs>
-                <w:tab w:val="center" w:pos="4320"/>
-              </w:tabs>
-              <w:spacing w:after="40" w:before="40" w:line="240" w:lineRule="auto"/>
-              <w:ind w:left="0" w:right="0" w:firstLine="0"/>
-              <w:jc w:val="center"/>
-              <w:rPr>
-                <w:rFonts w:ascii="Arial" w:cs="Arial" w:eastAsia="Arial" w:hAnsi="Arial"/>
-                <w:b w:val="0"/>
-                <w:i w:val="0"/>
-                <w:smallCaps w:val="0"/>
-                <w:strike w:val="0"/>
-                <w:color w:val="000000"/>
-                <w:sz w:val="20"/>
-                <w:szCs w:val="20"/>
-                <w:u w:val="none"/>
-                <w:shd w:fill="auto" w:val="clear"/>
-                <w:vertAlign w:val="baseline"/>
-              </w:rPr>
-            </w:pPr>
-            <w:r>
-              <w:rPr>
-                <w:rFonts w:ascii="Arial" w:cs="Arial" w:eastAsia="Arial" w:hAnsi="Arial"/>
-                <w:b w:val="0"/>
-                <w:i w:val="0"/>
-                <w:smallCaps w:val="0"/>
-                <w:strike w:val="0"/>
-                <w:color w:val="000000"/>
-                <w:sz w:val="20"/>
-                <w:szCs w:val="20"/>
-                <w:u w:val="none"/>
-                <w:shd w:fill="auto" w:val="clear"/>
-                <w:vertAlign w:val="baseline"/>
-                <w:rtl w:val="0"/>
-              </w:rPr>
-              <w:t xml:space="preserve">1.4</w:t>
-            </w:r>
-          </w:p>
-        </w:tc>
-        <w:tc>
-          <w:tcPr>
-            <w:tcBorders>
-              <w:top w:color="000000" w:space="0" w:sz="4" w:val="single"/>
-              <w:left w:color="000000" w:space="0" w:sz="4" w:val="single"/>
-              <w:bottom w:color="000000" w:space="0" w:sz="4" w:val="single"/>
-              <w:right w:color="000000" w:space="0" w:sz="4" w:val="single"/>
-            </w:tcBorders>
-            <w:shd w:fill="ffffff" w:val="clear"/>
-          </w:tcPr>
-          <w:p>
-            <w:pPr>
-              <w:keepNext w:val="0"/>
-              <w:keepLines w:val="0"/>
-              <w:widowControl w:val="1"/>
-              <w:pBdr>
-                <w:top w:space="0" w:sz="0" w:val="nil"/>
-                <w:left w:space="0" w:sz="0" w:val="nil"/>
-                <w:bottom w:space="0" w:sz="0" w:val="nil"/>
-                <w:right w:space="0" w:sz="0" w:val="nil"/>
-                <w:between w:space="0" w:sz="0" w:val="nil"/>
-              </w:pBdr>
-              <w:shd w:fill="auto" w:val="clear"/>
-              <w:spacing w:after="40" w:before="40" w:line="240" w:lineRule="auto"/>
-              <w:ind w:left="0" w:right="0" w:firstLine="0"/>
-              <w:jc w:val="left"/>
-              <w:rPr>
-                <w:rFonts w:ascii="Arial" w:cs="Arial" w:eastAsia="Arial" w:hAnsi="Arial"/>
-                <w:b w:val="0"/>
-                <w:i w:val="0"/>
-                <w:smallCaps w:val="0"/>
-                <w:strike w:val="0"/>
-                <w:color w:val="000000"/>
-                <w:sz w:val="20"/>
-                <w:szCs w:val="20"/>
-                <w:u w:val="none"/>
-                <w:shd w:fill="auto" w:val="clear"/>
-                <w:vertAlign w:val="baseline"/>
-              </w:rPr>
-            </w:pPr>
-            <w:r>
-              <w:rPr>
-                <w:rFonts w:ascii="Arial" w:cs="Arial" w:eastAsia="Arial" w:hAnsi="Arial"/>
-                <w:b w:val="0"/>
-                <w:i w:val="0"/>
-                <w:smallCaps w:val="0"/>
-                <w:strike w:val="0"/>
-                <w:color w:val="000000"/>
-                <w:sz w:val="20"/>
-                <w:szCs w:val="20"/>
-                <w:u w:val="none"/>
-                <w:shd w:fill="auto" w:val="clear"/>
-                <w:vertAlign w:val="baseline"/>
-                <w:rtl w:val="0"/>
-              </w:rPr>
-              <w:t xml:space="preserve">January 13, 2016</w:t>
-            </w:r>
-          </w:p>
-        </w:tc>
-        <w:tc>
-          <w:tcPr>
-            <w:tcBorders>
-              <w:top w:color="000000" w:space="0" w:sz="4" w:val="single"/>
-              <w:left w:color="000000" w:space="0" w:sz="4" w:val="single"/>
-              <w:bottom w:color="000000" w:space="0" w:sz="4" w:val="single"/>
-              <w:right w:color="000000" w:space="0" w:sz="4" w:val="single"/>
-            </w:tcBorders>
-            <w:shd w:fill="ffffff" w:val="clear"/>
-          </w:tcPr>
-          <w:p>
-            <w:pPr>
-              <w:keepNext w:val="0"/>
-              <w:keepLines w:val="0"/>
-              <w:widowControl w:val="1"/>
-              <w:pBdr>
-                <w:top w:space="0" w:sz="0" w:val="nil"/>
-                <w:left w:space="0" w:sz="0" w:val="nil"/>
-                <w:bottom w:space="0" w:sz="0" w:val="nil"/>
-                <w:right w:space="0" w:sz="0" w:val="nil"/>
-                <w:between w:space="0" w:sz="0" w:val="nil"/>
-              </w:pBdr>
-              <w:shd w:fill="auto" w:val="clear"/>
-              <w:spacing w:after="40" w:before="40" w:line="240" w:lineRule="auto"/>
-              <w:ind w:left="0" w:right="0" w:firstLine="0"/>
-              <w:jc w:val="left"/>
-              <w:rPr>
-                <w:rFonts w:ascii="Arial" w:cs="Arial" w:eastAsia="Arial" w:hAnsi="Arial"/>
-                <w:b w:val="0"/>
-                <w:i w:val="0"/>
-                <w:smallCaps w:val="0"/>
-                <w:strike w:val="0"/>
-                <w:color w:val="000000"/>
-                <w:sz w:val="20"/>
-                <w:szCs w:val="20"/>
-                <w:u w:val="none"/>
-                <w:shd w:fill="auto" w:val="clear"/>
-                <w:vertAlign w:val="baseline"/>
-              </w:rPr>
-            </w:pPr>
-            <w:r>
-              <w:rPr>
-                <w:rFonts w:ascii="Arial" w:cs="Arial" w:eastAsia="Arial" w:hAnsi="Arial"/>
-                <w:b w:val="0"/>
-                <w:i w:val="0"/>
-                <w:smallCaps w:val="0"/>
-                <w:strike w:val="0"/>
-                <w:color w:val="000000"/>
-                <w:sz w:val="20"/>
-                <w:szCs w:val="20"/>
-                <w:u w:val="none"/>
-                <w:shd w:fill="auto" w:val="clear"/>
-                <w:vertAlign w:val="baseline"/>
-                <w:rtl w:val="0"/>
-              </w:rPr>
-              <w:t xml:space="preserve">Pace Ricciardelli / MITRE</w:t>
-            </w:r>
-          </w:p>
-        </w:tc>
-        <w:tc>
-          <w:tcPr>
-            <w:tcBorders>
-              <w:top w:color="000000" w:space="0" w:sz="4" w:val="single"/>
-              <w:left w:color="000000" w:space="0" w:sz="4" w:val="single"/>
-              <w:bottom w:color="000000" w:space="0" w:sz="4" w:val="single"/>
-              <w:right w:color="000000" w:space="0" w:sz="4" w:val="single"/>
-            </w:tcBorders>
-            <w:shd w:fill="ffffff" w:val="clear"/>
-          </w:tcPr>
-          <w:p>
-            <w:pPr>
-              <w:keepNext w:val="0"/>
-              <w:keepLines w:val="0"/>
-              <w:widowControl w:val="1"/>
-              <w:pBdr>
-                <w:top w:space="0" w:sz="0" w:val="nil"/>
-                <w:left w:space="0" w:sz="0" w:val="nil"/>
-                <w:bottom w:space="0" w:sz="0" w:val="nil"/>
-                <w:right w:space="0" w:sz="0" w:val="nil"/>
-                <w:between w:space="0" w:sz="0" w:val="nil"/>
-              </w:pBdr>
-              <w:shd w:fill="auto" w:val="clear"/>
-              <w:spacing w:after="40" w:before="40" w:line="240" w:lineRule="auto"/>
-              <w:ind w:left="0" w:right="0" w:firstLine="0"/>
-              <w:jc w:val="left"/>
-              <w:rPr>
-                <w:rFonts w:ascii="Arial" w:cs="Arial" w:eastAsia="Arial" w:hAnsi="Arial"/>
-                <w:b w:val="0"/>
-                <w:i w:val="0"/>
-                <w:smallCaps w:val="0"/>
-                <w:strike w:val="0"/>
-                <w:color w:val="000000"/>
-                <w:sz w:val="20"/>
-                <w:szCs w:val="20"/>
-                <w:u w:val="none"/>
-                <w:shd w:fill="auto" w:val="clear"/>
-                <w:vertAlign w:val="baseline"/>
-              </w:rPr>
-            </w:pPr>
-            <w:r>
-              <w:rPr>
-                <w:rFonts w:ascii="Arial" w:cs="Arial" w:eastAsia="Arial" w:hAnsi="Arial"/>
-                <w:b w:val="0"/>
-                <w:i w:val="0"/>
-                <w:smallCaps w:val="0"/>
-                <w:strike w:val="0"/>
-                <w:color w:val="000000"/>
-                <w:sz w:val="20"/>
-                <w:szCs w:val="20"/>
-                <w:u w:val="none"/>
-                <w:shd w:fill="auto" w:val="clear"/>
-                <w:vertAlign w:val="baseline"/>
-                <w:rtl w:val="0"/>
-              </w:rPr>
-              <w:t xml:space="preserve">Update for Bonnie v 1.4</w:t>
-            </w:r>
-          </w:p>
-        </w:tc>
-      </w:tr>
-      <w:tr>
-        <w:tc>
-          <w:tcPr>
-            <w:tcBorders>
-              <w:top w:color="000000" w:space="0" w:sz="4" w:val="single"/>
-              <w:left w:color="000000" w:space="0" w:sz="4" w:val="single"/>
-              <w:bottom w:color="000000" w:space="0" w:sz="4" w:val="single"/>
-              <w:right w:color="000000" w:space="0" w:sz="4" w:val="single"/>
-            </w:tcBorders>
-            <w:shd w:fill="ffffff" w:val="clear"/>
-          </w:tcPr>
-          <w:p>
-            <w:pPr>
-              <w:keepNext w:val="0"/>
-              <w:keepLines w:val="0"/>
-              <w:widowControl w:val="1"/>
-              <w:pBdr>
-                <w:top w:space="0" w:sz="0" w:val="nil"/>
-                <w:left w:space="0" w:sz="0" w:val="nil"/>
-                <w:bottom w:space="0" w:sz="0" w:val="nil"/>
-                <w:right w:space="0" w:sz="0" w:val="nil"/>
-                <w:between w:space="0" w:sz="0" w:val="nil"/>
-              </w:pBdr>
-              <w:shd w:fill="auto" w:val="clear"/>
-              <w:tabs>
-                <w:tab w:val="center" w:pos="4320"/>
-              </w:tabs>
-              <w:spacing w:after="40" w:before="40" w:line="240" w:lineRule="auto"/>
-              <w:ind w:left="0" w:right="0" w:firstLine="0"/>
-              <w:jc w:val="center"/>
-              <w:rPr>
-                <w:rFonts w:ascii="Arial" w:cs="Arial" w:eastAsia="Arial" w:hAnsi="Arial"/>
-                <w:b w:val="0"/>
-                <w:i w:val="0"/>
-                <w:smallCaps w:val="0"/>
-                <w:strike w:val="0"/>
-                <w:color w:val="000000"/>
-                <w:sz w:val="20"/>
-                <w:szCs w:val="20"/>
-                <w:u w:val="none"/>
-                <w:shd w:fill="auto" w:val="clear"/>
-                <w:vertAlign w:val="baseline"/>
-              </w:rPr>
-            </w:pPr>
-            <w:r>
-              <w:rPr>
-                <w:rFonts w:ascii="Arial" w:cs="Arial" w:eastAsia="Arial" w:hAnsi="Arial"/>
-                <w:b w:val="0"/>
-                <w:i w:val="0"/>
-                <w:smallCaps w:val="0"/>
-                <w:strike w:val="0"/>
-                <w:color w:val="000000"/>
-                <w:sz w:val="20"/>
-                <w:szCs w:val="20"/>
-                <w:u w:val="none"/>
-                <w:shd w:fill="auto" w:val="clear"/>
-                <w:vertAlign w:val="baseline"/>
-                <w:rtl w:val="0"/>
-              </w:rPr>
-              <w:t xml:space="preserve">1.5</w:t>
-            </w:r>
-          </w:p>
-        </w:tc>
-        <w:tc>
-          <w:tcPr>
-            <w:tcBorders>
-              <w:top w:color="000000" w:space="0" w:sz="4" w:val="single"/>
-              <w:left w:color="000000" w:space="0" w:sz="4" w:val="single"/>
-              <w:bottom w:color="000000" w:space="0" w:sz="4" w:val="single"/>
-              <w:right w:color="000000" w:space="0" w:sz="4" w:val="single"/>
-            </w:tcBorders>
-            <w:shd w:fill="ffffff" w:val="clear"/>
-          </w:tcPr>
-          <w:p>
-            <w:pPr>
-              <w:keepNext w:val="0"/>
-              <w:keepLines w:val="0"/>
-              <w:widowControl w:val="1"/>
-              <w:pBdr>
-                <w:top w:space="0" w:sz="0" w:val="nil"/>
-                <w:left w:space="0" w:sz="0" w:val="nil"/>
-                <w:bottom w:space="0" w:sz="0" w:val="nil"/>
-                <w:right w:space="0" w:sz="0" w:val="nil"/>
-                <w:between w:space="0" w:sz="0" w:val="nil"/>
-              </w:pBdr>
-              <w:shd w:fill="auto" w:val="clear"/>
-              <w:spacing w:after="40" w:before="40" w:line="240" w:lineRule="auto"/>
-              <w:ind w:left="0" w:right="0" w:firstLine="0"/>
-              <w:jc w:val="left"/>
-              <w:rPr>
-                <w:rFonts w:ascii="Arial" w:cs="Arial" w:eastAsia="Arial" w:hAnsi="Arial"/>
-                <w:b w:val="0"/>
-                <w:i w:val="0"/>
-                <w:smallCaps w:val="0"/>
-                <w:strike w:val="0"/>
-                <w:color w:val="000000"/>
-                <w:sz w:val="20"/>
-                <w:szCs w:val="20"/>
-                <w:u w:val="none"/>
-                <w:shd w:fill="auto" w:val="clear"/>
-                <w:vertAlign w:val="baseline"/>
-              </w:rPr>
-            </w:pPr>
-            <w:r>
-              <w:rPr>
-                <w:rFonts w:ascii="Arial" w:cs="Arial" w:eastAsia="Arial" w:hAnsi="Arial"/>
-                <w:b w:val="0"/>
-                <w:i w:val="0"/>
-                <w:smallCaps w:val="0"/>
-                <w:strike w:val="0"/>
-                <w:color w:val="000000"/>
-                <w:sz w:val="20"/>
-                <w:szCs w:val="20"/>
-                <w:u w:val="none"/>
-                <w:shd w:fill="auto" w:val="clear"/>
-                <w:vertAlign w:val="baseline"/>
-                <w:rtl w:val="0"/>
-              </w:rPr>
-              <w:t xml:space="preserve">November 18, 2016</w:t>
-            </w:r>
-          </w:p>
-        </w:tc>
-        <w:tc>
-          <w:tcPr>
-            <w:tcBorders>
-              <w:top w:color="000000" w:space="0" w:sz="4" w:val="single"/>
-              <w:left w:color="000000" w:space="0" w:sz="4" w:val="single"/>
-              <w:bottom w:color="000000" w:space="0" w:sz="4" w:val="single"/>
-              <w:right w:color="000000" w:space="0" w:sz="4" w:val="single"/>
-            </w:tcBorders>
-            <w:shd w:fill="ffffff" w:val="clear"/>
-          </w:tcPr>
-          <w:p>
-            <w:pPr>
-              <w:keepNext w:val="0"/>
-              <w:keepLines w:val="0"/>
-              <w:widowControl w:val="1"/>
-              <w:pBdr>
-                <w:top w:space="0" w:sz="0" w:val="nil"/>
-                <w:left w:space="0" w:sz="0" w:val="nil"/>
-                <w:bottom w:space="0" w:sz="0" w:val="nil"/>
-                <w:right w:space="0" w:sz="0" w:val="nil"/>
-                <w:between w:space="0" w:sz="0" w:val="nil"/>
-              </w:pBdr>
-              <w:shd w:fill="auto" w:val="clear"/>
-              <w:spacing w:after="40" w:before="40" w:line="240" w:lineRule="auto"/>
-              <w:ind w:left="0" w:right="0" w:firstLine="0"/>
-              <w:jc w:val="left"/>
-              <w:rPr>
-                <w:rFonts w:ascii="Arial" w:cs="Arial" w:eastAsia="Arial" w:hAnsi="Arial"/>
-                <w:b w:val="0"/>
-                <w:i w:val="0"/>
-                <w:smallCaps w:val="0"/>
-                <w:strike w:val="0"/>
-                <w:color w:val="000000"/>
-                <w:sz w:val="20"/>
-                <w:szCs w:val="20"/>
-                <w:u w:val="none"/>
-                <w:shd w:fill="auto" w:val="clear"/>
-                <w:vertAlign w:val="baseline"/>
-              </w:rPr>
-            </w:pPr>
-            <w:r>
-              <w:rPr>
-                <w:rFonts w:ascii="Arial" w:cs="Arial" w:eastAsia="Arial" w:hAnsi="Arial"/>
-                <w:b w:val="0"/>
-                <w:i w:val="0"/>
-                <w:smallCaps w:val="0"/>
-                <w:strike w:val="0"/>
-                <w:color w:val="000000"/>
-                <w:sz w:val="20"/>
-                <w:szCs w:val="20"/>
-                <w:u w:val="none"/>
-                <w:shd w:fill="auto" w:val="clear"/>
-                <w:vertAlign w:val="baseline"/>
-                <w:rtl w:val="0"/>
-              </w:rPr>
-              <w:t xml:space="preserve">David Connolly and Lizzie DeYoung / MITRE</w:t>
-            </w:r>
-          </w:p>
-        </w:tc>
-        <w:tc>
-          <w:tcPr>
-            <w:tcBorders>
-              <w:top w:color="000000" w:space="0" w:sz="4" w:val="single"/>
-              <w:left w:color="000000" w:space="0" w:sz="4" w:val="single"/>
-              <w:bottom w:color="000000" w:space="0" w:sz="4" w:val="single"/>
-              <w:right w:color="000000" w:space="0" w:sz="4" w:val="single"/>
-            </w:tcBorders>
-            <w:shd w:fill="ffffff" w:val="clear"/>
-          </w:tcPr>
-          <w:p>
-            <w:pPr>
-              <w:keepNext w:val="0"/>
-              <w:keepLines w:val="0"/>
-              <w:widowControl w:val="1"/>
-              <w:pBdr>
-                <w:top w:space="0" w:sz="0" w:val="nil"/>
-                <w:left w:space="0" w:sz="0" w:val="nil"/>
-                <w:bottom w:space="0" w:sz="0" w:val="nil"/>
-                <w:right w:space="0" w:sz="0" w:val="nil"/>
-                <w:between w:space="0" w:sz="0" w:val="nil"/>
-              </w:pBdr>
-              <w:shd w:fill="auto" w:val="clear"/>
-              <w:spacing w:after="40" w:before="40" w:line="240" w:lineRule="auto"/>
-              <w:ind w:left="0" w:right="0" w:firstLine="0"/>
-              <w:jc w:val="left"/>
-              <w:rPr>
-                <w:rFonts w:ascii="Arial" w:cs="Arial" w:eastAsia="Arial" w:hAnsi="Arial"/>
-                <w:b w:val="0"/>
-                <w:i w:val="0"/>
-                <w:smallCaps w:val="0"/>
-                <w:strike w:val="0"/>
-                <w:color w:val="000000"/>
-                <w:sz w:val="20"/>
-                <w:szCs w:val="20"/>
-                <w:u w:val="none"/>
-                <w:shd w:fill="auto" w:val="clear"/>
-                <w:vertAlign w:val="baseline"/>
-              </w:rPr>
-            </w:pPr>
-            <w:r>
-              <w:rPr>
-                <w:rFonts w:ascii="Arial" w:cs="Arial" w:eastAsia="Arial" w:hAnsi="Arial"/>
-                <w:b w:val="0"/>
-                <w:i w:val="0"/>
-                <w:smallCaps w:val="0"/>
-                <w:strike w:val="0"/>
-                <w:color w:val="000000"/>
-                <w:sz w:val="20"/>
-                <w:szCs w:val="20"/>
-                <w:u w:val="none"/>
-                <w:shd w:fill="auto" w:val="clear"/>
-                <w:vertAlign w:val="baseline"/>
-                <w:rtl w:val="0"/>
-              </w:rPr>
-              <w:t xml:space="preserve">Update for Bonnie v 1.5</w:t>
-            </w:r>
-          </w:p>
-        </w:tc>
-      </w:tr>
-      <w:tr>
-        <w:trPr>
-          <w:trHeight w:val="107" w:hRule="atLeast"/>
-        </w:trPr>
-        <w:tc>
-          <w:tcPr>
-            <w:tcBorders>
-              <w:top w:color="000000" w:space="0" w:sz="4" w:val="single"/>
-              <w:left w:color="000000" w:space="0" w:sz="4" w:val="single"/>
-              <w:bottom w:color="000000" w:space="0" w:sz="4" w:val="single"/>
-              <w:right w:color="000000" w:space="0" w:sz="4" w:val="single"/>
-            </w:tcBorders>
-            <w:shd w:fill="ffffff" w:val="clear"/>
-          </w:tcPr>
-          <w:p>
-            <w:pPr>
-              <w:keepNext w:val="0"/>
-              <w:keepLines w:val="0"/>
-              <w:widowControl w:val="1"/>
-              <w:pBdr>
-                <w:top w:space="0" w:sz="0" w:val="nil"/>
-                <w:left w:space="0" w:sz="0" w:val="nil"/>
-                <w:bottom w:space="0" w:sz="0" w:val="nil"/>
-                <w:right w:space="0" w:sz="0" w:val="nil"/>
-                <w:between w:space="0" w:sz="0" w:val="nil"/>
-              </w:pBdr>
-              <w:shd w:fill="auto" w:val="clear"/>
-              <w:tabs>
-                <w:tab w:val="center" w:pos="4320"/>
-              </w:tabs>
-              <w:spacing w:after="40" w:before="40" w:line="240" w:lineRule="auto"/>
-              <w:ind w:left="0" w:right="0" w:firstLine="0"/>
-              <w:jc w:val="center"/>
-              <w:rPr>
-                <w:rFonts w:ascii="Arial" w:cs="Arial" w:eastAsia="Arial" w:hAnsi="Arial"/>
-                <w:b w:val="0"/>
-                <w:i w:val="0"/>
-                <w:smallCaps w:val="0"/>
-                <w:strike w:val="0"/>
-                <w:color w:val="000000"/>
-                <w:sz w:val="20"/>
-                <w:szCs w:val="20"/>
-                <w:u w:val="none"/>
-                <w:shd w:fill="auto" w:val="clear"/>
-                <w:vertAlign w:val="baseline"/>
-              </w:rPr>
-            </w:pPr>
-            <w:r>
-              <w:rPr>
-                <w:rFonts w:ascii="Arial" w:cs="Arial" w:eastAsia="Arial" w:hAnsi="Arial"/>
-                <w:b w:val="0"/>
-                <w:i w:val="0"/>
-                <w:smallCaps w:val="0"/>
-                <w:strike w:val="0"/>
-                <w:color w:val="000000"/>
-                <w:sz w:val="20"/>
-                <w:szCs w:val="20"/>
-                <w:u w:val="none"/>
-                <w:shd w:fill="auto" w:val="clear"/>
-                <w:vertAlign w:val="baseline"/>
-                <w:rtl w:val="0"/>
-              </w:rPr>
-              <w:t xml:space="preserve">1.6</w:t>
-            </w:r>
-          </w:p>
-        </w:tc>
-        <w:tc>
-          <w:tcPr>
-            <w:tcBorders>
-              <w:top w:color="000000" w:space="0" w:sz="4" w:val="single"/>
-              <w:left w:color="000000" w:space="0" w:sz="4" w:val="single"/>
-              <w:bottom w:color="000000" w:space="0" w:sz="4" w:val="single"/>
-              <w:right w:color="000000" w:space="0" w:sz="4" w:val="single"/>
-            </w:tcBorders>
-            <w:shd w:fill="ffffff" w:val="clear"/>
-          </w:tcPr>
-          <w:p>
-            <w:pPr>
-              <w:keepNext w:val="0"/>
-              <w:keepLines w:val="0"/>
-              <w:widowControl w:val="1"/>
-              <w:pBdr>
-                <w:top w:space="0" w:sz="0" w:val="nil"/>
-                <w:left w:space="0" w:sz="0" w:val="nil"/>
-                <w:bottom w:space="0" w:sz="0" w:val="nil"/>
-                <w:right w:space="0" w:sz="0" w:val="nil"/>
-                <w:between w:space="0" w:sz="0" w:val="nil"/>
-              </w:pBdr>
-              <w:shd w:fill="auto" w:val="clear"/>
-              <w:spacing w:after="40" w:before="40" w:line="240" w:lineRule="auto"/>
-              <w:ind w:left="0" w:right="0" w:firstLine="0"/>
-              <w:jc w:val="left"/>
-              <w:rPr>
-                <w:rFonts w:ascii="Arial" w:cs="Arial" w:eastAsia="Arial" w:hAnsi="Arial"/>
-                <w:b w:val="0"/>
-                <w:i w:val="0"/>
-                <w:smallCaps w:val="0"/>
-                <w:strike w:val="0"/>
-                <w:color w:val="000000"/>
-                <w:sz w:val="20"/>
-                <w:szCs w:val="20"/>
-                <w:u w:val="none"/>
-                <w:shd w:fill="auto" w:val="clear"/>
-                <w:vertAlign w:val="baseline"/>
-              </w:rPr>
-            </w:pPr>
-            <w:r>
-              <w:rPr>
-                <w:rFonts w:ascii="Arial" w:cs="Arial" w:eastAsia="Arial" w:hAnsi="Arial"/>
-                <w:b w:val="0"/>
-                <w:i w:val="0"/>
-                <w:smallCaps w:val="0"/>
-                <w:strike w:val="0"/>
-                <w:color w:val="000000"/>
-                <w:sz w:val="20"/>
-                <w:szCs w:val="20"/>
-                <w:u w:val="none"/>
-                <w:shd w:fill="auto" w:val="clear"/>
-                <w:vertAlign w:val="baseline"/>
-                <w:rtl w:val="0"/>
-              </w:rPr>
-              <w:t xml:space="preserve">January 4, 2017</w:t>
-            </w:r>
-          </w:p>
-        </w:tc>
-        <w:tc>
-          <w:tcPr>
-            <w:tcBorders>
-              <w:top w:color="000000" w:space="0" w:sz="4" w:val="single"/>
-              <w:left w:color="000000" w:space="0" w:sz="4" w:val="single"/>
-              <w:bottom w:color="000000" w:space="0" w:sz="4" w:val="single"/>
-              <w:right w:color="000000" w:space="0" w:sz="4" w:val="single"/>
-            </w:tcBorders>
-            <w:shd w:fill="ffffff" w:val="clear"/>
-          </w:tcPr>
-          <w:p>
-            <w:pPr>
-              <w:keepNext w:val="0"/>
-              <w:keepLines w:val="0"/>
-              <w:widowControl w:val="1"/>
-              <w:pBdr>
-                <w:top w:space="0" w:sz="0" w:val="nil"/>
-                <w:left w:space="0" w:sz="0" w:val="nil"/>
-                <w:bottom w:space="0" w:sz="0" w:val="nil"/>
-                <w:right w:space="0" w:sz="0" w:val="nil"/>
-                <w:between w:space="0" w:sz="0" w:val="nil"/>
-              </w:pBdr>
-              <w:shd w:fill="auto" w:val="clear"/>
-              <w:spacing w:after="40" w:before="40" w:line="240" w:lineRule="auto"/>
-              <w:ind w:left="0" w:right="0" w:firstLine="0"/>
-              <w:jc w:val="left"/>
-              <w:rPr>
-                <w:rFonts w:ascii="Arial" w:cs="Arial" w:eastAsia="Arial" w:hAnsi="Arial"/>
-                <w:b w:val="0"/>
-                <w:i w:val="0"/>
-                <w:smallCaps w:val="0"/>
-                <w:strike w:val="0"/>
-                <w:color w:val="000000"/>
-                <w:sz w:val="20"/>
-                <w:szCs w:val="20"/>
-                <w:u w:val="none"/>
-                <w:shd w:fill="auto" w:val="clear"/>
-                <w:vertAlign w:val="baseline"/>
-              </w:rPr>
-            </w:pPr>
-            <w:r>
-              <w:rPr>
-                <w:rFonts w:ascii="Arial" w:cs="Arial" w:eastAsia="Arial" w:hAnsi="Arial"/>
-                <w:b w:val="0"/>
-                <w:i w:val="0"/>
-                <w:smallCaps w:val="0"/>
-                <w:strike w:val="0"/>
-                <w:color w:val="000000"/>
-                <w:sz w:val="20"/>
-                <w:szCs w:val="20"/>
-                <w:u w:val="none"/>
-                <w:shd w:fill="auto" w:val="clear"/>
-                <w:vertAlign w:val="baseline"/>
-                <w:rtl w:val="0"/>
-              </w:rPr>
-              <w:t xml:space="preserve">Kristian Mulcahy and Chris Tohline / MITRE</w:t>
-            </w:r>
-          </w:p>
-        </w:tc>
-        <w:tc>
-          <w:tcPr>
-            <w:tcBorders>
-              <w:top w:color="000000" w:space="0" w:sz="4" w:val="single"/>
-              <w:left w:color="000000" w:space="0" w:sz="4" w:val="single"/>
-              <w:bottom w:color="000000" w:space="0" w:sz="4" w:val="single"/>
-              <w:right w:color="000000" w:space="0" w:sz="4" w:val="single"/>
-            </w:tcBorders>
-            <w:shd w:fill="ffffff" w:val="clear"/>
-          </w:tcPr>
-          <w:p>
-            <w:pPr>
-              <w:keepNext w:val="0"/>
-              <w:keepLines w:val="0"/>
-              <w:widowControl w:val="1"/>
-              <w:pBdr>
-                <w:top w:space="0" w:sz="0" w:val="nil"/>
-                <w:left w:space="0" w:sz="0" w:val="nil"/>
-                <w:bottom w:space="0" w:sz="0" w:val="nil"/>
-                <w:right w:space="0" w:sz="0" w:val="nil"/>
-                <w:between w:space="0" w:sz="0" w:val="nil"/>
-              </w:pBdr>
-              <w:shd w:fill="auto" w:val="clear"/>
-              <w:spacing w:after="40" w:before="40" w:line="240" w:lineRule="auto"/>
-              <w:ind w:left="0" w:right="0" w:firstLine="0"/>
-              <w:jc w:val="left"/>
-              <w:rPr>
-                <w:rFonts w:ascii="Arial" w:cs="Arial" w:eastAsia="Arial" w:hAnsi="Arial"/>
-                <w:b w:val="0"/>
-                <w:i w:val="0"/>
-                <w:smallCaps w:val="0"/>
-                <w:strike w:val="0"/>
-                <w:color w:val="000000"/>
-                <w:sz w:val="20"/>
-                <w:szCs w:val="20"/>
-                <w:u w:val="none"/>
-                <w:shd w:fill="auto" w:val="clear"/>
-                <w:vertAlign w:val="baseline"/>
-              </w:rPr>
-            </w:pPr>
-            <w:r>
-              <w:rPr>
-                <w:rFonts w:ascii="Arial" w:cs="Arial" w:eastAsia="Arial" w:hAnsi="Arial"/>
-                <w:b w:val="0"/>
-                <w:i w:val="0"/>
-                <w:smallCaps w:val="0"/>
-                <w:strike w:val="0"/>
-                <w:color w:val="000000"/>
-                <w:sz w:val="20"/>
-                <w:szCs w:val="20"/>
-                <w:u w:val="none"/>
-                <w:shd w:fill="auto" w:val="clear"/>
-                <w:vertAlign w:val="baseline"/>
-                <w:rtl w:val="0"/>
-              </w:rPr>
-              <w:t xml:space="preserve">Update for Bonnie v 1.6</w:t>
-            </w:r>
-          </w:p>
-        </w:tc>
-      </w:tr>
-      <w:tr>
-        <w:tc>
-          <w:tcPr>
-            <w:tcBorders>
-              <w:top w:color="000000" w:space="0" w:sz="4" w:val="single"/>
-              <w:left w:color="000000" w:space="0" w:sz="4" w:val="single"/>
-              <w:bottom w:color="000000" w:space="0" w:sz="4" w:val="single"/>
-              <w:right w:color="000000" w:space="0" w:sz="4" w:val="single"/>
-            </w:tcBorders>
-            <w:shd w:fill="ffffff" w:val="clear"/>
-          </w:tcPr>
-          <w:p>
-            <w:pPr>
-              <w:keepNext w:val="0"/>
-              <w:keepLines w:val="0"/>
-              <w:widowControl w:val="1"/>
-              <w:pBdr>
-                <w:top w:space="0" w:sz="0" w:val="nil"/>
-                <w:left w:space="0" w:sz="0" w:val="nil"/>
-                <w:bottom w:space="0" w:sz="0" w:val="nil"/>
-                <w:right w:space="0" w:sz="0" w:val="nil"/>
-                <w:between w:space="0" w:sz="0" w:val="nil"/>
-              </w:pBdr>
-              <w:shd w:fill="auto" w:val="clear"/>
-              <w:tabs>
-                <w:tab w:val="center" w:pos="4320"/>
-              </w:tabs>
-              <w:spacing w:after="40" w:before="40" w:line="240" w:lineRule="auto"/>
-              <w:ind w:left="0" w:right="0" w:firstLine="0"/>
-              <w:jc w:val="center"/>
-              <w:rPr>
-                <w:rFonts w:ascii="Arial" w:cs="Arial" w:eastAsia="Arial" w:hAnsi="Arial"/>
-                <w:b w:val="0"/>
-                <w:i w:val="0"/>
-                <w:smallCaps w:val="0"/>
-                <w:strike w:val="0"/>
-                <w:color w:val="000000"/>
-                <w:sz w:val="20"/>
-                <w:szCs w:val="20"/>
-                <w:u w:val="none"/>
-                <w:shd w:fill="auto" w:val="clear"/>
-                <w:vertAlign w:val="baseline"/>
-              </w:rPr>
-            </w:pPr>
-            <w:r>
-              <w:rPr>
-                <w:rFonts w:ascii="Arial" w:cs="Arial" w:eastAsia="Arial" w:hAnsi="Arial"/>
-                <w:b w:val="0"/>
-                <w:i w:val="0"/>
-                <w:smallCaps w:val="0"/>
-                <w:strike w:val="0"/>
-                <w:color w:val="000000"/>
-                <w:sz w:val="20"/>
-                <w:szCs w:val="20"/>
-                <w:u w:val="none"/>
-                <w:shd w:fill="auto" w:val="clear"/>
-                <w:vertAlign w:val="baseline"/>
-                <w:rtl w:val="0"/>
-              </w:rPr>
-              <w:t xml:space="preserve">1.6.5</w:t>
-            </w:r>
-          </w:p>
-        </w:tc>
-        <w:tc>
-          <w:tcPr>
-            <w:tcBorders>
-              <w:top w:color="000000" w:space="0" w:sz="4" w:val="single"/>
-              <w:left w:color="000000" w:space="0" w:sz="4" w:val="single"/>
-              <w:bottom w:color="000000" w:space="0" w:sz="4" w:val="single"/>
-              <w:right w:color="000000" w:space="0" w:sz="4" w:val="single"/>
-            </w:tcBorders>
-            <w:shd w:fill="ffffff" w:val="clear"/>
-          </w:tcPr>
-          <w:p>
-            <w:pPr>
-              <w:keepNext w:val="0"/>
-              <w:keepLines w:val="0"/>
-              <w:widowControl w:val="1"/>
-              <w:pBdr>
-                <w:top w:space="0" w:sz="0" w:val="nil"/>
-                <w:left w:space="0" w:sz="0" w:val="nil"/>
-                <w:bottom w:space="0" w:sz="0" w:val="nil"/>
-                <w:right w:space="0" w:sz="0" w:val="nil"/>
-                <w:between w:space="0" w:sz="0" w:val="nil"/>
-              </w:pBdr>
-              <w:shd w:fill="auto" w:val="clear"/>
-              <w:spacing w:after="40" w:before="40" w:line="240" w:lineRule="auto"/>
-              <w:ind w:left="0" w:right="0" w:firstLine="0"/>
-              <w:jc w:val="left"/>
-              <w:rPr>
-                <w:rFonts w:ascii="Arial" w:cs="Arial" w:eastAsia="Arial" w:hAnsi="Arial"/>
-                <w:b w:val="0"/>
-                <w:i w:val="0"/>
-                <w:smallCaps w:val="0"/>
-                <w:strike w:val="0"/>
-                <w:color w:val="000000"/>
-                <w:sz w:val="20"/>
-                <w:szCs w:val="20"/>
-                <w:u w:val="none"/>
-                <w:shd w:fill="auto" w:val="clear"/>
-                <w:vertAlign w:val="baseline"/>
-              </w:rPr>
-            </w:pPr>
-            <w:r>
-              <w:rPr>
-                <w:rFonts w:ascii="Arial" w:cs="Arial" w:eastAsia="Arial" w:hAnsi="Arial"/>
-                <w:b w:val="0"/>
-                <w:i w:val="0"/>
-                <w:smallCaps w:val="0"/>
-                <w:strike w:val="0"/>
-                <w:color w:val="000000"/>
-                <w:sz w:val="20"/>
-                <w:szCs w:val="20"/>
-                <w:u w:val="none"/>
-                <w:shd w:fill="auto" w:val="clear"/>
-                <w:vertAlign w:val="baseline"/>
-                <w:rtl w:val="0"/>
-              </w:rPr>
-              <w:t xml:space="preserve">June 8, 2017</w:t>
-            </w:r>
-          </w:p>
-        </w:tc>
-        <w:tc>
-          <w:tcPr>
-            <w:tcBorders>
-              <w:top w:color="000000" w:space="0" w:sz="4" w:val="single"/>
-              <w:left w:color="000000" w:space="0" w:sz="4" w:val="single"/>
-              <w:bottom w:color="000000" w:space="0" w:sz="4" w:val="single"/>
-              <w:right w:color="000000" w:space="0" w:sz="4" w:val="single"/>
-            </w:tcBorders>
-            <w:shd w:fill="ffffff" w:val="clear"/>
-          </w:tcPr>
-          <w:p>
-            <w:pPr>
-              <w:keepNext w:val="0"/>
-              <w:keepLines w:val="0"/>
-              <w:widowControl w:val="1"/>
-              <w:pBdr>
-                <w:top w:space="0" w:sz="0" w:val="nil"/>
-                <w:left w:space="0" w:sz="0" w:val="nil"/>
-                <w:bottom w:space="0" w:sz="0" w:val="nil"/>
-                <w:right w:space="0" w:sz="0" w:val="nil"/>
-                <w:between w:space="0" w:sz="0" w:val="nil"/>
-              </w:pBdr>
-              <w:shd w:fill="auto" w:val="clear"/>
-              <w:spacing w:after="40" w:before="40" w:line="240" w:lineRule="auto"/>
-              <w:ind w:left="0" w:right="0" w:firstLine="0"/>
-              <w:jc w:val="left"/>
-              <w:rPr>
-                <w:rFonts w:ascii="Arial" w:cs="Arial" w:eastAsia="Arial" w:hAnsi="Arial"/>
-                <w:b w:val="0"/>
-                <w:i w:val="0"/>
-                <w:smallCaps w:val="0"/>
-                <w:strike w:val="0"/>
-                <w:color w:val="000000"/>
-                <w:sz w:val="20"/>
-                <w:szCs w:val="20"/>
-                <w:u w:val="none"/>
-                <w:shd w:fill="auto" w:val="clear"/>
-                <w:vertAlign w:val="baseline"/>
-              </w:rPr>
-            </w:pPr>
-            <w:r>
-              <w:rPr>
-                <w:rFonts w:ascii="Arial" w:cs="Arial" w:eastAsia="Arial" w:hAnsi="Arial"/>
-                <w:b w:val="0"/>
-                <w:i w:val="0"/>
-                <w:smallCaps w:val="0"/>
-                <w:strike w:val="0"/>
-                <w:color w:val="000000"/>
-                <w:sz w:val="20"/>
-                <w:szCs w:val="20"/>
-                <w:u w:val="none"/>
-                <w:shd w:fill="auto" w:val="clear"/>
-                <w:vertAlign w:val="baseline"/>
-                <w:rtl w:val="0"/>
-              </w:rPr>
-              <w:t xml:space="preserve">Chris Tohline / MITRE</w:t>
-            </w:r>
-          </w:p>
-        </w:tc>
-        <w:tc>
-          <w:tcPr>
-            <w:tcBorders>
-              <w:top w:color="000000" w:space="0" w:sz="4" w:val="single"/>
-              <w:left w:color="000000" w:space="0" w:sz="4" w:val="single"/>
-              <w:bottom w:color="000000" w:space="0" w:sz="4" w:val="single"/>
-              <w:right w:color="000000" w:space="0" w:sz="4" w:val="single"/>
-            </w:tcBorders>
-            <w:shd w:fill="ffffff" w:val="clear"/>
-          </w:tcPr>
-          <w:p>
-            <w:pPr>
-              <w:keepNext w:val="0"/>
-              <w:keepLines w:val="0"/>
-              <w:widowControl w:val="1"/>
-              <w:pBdr>
-                <w:top w:space="0" w:sz="0" w:val="nil"/>
-                <w:left w:space="0" w:sz="0" w:val="nil"/>
-                <w:bottom w:space="0" w:sz="0" w:val="nil"/>
-                <w:right w:space="0" w:sz="0" w:val="nil"/>
-                <w:between w:space="0" w:sz="0" w:val="nil"/>
-              </w:pBdr>
-              <w:shd w:fill="auto" w:val="clear"/>
-              <w:spacing w:after="40" w:before="40" w:line="240" w:lineRule="auto"/>
-              <w:ind w:left="0" w:right="0" w:firstLine="0"/>
-              <w:jc w:val="left"/>
-              <w:rPr>
-                <w:rFonts w:ascii="Arial" w:cs="Arial" w:eastAsia="Arial" w:hAnsi="Arial"/>
-                <w:b w:val="0"/>
-                <w:i w:val="0"/>
-                <w:smallCaps w:val="0"/>
-                <w:strike w:val="0"/>
-                <w:color w:val="000000"/>
-                <w:sz w:val="20"/>
-                <w:szCs w:val="20"/>
-                <w:u w:val="none"/>
-                <w:shd w:fill="auto" w:val="clear"/>
-                <w:vertAlign w:val="baseline"/>
-              </w:rPr>
-            </w:pPr>
-            <w:r>
-              <w:rPr>
-                <w:rFonts w:ascii="Arial" w:cs="Arial" w:eastAsia="Arial" w:hAnsi="Arial"/>
-                <w:b w:val="0"/>
-                <w:i w:val="0"/>
-                <w:smallCaps w:val="0"/>
-                <w:strike w:val="0"/>
-                <w:color w:val="000000"/>
-                <w:sz w:val="20"/>
-                <w:szCs w:val="20"/>
-                <w:u w:val="none"/>
-                <w:shd w:fill="auto" w:val="clear"/>
-                <w:vertAlign w:val="baseline"/>
-                <w:rtl w:val="0"/>
-              </w:rPr>
-              <w:t xml:space="preserve">Update for Bonnie v 1.6.5</w:t>
-            </w:r>
-          </w:p>
-        </w:tc>
-      </w:tr>
-      <w:tr>
-        <w:tc>
-          <w:tcPr>
-            <w:tcBorders>
-              <w:top w:color="000000" w:space="0" w:sz="4" w:val="single"/>
-              <w:left w:color="000000" w:space="0" w:sz="4" w:val="single"/>
-              <w:bottom w:color="000000" w:space="0" w:sz="4" w:val="single"/>
-              <w:right w:color="000000" w:space="0" w:sz="4" w:val="single"/>
-            </w:tcBorders>
-            <w:shd w:fill="ffffff" w:val="clear"/>
-          </w:tcPr>
-          <w:p>
-            <w:pPr>
-              <w:keepNext w:val="0"/>
-              <w:keepLines w:val="0"/>
-              <w:widowControl w:val="1"/>
-              <w:pBdr>
-                <w:top w:space="0" w:sz="0" w:val="nil"/>
-                <w:left w:space="0" w:sz="0" w:val="nil"/>
-                <w:bottom w:space="0" w:sz="0" w:val="nil"/>
-                <w:right w:space="0" w:sz="0" w:val="nil"/>
-                <w:between w:space="0" w:sz="0" w:val="nil"/>
-              </w:pBdr>
-              <w:shd w:fill="auto" w:val="clear"/>
-              <w:tabs>
-                <w:tab w:val="center" w:pos="4320"/>
-              </w:tabs>
-              <w:spacing w:after="40" w:before="40" w:line="240" w:lineRule="auto"/>
-              <w:ind w:left="0" w:right="0" w:firstLine="0"/>
-              <w:jc w:val="center"/>
-              <w:rPr>
-                <w:rFonts w:ascii="Arial" w:cs="Arial" w:eastAsia="Arial" w:hAnsi="Arial"/>
-                <w:b w:val="0"/>
-                <w:i w:val="0"/>
-                <w:smallCaps w:val="0"/>
-                <w:strike w:val="0"/>
-                <w:color w:val="000000"/>
-                <w:sz w:val="20"/>
-                <w:szCs w:val="20"/>
-                <w:u w:val="none"/>
-                <w:shd w:fill="auto" w:val="clear"/>
-                <w:vertAlign w:val="baseline"/>
-              </w:rPr>
-            </w:pPr>
-            <w:r>
-              <w:rPr>
-                <w:rFonts w:ascii="Arial" w:cs="Arial" w:eastAsia="Arial" w:hAnsi="Arial"/>
-                <w:b w:val="0"/>
-                <w:i w:val="0"/>
-                <w:smallCaps w:val="0"/>
-                <w:strike w:val="0"/>
-                <w:color w:val="000000"/>
-                <w:sz w:val="20"/>
-                <w:szCs w:val="20"/>
-                <w:u w:val="none"/>
-                <w:shd w:fill="auto" w:val="clear"/>
-                <w:vertAlign w:val="baseline"/>
-                <w:rtl w:val="0"/>
-              </w:rPr>
-              <w:t xml:space="preserve">2.0</w:t>
-            </w:r>
-          </w:p>
-        </w:tc>
-        <w:tc>
-          <w:tcPr>
-            <w:tcBorders>
-              <w:top w:color="000000" w:space="0" w:sz="4" w:val="single"/>
-              <w:left w:color="000000" w:space="0" w:sz="4" w:val="single"/>
-              <w:bottom w:color="000000" w:space="0" w:sz="4" w:val="single"/>
-              <w:right w:color="000000" w:space="0" w:sz="4" w:val="single"/>
-            </w:tcBorders>
-            <w:shd w:fill="ffffff" w:val="clear"/>
-          </w:tcPr>
-          <w:p>
-            <w:pPr>
-              <w:keepNext w:val="0"/>
-              <w:keepLines w:val="0"/>
-              <w:widowControl w:val="1"/>
-              <w:pBdr>
-                <w:top w:space="0" w:sz="0" w:val="nil"/>
-                <w:left w:space="0" w:sz="0" w:val="nil"/>
-                <w:bottom w:space="0" w:sz="0" w:val="nil"/>
-                <w:right w:space="0" w:sz="0" w:val="nil"/>
-                <w:between w:space="0" w:sz="0" w:val="nil"/>
-              </w:pBdr>
-              <w:shd w:fill="auto" w:val="clear"/>
-              <w:spacing w:after="40" w:before="40" w:line="240" w:lineRule="auto"/>
-              <w:ind w:left="0" w:right="0" w:firstLine="0"/>
-              <w:jc w:val="left"/>
-              <w:rPr>
-                <w:rFonts w:ascii="Arial" w:cs="Arial" w:eastAsia="Arial" w:hAnsi="Arial"/>
-                <w:b w:val="0"/>
-                <w:i w:val="0"/>
-                <w:smallCaps w:val="0"/>
-                <w:strike w:val="0"/>
-                <w:color w:val="000000"/>
-                <w:sz w:val="20"/>
-                <w:szCs w:val="20"/>
-                <w:u w:val="none"/>
-                <w:shd w:fill="auto" w:val="clear"/>
-                <w:vertAlign w:val="baseline"/>
-              </w:rPr>
-            </w:pPr>
-            <w:r>
-              <w:rPr>
-                <w:rFonts w:ascii="Arial" w:cs="Arial" w:eastAsia="Arial" w:hAnsi="Arial"/>
-                <w:b w:val="0"/>
-                <w:i w:val="0"/>
-                <w:smallCaps w:val="0"/>
-                <w:strike w:val="0"/>
-                <w:color w:val="000000"/>
-                <w:sz w:val="20"/>
-                <w:szCs w:val="20"/>
-                <w:u w:val="none"/>
-                <w:shd w:fill="auto" w:val="clear"/>
-                <w:vertAlign w:val="baseline"/>
-                <w:rtl w:val="0"/>
-              </w:rPr>
-              <w:t xml:space="preserve">November 14, 2017</w:t>
-            </w:r>
-          </w:p>
-        </w:tc>
-        <w:tc>
-          <w:tcPr>
-            <w:tcBorders>
-              <w:top w:color="000000" w:space="0" w:sz="4" w:val="single"/>
-              <w:left w:color="000000" w:space="0" w:sz="4" w:val="single"/>
-              <w:bottom w:color="000000" w:space="0" w:sz="4" w:val="single"/>
-              <w:right w:color="000000" w:space="0" w:sz="4" w:val="single"/>
-            </w:tcBorders>
-            <w:shd w:fill="ffffff" w:val="clear"/>
-          </w:tcPr>
-          <w:p>
-            <w:pPr>
-              <w:keepNext w:val="0"/>
-              <w:keepLines w:val="0"/>
-              <w:widowControl w:val="1"/>
-              <w:pBdr>
-                <w:top w:space="0" w:sz="0" w:val="nil"/>
-                <w:left w:space="0" w:sz="0" w:val="nil"/>
-                <w:bottom w:space="0" w:sz="0" w:val="nil"/>
-                <w:right w:space="0" w:sz="0" w:val="nil"/>
-                <w:between w:space="0" w:sz="0" w:val="nil"/>
-              </w:pBdr>
-              <w:shd w:fill="auto" w:val="clear"/>
-              <w:spacing w:after="40" w:before="40" w:line="240" w:lineRule="auto"/>
-              <w:ind w:left="0" w:right="0" w:firstLine="0"/>
-              <w:jc w:val="left"/>
-              <w:rPr>
-                <w:rFonts w:ascii="Arial" w:cs="Arial" w:eastAsia="Arial" w:hAnsi="Arial"/>
-                <w:b w:val="0"/>
-                <w:i w:val="0"/>
-                <w:smallCaps w:val="0"/>
-                <w:strike w:val="0"/>
-                <w:color w:val="000000"/>
-                <w:sz w:val="20"/>
-                <w:szCs w:val="20"/>
-                <w:u w:val="none"/>
-                <w:shd w:fill="auto" w:val="clear"/>
-                <w:vertAlign w:val="baseline"/>
-              </w:rPr>
-            </w:pPr>
-            <w:r>
-              <w:rPr>
-                <w:rFonts w:ascii="Arial" w:cs="Arial" w:eastAsia="Arial" w:hAnsi="Arial"/>
-                <w:b w:val="0"/>
-                <w:i w:val="0"/>
-                <w:smallCaps w:val="0"/>
-                <w:strike w:val="0"/>
-                <w:color w:val="000000"/>
-                <w:sz w:val="20"/>
-                <w:szCs w:val="20"/>
-                <w:u w:val="none"/>
-                <w:shd w:fill="auto" w:val="clear"/>
-                <w:vertAlign w:val="baseline"/>
-                <w:rtl w:val="0"/>
-              </w:rPr>
-              <w:t xml:space="preserve">Rose Almonte, Lizzie Charbonneau, Chris Tohline, Jenn Reed / MITRE</w:t>
-            </w:r>
-          </w:p>
-        </w:tc>
-        <w:tc>
-          <w:tcPr>
-            <w:tcBorders>
-              <w:top w:color="000000" w:space="0" w:sz="4" w:val="single"/>
-              <w:left w:color="000000" w:space="0" w:sz="4" w:val="single"/>
-              <w:bottom w:color="000000" w:space="0" w:sz="4" w:val="single"/>
-              <w:right w:color="000000" w:space="0" w:sz="4" w:val="single"/>
-            </w:tcBorders>
-            <w:shd w:fill="ffffff" w:val="clear"/>
-          </w:tcPr>
-          <w:p>
-            <w:pPr>
-              <w:keepNext w:val="0"/>
-              <w:keepLines w:val="0"/>
-              <w:widowControl w:val="1"/>
-              <w:pBdr>
-                <w:top w:space="0" w:sz="0" w:val="nil"/>
-                <w:left w:space="0" w:sz="0" w:val="nil"/>
-                <w:bottom w:space="0" w:sz="0" w:val="nil"/>
-                <w:right w:space="0" w:sz="0" w:val="nil"/>
-                <w:between w:space="0" w:sz="0" w:val="nil"/>
-              </w:pBdr>
-              <w:shd w:fill="auto" w:val="clear"/>
-              <w:spacing w:after="40" w:before="40" w:line="240" w:lineRule="auto"/>
-              <w:ind w:left="0" w:right="0" w:firstLine="0"/>
-              <w:jc w:val="left"/>
-              <w:rPr>
-                <w:rFonts w:ascii="Arial" w:cs="Arial" w:eastAsia="Arial" w:hAnsi="Arial"/>
-                <w:b w:val="0"/>
-                <w:i w:val="0"/>
-                <w:smallCaps w:val="0"/>
-                <w:strike w:val="0"/>
-                <w:color w:val="000000"/>
-                <w:sz w:val="20"/>
-                <w:szCs w:val="20"/>
-                <w:u w:val="none"/>
-                <w:shd w:fill="auto" w:val="clear"/>
-                <w:vertAlign w:val="baseline"/>
-              </w:rPr>
-            </w:pPr>
-            <w:r>
-              <w:rPr>
-                <w:rFonts w:ascii="Arial" w:cs="Arial" w:eastAsia="Arial" w:hAnsi="Arial"/>
-                <w:b w:val="0"/>
-                <w:i w:val="0"/>
-                <w:smallCaps w:val="0"/>
-                <w:strike w:val="0"/>
-                <w:color w:val="000000"/>
-                <w:sz w:val="20"/>
-                <w:szCs w:val="20"/>
-                <w:u w:val="none"/>
-                <w:shd w:fill="auto" w:val="clear"/>
-                <w:vertAlign w:val="baseline"/>
-                <w:rtl w:val="0"/>
-              </w:rPr>
-              <w:t xml:space="preserve">Update in preparation for Bonnie v 2.0</w:t>
-            </w:r>
-          </w:p>
-        </w:tc>
-      </w:tr>
-      <w:tr>
-        <w:tc>
-          <w:tcPr>
-            <w:tcBorders>
-              <w:top w:color="000000" w:space="0" w:sz="4" w:val="single"/>
-              <w:left w:color="000000" w:space="0" w:sz="4" w:val="single"/>
-              <w:bottom w:color="000000" w:space="0" w:sz="4" w:val="single"/>
-              <w:right w:color="000000" w:space="0" w:sz="4" w:val="single"/>
-            </w:tcBorders>
-            <w:shd w:fill="ffffff" w:val="clear"/>
-          </w:tcPr>
-          <w:p>
-            <w:pPr>
-              <w:keepNext w:val="0"/>
-              <w:keepLines w:val="0"/>
-              <w:widowControl w:val="1"/>
-              <w:pBdr>
-                <w:top w:space="0" w:sz="0" w:val="nil"/>
-                <w:left w:space="0" w:sz="0" w:val="nil"/>
-                <w:bottom w:space="0" w:sz="0" w:val="nil"/>
-                <w:right w:space="0" w:sz="0" w:val="nil"/>
-                <w:between w:space="0" w:sz="0" w:val="nil"/>
-              </w:pBdr>
-              <w:shd w:fill="auto" w:val="clear"/>
-              <w:tabs>
-                <w:tab w:val="center" w:pos="4320"/>
-              </w:tabs>
-              <w:spacing w:after="40" w:before="40" w:line="240" w:lineRule="auto"/>
-              <w:ind w:left="0" w:right="0" w:firstLine="0"/>
-              <w:jc w:val="center"/>
-              <w:rPr>
-                <w:rFonts w:ascii="Arial" w:cs="Arial" w:eastAsia="Arial" w:hAnsi="Arial"/>
-                <w:b w:val="0"/>
-                <w:i w:val="0"/>
-                <w:smallCaps w:val="0"/>
-                <w:strike w:val="0"/>
-                <w:color w:val="000000"/>
-                <w:sz w:val="20"/>
-                <w:szCs w:val="20"/>
-                <w:u w:val="none"/>
-                <w:shd w:fill="auto" w:val="clear"/>
-                <w:vertAlign w:val="baseline"/>
-              </w:rPr>
-            </w:pPr>
-            <w:r>
-              <w:rPr>
-                <w:rFonts w:ascii="Arial" w:cs="Arial" w:eastAsia="Arial" w:hAnsi="Arial"/>
-                <w:b w:val="0"/>
-                <w:i w:val="0"/>
-                <w:smallCaps w:val="0"/>
-                <w:strike w:val="0"/>
-                <w:color w:val="000000"/>
-                <w:sz w:val="20"/>
-                <w:szCs w:val="20"/>
-                <w:u w:val="none"/>
-                <w:shd w:fill="auto" w:val="clear"/>
-                <w:vertAlign w:val="baseline"/>
-                <w:rtl w:val="0"/>
-              </w:rPr>
-              <w:t xml:space="preserve">2.1</w:t>
-            </w:r>
-          </w:p>
-        </w:tc>
-        <w:tc>
-          <w:tcPr>
-            <w:tcBorders>
-              <w:top w:color="000000" w:space="0" w:sz="4" w:val="single"/>
-              <w:left w:color="000000" w:space="0" w:sz="4" w:val="single"/>
-              <w:bottom w:color="000000" w:space="0" w:sz="4" w:val="single"/>
-              <w:right w:color="000000" w:space="0" w:sz="4" w:val="single"/>
-            </w:tcBorders>
-            <w:shd w:fill="ffffff" w:val="clear"/>
-          </w:tcPr>
-          <w:p>
-            <w:pPr>
-              <w:keepNext w:val="0"/>
-              <w:keepLines w:val="0"/>
-              <w:widowControl w:val="1"/>
-              <w:pBdr>
-                <w:top w:space="0" w:sz="0" w:val="nil"/>
-                <w:left w:space="0" w:sz="0" w:val="nil"/>
-                <w:bottom w:space="0" w:sz="0" w:val="nil"/>
-                <w:right w:space="0" w:sz="0" w:val="nil"/>
-                <w:between w:space="0" w:sz="0" w:val="nil"/>
-              </w:pBdr>
-              <w:shd w:fill="auto" w:val="clear"/>
-              <w:spacing w:after="40" w:before="40" w:line="240" w:lineRule="auto"/>
-              <w:ind w:left="0" w:right="0" w:firstLine="0"/>
-              <w:jc w:val="left"/>
-              <w:rPr>
-                <w:rFonts w:ascii="Arial" w:cs="Arial" w:eastAsia="Arial" w:hAnsi="Arial"/>
-                <w:b w:val="0"/>
-                <w:i w:val="0"/>
-                <w:smallCaps w:val="0"/>
-                <w:strike w:val="0"/>
-                <w:color w:val="000000"/>
-                <w:sz w:val="20"/>
-                <w:szCs w:val="20"/>
-                <w:u w:val="none"/>
-                <w:shd w:fill="auto" w:val="clear"/>
-                <w:vertAlign w:val="baseline"/>
-              </w:rPr>
-            </w:pPr>
-            <w:r>
-              <w:rPr>
-                <w:rFonts w:ascii="Arial" w:cs="Arial" w:eastAsia="Arial" w:hAnsi="Arial"/>
-                <w:b w:val="0"/>
-                <w:i w:val="0"/>
-                <w:smallCaps w:val="0"/>
-                <w:strike w:val="0"/>
-                <w:color w:val="000000"/>
-                <w:sz w:val="20"/>
-                <w:szCs w:val="20"/>
-                <w:u w:val="none"/>
-                <w:shd w:fill="auto" w:val="clear"/>
-                <w:vertAlign w:val="baseline"/>
-                <w:rtl w:val="0"/>
-              </w:rPr>
-              <w:t xml:space="preserve">May 3, 2018</w:t>
-            </w:r>
-          </w:p>
-        </w:tc>
-        <w:tc>
-          <w:tcPr>
-            <w:tcBorders>
-              <w:top w:color="000000" w:space="0" w:sz="4" w:val="single"/>
-              <w:left w:color="000000" w:space="0" w:sz="4" w:val="single"/>
-              <w:bottom w:color="000000" w:space="0" w:sz="4" w:val="single"/>
-              <w:right w:color="000000" w:space="0" w:sz="4" w:val="single"/>
-            </w:tcBorders>
-            <w:shd w:fill="ffffff" w:val="clear"/>
-          </w:tcPr>
-          <w:p>
-            <w:pPr>
-              <w:keepNext w:val="0"/>
-              <w:keepLines w:val="0"/>
-              <w:widowControl w:val="1"/>
-              <w:pBdr>
-                <w:top w:space="0" w:sz="0" w:val="nil"/>
-                <w:left w:space="0" w:sz="0" w:val="nil"/>
-                <w:bottom w:space="0" w:sz="0" w:val="nil"/>
-                <w:right w:space="0" w:sz="0" w:val="nil"/>
-                <w:between w:space="0" w:sz="0" w:val="nil"/>
-              </w:pBdr>
-              <w:shd w:fill="auto" w:val="clear"/>
-              <w:spacing w:after="40" w:before="40" w:line="240" w:lineRule="auto"/>
-              <w:ind w:left="0" w:right="0" w:firstLine="0"/>
-              <w:jc w:val="left"/>
-              <w:rPr>
-                <w:rFonts w:ascii="Arial" w:cs="Arial" w:eastAsia="Arial" w:hAnsi="Arial"/>
-                <w:b w:val="0"/>
-                <w:i w:val="0"/>
-                <w:smallCaps w:val="0"/>
-                <w:strike w:val="0"/>
-                <w:color w:val="000000"/>
-                <w:sz w:val="20"/>
-                <w:szCs w:val="20"/>
-                <w:u w:val="none"/>
-                <w:shd w:fill="auto" w:val="clear"/>
-                <w:vertAlign w:val="baseline"/>
-              </w:rPr>
-            </w:pPr>
-            <w:r>
-              <w:rPr>
-                <w:rFonts w:ascii="Arial" w:cs="Arial" w:eastAsia="Arial" w:hAnsi="Arial"/>
-                <w:b w:val="0"/>
-                <w:i w:val="0"/>
-                <w:smallCaps w:val="0"/>
-                <w:strike w:val="0"/>
-                <w:color w:val="000000"/>
-                <w:sz w:val="20"/>
-                <w:szCs w:val="20"/>
-                <w:u w:val="none"/>
-                <w:shd w:fill="auto" w:val="clear"/>
-                <w:vertAlign w:val="baseline"/>
-                <w:rtl w:val="0"/>
-              </w:rPr>
-              <w:t xml:space="preserve">Lizzie Charbonneau / MITRE</w:t>
-            </w:r>
-          </w:p>
-        </w:tc>
-        <w:tc>
-          <w:tcPr>
-            <w:tcBorders>
-              <w:top w:color="000000" w:space="0" w:sz="4" w:val="single"/>
-              <w:left w:color="000000" w:space="0" w:sz="4" w:val="single"/>
-              <w:bottom w:color="000000" w:space="0" w:sz="4" w:val="single"/>
-              <w:right w:color="000000" w:space="0" w:sz="4" w:val="single"/>
-            </w:tcBorders>
-            <w:shd w:fill="ffffff" w:val="clear"/>
-          </w:tcPr>
-          <w:p>
-            <w:pPr>
-              <w:keepNext w:val="0"/>
-              <w:keepLines w:val="0"/>
-              <w:widowControl w:val="1"/>
-              <w:pBdr>
-                <w:top w:space="0" w:sz="0" w:val="nil"/>
-                <w:left w:space="0" w:sz="0" w:val="nil"/>
-                <w:bottom w:space="0" w:sz="0" w:val="nil"/>
-                <w:right w:space="0" w:sz="0" w:val="nil"/>
-                <w:between w:space="0" w:sz="0" w:val="nil"/>
-              </w:pBdr>
-              <w:shd w:fill="auto" w:val="clear"/>
-              <w:spacing w:after="40" w:before="40" w:line="240" w:lineRule="auto"/>
-              <w:ind w:left="0" w:right="0" w:firstLine="0"/>
-              <w:jc w:val="left"/>
-              <w:rPr>
-                <w:rFonts w:ascii="Arial" w:cs="Arial" w:eastAsia="Arial" w:hAnsi="Arial"/>
-                <w:b w:val="0"/>
-                <w:i w:val="0"/>
-                <w:smallCaps w:val="0"/>
-                <w:strike w:val="0"/>
-                <w:color w:val="000000"/>
-                <w:sz w:val="20"/>
-                <w:szCs w:val="20"/>
-                <w:u w:val="none"/>
-                <w:shd w:fill="auto" w:val="clear"/>
-                <w:vertAlign w:val="baseline"/>
-              </w:rPr>
-            </w:pPr>
-            <w:r>
-              <w:rPr>
-                <w:rFonts w:ascii="Arial" w:cs="Arial" w:eastAsia="Arial" w:hAnsi="Arial"/>
-                <w:b w:val="0"/>
-                <w:i w:val="0"/>
-                <w:smallCaps w:val="0"/>
-                <w:strike w:val="0"/>
-                <w:color w:val="000000"/>
-                <w:sz w:val="20"/>
-                <w:szCs w:val="20"/>
-                <w:u w:val="none"/>
-                <w:shd w:fill="auto" w:val="clear"/>
-                <w:vertAlign w:val="baseline"/>
-                <w:rtl w:val="0"/>
-              </w:rPr>
-              <w:t xml:space="preserve">Update for Bonnie v 2.1</w:t>
-            </w:r>
-          </w:p>
-        </w:tc>
-      </w:tr>
-      <w:tr>
-        <w:tc>
-          <w:tcPr>
-            <w:tcBorders>
-              <w:top w:color="000000" w:space="0" w:sz="4" w:val="single"/>
-              <w:left w:color="000000" w:space="0" w:sz="4" w:val="single"/>
-              <w:bottom w:color="000000" w:space="0" w:sz="4" w:val="single"/>
-              <w:right w:color="000000" w:space="0" w:sz="4" w:val="single"/>
-            </w:tcBorders>
-            <w:shd w:fill="ffffff" w:val="clear"/>
-          </w:tcPr>
-          <w:p>
-            <w:pPr>
-              <w:keepNext w:val="0"/>
-              <w:keepLines w:val="0"/>
-              <w:widowControl w:val="1"/>
-              <w:pBdr>
-                <w:top w:space="0" w:sz="0" w:val="nil"/>
-                <w:left w:space="0" w:sz="0" w:val="nil"/>
-                <w:bottom w:space="0" w:sz="0" w:val="nil"/>
-                <w:right w:space="0" w:sz="0" w:val="nil"/>
-                <w:between w:space="0" w:sz="0" w:val="nil"/>
-              </w:pBdr>
-              <w:shd w:fill="auto" w:val="clear"/>
-              <w:tabs>
-                <w:tab w:val="center" w:pos="4320"/>
-              </w:tabs>
-              <w:spacing w:after="40" w:before="40" w:line="240" w:lineRule="auto"/>
-              <w:ind w:left="0" w:right="0" w:firstLine="0"/>
-              <w:jc w:val="center"/>
-              <w:rPr>
-                <w:rFonts w:ascii="Arial" w:cs="Arial" w:eastAsia="Arial" w:hAnsi="Arial"/>
-                <w:b w:val="0"/>
-                <w:i w:val="0"/>
-                <w:smallCaps w:val="0"/>
-                <w:strike w:val="0"/>
-                <w:color w:val="000000"/>
-                <w:sz w:val="20"/>
-                <w:szCs w:val="20"/>
-                <w:u w:val="none"/>
-                <w:shd w:fill="auto" w:val="clear"/>
-                <w:vertAlign w:val="baseline"/>
-              </w:rPr>
-            </w:pPr>
-            <w:r>
-              <w:rPr>
-                <w:rFonts w:ascii="Arial" w:cs="Arial" w:eastAsia="Arial" w:hAnsi="Arial"/>
-                <w:b w:val="0"/>
-                <w:i w:val="0"/>
-                <w:smallCaps w:val="0"/>
-                <w:strike w:val="0"/>
-                <w:color w:val="000000"/>
-                <w:sz w:val="20"/>
-                <w:szCs w:val="20"/>
-                <w:u w:val="none"/>
-                <w:shd w:fill="auto" w:val="clear"/>
-                <w:vertAlign w:val="baseline"/>
-                <w:rtl w:val="0"/>
-              </w:rPr>
-              <w:t xml:space="preserve">2.1.2</w:t>
-            </w:r>
-          </w:p>
-        </w:tc>
-        <w:tc>
-          <w:tcPr>
-            <w:tcBorders>
-              <w:top w:color="000000" w:space="0" w:sz="4" w:val="single"/>
-              <w:left w:color="000000" w:space="0" w:sz="4" w:val="single"/>
-              <w:bottom w:color="000000" w:space="0" w:sz="4" w:val="single"/>
-              <w:right w:color="000000" w:space="0" w:sz="4" w:val="single"/>
-            </w:tcBorders>
-            <w:shd w:fill="ffffff" w:val="clear"/>
-          </w:tcPr>
-          <w:p>
-            <w:pPr>
-              <w:keepNext w:val="0"/>
-              <w:keepLines w:val="0"/>
-              <w:widowControl w:val="1"/>
-              <w:pBdr>
-                <w:top w:space="0" w:sz="0" w:val="nil"/>
-                <w:left w:space="0" w:sz="0" w:val="nil"/>
-                <w:bottom w:space="0" w:sz="0" w:val="nil"/>
-                <w:right w:space="0" w:sz="0" w:val="nil"/>
-                <w:between w:space="0" w:sz="0" w:val="nil"/>
-              </w:pBdr>
-              <w:shd w:fill="auto" w:val="clear"/>
-              <w:spacing w:after="40" w:before="40" w:line="240" w:lineRule="auto"/>
-              <w:ind w:left="0" w:right="0" w:firstLine="0"/>
-              <w:jc w:val="left"/>
-              <w:rPr>
-                <w:rFonts w:ascii="Arial" w:cs="Arial" w:eastAsia="Arial" w:hAnsi="Arial"/>
-                <w:b w:val="0"/>
-                <w:i w:val="0"/>
-                <w:smallCaps w:val="0"/>
-                <w:strike w:val="0"/>
-                <w:color w:val="000000"/>
-                <w:sz w:val="20"/>
-                <w:szCs w:val="20"/>
-                <w:u w:val="none"/>
-                <w:shd w:fill="auto" w:val="clear"/>
-                <w:vertAlign w:val="baseline"/>
-              </w:rPr>
-            </w:pPr>
-            <w:r>
-              <w:rPr>
-                <w:rFonts w:ascii="Arial" w:cs="Arial" w:eastAsia="Arial" w:hAnsi="Arial"/>
-                <w:b w:val="0"/>
-                <w:i w:val="0"/>
-                <w:smallCaps w:val="0"/>
-                <w:strike w:val="0"/>
-                <w:color w:val="000000"/>
-                <w:sz w:val="20"/>
-                <w:szCs w:val="20"/>
-                <w:u w:val="none"/>
-                <w:shd w:fill="auto" w:val="clear"/>
-                <w:vertAlign w:val="baseline"/>
-                <w:rtl w:val="0"/>
-              </w:rPr>
-              <w:t xml:space="preserve">May 31, 2018</w:t>
-            </w:r>
-          </w:p>
-        </w:tc>
-        <w:tc>
-          <w:tcPr>
-            <w:tcBorders>
-              <w:top w:color="000000" w:space="0" w:sz="4" w:val="single"/>
-              <w:left w:color="000000" w:space="0" w:sz="4" w:val="single"/>
-              <w:bottom w:color="000000" w:space="0" w:sz="4" w:val="single"/>
-              <w:right w:color="000000" w:space="0" w:sz="4" w:val="single"/>
-            </w:tcBorders>
-            <w:shd w:fill="ffffff" w:val="clear"/>
-          </w:tcPr>
-          <w:p>
-            <w:pPr>
-              <w:keepNext w:val="0"/>
-              <w:keepLines w:val="0"/>
-              <w:widowControl w:val="1"/>
-              <w:pBdr>
-                <w:top w:space="0" w:sz="0" w:val="nil"/>
-                <w:left w:space="0" w:sz="0" w:val="nil"/>
-                <w:bottom w:space="0" w:sz="0" w:val="nil"/>
-                <w:right w:space="0" w:sz="0" w:val="nil"/>
-                <w:between w:space="0" w:sz="0" w:val="nil"/>
-              </w:pBdr>
-              <w:shd w:fill="auto" w:val="clear"/>
-              <w:spacing w:after="40" w:before="40" w:line="240" w:lineRule="auto"/>
-              <w:ind w:left="0" w:right="0" w:firstLine="0"/>
-              <w:jc w:val="left"/>
-              <w:rPr>
-                <w:rFonts w:ascii="Arial" w:cs="Arial" w:eastAsia="Arial" w:hAnsi="Arial"/>
-                <w:b w:val="0"/>
-                <w:i w:val="0"/>
-                <w:smallCaps w:val="0"/>
-                <w:strike w:val="0"/>
-                <w:color w:val="000000"/>
-                <w:sz w:val="20"/>
-                <w:szCs w:val="20"/>
-                <w:u w:val="none"/>
-                <w:shd w:fill="auto" w:val="clear"/>
-                <w:vertAlign w:val="baseline"/>
-              </w:rPr>
-            </w:pPr>
-            <w:r>
-              <w:rPr>
-                <w:rFonts w:ascii="Arial" w:cs="Arial" w:eastAsia="Arial" w:hAnsi="Arial"/>
-                <w:b w:val="0"/>
-                <w:i w:val="0"/>
-                <w:smallCaps w:val="0"/>
-                <w:strike w:val="0"/>
-                <w:color w:val="000000"/>
-                <w:sz w:val="20"/>
-                <w:szCs w:val="20"/>
-                <w:u w:val="none"/>
-                <w:shd w:fill="auto" w:val="clear"/>
-                <w:vertAlign w:val="baseline"/>
-                <w:rtl w:val="0"/>
-              </w:rPr>
-              <w:t xml:space="preserve">Lizzie Charbonneau / MITRE</w:t>
-            </w:r>
-          </w:p>
-        </w:tc>
-        <w:tc>
-          <w:tcPr>
-            <w:tcBorders>
-              <w:top w:color="000000" w:space="0" w:sz="4" w:val="single"/>
-              <w:left w:color="000000" w:space="0" w:sz="4" w:val="single"/>
-              <w:bottom w:color="000000" w:space="0" w:sz="4" w:val="single"/>
-              <w:right w:color="000000" w:space="0" w:sz="4" w:val="single"/>
-            </w:tcBorders>
-            <w:shd w:fill="ffffff" w:val="clear"/>
-          </w:tcPr>
-          <w:p>
-            <w:pPr>
-              <w:keepNext w:val="0"/>
-              <w:keepLines w:val="0"/>
-              <w:widowControl w:val="1"/>
-              <w:pBdr>
-                <w:top w:space="0" w:sz="0" w:val="nil"/>
-                <w:left w:space="0" w:sz="0" w:val="nil"/>
-                <w:bottom w:space="0" w:sz="0" w:val="nil"/>
-                <w:right w:space="0" w:sz="0" w:val="nil"/>
-                <w:between w:space="0" w:sz="0" w:val="nil"/>
-              </w:pBdr>
-              <w:shd w:fill="auto" w:val="clear"/>
-              <w:spacing w:after="40" w:before="40" w:line="240" w:lineRule="auto"/>
-              <w:ind w:left="0" w:right="0" w:firstLine="0"/>
-              <w:jc w:val="left"/>
-              <w:rPr>
-                <w:rFonts w:ascii="Arial" w:cs="Arial" w:eastAsia="Arial" w:hAnsi="Arial"/>
-                <w:b w:val="0"/>
-                <w:i w:val="0"/>
-                <w:smallCaps w:val="0"/>
-                <w:strike w:val="0"/>
-                <w:color w:val="000000"/>
-                <w:sz w:val="20"/>
-                <w:szCs w:val="20"/>
-                <w:u w:val="none"/>
-                <w:shd w:fill="auto" w:val="clear"/>
-                <w:vertAlign w:val="baseline"/>
-              </w:rPr>
-            </w:pPr>
-            <w:r>
-              <w:rPr>
-                <w:rFonts w:ascii="Arial" w:cs="Arial" w:eastAsia="Arial" w:hAnsi="Arial"/>
-                <w:b w:val="0"/>
-                <w:i w:val="0"/>
-                <w:smallCaps w:val="0"/>
-                <w:strike w:val="0"/>
-                <w:color w:val="000000"/>
-                <w:sz w:val="20"/>
-                <w:szCs w:val="20"/>
-                <w:u w:val="none"/>
-                <w:shd w:fill="auto" w:val="clear"/>
-                <w:vertAlign w:val="baseline"/>
-                <w:rtl w:val="0"/>
-              </w:rPr>
-              <w:t xml:space="preserve">Update for Bonnie v 2.1.2</w:t>
-            </w:r>
-          </w:p>
-        </w:tc>
-      </w:tr>
-      <w:tr>
-        <w:tc>
-          <w:tcPr>
-            <w:tcBorders>
-              <w:top w:color="000000" w:space="0" w:sz="4" w:val="single"/>
-              <w:left w:color="000000" w:space="0" w:sz="4" w:val="single"/>
-              <w:bottom w:color="000000" w:space="0" w:sz="4" w:val="single"/>
-              <w:right w:color="000000" w:space="0" w:sz="4" w:val="single"/>
-            </w:tcBorders>
-            <w:shd w:fill="ffffff" w:val="clear"/>
-          </w:tcPr>
-          <w:p>
-            <w:pPr>
-              <w:keepNext w:val="0"/>
-              <w:keepLines w:val="0"/>
-              <w:widowControl w:val="1"/>
-              <w:pBdr>
-                <w:top w:space="0" w:sz="0" w:val="nil"/>
-                <w:left w:space="0" w:sz="0" w:val="nil"/>
-                <w:bottom w:space="0" w:sz="0" w:val="nil"/>
-                <w:right w:space="0" w:sz="0" w:val="nil"/>
-                <w:between w:space="0" w:sz="0" w:val="nil"/>
-              </w:pBdr>
-              <w:shd w:fill="auto" w:val="clear"/>
-              <w:tabs>
-                <w:tab w:val="center" w:pos="4320"/>
-              </w:tabs>
-              <w:spacing w:after="40" w:before="40" w:line="240" w:lineRule="auto"/>
-              <w:ind w:left="0" w:right="0" w:firstLine="0"/>
-              <w:jc w:val="center"/>
-              <w:rPr>
-                <w:rFonts w:ascii="Arial" w:cs="Arial" w:eastAsia="Arial" w:hAnsi="Arial"/>
-                <w:b w:val="0"/>
-                <w:i w:val="0"/>
-                <w:smallCaps w:val="0"/>
-                <w:strike w:val="0"/>
-                <w:color w:val="000000"/>
-                <w:sz w:val="20"/>
-                <w:szCs w:val="20"/>
-                <w:u w:val="none"/>
-                <w:shd w:fill="auto" w:val="clear"/>
-                <w:vertAlign w:val="baseline"/>
-              </w:rPr>
-            </w:pPr>
-            <w:r>
-              <w:rPr>
-                <w:rFonts w:ascii="Arial" w:cs="Arial" w:eastAsia="Arial" w:hAnsi="Arial"/>
-                <w:b w:val="0"/>
-                <w:i w:val="0"/>
-                <w:smallCaps w:val="0"/>
-                <w:strike w:val="0"/>
-                <w:color w:val="000000"/>
-                <w:sz w:val="20"/>
-                <w:szCs w:val="20"/>
-                <w:u w:val="none"/>
-                <w:shd w:fill="auto" w:val="clear"/>
-                <w:vertAlign w:val="baseline"/>
-                <w:rtl w:val="0"/>
-              </w:rPr>
-              <w:t xml:space="preserve">2.2</w:t>
-            </w:r>
-          </w:p>
-        </w:tc>
-        <w:tc>
-          <w:tcPr>
-            <w:tcBorders>
-              <w:top w:color="000000" w:space="0" w:sz="4" w:val="single"/>
-              <w:left w:color="000000" w:space="0" w:sz="4" w:val="single"/>
-              <w:bottom w:color="000000" w:space="0" w:sz="4" w:val="single"/>
-              <w:right w:color="000000" w:space="0" w:sz="4" w:val="single"/>
-            </w:tcBorders>
-            <w:shd w:fill="ffffff" w:val="clear"/>
-          </w:tcPr>
-          <w:p>
-            <w:pPr>
-              <w:keepNext w:val="0"/>
-              <w:keepLines w:val="0"/>
-              <w:widowControl w:val="1"/>
-              <w:pBdr>
-                <w:top w:space="0" w:sz="0" w:val="nil"/>
-                <w:left w:space="0" w:sz="0" w:val="nil"/>
-                <w:bottom w:space="0" w:sz="0" w:val="nil"/>
-                <w:right w:space="0" w:sz="0" w:val="nil"/>
-                <w:between w:space="0" w:sz="0" w:val="nil"/>
-              </w:pBdr>
-              <w:shd w:fill="auto" w:val="clear"/>
-              <w:spacing w:after="40" w:before="40" w:line="240" w:lineRule="auto"/>
-              <w:ind w:left="0" w:right="0" w:firstLine="0"/>
-              <w:jc w:val="left"/>
-              <w:rPr>
-                <w:rFonts w:ascii="Arial" w:cs="Arial" w:eastAsia="Arial" w:hAnsi="Arial"/>
-                <w:b w:val="0"/>
-                <w:i w:val="0"/>
-                <w:smallCaps w:val="0"/>
-                <w:strike w:val="0"/>
-                <w:color w:val="000000"/>
-                <w:sz w:val="20"/>
-                <w:szCs w:val="20"/>
-                <w:u w:val="none"/>
-                <w:shd w:fill="auto" w:val="clear"/>
-                <w:vertAlign w:val="baseline"/>
-              </w:rPr>
-            </w:pPr>
-            <w:r>
-              <w:rPr>
-                <w:rFonts w:ascii="Arial" w:cs="Arial" w:eastAsia="Arial" w:hAnsi="Arial"/>
-                <w:b w:val="0"/>
-                <w:i w:val="0"/>
-                <w:smallCaps w:val="0"/>
-                <w:strike w:val="0"/>
-                <w:color w:val="000000"/>
-                <w:sz w:val="20"/>
-                <w:szCs w:val="20"/>
-                <w:u w:val="none"/>
-                <w:shd w:fill="auto" w:val="clear"/>
-                <w:vertAlign w:val="baseline"/>
-                <w:rtl w:val="0"/>
-              </w:rPr>
-              <w:t xml:space="preserve">July 13, 2018</w:t>
-            </w:r>
-          </w:p>
-        </w:tc>
-        <w:tc>
-          <w:tcPr>
-            <w:tcBorders>
-              <w:top w:color="000000" w:space="0" w:sz="4" w:val="single"/>
-              <w:left w:color="000000" w:space="0" w:sz="4" w:val="single"/>
-              <w:bottom w:color="000000" w:space="0" w:sz="4" w:val="single"/>
-              <w:right w:color="000000" w:space="0" w:sz="4" w:val="single"/>
-            </w:tcBorders>
-            <w:shd w:fill="ffffff" w:val="clear"/>
-          </w:tcPr>
-          <w:p>
-            <w:pPr>
-              <w:keepNext w:val="0"/>
-              <w:keepLines w:val="0"/>
-              <w:widowControl w:val="1"/>
-              <w:pBdr>
-                <w:top w:space="0" w:sz="0" w:val="nil"/>
-                <w:left w:space="0" w:sz="0" w:val="nil"/>
-                <w:bottom w:space="0" w:sz="0" w:val="nil"/>
-                <w:right w:space="0" w:sz="0" w:val="nil"/>
-                <w:between w:space="0" w:sz="0" w:val="nil"/>
-              </w:pBdr>
-              <w:shd w:fill="auto" w:val="clear"/>
-              <w:spacing w:after="40" w:before="40" w:line="240" w:lineRule="auto"/>
-              <w:ind w:left="0" w:right="0" w:firstLine="0"/>
-              <w:jc w:val="left"/>
-              <w:rPr>
-                <w:rFonts w:ascii="Arial" w:cs="Arial" w:eastAsia="Arial" w:hAnsi="Arial"/>
-                <w:b w:val="0"/>
-                <w:i w:val="0"/>
-                <w:smallCaps w:val="0"/>
-                <w:strike w:val="0"/>
-                <w:color w:val="000000"/>
-                <w:sz w:val="20"/>
-                <w:szCs w:val="20"/>
-                <w:u w:val="none"/>
-                <w:shd w:fill="auto" w:val="clear"/>
-                <w:vertAlign w:val="baseline"/>
-              </w:rPr>
-            </w:pPr>
-            <w:r>
-              <w:rPr>
-                <w:rFonts w:ascii="Arial" w:cs="Arial" w:eastAsia="Arial" w:hAnsi="Arial"/>
-                <w:b w:val="0"/>
-                <w:i w:val="0"/>
-                <w:smallCaps w:val="0"/>
-                <w:strike w:val="0"/>
-                <w:color w:val="000000"/>
-                <w:sz w:val="20"/>
-                <w:szCs w:val="20"/>
-                <w:u w:val="none"/>
-                <w:shd w:fill="auto" w:val="clear"/>
-                <w:vertAlign w:val="baseline"/>
-                <w:rtl w:val="0"/>
-              </w:rPr>
-              <w:t xml:space="preserve">Cole Springate-Combs / MITRE</w:t>
-            </w:r>
-          </w:p>
-        </w:tc>
-        <w:tc>
-          <w:tcPr>
-            <w:tcBorders>
-              <w:top w:color="000000" w:space="0" w:sz="4" w:val="single"/>
-              <w:left w:color="000000" w:space="0" w:sz="4" w:val="single"/>
-              <w:bottom w:color="000000" w:space="0" w:sz="4" w:val="single"/>
-              <w:right w:color="000000" w:space="0" w:sz="4" w:val="single"/>
-            </w:tcBorders>
-            <w:shd w:fill="ffffff" w:val="clear"/>
-          </w:tcPr>
-          <w:p>
-            <w:pPr>
-              <w:keepNext w:val="0"/>
-              <w:keepLines w:val="0"/>
-              <w:widowControl w:val="1"/>
-              <w:pBdr>
-                <w:top w:space="0" w:sz="0" w:val="nil"/>
-                <w:left w:space="0" w:sz="0" w:val="nil"/>
-                <w:bottom w:space="0" w:sz="0" w:val="nil"/>
-                <w:right w:space="0" w:sz="0" w:val="nil"/>
-                <w:between w:space="0" w:sz="0" w:val="nil"/>
-              </w:pBdr>
-              <w:shd w:fill="auto" w:val="clear"/>
-              <w:spacing w:after="40" w:before="40" w:line="240" w:lineRule="auto"/>
-              <w:ind w:left="0" w:right="0" w:firstLine="0"/>
-              <w:jc w:val="left"/>
-              <w:rPr>
-                <w:rFonts w:ascii="Arial" w:cs="Arial" w:eastAsia="Arial" w:hAnsi="Arial"/>
-                <w:b w:val="0"/>
-                <w:i w:val="0"/>
-                <w:smallCaps w:val="0"/>
-                <w:strike w:val="0"/>
-                <w:color w:val="000000"/>
-                <w:sz w:val="20"/>
-                <w:szCs w:val="20"/>
-                <w:u w:val="none"/>
-                <w:shd w:fill="auto" w:val="clear"/>
-                <w:vertAlign w:val="baseline"/>
-              </w:rPr>
-            </w:pPr>
-            <w:r>
-              <w:rPr>
-                <w:rFonts w:ascii="Arial" w:cs="Arial" w:eastAsia="Arial" w:hAnsi="Arial"/>
-                <w:b w:val="0"/>
-                <w:i w:val="0"/>
-                <w:smallCaps w:val="0"/>
-                <w:strike w:val="0"/>
-                <w:color w:val="000000"/>
-                <w:sz w:val="20"/>
-                <w:szCs w:val="20"/>
-                <w:u w:val="none"/>
-                <w:shd w:fill="auto" w:val="clear"/>
-                <w:vertAlign w:val="baseline"/>
-                <w:rtl w:val="0"/>
-              </w:rPr>
-              <w:t xml:space="preserve">Update for Bonnie v 2.2</w:t>
-            </w:r>
-          </w:p>
-        </w:tc>
-      </w:tr>
-      <w:tr>
-        <w:tc>
-          <w:tcPr>
-            <w:tcBorders>
-              <w:top w:color="000000" w:space="0" w:sz="4" w:val="single"/>
-              <w:left w:color="000000" w:space="0" w:sz="4" w:val="single"/>
-              <w:bottom w:color="000000" w:space="0" w:sz="4" w:val="single"/>
-              <w:right w:color="000000" w:space="0" w:sz="4" w:val="single"/>
-            </w:tcBorders>
-            <w:shd w:fill="ffffff" w:val="clear"/>
-          </w:tcPr>
-          <w:p>
-            <w:pPr>
-              <w:keepNext w:val="0"/>
-              <w:keepLines w:val="0"/>
-              <w:widowControl w:val="1"/>
-              <w:pBdr>
-                <w:top w:space="0" w:sz="0" w:val="nil"/>
-                <w:left w:space="0" w:sz="0" w:val="nil"/>
-                <w:bottom w:space="0" w:sz="0" w:val="nil"/>
-                <w:right w:space="0" w:sz="0" w:val="nil"/>
-                <w:between w:space="0" w:sz="0" w:val="nil"/>
-              </w:pBdr>
-              <w:shd w:fill="auto" w:val="clear"/>
-              <w:tabs>
-                <w:tab w:val="center" w:pos="4320"/>
-              </w:tabs>
-              <w:spacing w:after="40" w:before="40" w:line="240" w:lineRule="auto"/>
-              <w:ind w:left="0" w:right="0" w:firstLine="0"/>
-              <w:jc w:val="center"/>
-              <w:rPr>
-                <w:rFonts w:ascii="Arial" w:cs="Arial" w:eastAsia="Arial" w:hAnsi="Arial"/>
-                <w:b w:val="0"/>
-                <w:i w:val="0"/>
-                <w:smallCaps w:val="0"/>
-                <w:strike w:val="0"/>
-                <w:color w:val="000000"/>
-                <w:sz w:val="20"/>
-                <w:szCs w:val="20"/>
-                <w:u w:val="none"/>
-                <w:shd w:fill="auto" w:val="clear"/>
-                <w:vertAlign w:val="baseline"/>
-              </w:rPr>
-            </w:pPr>
-            <w:r>
-              <w:rPr>
-                <w:rFonts w:ascii="Arial" w:cs="Arial" w:eastAsia="Arial" w:hAnsi="Arial"/>
-                <w:b w:val="0"/>
-                <w:i w:val="0"/>
-                <w:smallCaps w:val="0"/>
-                <w:strike w:val="0"/>
-                <w:color w:val="000000"/>
-                <w:sz w:val="20"/>
-                <w:szCs w:val="20"/>
-                <w:u w:val="none"/>
-                <w:shd w:fill="auto" w:val="clear"/>
-                <w:vertAlign w:val="baseline"/>
-                <w:rtl w:val="0"/>
-              </w:rPr>
-              <w:t xml:space="preserve">2.3</w:t>
-            </w:r>
-          </w:p>
-        </w:tc>
-        <w:tc>
-          <w:tcPr>
-            <w:tcBorders>
-              <w:top w:color="000000" w:space="0" w:sz="4" w:val="single"/>
-              <w:left w:color="000000" w:space="0" w:sz="4" w:val="single"/>
-              <w:bottom w:color="000000" w:space="0" w:sz="4" w:val="single"/>
-              <w:right w:color="000000" w:space="0" w:sz="4" w:val="single"/>
-            </w:tcBorders>
-            <w:shd w:fill="ffffff" w:val="clear"/>
-          </w:tcPr>
-          <w:p>
-            <w:pPr>
-              <w:keepNext w:val="0"/>
-              <w:keepLines w:val="0"/>
-              <w:widowControl w:val="1"/>
-              <w:pBdr>
-                <w:top w:space="0" w:sz="0" w:val="nil"/>
-                <w:left w:space="0" w:sz="0" w:val="nil"/>
-                <w:bottom w:space="0" w:sz="0" w:val="nil"/>
-                <w:right w:space="0" w:sz="0" w:val="nil"/>
-                <w:between w:space="0" w:sz="0" w:val="nil"/>
-              </w:pBdr>
-              <w:shd w:fill="auto" w:val="clear"/>
-              <w:spacing w:after="40" w:before="40" w:line="240" w:lineRule="auto"/>
-              <w:ind w:left="0" w:right="0" w:firstLine="0"/>
-              <w:jc w:val="left"/>
-              <w:rPr>
-                <w:rFonts w:ascii="Arial" w:cs="Arial" w:eastAsia="Arial" w:hAnsi="Arial"/>
-                <w:b w:val="0"/>
-                <w:i w:val="0"/>
-                <w:smallCaps w:val="0"/>
-                <w:strike w:val="0"/>
-                <w:color w:val="000000"/>
-                <w:sz w:val="20"/>
-                <w:szCs w:val="20"/>
-                <w:u w:val="none"/>
-                <w:shd w:fill="auto" w:val="clear"/>
-                <w:vertAlign w:val="baseline"/>
-              </w:rPr>
-            </w:pPr>
-            <w:r>
-              <w:rPr>
-                <w:rFonts w:ascii="Arial" w:cs="Arial" w:eastAsia="Arial" w:hAnsi="Arial"/>
-                <w:b w:val="0"/>
-                <w:i w:val="0"/>
-                <w:smallCaps w:val="0"/>
-                <w:strike w:val="0"/>
-                <w:color w:val="000000"/>
-                <w:sz w:val="20"/>
-                <w:szCs w:val="20"/>
-                <w:u w:val="none"/>
-                <w:shd w:fill="auto" w:val="clear"/>
-                <w:vertAlign w:val="baseline"/>
-                <w:rtl w:val="0"/>
-              </w:rPr>
-              <w:t xml:space="preserve">August 23, 2018</w:t>
-            </w:r>
-          </w:p>
-        </w:tc>
-        <w:tc>
-          <w:tcPr>
-            <w:tcBorders>
-              <w:top w:color="000000" w:space="0" w:sz="4" w:val="single"/>
-              <w:left w:color="000000" w:space="0" w:sz="4" w:val="single"/>
-              <w:bottom w:color="000000" w:space="0" w:sz="4" w:val="single"/>
-              <w:right w:color="000000" w:space="0" w:sz="4" w:val="single"/>
-            </w:tcBorders>
-            <w:shd w:fill="ffffff" w:val="clear"/>
-          </w:tcPr>
-          <w:p>
-            <w:pPr>
-              <w:keepNext w:val="0"/>
-              <w:keepLines w:val="0"/>
-              <w:widowControl w:val="1"/>
-              <w:pBdr>
-                <w:top w:space="0" w:sz="0" w:val="nil"/>
-                <w:left w:space="0" w:sz="0" w:val="nil"/>
-                <w:bottom w:space="0" w:sz="0" w:val="nil"/>
-                <w:right w:space="0" w:sz="0" w:val="nil"/>
-                <w:between w:space="0" w:sz="0" w:val="nil"/>
-              </w:pBdr>
-              <w:shd w:fill="auto" w:val="clear"/>
-              <w:spacing w:after="40" w:before="40" w:line="240" w:lineRule="auto"/>
-              <w:ind w:left="0" w:right="0" w:firstLine="0"/>
-              <w:jc w:val="left"/>
-              <w:rPr>
-                <w:rFonts w:ascii="Arial" w:cs="Arial" w:eastAsia="Arial" w:hAnsi="Arial"/>
-                <w:b w:val="0"/>
-                <w:i w:val="0"/>
-                <w:smallCaps w:val="0"/>
-                <w:strike w:val="0"/>
-                <w:color w:val="000000"/>
-                <w:sz w:val="20"/>
-                <w:szCs w:val="20"/>
-                <w:u w:val="none"/>
-                <w:shd w:fill="auto" w:val="clear"/>
-                <w:vertAlign w:val="baseline"/>
-              </w:rPr>
-            </w:pPr>
-            <w:r>
-              <w:rPr>
-                <w:rFonts w:ascii="Arial" w:cs="Arial" w:eastAsia="Arial" w:hAnsi="Arial"/>
-                <w:b w:val="0"/>
-                <w:i w:val="0"/>
-                <w:smallCaps w:val="0"/>
-                <w:strike w:val="0"/>
-                <w:color w:val="000000"/>
-                <w:sz w:val="20"/>
-                <w:szCs w:val="20"/>
-                <w:u w:val="none"/>
-                <w:shd w:fill="auto" w:val="clear"/>
-                <w:vertAlign w:val="baseline"/>
-                <w:rtl w:val="0"/>
-              </w:rPr>
-              <w:t xml:space="preserve">James Bradley / MITRE</w:t>
-            </w:r>
-          </w:p>
-        </w:tc>
-        <w:tc>
-          <w:tcPr>
-            <w:tcBorders>
-              <w:top w:color="000000" w:space="0" w:sz="4" w:val="single"/>
-              <w:left w:color="000000" w:space="0" w:sz="4" w:val="single"/>
-              <w:bottom w:color="000000" w:space="0" w:sz="4" w:val="single"/>
-              <w:right w:color="000000" w:space="0" w:sz="4" w:val="single"/>
-            </w:tcBorders>
-            <w:shd w:fill="ffffff" w:val="clear"/>
-          </w:tcPr>
-          <w:p>
-            <w:pPr>
-              <w:keepNext w:val="0"/>
-              <w:keepLines w:val="0"/>
-              <w:widowControl w:val="1"/>
-              <w:pBdr>
-                <w:top w:space="0" w:sz="0" w:val="nil"/>
-                <w:left w:space="0" w:sz="0" w:val="nil"/>
-                <w:bottom w:space="0" w:sz="0" w:val="nil"/>
-                <w:right w:space="0" w:sz="0" w:val="nil"/>
-                <w:between w:space="0" w:sz="0" w:val="nil"/>
-              </w:pBdr>
-              <w:shd w:fill="auto" w:val="clear"/>
-              <w:spacing w:after="40" w:before="40" w:line="240" w:lineRule="auto"/>
-              <w:ind w:left="0" w:right="0" w:firstLine="0"/>
-              <w:jc w:val="left"/>
-              <w:rPr>
-                <w:rFonts w:ascii="Arial" w:cs="Arial" w:eastAsia="Arial" w:hAnsi="Arial"/>
-                <w:b w:val="0"/>
-                <w:i w:val="0"/>
-                <w:smallCaps w:val="0"/>
-                <w:strike w:val="0"/>
-                <w:color w:val="000000"/>
-                <w:sz w:val="20"/>
-                <w:szCs w:val="20"/>
-                <w:u w:val="none"/>
-                <w:shd w:fill="auto" w:val="clear"/>
-                <w:vertAlign w:val="baseline"/>
-              </w:rPr>
-            </w:pPr>
-            <w:r>
-              <w:rPr>
-                <w:rFonts w:ascii="Arial" w:cs="Arial" w:eastAsia="Arial" w:hAnsi="Arial"/>
-                <w:b w:val="0"/>
-                <w:i w:val="0"/>
-                <w:smallCaps w:val="0"/>
-                <w:strike w:val="0"/>
-                <w:color w:val="000000"/>
-                <w:sz w:val="20"/>
-                <w:szCs w:val="20"/>
-                <w:u w:val="none"/>
-                <w:shd w:fill="auto" w:val="clear"/>
-                <w:vertAlign w:val="baseline"/>
-                <w:rtl w:val="0"/>
-              </w:rPr>
-              <w:t xml:space="preserve">Update for Bonnie v 2.3</w:t>
-            </w:r>
-          </w:p>
-        </w:tc>
-      </w:tr>
-      <w:tr>
-        <w:tc>
-          <w:tcPr>
-            <w:tcBorders>
-              <w:top w:color="000000" w:space="0" w:sz="4" w:val="single"/>
-              <w:left w:color="000000" w:space="0" w:sz="4" w:val="single"/>
-              <w:bottom w:color="000000" w:space="0" w:sz="4" w:val="single"/>
-              <w:right w:color="000000" w:space="0" w:sz="4" w:val="single"/>
-            </w:tcBorders>
-            <w:shd w:fill="ffffff" w:val="clear"/>
-          </w:tcPr>
-          <w:p>
-            <w:pPr>
-              <w:keepNext w:val="0"/>
-              <w:keepLines w:val="0"/>
-              <w:widowControl w:val="1"/>
-              <w:pBdr>
-                <w:top w:space="0" w:sz="0" w:val="nil"/>
-                <w:left w:space="0" w:sz="0" w:val="nil"/>
-                <w:bottom w:space="0" w:sz="0" w:val="nil"/>
-                <w:right w:space="0" w:sz="0" w:val="nil"/>
-                <w:between w:space="0" w:sz="0" w:val="nil"/>
-              </w:pBdr>
-              <w:shd w:fill="auto" w:val="clear"/>
-              <w:tabs>
-                <w:tab w:val="center" w:pos="4320"/>
-              </w:tabs>
-              <w:spacing w:after="40" w:before="40" w:line="240" w:lineRule="auto"/>
-              <w:ind w:left="0" w:right="0" w:firstLine="0"/>
-              <w:jc w:val="center"/>
-              <w:rPr>
-                <w:rFonts w:ascii="Arial" w:cs="Arial" w:eastAsia="Arial" w:hAnsi="Arial"/>
-                <w:b w:val="0"/>
-                <w:i w:val="0"/>
-                <w:smallCaps w:val="0"/>
-                <w:strike w:val="0"/>
-                <w:color w:val="000000"/>
-                <w:sz w:val="20"/>
-                <w:szCs w:val="20"/>
-                <w:u w:val="none"/>
-                <w:shd w:fill="auto" w:val="clear"/>
-                <w:vertAlign w:val="baseline"/>
-              </w:rPr>
-            </w:pPr>
-            <w:r>
-              <w:rPr>
-                <w:rFonts w:ascii="Arial" w:cs="Arial" w:eastAsia="Arial" w:hAnsi="Arial"/>
-                <w:b w:val="0"/>
-                <w:i w:val="0"/>
-                <w:smallCaps w:val="0"/>
-                <w:strike w:val="0"/>
-                <w:color w:val="000000"/>
-                <w:sz w:val="20"/>
-                <w:szCs w:val="20"/>
-                <w:u w:val="none"/>
-                <w:shd w:fill="auto" w:val="clear"/>
-                <w:vertAlign w:val="baseline"/>
-                <w:rtl w:val="0"/>
-              </w:rPr>
-              <w:t xml:space="preserve">3.0</w:t>
-            </w:r>
-          </w:p>
-        </w:tc>
-        <w:tc>
-          <w:tcPr>
-            <w:tcBorders>
-              <w:top w:color="000000" w:space="0" w:sz="4" w:val="single"/>
-              <w:left w:color="000000" w:space="0" w:sz="4" w:val="single"/>
-              <w:bottom w:color="000000" w:space="0" w:sz="4" w:val="single"/>
-              <w:right w:color="000000" w:space="0" w:sz="4" w:val="single"/>
-            </w:tcBorders>
-            <w:shd w:fill="ffffff" w:val="clear"/>
-          </w:tcPr>
-          <w:p>
-            <w:pPr>
-              <w:keepNext w:val="0"/>
-              <w:keepLines w:val="0"/>
-              <w:widowControl w:val="1"/>
-              <w:pBdr>
-                <w:top w:space="0" w:sz="0" w:val="nil"/>
-                <w:left w:space="0" w:sz="0" w:val="nil"/>
-                <w:bottom w:space="0" w:sz="0" w:val="nil"/>
-                <w:right w:space="0" w:sz="0" w:val="nil"/>
-                <w:between w:space="0" w:sz="0" w:val="nil"/>
-              </w:pBdr>
-              <w:shd w:fill="auto" w:val="clear"/>
-              <w:spacing w:after="40" w:before="40" w:line="240" w:lineRule="auto"/>
-              <w:ind w:left="0" w:right="0" w:firstLine="0"/>
-              <w:jc w:val="left"/>
-              <w:rPr>
-                <w:rFonts w:ascii="Arial" w:cs="Arial" w:eastAsia="Arial" w:hAnsi="Arial"/>
-                <w:b w:val="0"/>
-                <w:i w:val="0"/>
-                <w:smallCaps w:val="0"/>
-                <w:strike w:val="0"/>
-                <w:color w:val="000000"/>
-                <w:sz w:val="20"/>
-                <w:szCs w:val="20"/>
-                <w:u w:val="none"/>
-                <w:shd w:fill="auto" w:val="clear"/>
-                <w:vertAlign w:val="baseline"/>
-              </w:rPr>
-            </w:pPr>
-            <w:r>
-              <w:rPr>
-                <w:rFonts w:ascii="Arial" w:cs="Arial" w:eastAsia="Arial" w:hAnsi="Arial"/>
-                <w:b w:val="0"/>
-                <w:i w:val="0"/>
-                <w:smallCaps w:val="0"/>
-                <w:strike w:val="0"/>
-                <w:color w:val="000000"/>
-                <w:sz w:val="20"/>
-                <w:szCs w:val="20"/>
-                <w:u w:val="none"/>
-                <w:shd w:fill="auto" w:val="clear"/>
-                <w:vertAlign w:val="baseline"/>
-                <w:rtl w:val="0"/>
-              </w:rPr>
-              <w:t xml:space="preserve">October 16, 2018</w:t>
-            </w:r>
-          </w:p>
-        </w:tc>
-        <w:tc>
-          <w:tcPr>
-            <w:tcBorders>
-              <w:top w:color="000000" w:space="0" w:sz="4" w:val="single"/>
-              <w:left w:color="000000" w:space="0" w:sz="4" w:val="single"/>
-              <w:bottom w:color="000000" w:space="0" w:sz="4" w:val="single"/>
-              <w:right w:color="000000" w:space="0" w:sz="4" w:val="single"/>
-            </w:tcBorders>
-            <w:shd w:fill="ffffff" w:val="clear"/>
-          </w:tcPr>
-          <w:p>
-            <w:pPr>
-              <w:keepNext w:val="0"/>
-              <w:keepLines w:val="0"/>
-              <w:widowControl w:val="1"/>
-              <w:pBdr>
-                <w:top w:space="0" w:sz="0" w:val="nil"/>
-                <w:left w:space="0" w:sz="0" w:val="nil"/>
-                <w:bottom w:space="0" w:sz="0" w:val="nil"/>
-                <w:right w:space="0" w:sz="0" w:val="nil"/>
-                <w:between w:space="0" w:sz="0" w:val="nil"/>
-              </w:pBdr>
-              <w:shd w:fill="auto" w:val="clear"/>
-              <w:spacing w:after="40" w:before="40" w:line="240" w:lineRule="auto"/>
-              <w:ind w:left="0" w:right="0" w:firstLine="0"/>
-              <w:jc w:val="left"/>
-              <w:rPr>
-                <w:rFonts w:ascii="Arial" w:cs="Arial" w:eastAsia="Arial" w:hAnsi="Arial"/>
-                <w:b w:val="0"/>
-                <w:i w:val="0"/>
-                <w:smallCaps w:val="0"/>
-                <w:strike w:val="0"/>
-                <w:color w:val="000000"/>
-                <w:sz w:val="20"/>
-                <w:szCs w:val="20"/>
-                <w:u w:val="none"/>
-                <w:shd w:fill="auto" w:val="clear"/>
-                <w:vertAlign w:val="baseline"/>
-              </w:rPr>
-            </w:pPr>
-            <w:r>
-              <w:rPr>
-                <w:rFonts w:ascii="Arial" w:cs="Arial" w:eastAsia="Arial" w:hAnsi="Arial"/>
-                <w:b w:val="0"/>
-                <w:i w:val="0"/>
-                <w:smallCaps w:val="0"/>
-                <w:strike w:val="0"/>
-                <w:color w:val="000000"/>
-                <w:sz w:val="20"/>
-                <w:szCs w:val="20"/>
-                <w:u w:val="none"/>
-                <w:shd w:fill="auto" w:val="clear"/>
-                <w:vertAlign w:val="baseline"/>
-                <w:rtl w:val="0"/>
-              </w:rPr>
-              <w:t xml:space="preserve">James Bradley / MITRE</w:t>
-            </w:r>
-          </w:p>
-        </w:tc>
-        <w:tc>
-          <w:tcPr>
-            <w:tcBorders>
-              <w:top w:color="000000" w:space="0" w:sz="4" w:val="single"/>
-              <w:left w:color="000000" w:space="0" w:sz="4" w:val="single"/>
-              <w:bottom w:color="000000" w:space="0" w:sz="4" w:val="single"/>
-              <w:right w:color="000000" w:space="0" w:sz="4" w:val="single"/>
-            </w:tcBorders>
-            <w:shd w:fill="ffffff" w:val="clear"/>
-          </w:tcPr>
-          <w:p>
-            <w:pPr>
-              <w:keepNext w:val="0"/>
-              <w:keepLines w:val="0"/>
-              <w:widowControl w:val="1"/>
-              <w:pBdr>
-                <w:top w:space="0" w:sz="0" w:val="nil"/>
-                <w:left w:space="0" w:sz="0" w:val="nil"/>
-                <w:bottom w:space="0" w:sz="0" w:val="nil"/>
-                <w:right w:space="0" w:sz="0" w:val="nil"/>
-                <w:between w:space="0" w:sz="0" w:val="nil"/>
-              </w:pBdr>
-              <w:shd w:fill="auto" w:val="clear"/>
-              <w:spacing w:after="40" w:before="40" w:line="240" w:lineRule="auto"/>
-              <w:ind w:left="0" w:right="0" w:firstLine="0"/>
-              <w:jc w:val="left"/>
-              <w:rPr>
-                <w:rFonts w:ascii="Arial" w:cs="Arial" w:eastAsia="Arial" w:hAnsi="Arial"/>
-                <w:b w:val="0"/>
-                <w:i w:val="0"/>
-                <w:smallCaps w:val="0"/>
-                <w:strike w:val="0"/>
-                <w:color w:val="000000"/>
-                <w:sz w:val="20"/>
-                <w:szCs w:val="20"/>
-                <w:u w:val="none"/>
-                <w:shd w:fill="auto" w:val="clear"/>
-                <w:vertAlign w:val="baseline"/>
-              </w:rPr>
-            </w:pPr>
-            <w:r>
-              <w:rPr>
-                <w:rFonts w:ascii="Arial" w:cs="Arial" w:eastAsia="Arial" w:hAnsi="Arial"/>
-                <w:b w:val="0"/>
-                <w:i w:val="0"/>
-                <w:smallCaps w:val="0"/>
-                <w:strike w:val="0"/>
-                <w:color w:val="000000"/>
-                <w:sz w:val="20"/>
-                <w:szCs w:val="20"/>
-                <w:u w:val="none"/>
-                <w:shd w:fill="auto" w:val="clear"/>
-                <w:vertAlign w:val="baseline"/>
-                <w:rtl w:val="0"/>
-              </w:rPr>
-              <w:t xml:space="preserve">Update for Bonnie v 3.0</w:t>
-            </w:r>
-          </w:p>
-        </w:tc>
-      </w:tr>
-      <w:tr>
-        <w:tc>
-          <w:tcPr>
-            <w:tcBorders>
-              <w:top w:color="000000" w:space="0" w:sz="4" w:val="single"/>
-              <w:left w:color="000000" w:space="0" w:sz="4" w:val="single"/>
-              <w:bottom w:color="000000" w:space="0" w:sz="4" w:val="single"/>
-              <w:right w:color="000000" w:space="0" w:sz="4" w:val="single"/>
-            </w:tcBorders>
-            <w:shd w:fill="ffffff" w:val="clear"/>
-          </w:tcPr>
-          <w:p>
-            <w:pPr>
-              <w:keepNext w:val="0"/>
-              <w:keepLines w:val="0"/>
-              <w:widowControl w:val="1"/>
-              <w:pBdr>
-                <w:top w:space="0" w:sz="0" w:val="nil"/>
-                <w:left w:space="0" w:sz="0" w:val="nil"/>
-                <w:bottom w:space="0" w:sz="0" w:val="nil"/>
-                <w:right w:space="0" w:sz="0" w:val="nil"/>
-                <w:between w:space="0" w:sz="0" w:val="nil"/>
-              </w:pBdr>
-              <w:shd w:fill="auto" w:val="clear"/>
-              <w:tabs>
-                <w:tab w:val="center" w:pos="4320"/>
-              </w:tabs>
-              <w:spacing w:after="40" w:before="40" w:line="240" w:lineRule="auto"/>
-              <w:ind w:left="0" w:right="0" w:firstLine="0"/>
-              <w:jc w:val="center"/>
-              <w:rPr>
-                <w:rFonts w:ascii="Arial" w:cs="Arial" w:eastAsia="Arial" w:hAnsi="Arial"/>
-                <w:b w:val="0"/>
-                <w:i w:val="0"/>
-                <w:smallCaps w:val="0"/>
-                <w:strike w:val="0"/>
-                <w:color w:val="000000"/>
-                <w:sz w:val="20"/>
-                <w:szCs w:val="20"/>
-                <w:u w:val="none"/>
-                <w:shd w:fill="auto" w:val="clear"/>
-                <w:vertAlign w:val="baseline"/>
-              </w:rPr>
-            </w:pPr>
-            <w:r>
-              <w:rPr>
-                <w:rFonts w:ascii="Arial" w:cs="Arial" w:eastAsia="Arial" w:hAnsi="Arial"/>
-                <w:b w:val="0"/>
-                <w:i w:val="0"/>
-                <w:smallCaps w:val="0"/>
-                <w:strike w:val="0"/>
-                <w:color w:val="000000"/>
-                <w:sz w:val="20"/>
-                <w:szCs w:val="20"/>
-                <w:u w:val="none"/>
-                <w:shd w:fill="auto" w:val="clear"/>
-                <w:vertAlign w:val="baseline"/>
-                <w:rtl w:val="0"/>
-              </w:rPr>
-              <w:t xml:space="preserve">3.1</w:t>
-            </w:r>
-          </w:p>
-        </w:tc>
-        <w:tc>
-          <w:tcPr>
-            <w:tcBorders>
-              <w:top w:color="000000" w:space="0" w:sz="4" w:val="single"/>
-              <w:left w:color="000000" w:space="0" w:sz="4" w:val="single"/>
-              <w:bottom w:color="000000" w:space="0" w:sz="4" w:val="single"/>
-              <w:right w:color="000000" w:space="0" w:sz="4" w:val="single"/>
-            </w:tcBorders>
-            <w:shd w:fill="ffffff" w:val="clear"/>
-          </w:tcPr>
-          <w:p>
-            <w:pPr>
-              <w:keepNext w:val="0"/>
-              <w:keepLines w:val="0"/>
-              <w:widowControl w:val="1"/>
-              <w:pBdr>
-                <w:top w:space="0" w:sz="0" w:val="nil"/>
-                <w:left w:space="0" w:sz="0" w:val="nil"/>
-                <w:bottom w:space="0" w:sz="0" w:val="nil"/>
-                <w:right w:space="0" w:sz="0" w:val="nil"/>
-                <w:between w:space="0" w:sz="0" w:val="nil"/>
-              </w:pBdr>
-              <w:shd w:fill="auto" w:val="clear"/>
-              <w:spacing w:after="40" w:before="40" w:line="240" w:lineRule="auto"/>
-              <w:ind w:left="0" w:right="0" w:firstLine="0"/>
-              <w:jc w:val="left"/>
-              <w:rPr>
-                <w:rFonts w:ascii="Arial" w:cs="Arial" w:eastAsia="Arial" w:hAnsi="Arial"/>
-                <w:b w:val="0"/>
-                <w:i w:val="0"/>
-                <w:smallCaps w:val="0"/>
-                <w:strike w:val="0"/>
-                <w:color w:val="000000"/>
-                <w:sz w:val="20"/>
-                <w:szCs w:val="20"/>
-                <w:u w:val="none"/>
-                <w:shd w:fill="auto" w:val="clear"/>
-                <w:vertAlign w:val="baseline"/>
-              </w:rPr>
-            </w:pPr>
-            <w:r>
-              <w:rPr>
-                <w:rFonts w:ascii="Arial" w:cs="Arial" w:eastAsia="Arial" w:hAnsi="Arial"/>
-                <w:b w:val="0"/>
-                <w:i w:val="0"/>
-                <w:smallCaps w:val="0"/>
-                <w:strike w:val="0"/>
-                <w:color w:val="000000"/>
-                <w:sz w:val="20"/>
-                <w:szCs w:val="20"/>
-                <w:u w:val="none"/>
-                <w:shd w:fill="auto" w:val="clear"/>
-                <w:vertAlign w:val="baseline"/>
-                <w:rtl w:val="0"/>
-              </w:rPr>
-              <w:t xml:space="preserve">November 15, 2018</w:t>
-            </w:r>
-          </w:p>
-        </w:tc>
-        <w:tc>
-          <w:tcPr>
-            <w:tcBorders>
-              <w:top w:color="000000" w:space="0" w:sz="4" w:val="single"/>
-              <w:left w:color="000000" w:space="0" w:sz="4" w:val="single"/>
-              <w:bottom w:color="000000" w:space="0" w:sz="4" w:val="single"/>
-              <w:right w:color="000000" w:space="0" w:sz="4" w:val="single"/>
-            </w:tcBorders>
-            <w:shd w:fill="ffffff" w:val="clear"/>
-          </w:tcPr>
-          <w:p>
-            <w:pPr>
-              <w:keepNext w:val="0"/>
-              <w:keepLines w:val="0"/>
-              <w:widowControl w:val="1"/>
-              <w:pBdr>
-                <w:top w:space="0" w:sz="0" w:val="nil"/>
-                <w:left w:space="0" w:sz="0" w:val="nil"/>
-                <w:bottom w:space="0" w:sz="0" w:val="nil"/>
-                <w:right w:space="0" w:sz="0" w:val="nil"/>
-                <w:between w:space="0" w:sz="0" w:val="nil"/>
-              </w:pBdr>
-              <w:shd w:fill="auto" w:val="clear"/>
-              <w:spacing w:after="40" w:before="40" w:line="240" w:lineRule="auto"/>
-              <w:ind w:left="0" w:right="0" w:firstLine="0"/>
-              <w:jc w:val="left"/>
-              <w:rPr>
-                <w:rFonts w:ascii="Arial" w:cs="Arial" w:eastAsia="Arial" w:hAnsi="Arial"/>
-                <w:b w:val="0"/>
-                <w:i w:val="0"/>
-                <w:smallCaps w:val="0"/>
-                <w:strike w:val="0"/>
-                <w:color w:val="000000"/>
-                <w:sz w:val="20"/>
-                <w:szCs w:val="20"/>
-                <w:u w:val="none"/>
-                <w:shd w:fill="auto" w:val="clear"/>
-                <w:vertAlign w:val="baseline"/>
-              </w:rPr>
-            </w:pPr>
-            <w:r>
-              <w:rPr>
-                <w:rFonts w:ascii="Arial" w:cs="Arial" w:eastAsia="Arial" w:hAnsi="Arial"/>
-                <w:b w:val="0"/>
-                <w:i w:val="0"/>
-                <w:smallCaps w:val="0"/>
-                <w:strike w:val="0"/>
-                <w:color w:val="000000"/>
-                <w:sz w:val="20"/>
-                <w:szCs w:val="20"/>
-                <w:u w:val="none"/>
-                <w:shd w:fill="auto" w:val="clear"/>
-                <w:vertAlign w:val="baseline"/>
-                <w:rtl w:val="0"/>
-              </w:rPr>
-              <w:t xml:space="preserve">James Bradley / MITRE</w:t>
-            </w:r>
-          </w:p>
-        </w:tc>
-        <w:tc>
-          <w:tcPr>
-            <w:tcBorders>
-              <w:top w:color="000000" w:space="0" w:sz="4" w:val="single"/>
-              <w:left w:color="000000" w:space="0" w:sz="4" w:val="single"/>
-              <w:bottom w:color="000000" w:space="0" w:sz="4" w:val="single"/>
-              <w:right w:color="000000" w:space="0" w:sz="4" w:val="single"/>
-            </w:tcBorders>
-            <w:shd w:fill="ffffff" w:val="clear"/>
-          </w:tcPr>
-          <w:p>
-            <w:pPr>
-              <w:keepNext w:val="0"/>
-              <w:keepLines w:val="0"/>
-              <w:widowControl w:val="1"/>
-              <w:pBdr>
-                <w:top w:space="0" w:sz="0" w:val="nil"/>
-                <w:left w:space="0" w:sz="0" w:val="nil"/>
-                <w:bottom w:space="0" w:sz="0" w:val="nil"/>
-                <w:right w:space="0" w:sz="0" w:val="nil"/>
-                <w:between w:space="0" w:sz="0" w:val="nil"/>
-              </w:pBdr>
-              <w:shd w:fill="auto" w:val="clear"/>
-              <w:spacing w:after="40" w:before="40" w:line="240" w:lineRule="auto"/>
-              <w:ind w:left="0" w:right="0" w:firstLine="0"/>
-              <w:jc w:val="left"/>
-              <w:rPr>
-                <w:rFonts w:ascii="Arial" w:cs="Arial" w:eastAsia="Arial" w:hAnsi="Arial"/>
-                <w:b w:val="0"/>
-                <w:i w:val="0"/>
-                <w:smallCaps w:val="0"/>
-                <w:strike w:val="0"/>
-                <w:color w:val="000000"/>
-                <w:sz w:val="20"/>
-                <w:szCs w:val="20"/>
-                <w:u w:val="none"/>
-                <w:shd w:fill="auto" w:val="clear"/>
-                <w:vertAlign w:val="baseline"/>
-              </w:rPr>
-            </w:pPr>
-            <w:r>
-              <w:rPr>
-                <w:rFonts w:ascii="Arial" w:cs="Arial" w:eastAsia="Arial" w:hAnsi="Arial"/>
-                <w:b w:val="0"/>
-                <w:i w:val="0"/>
-                <w:smallCaps w:val="0"/>
-                <w:strike w:val="0"/>
-                <w:color w:val="000000"/>
-                <w:sz w:val="20"/>
-                <w:szCs w:val="20"/>
-                <w:u w:val="none"/>
-                <w:shd w:fill="auto" w:val="clear"/>
-                <w:vertAlign w:val="baseline"/>
-                <w:rtl w:val="0"/>
-              </w:rPr>
-              <w:t xml:space="preserve">Update for Bonnie v 3.1</w:t>
-            </w:r>
-          </w:p>
-        </w:tc>
-      </w:tr>
-      <w:tr>
-        <w:tc>
-          <w:tcPr>
-            <w:tcBorders>
-              <w:top w:color="000000" w:space="0" w:sz="4" w:val="single"/>
-              <w:left w:color="000000" w:space="0" w:sz="4" w:val="single"/>
-              <w:bottom w:color="000000" w:space="0" w:sz="4" w:val="single"/>
-              <w:right w:color="000000" w:space="0" w:sz="4" w:val="single"/>
-            </w:tcBorders>
-            <w:shd w:fill="ffffff" w:val="clear"/>
-          </w:tcPr>
-          <w:p>
-            <w:pPr>
-              <w:keepNext w:val="0"/>
-              <w:keepLines w:val="0"/>
-              <w:widowControl w:val="1"/>
-              <w:pBdr>
-                <w:top w:space="0" w:sz="0" w:val="nil"/>
-                <w:left w:space="0" w:sz="0" w:val="nil"/>
-                <w:bottom w:space="0" w:sz="0" w:val="nil"/>
-                <w:right w:space="0" w:sz="0" w:val="nil"/>
-                <w:between w:space="0" w:sz="0" w:val="nil"/>
-              </w:pBdr>
-              <w:shd w:fill="auto" w:val="clear"/>
-              <w:tabs>
-                <w:tab w:val="center" w:pos="4320"/>
-              </w:tabs>
-              <w:spacing w:after="40" w:before="40" w:line="240" w:lineRule="auto"/>
-              <w:ind w:left="0" w:right="0" w:firstLine="0"/>
-              <w:jc w:val="center"/>
-              <w:rPr>
-                <w:rFonts w:ascii="Arial" w:cs="Arial" w:eastAsia="Arial" w:hAnsi="Arial"/>
-                <w:b w:val="0"/>
-                <w:i w:val="0"/>
-                <w:smallCaps w:val="0"/>
-                <w:strike w:val="0"/>
-                <w:color w:val="000000"/>
-                <w:sz w:val="20"/>
-                <w:szCs w:val="20"/>
-                <w:u w:val="none"/>
-                <w:shd w:fill="auto" w:val="clear"/>
-                <w:vertAlign w:val="baseline"/>
-              </w:rPr>
-            </w:pPr>
-            <w:r>
-              <w:rPr>
-                <w:rFonts w:ascii="Arial" w:cs="Arial" w:eastAsia="Arial" w:hAnsi="Arial"/>
-                <w:b w:val="0"/>
-                <w:i w:val="0"/>
-                <w:smallCaps w:val="0"/>
-                <w:strike w:val="0"/>
-                <w:color w:val="000000"/>
-                <w:sz w:val="20"/>
-                <w:szCs w:val="20"/>
-                <w:u w:val="none"/>
-                <w:shd w:fill="auto" w:val="clear"/>
-                <w:vertAlign w:val="baseline"/>
-                <w:rtl w:val="0"/>
-              </w:rPr>
-              <w:t xml:space="preserve">3.2</w:t>
-            </w:r>
-          </w:p>
-        </w:tc>
-        <w:tc>
-          <w:tcPr>
-            <w:tcBorders>
-              <w:top w:color="000000" w:space="0" w:sz="4" w:val="single"/>
-              <w:left w:color="000000" w:space="0" w:sz="4" w:val="single"/>
-              <w:bottom w:color="000000" w:space="0" w:sz="4" w:val="single"/>
-              <w:right w:color="000000" w:space="0" w:sz="4" w:val="single"/>
-            </w:tcBorders>
-            <w:shd w:fill="ffffff" w:val="clear"/>
-          </w:tcPr>
-          <w:p>
-            <w:pPr>
-              <w:keepNext w:val="0"/>
-              <w:keepLines w:val="0"/>
-              <w:widowControl w:val="1"/>
-              <w:pBdr>
-                <w:top w:space="0" w:sz="0" w:val="nil"/>
-                <w:left w:space="0" w:sz="0" w:val="nil"/>
-                <w:bottom w:space="0" w:sz="0" w:val="nil"/>
-                <w:right w:space="0" w:sz="0" w:val="nil"/>
-                <w:between w:space="0" w:sz="0" w:val="nil"/>
-              </w:pBdr>
-              <w:shd w:fill="auto" w:val="clear"/>
-              <w:spacing w:after="40" w:before="40" w:line="240" w:lineRule="auto"/>
-              <w:ind w:left="0" w:right="0" w:firstLine="0"/>
-              <w:jc w:val="left"/>
-              <w:rPr>
-                <w:rFonts w:ascii="Arial" w:cs="Arial" w:eastAsia="Arial" w:hAnsi="Arial"/>
-                <w:b w:val="0"/>
-                <w:i w:val="0"/>
-                <w:smallCaps w:val="0"/>
-                <w:strike w:val="0"/>
-                <w:color w:val="000000"/>
-                <w:sz w:val="20"/>
-                <w:szCs w:val="20"/>
-                <w:u w:val="none"/>
-                <w:shd w:fill="auto" w:val="clear"/>
-                <w:vertAlign w:val="baseline"/>
-              </w:rPr>
-            </w:pPr>
-            <w:r>
-              <w:rPr>
-                <w:rFonts w:ascii="Arial" w:cs="Arial" w:eastAsia="Arial" w:hAnsi="Arial"/>
-                <w:b w:val="0"/>
-                <w:i w:val="0"/>
-                <w:smallCaps w:val="0"/>
-                <w:strike w:val="0"/>
-                <w:color w:val="000000"/>
-                <w:sz w:val="20"/>
-                <w:szCs w:val="20"/>
-                <w:u w:val="none"/>
-                <w:shd w:fill="auto" w:val="clear"/>
-                <w:vertAlign w:val="baseline"/>
-                <w:rtl w:val="0"/>
-              </w:rPr>
-              <w:t xml:space="preserve">May 21, 2019</w:t>
-            </w:r>
-          </w:p>
-        </w:tc>
-        <w:tc>
-          <w:tcPr>
-            <w:tcBorders>
-              <w:top w:color="000000" w:space="0" w:sz="4" w:val="single"/>
-              <w:left w:color="000000" w:space="0" w:sz="4" w:val="single"/>
-              <w:bottom w:color="000000" w:space="0" w:sz="4" w:val="single"/>
-              <w:right w:color="000000" w:space="0" w:sz="4" w:val="single"/>
-            </w:tcBorders>
-            <w:shd w:fill="ffffff" w:val="clear"/>
-          </w:tcPr>
-          <w:p>
-            <w:pPr>
-              <w:keepNext w:val="0"/>
-              <w:keepLines w:val="0"/>
-              <w:widowControl w:val="1"/>
-              <w:pBdr>
-                <w:top w:space="0" w:sz="0" w:val="nil"/>
-                <w:left w:space="0" w:sz="0" w:val="nil"/>
-                <w:bottom w:space="0" w:sz="0" w:val="nil"/>
-                <w:right w:space="0" w:sz="0" w:val="nil"/>
-                <w:between w:space="0" w:sz="0" w:val="nil"/>
-              </w:pBdr>
-              <w:shd w:fill="auto" w:val="clear"/>
-              <w:spacing w:after="40" w:before="40" w:line="240" w:lineRule="auto"/>
-              <w:ind w:left="0" w:right="0" w:firstLine="0"/>
-              <w:jc w:val="left"/>
-              <w:rPr>
-                <w:rFonts w:ascii="Arial" w:cs="Arial" w:eastAsia="Arial" w:hAnsi="Arial"/>
-                <w:b w:val="0"/>
-                <w:i w:val="0"/>
-                <w:smallCaps w:val="0"/>
-                <w:strike w:val="0"/>
-                <w:color w:val="000000"/>
-                <w:sz w:val="20"/>
-                <w:szCs w:val="20"/>
-                <w:u w:val="none"/>
-                <w:shd w:fill="auto" w:val="clear"/>
-                <w:vertAlign w:val="baseline"/>
-              </w:rPr>
-            </w:pPr>
-            <w:r>
-              <w:rPr>
-                <w:rFonts w:ascii="Arial" w:cs="Arial" w:eastAsia="Arial" w:hAnsi="Arial"/>
-                <w:b w:val="0"/>
-                <w:i w:val="0"/>
-                <w:smallCaps w:val="0"/>
-                <w:strike w:val="0"/>
-                <w:color w:val="000000"/>
-                <w:sz w:val="20"/>
-                <w:szCs w:val="20"/>
-                <w:u w:val="none"/>
-                <w:shd w:fill="auto" w:val="clear"/>
-                <w:vertAlign w:val="baseline"/>
-                <w:rtl w:val="0"/>
-              </w:rPr>
-              <w:t xml:space="preserve">James Bradley / MITRE</w:t>
-            </w:r>
-          </w:p>
-        </w:tc>
-        <w:tc>
-          <w:tcPr>
-            <w:tcBorders>
-              <w:top w:color="000000" w:space="0" w:sz="4" w:val="single"/>
-              <w:left w:color="000000" w:space="0" w:sz="4" w:val="single"/>
-              <w:bottom w:color="000000" w:space="0" w:sz="4" w:val="single"/>
-              <w:right w:color="000000" w:space="0" w:sz="4" w:val="single"/>
-            </w:tcBorders>
-            <w:shd w:fill="ffffff" w:val="clear"/>
-          </w:tcPr>
-          <w:p>
-            <w:pPr>
-              <w:keepNext w:val="0"/>
-              <w:keepLines w:val="0"/>
-              <w:widowControl w:val="1"/>
-              <w:pBdr>
-                <w:top w:space="0" w:sz="0" w:val="nil"/>
-                <w:left w:space="0" w:sz="0" w:val="nil"/>
-                <w:bottom w:space="0" w:sz="0" w:val="nil"/>
-                <w:right w:space="0" w:sz="0" w:val="nil"/>
-                <w:between w:space="0" w:sz="0" w:val="nil"/>
-              </w:pBdr>
-              <w:shd w:fill="auto" w:val="clear"/>
-              <w:spacing w:after="40" w:before="40" w:line="240" w:lineRule="auto"/>
-              <w:ind w:left="0" w:right="0" w:firstLine="0"/>
-              <w:jc w:val="left"/>
-              <w:rPr>
-                <w:rFonts w:ascii="Arial" w:cs="Arial" w:eastAsia="Arial" w:hAnsi="Arial"/>
-                <w:b w:val="0"/>
-                <w:i w:val="0"/>
-                <w:smallCaps w:val="0"/>
-                <w:strike w:val="0"/>
-                <w:color w:val="000000"/>
-                <w:sz w:val="20"/>
-                <w:szCs w:val="20"/>
-                <w:u w:val="none"/>
-                <w:shd w:fill="auto" w:val="clear"/>
-                <w:vertAlign w:val="baseline"/>
-              </w:rPr>
-            </w:pPr>
-            <w:r>
-              <w:rPr>
-                <w:rFonts w:ascii="Arial" w:cs="Arial" w:eastAsia="Arial" w:hAnsi="Arial"/>
-                <w:b w:val="0"/>
-                <w:i w:val="0"/>
-                <w:smallCaps w:val="0"/>
-                <w:strike w:val="0"/>
-                <w:color w:val="000000"/>
-                <w:sz w:val="20"/>
-                <w:szCs w:val="20"/>
-                <w:u w:val="none"/>
-                <w:shd w:fill="auto" w:val="clear"/>
-                <w:vertAlign w:val="baseline"/>
-                <w:rtl w:val="0"/>
-              </w:rPr>
-              <w:t xml:space="preserve">Update for Bonnie v 3.2</w:t>
-            </w:r>
-          </w:p>
-        </w:tc>
-      </w:tr>
-      <w:tr>
-        <w:tc>
-          <w:tcPr>
-            <w:tcBorders>
-              <w:top w:color="000000" w:space="0" w:sz="4" w:val="single"/>
-              <w:left w:color="000000" w:space="0" w:sz="4" w:val="single"/>
-              <w:bottom w:color="000000" w:space="0" w:sz="4" w:val="single"/>
-              <w:right w:color="000000" w:space="0" w:sz="4" w:val="single"/>
-            </w:tcBorders>
-            <w:shd w:fill="ffffff" w:val="clear"/>
-          </w:tcPr>
-          <w:p>
-            <w:pPr>
-              <w:keepNext w:val="0"/>
-              <w:keepLines w:val="0"/>
-              <w:widowControl w:val="1"/>
-              <w:pBdr>
-                <w:top w:space="0" w:sz="0" w:val="nil"/>
-                <w:left w:space="0" w:sz="0" w:val="nil"/>
-                <w:bottom w:space="0" w:sz="0" w:val="nil"/>
-                <w:right w:space="0" w:sz="0" w:val="nil"/>
-                <w:between w:space="0" w:sz="0" w:val="nil"/>
-              </w:pBdr>
-              <w:shd w:fill="auto" w:val="clear"/>
-              <w:tabs>
-                <w:tab w:val="center" w:pos="4320"/>
-              </w:tabs>
-              <w:spacing w:after="40" w:before="40" w:line="240" w:lineRule="auto"/>
-              <w:ind w:left="0" w:right="0" w:firstLine="0"/>
-              <w:jc w:val="center"/>
-              <w:rPr>
-                <w:rFonts w:ascii="Arial" w:cs="Arial" w:eastAsia="Arial" w:hAnsi="Arial"/>
-                <w:b w:val="0"/>
-                <w:i w:val="0"/>
-                <w:smallCaps w:val="0"/>
-                <w:strike w:val="0"/>
-                <w:color w:val="000000"/>
-                <w:sz w:val="20"/>
-                <w:szCs w:val="20"/>
-                <w:u w:val="none"/>
-                <w:shd w:fill="auto" w:val="clear"/>
-                <w:vertAlign w:val="baseline"/>
-              </w:rPr>
-            </w:pPr>
-            <w:r>
-              <w:rPr>
-                <w:rFonts w:ascii="Arial" w:cs="Arial" w:eastAsia="Arial" w:hAnsi="Arial"/>
-                <w:b w:val="0"/>
-                <w:i w:val="0"/>
-                <w:smallCaps w:val="0"/>
-                <w:strike w:val="0"/>
-                <w:color w:val="000000"/>
-                <w:sz w:val="20"/>
-                <w:szCs w:val="20"/>
-                <w:u w:val="none"/>
-                <w:shd w:fill="auto" w:val="clear"/>
-                <w:vertAlign w:val="baseline"/>
-                <w:rtl w:val="0"/>
-              </w:rPr>
-              <w:t xml:space="preserve">4.0</w:t>
-            </w:r>
-          </w:p>
-        </w:tc>
-        <w:tc>
-          <w:tcPr>
-            <w:tcBorders>
-              <w:top w:color="000000" w:space="0" w:sz="4" w:val="single"/>
-              <w:left w:color="000000" w:space="0" w:sz="4" w:val="single"/>
-              <w:bottom w:color="000000" w:space="0" w:sz="4" w:val="single"/>
-              <w:right w:color="000000" w:space="0" w:sz="4" w:val="single"/>
-            </w:tcBorders>
-            <w:shd w:fill="ffffff" w:val="clear"/>
-          </w:tcPr>
-          <w:p>
-            <w:pPr>
-              <w:keepNext w:val="0"/>
-              <w:keepLines w:val="0"/>
-              <w:widowControl w:val="1"/>
-              <w:pBdr>
-                <w:top w:space="0" w:sz="0" w:val="nil"/>
-                <w:left w:space="0" w:sz="0" w:val="nil"/>
-                <w:bottom w:space="0" w:sz="0" w:val="nil"/>
-                <w:right w:space="0" w:sz="0" w:val="nil"/>
-                <w:between w:space="0" w:sz="0" w:val="nil"/>
-              </w:pBdr>
-              <w:shd w:fill="auto" w:val="clear"/>
-              <w:spacing w:after="40" w:before="40" w:line="240" w:lineRule="auto"/>
-              <w:ind w:left="0" w:right="0" w:firstLine="0"/>
-              <w:jc w:val="left"/>
-              <w:rPr>
-                <w:rFonts w:ascii="Arial" w:cs="Arial" w:eastAsia="Arial" w:hAnsi="Arial"/>
-                <w:b w:val="0"/>
-                <w:i w:val="0"/>
-                <w:smallCaps w:val="0"/>
-                <w:strike w:val="0"/>
-                <w:color w:val="000000"/>
-                <w:sz w:val="20"/>
-                <w:szCs w:val="20"/>
-                <w:u w:val="none"/>
-                <w:shd w:fill="auto" w:val="clear"/>
-                <w:vertAlign w:val="baseline"/>
-              </w:rPr>
-            </w:pPr>
-            <w:r>
-              <w:rPr>
-                <w:rFonts w:ascii="Arial" w:cs="Arial" w:eastAsia="Arial" w:hAnsi="Arial"/>
-                <w:b w:val="0"/>
-                <w:i w:val="0"/>
-                <w:smallCaps w:val="0"/>
-                <w:strike w:val="0"/>
-                <w:color w:val="000000"/>
-                <w:sz w:val="20"/>
-                <w:szCs w:val="20"/>
-                <w:u w:val="none"/>
-                <w:shd w:fill="auto" w:val="clear"/>
-                <w:vertAlign w:val="baseline"/>
-                <w:rtl w:val="0"/>
-              </w:rPr>
-              <w:t xml:space="preserve">August 27, 2019</w:t>
-            </w:r>
-          </w:p>
-        </w:tc>
-        <w:tc>
-          <w:tcPr>
-            <w:tcBorders>
-              <w:top w:color="000000" w:space="0" w:sz="4" w:val="single"/>
-              <w:left w:color="000000" w:space="0" w:sz="4" w:val="single"/>
-              <w:bottom w:color="000000" w:space="0" w:sz="4" w:val="single"/>
-              <w:right w:color="000000" w:space="0" w:sz="4" w:val="single"/>
-            </w:tcBorders>
-            <w:shd w:fill="ffffff" w:val="clear"/>
-          </w:tcPr>
-          <w:p>
-            <w:pPr>
-              <w:keepNext w:val="0"/>
-              <w:keepLines w:val="0"/>
-              <w:widowControl w:val="1"/>
-              <w:pBdr>
-                <w:top w:space="0" w:sz="0" w:val="nil"/>
-                <w:left w:space="0" w:sz="0" w:val="nil"/>
-                <w:bottom w:space="0" w:sz="0" w:val="nil"/>
-                <w:right w:space="0" w:sz="0" w:val="nil"/>
-                <w:between w:space="0" w:sz="0" w:val="nil"/>
-              </w:pBdr>
-              <w:shd w:fill="auto" w:val="clear"/>
-              <w:spacing w:after="40" w:before="40" w:line="240" w:lineRule="auto"/>
-              <w:ind w:left="0" w:right="0" w:firstLine="0"/>
-              <w:jc w:val="left"/>
-              <w:rPr>
-                <w:rFonts w:ascii="Arial" w:cs="Arial" w:eastAsia="Arial" w:hAnsi="Arial"/>
-                <w:b w:val="0"/>
-                <w:i w:val="0"/>
-                <w:smallCaps w:val="0"/>
-                <w:strike w:val="0"/>
-                <w:color w:val="000000"/>
-                <w:sz w:val="20"/>
-                <w:szCs w:val="20"/>
-                <w:u w:val="none"/>
-                <w:shd w:fill="auto" w:val="clear"/>
-                <w:vertAlign w:val="baseline"/>
-              </w:rPr>
-            </w:pPr>
-            <w:r>
-              <w:rPr>
-                <w:rFonts w:ascii="Arial" w:cs="Arial" w:eastAsia="Arial" w:hAnsi="Arial"/>
-                <w:b w:val="0"/>
-                <w:i w:val="0"/>
-                <w:smallCaps w:val="0"/>
-                <w:strike w:val="0"/>
-                <w:color w:val="000000"/>
-                <w:sz w:val="20"/>
-                <w:szCs w:val="20"/>
-                <w:u w:val="none"/>
-                <w:shd w:fill="auto" w:val="clear"/>
-                <w:vertAlign w:val="baseline"/>
-                <w:rtl w:val="0"/>
-              </w:rPr>
-              <w:t xml:space="preserve">James Bradley / MITRE</w:t>
-            </w:r>
-          </w:p>
-        </w:tc>
-        <w:tc>
-          <w:tcPr>
-            <w:tcBorders>
-              <w:top w:color="000000" w:space="0" w:sz="4" w:val="single"/>
-              <w:left w:color="000000" w:space="0" w:sz="4" w:val="single"/>
-              <w:bottom w:color="000000" w:space="0" w:sz="4" w:val="single"/>
-              <w:right w:color="000000" w:space="0" w:sz="4" w:val="single"/>
-            </w:tcBorders>
-            <w:shd w:fill="ffffff" w:val="clear"/>
-          </w:tcPr>
-          <w:p>
-            <w:pPr>
-              <w:keepNext w:val="0"/>
-              <w:keepLines w:val="0"/>
-              <w:widowControl w:val="1"/>
-              <w:pBdr>
-                <w:top w:space="0" w:sz="0" w:val="nil"/>
-                <w:left w:space="0" w:sz="0" w:val="nil"/>
-                <w:bottom w:space="0" w:sz="0" w:val="nil"/>
-                <w:right w:space="0" w:sz="0" w:val="nil"/>
-                <w:between w:space="0" w:sz="0" w:val="nil"/>
-              </w:pBdr>
-              <w:shd w:fill="auto" w:val="clear"/>
-              <w:spacing w:after="40" w:before="40" w:line="240" w:lineRule="auto"/>
-              <w:ind w:left="0" w:right="0" w:firstLine="0"/>
-              <w:jc w:val="left"/>
-              <w:rPr>
-                <w:rFonts w:ascii="Arial" w:cs="Arial" w:eastAsia="Arial" w:hAnsi="Arial"/>
-                <w:b w:val="0"/>
-                <w:i w:val="0"/>
-                <w:smallCaps w:val="0"/>
-                <w:strike w:val="0"/>
-                <w:color w:val="000000"/>
-                <w:sz w:val="20"/>
-                <w:szCs w:val="20"/>
-                <w:u w:val="none"/>
-                <w:shd w:fill="auto" w:val="clear"/>
-                <w:vertAlign w:val="baseline"/>
-              </w:rPr>
-            </w:pPr>
-            <w:r>
-              <w:rPr>
-                <w:rFonts w:ascii="Arial" w:cs="Arial" w:eastAsia="Arial" w:hAnsi="Arial"/>
-                <w:b w:val="0"/>
-                <w:i w:val="0"/>
-                <w:smallCaps w:val="0"/>
-                <w:strike w:val="0"/>
-                <w:color w:val="000000"/>
-                <w:sz w:val="20"/>
-                <w:szCs w:val="20"/>
-                <w:u w:val="none"/>
-                <w:shd w:fill="auto" w:val="clear"/>
-                <w:vertAlign w:val="baseline"/>
-                <w:rtl w:val="0"/>
-              </w:rPr>
-              <w:t xml:space="preserve">Update for Bonnie v 4.0</w:t>
-            </w:r>
-          </w:p>
-        </w:tc>
-      </w:tr>
-      <w:tr>
-        <w:tc>
-          <w:tcPr>
-            <w:tcBorders>
-              <w:top w:color="000000" w:space="0" w:sz="4" w:val="single"/>
-              <w:left w:color="000000" w:space="0" w:sz="4" w:val="single"/>
-              <w:bottom w:color="000000" w:space="0" w:sz="4" w:val="single"/>
-              <w:right w:color="000000" w:space="0" w:sz="4" w:val="single"/>
-            </w:tcBorders>
-            <w:shd w:fill="ffffff" w:val="clear"/>
-          </w:tcPr>
-          <w:p>
-            <w:pPr>
-              <w:keepNext w:val="0"/>
-              <w:keepLines w:val="0"/>
-              <w:widowControl w:val="1"/>
-              <w:pBdr>
-                <w:top w:space="0" w:sz="0" w:val="nil"/>
-                <w:left w:space="0" w:sz="0" w:val="nil"/>
-                <w:bottom w:space="0" w:sz="0" w:val="nil"/>
-                <w:right w:space="0" w:sz="0" w:val="nil"/>
-                <w:between w:space="0" w:sz="0" w:val="nil"/>
-              </w:pBdr>
-              <w:shd w:fill="auto" w:val="clear"/>
-              <w:tabs>
-                <w:tab w:val="center" w:pos="4320"/>
-              </w:tabs>
-              <w:spacing w:after="40" w:before="40" w:line="240" w:lineRule="auto"/>
-              <w:ind w:left="0" w:right="0" w:firstLine="0"/>
-              <w:jc w:val="center"/>
-              <w:rPr>
-                <w:rFonts w:ascii="Arial" w:cs="Arial" w:eastAsia="Arial" w:hAnsi="Arial"/>
-                <w:b w:val="0"/>
-                <w:i w:val="0"/>
-                <w:smallCaps w:val="0"/>
-                <w:strike w:val="0"/>
-                <w:color w:val="000000"/>
-                <w:sz w:val="20"/>
-                <w:szCs w:val="20"/>
-                <w:u w:val="none"/>
-                <w:shd w:fill="auto" w:val="clear"/>
-                <w:vertAlign w:val="baseline"/>
-              </w:rPr>
-            </w:pPr>
-            <w:r>
-              <w:rPr>
-                <w:rFonts w:ascii="Arial" w:cs="Arial" w:eastAsia="Arial" w:hAnsi="Arial"/>
-                <w:sz w:val="20"/>
-                <w:szCs w:val="20"/>
-                <w:rtl w:val="0"/>
-              </w:rPr>
-              <w:t xml:space="preserve">4.2</w:t>
-            </w:r>
-            <w:r>
-              <w:rPr>
-                <w:rtl w:val="0"/>
-              </w:rPr>
-            </w:r>
-          </w:p>
-        </w:tc>
-        <w:tc>
-          <w:tcPr>
-            <w:tcBorders>
-              <w:top w:color="000000" w:space="0" w:sz="4" w:val="single"/>
-              <w:left w:color="000000" w:space="0" w:sz="4" w:val="single"/>
-              <w:bottom w:color="000000" w:space="0" w:sz="4" w:val="single"/>
-              <w:right w:color="000000" w:space="0" w:sz="4" w:val="single"/>
-            </w:tcBorders>
-            <w:shd w:fill="ffffff" w:val="clear"/>
-          </w:tcPr>
-          <w:p>
-            <w:pPr>
-              <w:keepNext w:val="0"/>
-              <w:keepLines w:val="0"/>
-              <w:widowControl w:val="1"/>
-              <w:pBdr>
-                <w:top w:space="0" w:sz="0" w:val="nil"/>
-                <w:left w:space="0" w:sz="0" w:val="nil"/>
-                <w:bottom w:space="0" w:sz="0" w:val="nil"/>
-                <w:right w:space="0" w:sz="0" w:val="nil"/>
-                <w:between w:space="0" w:sz="0" w:val="nil"/>
-              </w:pBdr>
-              <w:shd w:fill="auto" w:val="clear"/>
-              <w:spacing w:after="40" w:before="40" w:line="240" w:lineRule="auto"/>
-              <w:ind w:left="0" w:right="0" w:firstLine="0"/>
-              <w:jc w:val="left"/>
-              <w:rPr>
-                <w:rFonts w:ascii="Arial" w:cs="Arial" w:eastAsia="Arial" w:hAnsi="Arial"/>
-                <w:b w:val="0"/>
-                <w:i w:val="0"/>
-                <w:smallCaps w:val="0"/>
-                <w:strike w:val="0"/>
-                <w:color w:val="000000"/>
-                <w:sz w:val="20"/>
-                <w:szCs w:val="20"/>
-                <w:u w:val="none"/>
-                <w:shd w:fill="auto" w:val="clear"/>
-                <w:vertAlign w:val="baseline"/>
-              </w:rPr>
-            </w:pPr>
-            <w:r>
-              <w:rPr>
-                <w:rFonts w:ascii="Arial" w:cs="Arial" w:eastAsia="Arial" w:hAnsi="Arial"/>
-                <w:sz w:val="20"/>
-                <w:szCs w:val="20"/>
-                <w:rtl w:val="0"/>
-              </w:rPr>
-              <w:t xml:space="preserve">October 19th, 2020</w:t>
-            </w:r>
-            <w:r>
-              <w:rPr>
-                <w:rtl w:val="0"/>
-              </w:rPr>
-            </w:r>
-          </w:p>
-        </w:tc>
-        <w:tc>
-          <w:tcPr>
-            <w:tcBorders>
-              <w:top w:color="000000" w:space="0" w:sz="4" w:val="single"/>
-              <w:left w:color="000000" w:space="0" w:sz="4" w:val="single"/>
-              <w:bottom w:color="000000" w:space="0" w:sz="4" w:val="single"/>
-              <w:right w:color="000000" w:space="0" w:sz="4" w:val="single"/>
-            </w:tcBorders>
-            <w:shd w:fill="ffffff" w:val="clear"/>
-          </w:tcPr>
-          <w:p>
-            <w:pPr>
-              <w:keepNext w:val="0"/>
-              <w:keepLines w:val="0"/>
-              <w:widowControl w:val="1"/>
-              <w:pBdr>
-                <w:top w:space="0" w:sz="0" w:val="nil"/>
-                <w:left w:space="0" w:sz="0" w:val="nil"/>
-                <w:bottom w:space="0" w:sz="0" w:val="nil"/>
-                <w:right w:space="0" w:sz="0" w:val="nil"/>
-                <w:between w:space="0" w:sz="0" w:val="nil"/>
-              </w:pBdr>
-              <w:shd w:fill="auto" w:val="clear"/>
-              <w:spacing w:after="40" w:before="40" w:line="240" w:lineRule="auto"/>
-              <w:ind w:left="0" w:right="0" w:firstLine="0"/>
-              <w:jc w:val="left"/>
-              <w:rPr>
-                <w:rFonts w:ascii="Arial" w:cs="Arial" w:eastAsia="Arial" w:hAnsi="Arial"/>
-                <w:b w:val="0"/>
-                <w:i w:val="0"/>
-                <w:smallCaps w:val="0"/>
-                <w:strike w:val="0"/>
-                <w:color w:val="000000"/>
-                <w:sz w:val="20"/>
-                <w:szCs w:val="20"/>
-                <w:u w:val="none"/>
-                <w:shd w:fill="auto" w:val="clear"/>
-                <w:vertAlign w:val="baseline"/>
-              </w:rPr>
-            </w:pPr>
-            <w:r>
-              <w:rPr>
-                <w:rFonts w:ascii="Arial" w:cs="Arial" w:eastAsia="Arial" w:hAnsi="Arial"/>
-                <w:sz w:val="20"/>
-                <w:szCs w:val="20"/>
-                <w:rtl w:val="0"/>
-              </w:rPr>
-              <w:t xml:space="preserve">Nicole Hunter / SemanticBits</w:t>
-            </w:r>
-            <w:r>
-              <w:rPr>
-                <w:rtl w:val="0"/>
-              </w:rPr>
-            </w:r>
-          </w:p>
-        </w:tc>
-        <w:tc>
-          <w:tcPr>
-            <w:tcBorders>
-              <w:top w:color="000000" w:space="0" w:sz="4" w:val="single"/>
-              <w:left w:color="000000" w:space="0" w:sz="4" w:val="single"/>
-              <w:bottom w:color="000000" w:space="0" w:sz="4" w:val="single"/>
-              <w:right w:color="000000" w:space="0" w:sz="4" w:val="single"/>
-            </w:tcBorders>
-            <w:shd w:fill="ffffff" w:val="clear"/>
-          </w:tcPr>
-          <w:p>
-            <w:pPr>
-              <w:keepNext w:val="0"/>
-              <w:keepLines w:val="0"/>
-              <w:widowControl w:val="1"/>
-              <w:pBdr>
-                <w:top w:space="0" w:sz="0" w:val="nil"/>
-                <w:left w:space="0" w:sz="0" w:val="nil"/>
-                <w:bottom w:space="0" w:sz="0" w:val="nil"/>
-                <w:right w:space="0" w:sz="0" w:val="nil"/>
-                <w:between w:space="0" w:sz="0" w:val="nil"/>
-              </w:pBdr>
-              <w:shd w:fill="auto" w:val="clear"/>
-              <w:spacing w:after="40" w:before="40" w:line="240" w:lineRule="auto"/>
-              <w:ind w:left="0" w:right="0" w:firstLine="0"/>
-              <w:jc w:val="left"/>
-              <w:rPr>
-                <w:rFonts w:ascii="Arial" w:cs="Arial" w:eastAsia="Arial" w:hAnsi="Arial"/>
-                <w:b w:val="0"/>
-                <w:i w:val="0"/>
-                <w:smallCaps w:val="0"/>
-                <w:strike w:val="0"/>
-                <w:color w:val="000000"/>
-                <w:sz w:val="20"/>
-                <w:szCs w:val="20"/>
-                <w:u w:val="none"/>
-                <w:shd w:fill="auto" w:val="clear"/>
-                <w:vertAlign w:val="baseline"/>
-              </w:rPr>
-            </w:pPr>
-            <w:r>
-              <w:rPr>
-                <w:rFonts w:ascii="Arial" w:cs="Arial" w:eastAsia="Arial" w:hAnsi="Arial"/>
-                <w:sz w:val="20"/>
-                <w:szCs w:val="20"/>
-                <w:rtl w:val="0"/>
-              </w:rPr>
-              <w:t xml:space="preserve">Update for Bonnie v 4.2</w:t>
-            </w:r>
-            <w:r>
-              <w:rPr>
-                <w:rtl w:val="0"/>
-              </w:rPr>
-            </w:r>
-          </w:p>
-        </w:tc>
-      </w:tr>
-      <w:tr>
-        <w:tc>
-          <w:tcPr>
-            <w:tcBorders>
-              <w:top w:color="000000" w:space="0" w:sz="4" w:val="single"/>
-              <w:left w:color="000000" w:space="0" w:sz="4" w:val="single"/>
-              <w:bottom w:color="000000" w:space="0" w:sz="4" w:val="single"/>
-              <w:right w:color="000000" w:space="0" w:sz="4" w:val="single"/>
-            </w:tcBorders>
-            <w:shd w:fill="ffffff" w:val="clear"/>
-          </w:tcPr>
-          <w:p>
-            <w:pPr>
-              <w:keepNext w:val="0"/>
-              <w:keepLines w:val="0"/>
-              <w:widowControl w:val="1"/>
-              <w:pBdr>
-                <w:top w:space="0" w:sz="0" w:val="nil"/>
-                <w:left w:space="0" w:sz="0" w:val="nil"/>
-                <w:bottom w:space="0" w:sz="0" w:val="nil"/>
-                <w:right w:space="0" w:sz="0" w:val="nil"/>
-                <w:between w:space="0" w:sz="0" w:val="nil"/>
-              </w:pBdr>
-              <w:shd w:fill="auto" w:val="clear"/>
-              <w:tabs>
-                <w:tab w:val="center" w:pos="4320"/>
-              </w:tabs>
-              <w:spacing w:after="40" w:before="40" w:line="240" w:lineRule="auto"/>
-              <w:ind w:left="0" w:right="0" w:firstLine="0"/>
-              <w:jc w:val="center"/>
-              <w:rPr>
-                <w:rFonts w:ascii="Arial" w:cs="Arial" w:eastAsia="Arial" w:hAnsi="Arial"/>
                 <w:sz w:val="20"/>
                 <w:szCs w:val="20"/>
               </w:rPr>
@@ -4958,7 +881,7 @@
                 <w:szCs w:val="20"/>
                 <w:rtl w:val="0"/>
               </w:rPr>
-              <w:t xml:space="preserve">Updates for Bonnie FHIR v 6.0-Beta</w:t>
+              <w:t xml:space="preserve">Updates for Bonnie FHIR (Beta)</w:t>
             </w:r>
           </w:p>
         </w:tc>
@@ -4966,20 +889,14 @@
     </w:tbl>
     <w:p>
       <w:pPr>
-        <w:keepNext w:val="0"/>
-        <w:keepLines w:val="0"/>
-        <w:widowControl w:val="1"/>
         <w:pBdr>
-          <w:top w:space="0" w:sz="0" w:val="nil"/>
-          <w:left w:space="0" w:sz="0" w:val="nil"/>
-          <w:bottom w:space="0" w:sz="0" w:val="nil"/>
-          <w:right w:space="0" w:sz="0" w:val="nil"/>
-          <w:between w:space="0" w:sz="0" w:val="nil"/>
+          <w:top w:color="000000" w:space="4" w:sz="4" w:val="single"/>
         </w:pBdr>
-        <w:shd w:fill="auto" w:val="clear"/>
-        <w:spacing w:after="120" w:before="0" w:line="240" w:lineRule="auto"/>
-        <w:ind w:left="0" w:right="0" w:firstLine="0"/>
-        <w:jc w:val="left"/>
+        <w:tabs>
+          <w:tab w:val="center" w:pos="4680"/>
+          <w:tab w:val="right" w:pos="9360"/>
+        </w:tabs>
+        <w:spacing w:before="0" w:lineRule="auto"/>
         <w:rPr>
           <w:rFonts w:ascii="Times New Roman" w:cs="Times New Roman" w:eastAsia="Times New Roman" w:hAnsi="Times New Roman"/>
           <w:b w:val="0"/>
@@ -10588,12 +6505,12 @@
           <wp:inline distB="0" distT="0" distL="0" distR="0">
             <wp:extent cx="2177710" cy="2816352"/>
             <wp:effectExtent b="0" l="0" r="0" t="0"/>
-            <wp:docPr descr="The top of the login page says, &quot;Bonnie, a testing tool for ECQMS.&quot;  Then there are fields for entering an email address and password followed by a login button.  Two links are displayed at the bottom of the page for &quot;forgot password?&quot; and &quot;register.&quot;" id="73" name="image6.png"/>
+            <wp:docPr descr="The top of the login page says, &quot;Bonnie, a testing tool for ECQMS.&quot;  Then there are fields for entering an email address and password followed by a login button.  Two links are displayed at the bottom of the page for &quot;forgot password?&quot; and &quot;register.&quot;" id="73" name="image8.png"/>
             <a:graphic>
               <a:graphicData uri="http://schemas.openxmlformats.org/drawingml/2006/picture">
                 <pic:pic>
                   <pic:nvPicPr>
-                    <pic:cNvPr descr="The top of the login page says, &quot;Bonnie, a testing tool for ECQMS.&quot;  Then there are fields for entering an email address and password followed by a login button.  Two links are displayed at the bottom of the page for &quot;forgot password?&quot; and &quot;register.&quot;" id="0" name="image6.png"/>
+                    <pic:cNvPr descr="The top of the login page says, &quot;Bonnie, a testing tool for ECQMS.&quot;  Then there are fields for entering an email address and password followed by a login button.  Two links are displayed at the bottom of the page for &quot;forgot password?&quot; and &quot;register.&quot;" id="0" name="image8.png"/>
                     <pic:cNvPicPr preferRelativeResize="0"/>
                   </pic:nvPicPr>
                   <pic:blipFill>
@@ -10763,12 +6680,12 @@
           <wp:inline distB="0" distT="0" distL="0" distR="0">
             <wp:extent cx="4759579" cy="2852928"/>
             <wp:effectExtent b="0" l="0" r="0" t="0"/>
-            <wp:docPr descr="This is a screen shot of the registration page. There are fields for entering first and last name, email address, password, and phone number.  There is a terms and conditions statement and check box for signifying agreement to the Terms and Conditions.  At the bottom are two buttons, &quot;cancel&quot; and &quot;register&quot;, as well as links to the user's forgotten password and &quot;sign in.&quot;" id="75" name="image8.png"/>
+            <wp:docPr descr="This is a screen shot of the registration page. There are fields for entering first and last name, email address, password, and phone number.  There is a terms and conditions statement and check box for signifying agreement to the Terms and Conditions.  At the bottom are two buttons, &quot;cancel&quot; and &quot;register&quot;, as well as links to the user's forgotten password and &quot;sign in.&quot;" id="75" name="image15.png"/>
             <a:graphic>
               <a:graphicData uri="http://schemas.openxmlformats.org/drawingml/2006/picture">
                 <pic:pic>
                   <pic:nvPicPr>
-                    <pic:cNvPr descr="This is a screen shot of the registration page. There are fields for entering first and last name, email address, password, and phone number.  There is a terms and conditions statement and check box for signifying agreement to the Terms and Conditions.  At the bottom are two buttons, &quot;cancel&quot; and &quot;register&quot;, as well as links to the user's forgotten password and &quot;sign in.&quot;" id="0" name="image8.png"/>
+                    <pic:cNvPr descr="This is a screen shot of the registration page. There are fields for entering first and last name, email address, password, and phone number.  There is a terms and conditions statement and check box for signifying agreement to the Terms and Conditions.  At the bottom are two buttons, &quot;cancel&quot; and &quot;register&quot;, as well as links to the user's forgotten password and &quot;sign in.&quot;" id="0" name="image15.png"/>
                     <pic:cNvPicPr preferRelativeResize="0"/>
                   </pic:nvPicPr>
                   <pic:blipFill>
@@ -10927,12 +6844,12 @@
           <wp:inline distB="0" distT="0" distL="0" distR="0">
             <wp:extent cx="2902329" cy="2852928"/>
             <wp:effectExtent b="0" l="0" r="0" t="0"/>
-            <wp:docPr descr="The Password Reset page recites, &quot;Everyone forgets. Just enter your email address, and we'll send you a link to reset your password.&quot; The page provides a field for entering an email address followed by a send button.  Links to &quot;register&quot; and &quot;sign in&quot; appear below the send button." id="74" name="image15.png"/>
+            <wp:docPr descr="The Password Reset page recites, &quot;Everyone forgets. Just enter your email address, and we'll send you a link to reset your password.&quot; The page provides a field for entering an email address followed by a send button.  Links to &quot;register&quot; and &quot;sign in&quot; appear below the send button." id="74" name="image16.png"/>
             <a:graphic>
               <a:graphicData uri="http://schemas.openxmlformats.org/drawingml/2006/picture">
                 <pic:pic>
                   <pic:nvPicPr>
-                    <pic:cNvPr descr="The Password Reset page recites, &quot;Everyone forgets. Just enter your email address, and we'll send you a link to reset your password.&quot; The page provides a field for entering an email address followed by a send button.  Links to &quot;register&quot; and &quot;sign in&quot; appear below the send button." id="0" name="image15.png"/>
+                    <pic:cNvPr descr="The Password Reset page recites, &quot;Everyone forgets. Just enter your email address, and we'll send you a link to reset your password.&quot; The page provides a field for entering an email address followed by a send button.  Links to &quot;register&quot; and &quot;sign in&quot; appear below the send button." id="0" name="image16.png"/>
                     <pic:cNvPicPr preferRelativeResize="0"/>
                   </pic:nvPicPr>
                   <pic:blipFill>
@@ -11091,12 +7008,12 @@
           <wp:inline distB="0" distT="0" distL="0" distR="0">
             <wp:extent cx="4436754" cy="2146328"/>
             <wp:effectExtent b="0" l="0" r="0" t="0"/>
-            <wp:docPr descr="The header of the Account Management page has three links for Dashboard, Help, and Logout. The page presents fields for Account Information, including entering first and last name, email address, phone number, and password.  At the bottom right are two buttons, &quot;cancel&quot; and &quot;save&quot;, as well as a link that to &quot;Delete your account.&quot;&#10;" id="76" name="image4.png"/>
+            <wp:docPr descr="The header of the Account Management page has three links for Dashboard, Help, and Logout. The page presents fields for Account Information, including entering first and last name, email address, phone number, and password.  At the bottom right are two buttons, &quot;cancel&quot; and &quot;save&quot;, as well as a link that to &quot;Delete your account.&quot;&#10;" id="76" name="image17.png"/>
             <a:graphic>
               <a:graphicData uri="http://schemas.openxmlformats.org/drawingml/2006/picture">
                 <pic:pic>
                   <pic:nvPicPr>
-                    <pic:cNvPr descr="The header of the Account Management page has three links for Dashboard, Help, and Logout. The page presents fields for Account Information, including entering first and last name, email address, phone number, and password.  At the bottom right are two buttons, &quot;cancel&quot; and &quot;save&quot;, as well as a link that to &quot;Delete your account.&quot;&#10;" id="0" name="image4.png"/>
+                    <pic:cNvPr descr="The header of the Account Management page has three links for Dashboard, Help, and Logout. The page presents fields for Account Information, including entering first and last name, email address, phone number, and password.  At the bottom right are two buttons, &quot;cancel&quot; and &quot;save&quot;, as well as a link that to &quot;Delete your account.&quot;&#10;" id="0" name="image17.png"/>
                     <pic:cNvPicPr preferRelativeResize="0"/>
                   </pic:nvPicPr>
                   <pic:blipFill>
@@ -12266,12 +8183,12 @@
               <wp:inline distB="114300" distT="114300" distL="114300" distR="114300">
                 <wp:extent cx="5943600" cy="3318066"/>
                 <wp:effectExtent b="0" l="0" r="0" t="0"/>
-                <wp:docPr id="68" name="image14.png"/>
+                <wp:docPr id="68" name="image7.png"/>
                 <a:graphic>
                   <a:graphicData uri="http://schemas.openxmlformats.org/drawingml/2006/picture">
                     <pic:pic>
                       <pic:nvPicPr>
-                        <pic:cNvPr id="0" name="image14.png"/>
+                        <pic:cNvPr id="0" name="image7.png"/>
                         <pic:cNvPicPr preferRelativeResize="0"/>
                       </pic:nvPicPr>
                       <pic:blipFill>
@@ -13778,12 +9695,12 @@
                 <wp:extent cx="4271963" cy="3526963"/>
                 <wp:effectExtent b="0" l="0" r="0" t="0"/>
                 <wp:wrapTopAndBottom distB="114300" distT="114300"/>
-                <wp:docPr id="72" name="image19.png"/>
+                <wp:docPr id="72" name="image13.png"/>
                 <a:graphic>
                   <a:graphicData uri="http://schemas.openxmlformats.org/drawingml/2006/picture">
                     <pic:pic>
                       <pic:nvPicPr>
-                        <pic:cNvPr id="0" name="image19.png"/>
+                        <pic:cNvPr id="0" name="image13.png"/>
                         <pic:cNvPicPr preferRelativeResize="0"/>
                       </pic:nvPicPr>
                       <pic:blipFill>
@@ -14937,12 +10854,12 @@
               <wp:inline distB="114300" distT="114300" distL="114300" distR="114300">
                 <wp:extent cx="5943600" cy="1483997"/>
                 <wp:effectExtent b="0" l="0" r="0" t="0"/>
-                <wp:docPr id="69" name="image16.png"/>
+                <wp:docPr id="69" name="image9.png"/>
                 <a:graphic>
                   <a:graphicData uri="http://schemas.openxmlformats.org/drawingml/2006/picture">
                     <pic:pic>
                       <pic:nvPicPr>
-                        <pic:cNvPr id="0" name="image16.png"/>
+                        <pic:cNvPr id="0" name="image9.png"/>
                         <pic:cNvPicPr preferRelativeResize="0"/>
                       </pic:nvPicPr>
                       <pic:blipFill>
@@ -15956,12 +11873,12 @@
               <wp:inline distB="114300" distT="114300" distL="114300" distR="114300">
                 <wp:extent cx="5943600" cy="1598729"/>
                 <wp:effectExtent b="0" l="0" r="0" t="0"/>
-                <wp:docPr id="66" name="image12.png"/>
+                <wp:docPr id="66" name="image4.png"/>
                 <a:graphic>
                   <a:graphicData uri="http://schemas.openxmlformats.org/drawingml/2006/picture">
                     <pic:pic>
                       <pic:nvPicPr>
-                        <pic:cNvPr id="0" name="image12.png"/>
+                        <pic:cNvPr id="0" name="image4.png"/>
                         <pic:cNvPicPr preferRelativeResize="0"/>
                       </pic:nvPicPr>
                       <pic:blipFill>
@@ -16516,12 +12433,12 @@
           <wp:inline distB="114300" distT="114300" distL="114300" distR="114300">
             <wp:extent cx="3048000" cy="2451133"/>
             <wp:effectExtent b="0" l="0" r="0" t="0"/>
-            <wp:docPr id="77" name="image5.png"/>
+            <wp:docPr id="77" name="image2.png"/>
             <a:graphic>
               <a:graphicData uri="http://schemas.openxmlformats.org/drawingml/2006/picture">
                 <pic:pic>
                   <pic:nvPicPr>
-                    <pic:cNvPr id="0" name="image5.png"/>
+                    <pic:cNvPr id="0" name="image2.png"/>
                     <pic:cNvPicPr preferRelativeResize="0"/>
                   </pic:nvPicPr>
                   <pic:blipFill>
@@ -19508,12 +15425,12 @@
               <wp:inline distB="114300" distT="114300" distL="114300" distR="114300">
                 <wp:extent cx="5943600" cy="3790010"/>
                 <wp:effectExtent b="0" l="0" r="0" t="0"/>
-                <wp:docPr id="65" name="image10.png"/>
+                <wp:docPr id="65" name="image3.png"/>
                 <a:graphic>
                   <a:graphicData uri="http://schemas.openxmlformats.org/drawingml/2006/picture">
                     <pic:pic>
                       <pic:nvPicPr>
-                        <pic:cNvPr id="0" name="image10.png"/>
+                        <pic:cNvPr id="0" name="image3.png"/>
                         <pic:cNvPicPr preferRelativeResize="0"/>
                       </pic:nvPicPr>
                       <pic:blipFill>
@@ -19744,12 +15661,12 @@
           <wp:inline distB="0" distT="0" distL="0" distR="0">
             <wp:extent cx="4714680" cy="4513726"/>
             <wp:effectExtent b="0" l="0" r="0" t="0"/>
-            <wp:docPr descr="Figure 11: Measure Terminology and Overlapping Value Sets&#10;&#10;Figure 11 depicts the UI elements in the Measure Terminology and Overlapping Value Sets sections in the Measure View page in Bonnie as described in the text immediately preceding the figure." id="79" name="image7.png"/>
+            <wp:docPr descr="Figure 11: Measure Terminology and Overlapping Value Sets&#10;&#10;Figure 11 depicts the UI elements in the Measure Terminology and Overlapping Value Sets sections in the Measure View page in Bonnie as described in the text immediately preceding the figure." id="79" name="image6.png"/>
             <a:graphic>
               <a:graphicData uri="http://schemas.openxmlformats.org/drawingml/2006/picture">
                 <pic:pic>
                   <pic:nvPicPr>
-                    <pic:cNvPr descr="Figure 11: Measure Terminology and Overlapping Value Sets&#10;&#10;Figure 11 depicts the UI elements in the Measure Terminology and Overlapping Value Sets sections in the Measure View page in Bonnie as described in the text immediately preceding the figure." id="0" name="image7.png"/>
+                    <pic:cNvPr descr="Figure 11: Measure Terminology and Overlapping Value Sets&#10;&#10;Figure 11 depicts the UI elements in the Measure Terminology and Overlapping Value Sets sections in the Measure View page in Bonnie as described in the text immediately preceding the figure." id="0" name="image6.png"/>
                     <pic:cNvPicPr preferRelativeResize="0"/>
                   </pic:nvPicPr>
                   <pic:blipFill>
@@ -21277,12 +17194,12 @@
               <wp:inline distB="114300" distT="114300" distL="114300" distR="114300">
                 <wp:extent cx="5395913" cy="4773307"/>
                 <wp:effectExtent b="0" l="0" r="0" t="0"/>
-                <wp:docPr id="70" name="image17.png"/>
+                <wp:docPr id="70" name="image10.png"/>
                 <a:graphic>
                   <a:graphicData uri="http://schemas.openxmlformats.org/drawingml/2006/picture">
                     <pic:pic>
                       <pic:nvPicPr>
-                        <pic:cNvPr id="0" name="image17.png"/>
+                        <pic:cNvPr id="0" name="image10.png"/>
                         <pic:cNvPicPr preferRelativeResize="0"/>
                       </pic:nvPicPr>
                       <pic:blipFill>
@@ -21457,12 +17374,12 @@
           <wp:inline distB="0" distT="0" distL="0" distR="0">
             <wp:extent cx="4762500" cy="1308100"/>
             <wp:effectExtent b="0" l="0" r="0" t="0"/>
-            <wp:docPr descr="Figure 13: Logic Calculation Highlight - Passing Results&#10;&#10;Figure 13 depicts the logic calculation highlight (passing results) for the Initial Population as described in the paragraph immediately following the figure." id="78" name="image1.png"/>
+            <wp:docPr descr="Figure 13: Logic Calculation Highlight - Passing Results&#10;&#10;Figure 13 depicts the logic calculation highlight (passing results) for the Initial Population as described in the paragraph immediately following the figure." id="78" name="image14.png"/>
             <a:graphic>
               <a:graphicData uri="http://schemas.openxmlformats.org/drawingml/2006/picture">
                 <pic:pic>
                   <pic:nvPicPr>
-                    <pic:cNvPr descr="Figure 13: Logic Calculation Highlight - Passing Results&#10;&#10;Figure 13 depicts the logic calculation highlight (passing results) for the Initial Population as described in the paragraph immediately following the figure." id="0" name="image1.png"/>
+                    <pic:cNvPr descr="Figure 13: Logic Calculation Highlight - Passing Results&#10;&#10;Figure 13 depicts the logic calculation highlight (passing results) for the Initial Population as described in the paragraph immediately following the figure." id="0" name="image14.png"/>
                     <pic:cNvPicPr preferRelativeResize="0"/>
                   </pic:nvPicPr>
                   <pic:blipFill>
@@ -21705,12 +17622,12 @@
           <wp:inline distB="114300" distT="114300" distL="114300" distR="114300">
             <wp:extent cx="5943600" cy="3238500"/>
             <wp:effectExtent b="0" l="0" r="0" t="0"/>
-            <wp:docPr id="81" name="image3.png"/>
+            <wp:docPr id="81" name="image18.png"/>
             <a:graphic>
               <a:graphicData uri="http://schemas.openxmlformats.org/drawingml/2006/picture">
                 <pic:pic>
                   <pic:nvPicPr>
-                    <pic:cNvPr id="0" name="image3.png"/>
+                    <pic:cNvPr id="0" name="image18.png"/>
                     <pic:cNvPicPr preferRelativeResize="0"/>
                   </pic:nvPicPr>
                   <pic:blipFill>
@@ -21860,12 +17777,12 @@
           <wp:inline distB="0" distT="0" distL="0" distR="0">
             <wp:extent cx="4624498" cy="1335416"/>
             <wp:effectExtent b="0" l="0" r="0" t="0"/>
-            <wp:docPr descr="Figure 15: Logic Calculation Highlight - Failing Results&#10;&#10;Figure 15 depicts the logic calculation highlight (failing results) for the Initial Populationas described in the paragraph immediately following the figure." id="82" name="image2.png"/>
+            <wp:docPr descr="Figure 15: Logic Calculation Highlight - Failing Results&#10;&#10;Figure 15 depicts the logic calculation highlight (failing results) for the Initial Populationas described in the paragraph immediately following the figure." id="82" name="image11.png"/>
             <a:graphic>
               <a:graphicData uri="http://schemas.openxmlformats.org/drawingml/2006/picture">
                 <pic:pic>
                   <pic:nvPicPr>
-                    <pic:cNvPr descr="Figure 15: Logic Calculation Highlight - Failing Results&#10;&#10;Figure 15 depicts the logic calculation highlight (failing results) for the Initial Populationas described in the paragraph immediately following the figure." id="0" name="image2.png"/>
+                    <pic:cNvPr descr="Figure 15: Logic Calculation Highlight - Failing Results&#10;&#10;Figure 15 depicts the logic calculation highlight (failing results) for the Initial Populationas described in the paragraph immediately following the figure." id="0" name="image11.png"/>
                     <pic:cNvPicPr preferRelativeResize="0"/>
                   </pic:nvPicPr>
                   <pic:blipFill>
@@ -22241,12 +18158,12 @@
           <wp:inline distB="114300" distT="114300" distL="114300" distR="114300">
             <wp:extent cx="5943600" cy="3683000"/>
             <wp:effectExtent b="0" l="0" r="0" t="0"/>
-            <wp:docPr id="80" name="image9.png"/>
+            <wp:docPr id="80" name="image1.png"/>
             <a:graphic>
               <a:graphicData uri="http://schemas.openxmlformats.org/drawingml/2006/picture">
                 <pic:pic>
                   <pic:nvPicPr>
-                    <pic:cNvPr id="0" name="image9.png"/>
+                    <pic:cNvPr id="0" name="image1.png"/>
                     <pic:cNvPicPr preferRelativeResize="0"/>
                   </pic:nvPicPr>
                   <pic:blipFill>
@@ -23197,12 +19114,12 @@
               <wp:inline distB="114300" distT="114300" distL="114300" distR="114300">
                 <wp:extent cx="5943600" cy="3751415"/>
                 <wp:effectExtent b="0" l="0" r="0" t="0"/>
-                <wp:docPr id="67" name="image13.png"/>
+                <wp:docPr id="67" name="image5.png"/>
                 <a:graphic>
                   <a:graphicData uri="http://schemas.openxmlformats.org/drawingml/2006/picture">
                     <pic:pic>
                       <pic:nvPicPr>
-                        <pic:cNvPr id="0" name="image13.png"/>
+                        <pic:cNvPr id="0" name="image5.png"/>
                         <pic:cNvPicPr preferRelativeResize="0"/>
                       </pic:nvPicPr>
                       <pic:blipFill>
@@ -23493,12 +19410,12 @@
           <wp:inline distB="0" distT="0" distL="0" distR="0">
             <wp:extent cx="3350664" cy="1040202"/>
             <wp:effectExtent b="0" l="0" r="0" t="0"/>
-            <wp:docPr descr="Figure 18: Continuous Variable Measures Expected Populations&#10;&#10;Figure 18 shows a screen capture of continuous variable measures expected populations as described in the text immediately preceding the figure. The checkboxes for IPP and MSRPOPL are checked with the OBSERV option set at 50." id="83" name="image11.png"/>
+            <wp:docPr descr="Figure 18: Continuous Variable Measures Expected Populations&#10;&#10;Figure 18 shows a screen capture of continuous variable measures expected populations as described in the text immediately preceding the figure. The checkboxes for IPP and MSRPOPL are checked with the OBSERV option set at 50." id="83" name="image19.png"/>
             <a:graphic>
               <a:graphicData uri="http://schemas.openxmlformats.org/drawingml/2006/picture">
                 <pic:pic>
                   <pic:nvPicPr>
-                    <pic:cNvPr descr="Figure 18: Continuous Variable Measures Expected Populations&#10;&#10;Figure 18 shows a screen capture of continuous variable measures expected populations as described in the text immediately preceding the figure. The checkboxes for IPP and MSRPOPL are checked with the OBSERV option set at 50." id="0" name="image11.png"/>
+                    <pic:cNvPr descr="Figure 18: Continuous Variable Measures Expected Populations&#10;&#10;Figure 18 shows a screen capture of continuous variable measures expected populations as described in the text immediately preceding the figure. The checkboxes for IPP and MSRPOPL are checked with the OBSERV option set at 50." id="0" name="image19.png"/>
                     <pic:cNvPicPr preferRelativeResize="0"/>
                   </pic:nvPicPr>
                   <pic:blipFill>
@@ -25361,12 +21278,12 @@
               <wp:inline distB="114300" distT="114300" distL="114300" distR="114300">
                 <wp:extent cx="5943600" cy="3944389"/>
                 <wp:effectExtent b="0" l="0" r="0" t="0"/>
-                <wp:docPr id="71" name="image18.png"/>
+                <wp:docPr id="71" name="image12.png"/>
                 <a:graphic>
                   <a:graphicData uri="http://schemas.openxmlformats.org/drawingml/2006/picture">
                     <pic:pic>
                       <pic:nvPicPr>
-                        <pic:cNvPr id="0" name="image18.png"/>
+                        <pic:cNvPr id="0" name="image12.png"/>
                         <pic:cNvPicPr preferRelativeResize="0"/>
                       </pic:nvPicPr>
                       <pic:blipFill>
@@ -28677,7 +24594,7 @@
         <w:vertAlign w:val="baseline"/>
         <w:rtl w:val="0"/>
       </w:rPr>
-      <w:t xml:space="preserve">Bonnie FHIR User Guide</w:t>
+      <w:t xml:space="preserve">Bonnie FHIR Draft User Guide</w:t>
       <w:tab/>
       <w:tab/>
     </w:r>
@@ -28927,7 +24844,7 @@
         <w:vertAlign w:val="baseline"/>
         <w:rtl w:val="0"/>
       </w:rPr>
-      <w:t xml:space="preserve">Bonnie FHIR User Guide</w:t>
+      <w:t xml:space="preserve">Bonnie FHIR Draft User Guide</w:t>
       <w:tab/>
       <w:tab/>
     </w:r>
@@ -33487,7 +29404,7 @@
 
 <file path=customXML/item1.xml><?xml version="1.0" encoding="utf-8"?>
 <go:gDocsCustomXmlDataStorage xmlns:go="http://customooxmlschemas.google.com/" xmlns:r="http://schemas.openxmlformats.org/officeDocument/2006/relationships">
-  <go:docsCustomData xmlns:go="http://customooxmlschemas.google.com/" roundtripDataSignature="AMtx7mgalGIVPVa+TVGAT2G0MBKaaWhsNQ==">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</go:docsCustomData>
+  <go:docsCustomData xmlns:go="http://customooxmlschemas.google.com/" roundtripDataSignature="AMtx7mgalGIVPVa+TVGAT2G0MBKaaWhsNQ==">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</go:docsCustomData>
 </go:gDocsCustomXmlDataStorage>
 </file>
 

</xml_diff>